<commit_message>
Lesson 3 JavaScript Refresher | Complete React Course
</commit_message>
<xml_diff>
--- a/Notes.docx
+++ b/Notes.docx
@@ -19,6 +19,258 @@
           <w:lang w:val="en-US"/>
         </w:rPr>
         <w:t>command and the folder in which you are making should follow naming convention.</w:t>
+      </w:r>
+    </w:p>
+    <w:p>
+      <w:pPr>
+        <w:rPr>
+          <w:lang w:val="en-US"/>
+        </w:rPr>
+      </w:pPr>
+      <w:r>
+        <w:rPr>
+          <w:lang w:val="en-US"/>
+        </w:rPr>
+        <w:t xml:space="preserve">String method </w:t>
+      </w:r>
+    </w:p>
+    <w:p>
+      <w:pPr>
+        <w:rPr>
+          <w:lang w:val="en-US"/>
+        </w:rPr>
+      </w:pPr>
+      <w:proofErr w:type="gramStart"/>
+      <w:r>
+        <w:rPr>
+          <w:lang w:val="en-US"/>
+        </w:rPr>
+        <w:t xml:space="preserve">Slice </w:t>
+      </w:r>
+      <w:r>
+        <w:rPr>
+          <w:lang w:val="en-US"/>
+        </w:rPr>
+        <w:t>,</w:t>
+      </w:r>
+      <w:proofErr w:type="spellStart"/>
+      <w:r>
+        <w:rPr>
+          <w:lang w:val="en-US"/>
+        </w:rPr>
+        <w:t>substr</w:t>
+      </w:r>
+      <w:proofErr w:type="spellEnd"/>
+      <w:proofErr w:type="gramEnd"/>
+      <w:r>
+        <w:rPr>
+          <w:lang w:val="en-US"/>
+        </w:rPr>
+        <w:t xml:space="preserve">, </w:t>
+      </w:r>
+      <w:proofErr w:type="spellStart"/>
+      <w:r>
+        <w:rPr>
+          <w:lang w:val="en-US"/>
+        </w:rPr>
+        <w:t>startsWith</w:t>
+      </w:r>
+      <w:proofErr w:type="spellEnd"/>
+      <w:r>
+        <w:rPr>
+          <w:lang w:val="en-US"/>
+        </w:rPr>
+        <w:t xml:space="preserve">, </w:t>
+      </w:r>
+      <w:proofErr w:type="spellStart"/>
+      <w:proofErr w:type="gramStart"/>
+      <w:r>
+        <w:rPr>
+          <w:lang w:val="en-US"/>
+        </w:rPr>
+        <w:t>lastindexOf</w:t>
+      </w:r>
+      <w:proofErr w:type="spellEnd"/>
+      <w:r>
+        <w:rPr>
+          <w:lang w:val="en-US"/>
+        </w:rPr>
+        <w:t xml:space="preserve"> ,</w:t>
+      </w:r>
+      <w:proofErr w:type="gramEnd"/>
+      <w:r>
+        <w:rPr>
+          <w:lang w:val="en-US"/>
+        </w:rPr>
+        <w:t xml:space="preserve"> </w:t>
+      </w:r>
+      <w:proofErr w:type="spellStart"/>
+      <w:r>
+        <w:rPr>
+          <w:lang w:val="en-US"/>
+        </w:rPr>
+        <w:t>indexOf</w:t>
+      </w:r>
+      <w:proofErr w:type="spellEnd"/>
+      <w:r>
+        <w:rPr>
+          <w:lang w:val="en-US"/>
+        </w:rPr>
+        <w:t xml:space="preserve">, </w:t>
+      </w:r>
+      <w:proofErr w:type="spellStart"/>
+      <w:r>
+        <w:rPr>
+          <w:lang w:val="en-US"/>
+        </w:rPr>
+        <w:t>endsWith</w:t>
+      </w:r>
+      <w:proofErr w:type="spellEnd"/>
+      <w:r>
+        <w:rPr>
+          <w:lang w:val="en-US"/>
+        </w:rPr>
+        <w:t xml:space="preserve"> </w:t>
+      </w:r>
+    </w:p>
+    <w:p>
+      <w:pPr>
+        <w:rPr>
+          <w:lang w:val="en-US"/>
+        </w:rPr>
+      </w:pPr>
+      <w:r>
+        <w:rPr>
+          <w:lang w:val="en-US"/>
+        </w:rPr>
+        <w:t xml:space="preserve">Numerical method </w:t>
+      </w:r>
+    </w:p>
+    <w:p>
+      <w:pPr>
+        <w:rPr>
+          <w:lang w:val="en-US"/>
+        </w:rPr>
+      </w:pPr>
+      <w:proofErr w:type="spellStart"/>
+      <w:proofErr w:type="gramStart"/>
+      <w:r>
+        <w:rPr>
+          <w:lang w:val="en-US"/>
+        </w:rPr>
+        <w:t>toString</w:t>
+      </w:r>
+      <w:proofErr w:type="spellEnd"/>
+      <w:r>
+        <w:rPr>
+          <w:lang w:val="en-US"/>
+        </w:rPr>
+        <w:t xml:space="preserve"> </w:t>
+      </w:r>
+      <w:r>
+        <w:rPr>
+          <w:lang w:val="en-US"/>
+        </w:rPr>
+        <w:t>,</w:t>
+      </w:r>
+      <w:proofErr w:type="gramEnd"/>
+      <w:r>
+        <w:rPr>
+          <w:lang w:val="en-US"/>
+        </w:rPr>
+        <w:t xml:space="preserve"> </w:t>
+      </w:r>
+      <w:proofErr w:type="spellStart"/>
+      <w:proofErr w:type="gramStart"/>
+      <w:r>
+        <w:rPr>
+          <w:lang w:val="en-US"/>
+        </w:rPr>
+        <w:t>toPrecision</w:t>
+      </w:r>
+      <w:proofErr w:type="spellEnd"/>
+      <w:r>
+        <w:rPr>
+          <w:lang w:val="en-US"/>
+        </w:rPr>
+        <w:t xml:space="preserve"> ,</w:t>
+      </w:r>
+      <w:proofErr w:type="gramEnd"/>
+      <w:r>
+        <w:rPr>
+          <w:lang w:val="en-US"/>
+        </w:rPr>
+        <w:t xml:space="preserve"> value of </w:t>
+      </w:r>
+      <w:r>
+        <w:rPr>
+          <w:lang w:val="en-US"/>
+        </w:rPr>
+        <w:t>etc.</w:t>
+      </w:r>
+    </w:p>
+    <w:p>
+      <w:pPr>
+        <w:rPr>
+          <w:lang w:val="en-US"/>
+        </w:rPr>
+      </w:pPr>
+      <w:r>
+        <w:rPr>
+          <w:lang w:val="en-US"/>
+        </w:rPr>
+        <w:t xml:space="preserve">to switch to script </w:t>
+      </w:r>
+      <w:proofErr w:type="gramStart"/>
+      <w:r>
+        <w:rPr>
+          <w:lang w:val="en-US"/>
+        </w:rPr>
+        <w:t>mode</w:t>
+      </w:r>
+      <w:proofErr w:type="gramEnd"/>
+      <w:r>
+        <w:rPr>
+          <w:lang w:val="en-US"/>
+        </w:rPr>
+        <w:t xml:space="preserve"> we use “use strict” in the beginning of the code.</w:t>
+      </w:r>
+    </w:p>
+    <w:p>
+      <w:pPr>
+        <w:rPr>
+          <w:lang w:val="en-US"/>
+        </w:rPr>
+      </w:pPr>
+      <w:r>
+        <w:rPr>
+          <w:lang w:val="en-US"/>
+        </w:rPr>
+        <w:t>It</w:t>
+      </w:r>
+      <w:r>
+        <w:rPr>
+          <w:lang w:val="en-US"/>
+        </w:rPr>
+        <w:t xml:space="preserve"> </w:t>
+      </w:r>
+      <w:r>
+        <w:rPr>
+          <w:lang w:val="en-US"/>
+        </w:rPr>
+        <w:t>i</w:t>
+      </w:r>
+      <w:r>
+        <w:rPr>
+          <w:lang w:val="en-US"/>
+        </w:rPr>
+        <w:t>s</w:t>
+      </w:r>
+      <w:r>
+        <w:rPr>
+          <w:lang w:val="en-US"/>
+        </w:rPr>
+        <w:t xml:space="preserve"> used to avoid bugs in our scripts</w:t>
       </w:r>
     </w:p>
     <w:p>

</xml_diff>

<commit_message>
Lesson 4 Understanding JSX | Complete React Course in Hindi
</commit_message>
<xml_diff>
--- a/Notes.docx
+++ b/Notes.docx
@@ -271,6 +271,212 @@
           <w:lang w:val="en-US"/>
         </w:rPr>
         <w:t xml:space="preserve"> used to avoid bugs in our scripts</w:t>
+      </w:r>
+    </w:p>
+    <w:p>
+      <w:pPr>
+        <w:rPr>
+          <w:lang w:val="en-US"/>
+        </w:rPr>
+      </w:pPr>
+      <w:r>
+        <w:rPr>
+          <w:lang w:val="en-US"/>
+        </w:rPr>
+        <w:t xml:space="preserve">Use </w:t>
+      </w:r>
+      <w:proofErr w:type="spellStart"/>
+      <w:r>
+        <w:rPr>
+          <w:lang w:val="en-US"/>
+        </w:rPr>
+        <w:t>htmlFor</w:t>
+      </w:r>
+      <w:proofErr w:type="spellEnd"/>
+      <w:r>
+        <w:rPr>
+          <w:lang w:val="en-US"/>
+        </w:rPr>
+        <w:t xml:space="preserve"> instead of for.</w:t>
+      </w:r>
+    </w:p>
+    <w:p>
+      <w:pPr>
+        <w:rPr>
+          <w:lang w:val="en-US"/>
+        </w:rPr>
+      </w:pPr>
+      <w:r>
+        <w:rPr>
+          <w:lang w:val="en-US"/>
+        </w:rPr>
+        <w:t xml:space="preserve">Use </w:t>
+      </w:r>
+      <w:proofErr w:type="spellStart"/>
+      <w:r>
+        <w:rPr>
+          <w:lang w:val="en-US"/>
+        </w:rPr>
+        <w:t>className</w:t>
+      </w:r>
+      <w:proofErr w:type="spellEnd"/>
+      <w:r>
+        <w:rPr>
+          <w:lang w:val="en-US"/>
+        </w:rPr>
+        <w:t xml:space="preserve"> instead of class.</w:t>
+      </w:r>
+    </w:p>
+    <w:p>
+      <w:pPr>
+        <w:rPr>
+          <w:lang w:val="en-US"/>
+        </w:rPr>
+      </w:pPr>
+      <w:r>
+        <w:rPr>
+          <w:lang w:val="en-US"/>
+        </w:rPr>
+        <w:t xml:space="preserve">Use </w:t>
+      </w:r>
+      <w:proofErr w:type="spellStart"/>
+      <w:r>
+        <w:rPr>
+          <w:lang w:val="en-US"/>
+        </w:rPr>
+        <w:t>tab</w:t>
+      </w:r>
+      <w:r>
+        <w:rPr>
+          <w:lang w:val="en-US"/>
+        </w:rPr>
+        <w:t>I</w:t>
+      </w:r>
+      <w:r>
+        <w:rPr>
+          <w:lang w:val="en-US"/>
+        </w:rPr>
+        <w:t>ndex</w:t>
+      </w:r>
+      <w:proofErr w:type="spellEnd"/>
+      <w:r>
+        <w:rPr>
+          <w:lang w:val="en-US"/>
+        </w:rPr>
+        <w:t xml:space="preserve"> instead of </w:t>
+      </w:r>
+      <w:proofErr w:type="spellStart"/>
+      <w:r>
+        <w:rPr>
+          <w:lang w:val="en-US"/>
+        </w:rPr>
+        <w:t>tab</w:t>
+      </w:r>
+      <w:r>
+        <w:rPr>
+          <w:lang w:val="en-US"/>
+        </w:rPr>
+        <w:t>i</w:t>
+      </w:r>
+      <w:r>
+        <w:rPr>
+          <w:lang w:val="en-US"/>
+        </w:rPr>
+        <w:t>ndex</w:t>
+      </w:r>
+      <w:proofErr w:type="spellEnd"/>
+    </w:p>
+    <w:p>
+      <w:pPr>
+        <w:rPr>
+          <w:lang w:val="en-US"/>
+        </w:rPr>
+      </w:pPr>
+      <w:r>
+        <w:rPr>
+          <w:lang w:val="en-US"/>
+        </w:rPr>
+        <w:t>It is mandatory that tag</w:t>
+      </w:r>
+      <w:r>
+        <w:rPr>
+          <w:lang w:val="en-US"/>
+        </w:rPr>
+        <w:t xml:space="preserve"> or </w:t>
+      </w:r>
+      <w:proofErr w:type="spellStart"/>
+      <w:r>
+        <w:rPr>
+          <w:lang w:val="en-US"/>
+        </w:rPr>
+        <w:t>componeent</w:t>
+      </w:r>
+      <w:proofErr w:type="spellEnd"/>
+      <w:r>
+        <w:rPr>
+          <w:lang w:val="en-US"/>
+        </w:rPr>
+        <w:t xml:space="preserve"> should be closed in </w:t>
+      </w:r>
+      <w:proofErr w:type="spellStart"/>
+      <w:r>
+        <w:rPr>
+          <w:lang w:val="en-US"/>
+        </w:rPr>
+        <w:t>jsx</w:t>
+      </w:r>
+      <w:proofErr w:type="spellEnd"/>
+      <w:r>
+        <w:rPr>
+          <w:lang w:val="en-US"/>
+        </w:rPr>
+        <w:t xml:space="preserve"> </w:t>
+      </w:r>
+      <w:r>
+        <w:rPr>
+          <w:lang w:val="en-US"/>
+        </w:rPr>
+        <w:t>even if it is an empty tag by /</w:t>
+      </w:r>
+    </w:p>
+    <w:p>
+      <w:pPr>
+        <w:rPr>
+          <w:lang w:val="en-US"/>
+        </w:rPr>
+      </w:pPr>
+      <w:r>
+        <w:rPr>
+          <w:lang w:val="en-US"/>
+        </w:rPr>
+        <w:t xml:space="preserve">React use webpack for </w:t>
+      </w:r>
+      <w:proofErr w:type="spellStart"/>
+      <w:r>
+        <w:rPr>
+          <w:lang w:val="en-US"/>
+        </w:rPr>
+        <w:t>liveserver</w:t>
+      </w:r>
+      <w:proofErr w:type="spellEnd"/>
+      <w:r>
+        <w:rPr>
+          <w:lang w:val="en-US"/>
+        </w:rPr>
+        <w:t xml:space="preserve"> </w:t>
+      </w:r>
+    </w:p>
+    <w:p>
+      <w:pPr>
+        <w:rPr>
+          <w:lang w:val="en-US"/>
+        </w:rPr>
+      </w:pPr>
+      <w:r>
+        <w:rPr>
+          <w:lang w:val="en-US"/>
+        </w:rPr>
+        <w:t>And use babel for compilation of component to js</w:t>
       </w:r>
     </w:p>
     <w:p>

</xml_diff>

<commit_message>
Lesson 6 Understanding Props and PropTypes in React | Complete React Course in Hindi
</commit_message>
<xml_diff>
--- a/Notes.docx
+++ b/Notes.docx
@@ -477,6 +477,19 @@
           <w:lang w:val="en-US"/>
         </w:rPr>
         <w:t>And use babel for compilation of component to js</w:t>
+      </w:r>
+    </w:p>
+    <w:p>
+      <w:pPr>
+        <w:rPr>
+          <w:lang w:val="en-US"/>
+        </w:rPr>
+      </w:pPr>
+      <w:r>
+        <w:rPr>
+          <w:lang w:val="en-US"/>
+        </w:rPr>
+        <w:t xml:space="preserve">Will research about Prop type and require prop types later </w:t>
       </w:r>
     </w:p>
     <w:p>

</xml_diff>

<commit_message>
Lesson 8 Adding more Logic to TextUtils
</commit_message>
<xml_diff>
--- a/Notes.docx
+++ b/Notes.docx
@@ -491,6 +491,13 @@
         </w:rPr>
         <w:t xml:space="preserve">Will research about Prop type and require prop types later </w:t>
       </w:r>
+    </w:p>
+    <w:p>
+      <w:pPr>
+        <w:rPr>
+          <w:lang w:val="en-US"/>
+        </w:rPr>
+      </w:pPr>
     </w:p>
     <w:p>
       <w:pPr>

</xml_diff>

<commit_message>
Lesson 10 Creating 'Enable Dark Mode' Button Using useState Hook
</commit_message>
<xml_diff>
--- a/Notes.docx
+++ b/Notes.docx
@@ -449,21 +449,19 @@
         <w:rPr>
           <w:lang w:val="en-US"/>
         </w:rPr>
-        <w:t xml:space="preserve">React use webpack for </w:t>
-      </w:r>
-      <w:proofErr w:type="spellStart"/>
-      <w:r>
-        <w:rPr>
-          <w:lang w:val="en-US"/>
-        </w:rPr>
-        <w:t>liveserver</w:t>
-      </w:r>
-      <w:proofErr w:type="spellEnd"/>
+        <w:t>React use webpack for live</w:t>
+      </w:r>
       <w:r>
         <w:rPr>
           <w:lang w:val="en-US"/>
         </w:rPr>
         <w:t xml:space="preserve"> </w:t>
+      </w:r>
+      <w:r>
+        <w:rPr>
+          <w:lang w:val="en-US"/>
+        </w:rPr>
+        <w:t xml:space="preserve">server </w:t>
       </w:r>
     </w:p>
     <w:p>
@@ -498,6 +496,30 @@
           <w:lang w:val="en-US"/>
         </w:rPr>
       </w:pPr>
+      <w:r>
+        <w:rPr>
+          <w:lang w:val="en-US"/>
+        </w:rPr>
+        <w:t xml:space="preserve">$0 in the </w:t>
+      </w:r>
+      <w:r>
+        <w:rPr>
+          <w:lang w:val="en-US"/>
+        </w:rPr>
+        <w:t>browser</w:t>
+      </w:r>
+      <w:r>
+        <w:rPr>
+          <w:lang w:val="en-US"/>
+        </w:rPr>
+        <w:t xml:space="preserve"> is used to access elements </w:t>
+      </w:r>
+      <w:r>
+        <w:rPr>
+          <w:lang w:val="en-US"/>
+        </w:rPr>
+        <w:t>that is selected in the inspector inside the console.</w:t>
+      </w:r>
     </w:p>
     <w:p>
       <w:pPr>

</xml_diff>

<commit_message>
Lesson 11 Exercise 1: Solutions + Shoutout
</commit_message>
<xml_diff>
--- a/Notes.docx
+++ b/Notes.docx
@@ -519,6 +519,33 @@
           <w:lang w:val="en-US"/>
         </w:rPr>
         <w:t>that is selected in the inspector inside the console.</w:t>
+      </w:r>
+    </w:p>
+    <w:p>
+      <w:pPr>
+        <w:rPr>
+          <w:lang w:val="en-US"/>
+        </w:rPr>
+      </w:pPr>
+      <w:r>
+        <w:rPr>
+          <w:lang w:val="en-US"/>
+        </w:rPr>
+        <w:t xml:space="preserve">Font size =&gt; page </w:t>
+      </w:r>
+      <w:proofErr w:type="gramStart"/>
+      <w:r>
+        <w:rPr>
+          <w:lang w:val="en-US"/>
+        </w:rPr>
+        <w:t>Specific(</w:t>
+      </w:r>
+      <w:proofErr w:type="gramEnd"/>
+      <w:r>
+        <w:rPr>
+          <w:lang w:val="en-US"/>
+        </w:rPr>
+        <w:t>who knows)</w:t>
       </w:r>
     </w:p>
     <w:p>

</xml_diff>

<commit_message>
Lesson 12 Improving Dark Mode & Refactoring App Component
</commit_message>
<xml_diff>
--- a/Notes.docx
+++ b/Notes.docx
@@ -524,11 +524,15 @@
     <w:p>
       <w:pPr>
         <w:rPr>
-          <w:lang w:val="en-US"/>
-        </w:rPr>
-      </w:pPr>
-      <w:r>
-        <w:rPr>
+          <w:b/>
+          <w:bCs/>
+          <w:lang w:val="en-US"/>
+        </w:rPr>
+      </w:pPr>
+      <w:r>
+        <w:rPr>
+          <w:b/>
+          <w:bCs/>
           <w:lang w:val="en-US"/>
         </w:rPr>
         <w:t xml:space="preserve">Font size =&gt; page </w:t>
@@ -536,6 +540,8 @@
       <w:proofErr w:type="gramStart"/>
       <w:r>
         <w:rPr>
+          <w:b/>
+          <w:bCs/>
           <w:lang w:val="en-US"/>
         </w:rPr>
         <w:t>Specific(</w:t>
@@ -543,9 +549,55 @@
       <w:proofErr w:type="gramEnd"/>
       <w:r>
         <w:rPr>
+          <w:b/>
+          <w:bCs/>
           <w:lang w:val="en-US"/>
         </w:rPr>
         <w:t>who knows)</w:t>
+      </w:r>
+    </w:p>
+    <w:p>
+      <w:pPr>
+        <w:rPr>
+          <w:b/>
+          <w:bCs/>
+          <w:lang w:val="en-US"/>
+        </w:rPr>
+      </w:pPr>
+      <w:r>
+        <w:rPr>
+          <w:b/>
+          <w:bCs/>
+          <w:lang w:val="en-US"/>
+        </w:rPr>
+        <w:t>${} =&gt; template lateral</w:t>
+      </w:r>
+    </w:p>
+    <w:p>
+      <w:pPr>
+        <w:rPr>
+          <w:lang w:val="en-US"/>
+        </w:rPr>
+      </w:pPr>
+      <w:r>
+        <w:rPr>
+          <w:lang w:val="en-US"/>
+        </w:rPr>
+        <w:t xml:space="preserve">Use </w:t>
+      </w:r>
+      <w:r>
+        <w:rPr>
+          <w:b/>
+          <w:bCs/>
+          <w:lang w:val="en-US"/>
+        </w:rPr>
+        <w:t>text-light</w:t>
+      </w:r>
+      <w:r>
+        <w:rPr>
+          <w:lang w:val="en-US"/>
+        </w:rPr>
+        <w:t xml:space="preserve"> class to make text white in Bootstrap</w:t>
       </w:r>
     </w:p>
     <w:p>

</xml_diff>

<commit_message>
Lesson 13 Improving Dark Mode & Refactoring App Component
</commit_message>
<xml_diff>
--- a/Notes.docx
+++ b/Notes.docx
@@ -524,11 +524,15 @@
     <w:p>
       <w:pPr>
         <w:rPr>
-          <w:lang w:val="en-US"/>
-        </w:rPr>
-      </w:pPr>
-      <w:r>
-        <w:rPr>
+          <w:b/>
+          <w:bCs/>
+          <w:lang w:val="en-US"/>
+        </w:rPr>
+      </w:pPr>
+      <w:r>
+        <w:rPr>
+          <w:b/>
+          <w:bCs/>
           <w:lang w:val="en-US"/>
         </w:rPr>
         <w:t xml:space="preserve">Font size =&gt; page </w:t>
@@ -536,6 +540,8 @@
       <w:proofErr w:type="gramStart"/>
       <w:r>
         <w:rPr>
+          <w:b/>
+          <w:bCs/>
           <w:lang w:val="en-US"/>
         </w:rPr>
         <w:t>Specific(</w:t>
@@ -543,9 +549,55 @@
       <w:proofErr w:type="gramEnd"/>
       <w:r>
         <w:rPr>
+          <w:b/>
+          <w:bCs/>
           <w:lang w:val="en-US"/>
         </w:rPr>
         <w:t>who knows)</w:t>
+      </w:r>
+    </w:p>
+    <w:p>
+      <w:pPr>
+        <w:rPr>
+          <w:b/>
+          <w:bCs/>
+          <w:lang w:val="en-US"/>
+        </w:rPr>
+      </w:pPr>
+      <w:r>
+        <w:rPr>
+          <w:b/>
+          <w:bCs/>
+          <w:lang w:val="en-US"/>
+        </w:rPr>
+        <w:t>${} =&gt; template lateral</w:t>
+      </w:r>
+    </w:p>
+    <w:p>
+      <w:pPr>
+        <w:rPr>
+          <w:lang w:val="en-US"/>
+        </w:rPr>
+      </w:pPr>
+      <w:r>
+        <w:rPr>
+          <w:lang w:val="en-US"/>
+        </w:rPr>
+        <w:t xml:space="preserve">Use </w:t>
+      </w:r>
+      <w:r>
+        <w:rPr>
+          <w:b/>
+          <w:bCs/>
+          <w:lang w:val="en-US"/>
+        </w:rPr>
+        <w:t>text-light</w:t>
+      </w:r>
+      <w:r>
+        <w:rPr>
+          <w:lang w:val="en-US"/>
+        </w:rPr>
+        <w:t xml:space="preserve"> class to make text white in Bootstrap</w:t>
       </w:r>
     </w:p>
     <w:p>

</xml_diff>

<commit_message>
Lesson 13 Adding + Auto Dismissing Alert Messages
</commit_message>
<xml_diff>
--- a/Notes.docx
+++ b/Notes.docx
@@ -598,6 +598,19 @@
           <w:lang w:val="en-US"/>
         </w:rPr>
         <w:t xml:space="preserve"> class to make text white in Bootstrap</w:t>
+      </w:r>
+    </w:p>
+    <w:p>
+      <w:pPr>
+        <w:rPr>
+          <w:lang w:val="en-US"/>
+        </w:rPr>
+      </w:pPr>
+      <w:r>
+        <w:rPr>
+          <w:lang w:val="en-US"/>
+        </w:rPr>
+        <w:t>In react we use {} when we want to write js in between the tags.</w:t>
       </w:r>
     </w:p>
     <w:p>

</xml_diff>

<commit_message>
Lesson 19 Fixing Issues & Wrapping up TextUtils
</commit_message>
<xml_diff>
--- a/Notes.docx
+++ b/Notes.docx
@@ -616,6 +616,186 @@
     <w:p>
       <w:pPr>
         <w:rPr>
+          <w:lang w:val="en-US"/>
+        </w:rPr>
+      </w:pPr>
+      <w:r>
+        <w:rPr>
+          <w:lang w:val="en-US"/>
+        </w:rPr>
+        <w:t xml:space="preserve">To make the hosting of static websites in git easy we use package </w:t>
+      </w:r>
+      <w:proofErr w:type="spellStart"/>
+      <w:r>
+        <w:rPr>
+          <w:lang w:val="en-US"/>
+        </w:rPr>
+        <w:t>gh</w:t>
+      </w:r>
+      <w:proofErr w:type="spellEnd"/>
+      <w:r>
+        <w:rPr>
+          <w:lang w:val="en-US"/>
+        </w:rPr>
+        <w:t>-pages</w:t>
+      </w:r>
+      <w:r>
+        <w:rPr>
+          <w:lang w:val="en-US"/>
+        </w:rPr>
+        <w:t xml:space="preserve"> </w:t>
+      </w:r>
+    </w:p>
+    <w:p>
+      <w:pPr>
+        <w:rPr>
+          <w:lang w:val="en-US"/>
+        </w:rPr>
+      </w:pPr>
+      <w:r>
+        <w:rPr>
+          <w:lang w:val="en-US"/>
+        </w:rPr>
+        <w:t xml:space="preserve">When a website Layout got shifted because of above layout shift </w:t>
+      </w:r>
+      <w:r>
+        <w:rPr>
+          <w:lang w:val="en-US"/>
+        </w:rPr>
+        <w:t>then it is cumulative layout shift. Avoid it for good SEO.</w:t>
+      </w:r>
+    </w:p>
+    <w:p>
+      <w:pPr>
+        <w:rPr>
+          <w:lang w:val="en-US"/>
+        </w:rPr>
+      </w:pPr>
+      <w:r>
+        <w:rPr>
+          <w:lang w:val="en-US"/>
+        </w:rPr>
+        <w:t xml:space="preserve">Copy may not work in http requested website (I don’t </w:t>
+      </w:r>
+      <w:proofErr w:type="spellStart"/>
+      <w:r>
+        <w:rPr>
+          <w:lang w:val="en-US"/>
+        </w:rPr>
+        <w:t>now</w:t>
+      </w:r>
+      <w:proofErr w:type="spellEnd"/>
+      <w:r>
+        <w:rPr>
+          <w:lang w:val="en-US"/>
+        </w:rPr>
+        <w:t xml:space="preserve"> why</w:t>
+      </w:r>
+      <w:r>
+        <w:rPr>
+          <w:lang w:val="en-US"/>
+        </w:rPr>
+        <w:t xml:space="preserve"> </w:t>
+      </w:r>
+      <w:r>
+        <w:rPr>
+          <w:lang w:val="en-US"/>
+        </w:rPr>
+        <w:t>it</w:t>
+      </w:r>
+      <w:r>
+        <w:rPr>
+          <w:lang w:val="en-US"/>
+        </w:rPr>
+        <w:t xml:space="preserve"> is working in my site may it is changed but According to Teacher some js </w:t>
+      </w:r>
+      <w:proofErr w:type="spellStart"/>
+      <w:r>
+        <w:rPr>
+          <w:lang w:val="en-US"/>
+        </w:rPr>
+        <w:t>api</w:t>
+      </w:r>
+      <w:proofErr w:type="spellEnd"/>
+      <w:r>
+        <w:rPr>
+          <w:lang w:val="en-US"/>
+        </w:rPr>
+        <w:t xml:space="preserve"> does not work on http requested site.</w:t>
+      </w:r>
+      <w:r>
+        <w:rPr>
+          <w:lang w:val="en-US"/>
+        </w:rPr>
+        <w:t>)</w:t>
+      </w:r>
+    </w:p>
+    <w:p>
+      <w:pPr>
+        <w:rPr>
+          <w:lang w:val="en-US"/>
+        </w:rPr>
+      </w:pPr>
+      <w:r>
+        <w:rPr>
+          <w:lang w:val="en-US"/>
+        </w:rPr>
+        <w:t xml:space="preserve">This React course has some reference to the deployment as they are very important. </w:t>
+      </w:r>
+    </w:p>
+    <w:p>
+      <w:pPr>
+        <w:rPr>
+          <w:b/>
+          <w:bCs/>
+          <w:color w:val="EE0000"/>
+          <w:lang w:val="en-US"/>
+        </w:rPr>
+      </w:pPr>
+      <w:proofErr w:type="spellStart"/>
+      <w:r>
+        <w:rPr>
+          <w:b/>
+          <w:bCs/>
+          <w:color w:val="EE0000"/>
+          <w:lang w:val="en-US"/>
+        </w:rPr>
+        <w:t>Certbot</w:t>
+      </w:r>
+      <w:proofErr w:type="spellEnd"/>
+      <w:r>
+        <w:rPr>
+          <w:b/>
+          <w:bCs/>
+          <w:color w:val="EE0000"/>
+          <w:lang w:val="en-US"/>
+        </w:rPr>
+        <w:t xml:space="preserve"> for HTTP in nginx</w:t>
+      </w:r>
+    </w:p>
+    <w:p>
+      <w:pPr>
+        <w:rPr>
+          <w:b/>
+          <w:bCs/>
+          <w:color w:val="EE0000"/>
+          <w:lang w:val="en-US"/>
+        </w:rPr>
+      </w:pPr>
+      <w:r>
+        <w:rPr>
+          <w:b/>
+          <w:bCs/>
+          <w:color w:val="EE0000"/>
+          <w:lang w:val="en-US"/>
+        </w:rPr>
+        <w:t>Nginx</w:t>
+      </w:r>
+    </w:p>
+    <w:p>
+      <w:pPr>
+        <w:rPr>
+          <w:color w:val="000000" w:themeColor="text1"/>
           <w:lang w:val="en-US"/>
         </w:rPr>
       </w:pPr>

</xml_diff>

<commit_message>
Lesson 22 Project 2 Setup + Introduction to Class based components
</commit_message>
<xml_diff>
--- a/Notes.docx
+++ b/Notes.docx
@@ -795,7 +795,111 @@
     <w:p>
       <w:pPr>
         <w:rPr>
-          <w:color w:val="000000" w:themeColor="text1"/>
+          <w:b/>
+          <w:bCs/>
+          <w:color w:val="EE0000"/>
+        </w:rPr>
+      </w:pPr>
+      <w:proofErr w:type="gramStart"/>
+      <w:r>
+        <w:rPr>
+          <w:b/>
+          <w:bCs/>
+          <w:color w:val="EE0000"/>
+        </w:rPr>
+        <w:t>.accordion</w:t>
+      </w:r>
+      <w:proofErr w:type="gramEnd"/>
+      <w:r>
+        <w:rPr>
+          <w:b/>
+          <w:bCs/>
+          <w:color w:val="EE0000"/>
+        </w:rPr>
+        <w:t>-</w:t>
+      </w:r>
+      <w:proofErr w:type="gramStart"/>
+      <w:r>
+        <w:rPr>
+          <w:b/>
+          <w:bCs/>
+          <w:color w:val="EE0000"/>
+        </w:rPr>
+        <w:t>button::after{</w:t>
+      </w:r>
+      <w:proofErr w:type="gramEnd"/>
+    </w:p>
+    <w:p>
+      <w:pPr>
+        <w:rPr>
+          <w:b/>
+          <w:bCs/>
+          <w:color w:val="EE0000"/>
+        </w:rPr>
+      </w:pPr>
+      <w:r>
+        <w:rPr>
+          <w:b/>
+          <w:bCs/>
+          <w:color w:val="EE0000"/>
+        </w:rPr>
+        <w:t xml:space="preserve">  </w:t>
+      </w:r>
+      <w:proofErr w:type="spellStart"/>
+      <w:proofErr w:type="gramStart"/>
+      <w:r>
+        <w:rPr>
+          <w:b/>
+          <w:bCs/>
+          <w:color w:val="EE0000"/>
+        </w:rPr>
+        <w:t>filter:invert</w:t>
+      </w:r>
+      <w:proofErr w:type="spellEnd"/>
+      <w:proofErr w:type="gramEnd"/>
+      <w:r>
+        <w:rPr>
+          <w:b/>
+          <w:bCs/>
+          <w:color w:val="EE0000"/>
+        </w:rPr>
+        <w:t>(1)</w:t>
+      </w:r>
+    </w:p>
+    <w:p>
+      <w:pPr>
+        <w:rPr>
+          <w:b/>
+          <w:bCs/>
+          <w:color w:val="EE0000"/>
+        </w:rPr>
+      </w:pPr>
+      <w:r>
+        <w:rPr>
+          <w:b/>
+          <w:bCs/>
+          <w:color w:val="EE0000"/>
+        </w:rPr>
+        <w:t> }</w:t>
+      </w:r>
+    </w:p>
+    <w:p>
+      <w:pPr>
+        <w:rPr>
+          <w:lang w:val="en-US"/>
+        </w:rPr>
+      </w:pPr>
+      <w:r>
+        <w:rPr>
+          <w:lang w:val="en-US"/>
+        </w:rPr>
+        <w:lastRenderedPageBreak/>
+        <w:t>Will study about it</w:t>
+      </w:r>
+    </w:p>
+    <w:p>
+      <w:pPr>
+        <w:rPr>
           <w:lang w:val="en-US"/>
         </w:rPr>
       </w:pPr>
@@ -1413,7 +1517,6 @@
   <w:style w:type="character" w:default="1" w:styleId="DefaultParagraphFont">
     <w:name w:val="Default Paragraph Font"/>
     <w:uiPriority w:val="1"/>
-    <w:semiHidden/>
     <w:unhideWhenUsed/>
   </w:style>
   <w:style w:type="table" w:default="1" w:styleId="TableNormal">

</xml_diff>

<commit_message>
Lesson 23 Component Structure of our NewsMonkey React App
</commit_message>
<xml_diff>
--- a/Notes.docx
+++ b/Notes.docx
@@ -895,6 +895,37 @@
         </w:rPr>
         <w:lastRenderedPageBreak/>
         <w:t>Will study about it</w:t>
+      </w:r>
+    </w:p>
+    <w:p>
+      <w:r>
+        <w:rPr>
+          <w:b/>
+          <w:bCs/>
+        </w:rPr>
+        <w:t>Content Delivery Management (CDM)</w:t>
+      </w:r>
+      <w:r>
+        <w:t> refers to the process of managing and optimizing the delivery of digital content such as text, images, and applications across websites and online platforms.</w:t>
+      </w:r>
+    </w:p>
+    <w:p>
+      <w:r>
+        <w:rPr>
+          <w:b/>
+          <w:bCs/>
+        </w:rPr>
+        <w:t>shift + alt + down</w:t>
+      </w:r>
+      <w:r>
+        <w:rPr>
+          <w:b/>
+          <w:bCs/>
+        </w:rPr>
+        <w:t xml:space="preserve"> </w:t>
+      </w:r>
+      <w:r>
+        <w:t>copy the current line text and then paste it in the line below</w:t>
       </w:r>
     </w:p>
     <w:p>
@@ -1517,6 +1548,7 @@
   <w:style w:type="character" w:default="1" w:styleId="DefaultParagraphFont">
     <w:name w:val="Default Paragraph Font"/>
     <w:uiPriority w:val="1"/>
+    <w:semiHidden/>
     <w:unhideWhenUsed/>
   </w:style>
   <w:style w:type="table" w:default="1" w:styleId="TableNormal">

</xml_diff>

<commit_message>
Lesson 31 Fetching News category wise in NewsMonkey React App
</commit_message>
<xml_diff>
--- a/Notes.docx
+++ b/Notes.docx
@@ -931,6 +931,174 @@
     <w:p>
       <w:pPr>
         <w:rPr>
+          <w:b/>
+          <w:bCs/>
+          <w:lang w:val="en-US"/>
+        </w:rPr>
+      </w:pPr>
+      <w:r>
+        <w:rPr>
+          <w:b/>
+          <w:bCs/>
+          <w:lang w:val="en-US"/>
+        </w:rPr>
+        <w:t>Network Throttling</w:t>
+      </w:r>
+      <w:r>
+        <w:rPr>
+          <w:b/>
+          <w:bCs/>
+          <w:lang w:val="en-US"/>
+        </w:rPr>
+        <w:t xml:space="preserve"> =&gt; I think by this you modify the </w:t>
+      </w:r>
+      <w:r>
+        <w:rPr>
+          <w:b/>
+          <w:bCs/>
+          <w:lang w:val="en-US"/>
+        </w:rPr>
+        <w:t>speed</w:t>
+      </w:r>
+      <w:r>
+        <w:rPr>
+          <w:b/>
+          <w:bCs/>
+          <w:lang w:val="en-US"/>
+        </w:rPr>
+        <w:t xml:space="preserve"> of the internet</w:t>
+      </w:r>
+      <w:r>
+        <w:rPr>
+          <w:b/>
+          <w:bCs/>
+          <w:lang w:val="en-US"/>
+        </w:rPr>
+        <w:t xml:space="preserve"> in the browser</w:t>
+      </w:r>
+    </w:p>
+    <w:p>
+      <w:pPr>
+        <w:rPr>
+          <w:lang w:val="en-US"/>
+        </w:rPr>
+      </w:pPr>
+      <w:r>
+        <w:t>The temporary </w:t>
+      </w:r>
+      <w:hyperlink r:id="rId4" w:history="1">
+        <w:r>
+          <w:rPr>
+            <w:rStyle w:val="Hyperlink"/>
+            <w:b/>
+            <w:bCs/>
+          </w:rPr>
+          <w:t>reduction</w:t>
+        </w:r>
+      </w:hyperlink>
+      <w:r>
+        <w:t> of </w:t>
+      </w:r>
+      <w:hyperlink r:id="rId5" w:history="1">
+        <w:r>
+          <w:rPr>
+            <w:rStyle w:val="Hyperlink"/>
+            <w:b/>
+            <w:bCs/>
+          </w:rPr>
+          <w:t>bandwidth</w:t>
+        </w:r>
+      </w:hyperlink>
+      <w:r>
+        <w:t> through a communications network by controlling the </w:t>
+      </w:r>
+      <w:hyperlink r:id="rId6" w:history="1">
+        <w:r>
+          <w:rPr>
+            <w:rStyle w:val="Hyperlink"/>
+            <w:b/>
+            <w:bCs/>
+          </w:rPr>
+          <w:t>package</w:t>
+        </w:r>
+      </w:hyperlink>
+      <w:r>
+        <w:t xml:space="preserve"> flow rate. Used to minimise congestion. Also known as bandwidth </w:t>
+      </w:r>
+      <w:proofErr w:type="gramStart"/>
+      <w:r>
+        <w:t>throttling.</w:t>
+      </w:r>
+      <w:r>
+        <w:t>(</w:t>
+      </w:r>
+      <w:proofErr w:type="gramEnd"/>
+      <w:r>
+        <w:t>who knows)</w:t>
+      </w:r>
+    </w:p>
+    <w:p>
+      <w:pPr>
+        <w:rPr>
+          <w:b/>
+          <w:bCs/>
+          <w:color w:val="EE0000"/>
+          <w:lang w:val="en-US"/>
+        </w:rPr>
+      </w:pPr>
+      <w:r>
+        <w:rPr>
+          <w:b/>
+          <w:bCs/>
+          <w:color w:val="EE0000"/>
+          <w:lang w:val="en-US"/>
+        </w:rPr>
+        <w:t>I think in route same component with different props is being route then you need to give each component a key to uniquely identify that component</w:t>
+      </w:r>
+      <w:r>
+        <w:rPr>
+          <w:b/>
+          <w:bCs/>
+          <w:color w:val="EE0000"/>
+          <w:lang w:val="en-US"/>
+        </w:rPr>
+        <w:t xml:space="preserve"> and that component can be remounted in different route</w:t>
+      </w:r>
+      <w:r>
+        <w:rPr>
+          <w:b/>
+          <w:bCs/>
+          <w:color w:val="EE0000"/>
+          <w:lang w:val="en-US"/>
+        </w:rPr>
+        <w:t xml:space="preserve"> and I also think that </w:t>
+      </w:r>
+      <w:r>
+        <w:rPr>
+          <w:b/>
+          <w:bCs/>
+          <w:color w:val="EE0000"/>
+          <w:lang w:val="en-US"/>
+        </w:rPr>
+        <w:t>path follows exact now in route.</w:t>
+      </w:r>
+    </w:p>
+    <w:p>
+      <w:pPr>
+        <w:rPr>
+          <w:b/>
+          <w:bCs/>
+          <w:color w:val="EE0000"/>
+          <w:lang w:val="en-US"/>
+        </w:rPr>
+      </w:pPr>
+    </w:p>
+    <w:p>
+      <w:pPr>
+        <w:rPr>
+          <w:b/>
+          <w:bCs/>
+          <w:color w:val="EE0000"/>
           <w:lang w:val="en-US"/>
         </w:rPr>
       </w:pPr>
@@ -1862,6 +2030,29 @@
       <w:spacing w:val="5"/>
     </w:rPr>
   </w:style>
+  <w:style w:type="character" w:styleId="Hyperlink">
+    <w:name w:val="Hyperlink"/>
+    <w:basedOn w:val="DefaultParagraphFont"/>
+    <w:uiPriority w:val="99"/>
+    <w:unhideWhenUsed/>
+    <w:rsid w:val="00DB4650"/>
+    <w:rPr>
+      <w:color w:val="0563C1" w:themeColor="hyperlink"/>
+      <w:u w:val="single"/>
+    </w:rPr>
+  </w:style>
+  <w:style w:type="character" w:styleId="UnresolvedMention">
+    <w:name w:val="Unresolved Mention"/>
+    <w:basedOn w:val="DefaultParagraphFont"/>
+    <w:uiPriority w:val="99"/>
+    <w:semiHidden/>
+    <w:unhideWhenUsed/>
+    <w:rsid w:val="00DB4650"/>
+    <w:rPr>
+      <w:color w:val="605E5C"/>
+      <w:shd w:val="clear" w:color="auto" w:fill="E1DFDD"/>
+    </w:rPr>
+  </w:style>
 </w:styles>
 </file>
 

</xml_diff>

<commit_message>
Lesson 32 Adding time, author and news source to News React App
</commit_message>
<xml_diff>
--- a/Notes.docx
+++ b/Notes.docx
@@ -40,7 +40,6 @@
           <w:lang w:val="en-US"/>
         </w:rPr>
       </w:pPr>
-      <w:proofErr w:type="gramStart"/>
       <w:r>
         <w:rPr>
           <w:lang w:val="en-US"/>
@@ -53,650 +52,437 @@
         </w:rPr>
         <w:t>,</w:t>
       </w:r>
-      <w:proofErr w:type="spellStart"/>
       <w:r>
         <w:rPr>
           <w:lang w:val="en-US"/>
         </w:rPr>
         <w:t>substr</w:t>
       </w:r>
-      <w:proofErr w:type="spellEnd"/>
-      <w:proofErr w:type="gramEnd"/>
-      <w:r>
-        <w:rPr>
-          <w:lang w:val="en-US"/>
-        </w:rPr>
-        <w:t xml:space="preserve">, </w:t>
-      </w:r>
-      <w:proofErr w:type="spellStart"/>
-      <w:r>
-        <w:rPr>
-          <w:lang w:val="en-US"/>
-        </w:rPr>
-        <w:t>startsWith</w:t>
-      </w:r>
-      <w:proofErr w:type="spellEnd"/>
-      <w:r>
-        <w:rPr>
-          <w:lang w:val="en-US"/>
-        </w:rPr>
-        <w:t xml:space="preserve">, </w:t>
-      </w:r>
-      <w:proofErr w:type="spellStart"/>
-      <w:proofErr w:type="gramStart"/>
-      <w:r>
-        <w:rPr>
-          <w:lang w:val="en-US"/>
-        </w:rPr>
-        <w:t>lastindexOf</w:t>
-      </w:r>
-      <w:proofErr w:type="spellEnd"/>
-      <w:r>
-        <w:rPr>
-          <w:lang w:val="en-US"/>
-        </w:rPr>
-        <w:t xml:space="preserve"> ,</w:t>
-      </w:r>
-      <w:proofErr w:type="gramEnd"/>
+      <w:r>
+        <w:rPr>
+          <w:lang w:val="en-US"/>
+        </w:rPr>
+        <w:t>, startsWith</w:t>
+      </w:r>
+      <w:r>
+        <w:rPr>
+          <w:lang w:val="en-US"/>
+        </w:rPr>
+        <w:t>, lastindexOf , indexOf</w:t>
+      </w:r>
+      <w:r>
+        <w:rPr>
+          <w:lang w:val="en-US"/>
+        </w:rPr>
+        <w:t xml:space="preserve">, endsWith </w:t>
+      </w:r>
+    </w:p>
+    <w:p>
+      <w:pPr>
+        <w:rPr>
+          <w:lang w:val="en-US"/>
+        </w:rPr>
+      </w:pPr>
+      <w:r>
+        <w:rPr>
+          <w:lang w:val="en-US"/>
+        </w:rPr>
+        <w:t xml:space="preserve">Numerical method </w:t>
+      </w:r>
+    </w:p>
+    <w:p>
+      <w:pPr>
+        <w:rPr>
+          <w:lang w:val="en-US"/>
+        </w:rPr>
+      </w:pPr>
+      <w:r>
+        <w:rPr>
+          <w:lang w:val="en-US"/>
+        </w:rPr>
+        <w:t xml:space="preserve">toString </w:t>
+      </w:r>
+      <w:r>
+        <w:rPr>
+          <w:lang w:val="en-US"/>
+        </w:rPr>
+        <w:t xml:space="preserve">, toPrecision , value of </w:t>
+      </w:r>
+      <w:r>
+        <w:rPr>
+          <w:lang w:val="en-US"/>
+        </w:rPr>
+        <w:t>etc.</w:t>
+      </w:r>
+    </w:p>
+    <w:p>
+      <w:pPr>
+        <w:rPr>
+          <w:lang w:val="en-US"/>
+        </w:rPr>
+      </w:pPr>
+      <w:r>
+        <w:rPr>
+          <w:lang w:val="en-US"/>
+        </w:rPr>
+        <w:t>to switch to script mode we use “use strict” in the beginning of the code.</w:t>
+      </w:r>
+    </w:p>
+    <w:p>
+      <w:pPr>
+        <w:rPr>
+          <w:lang w:val="en-US"/>
+        </w:rPr>
+      </w:pPr>
+      <w:r>
+        <w:rPr>
+          <w:lang w:val="en-US"/>
+        </w:rPr>
+        <w:t>It</w:t>
+      </w:r>
       <w:r>
         <w:rPr>
           <w:lang w:val="en-US"/>
         </w:rPr>
         <w:t xml:space="preserve"> </w:t>
       </w:r>
-      <w:proofErr w:type="spellStart"/>
-      <w:r>
-        <w:rPr>
-          <w:lang w:val="en-US"/>
-        </w:rPr>
-        <w:t>indexOf</w:t>
-      </w:r>
-      <w:proofErr w:type="spellEnd"/>
-      <w:r>
-        <w:rPr>
-          <w:lang w:val="en-US"/>
-        </w:rPr>
-        <w:t xml:space="preserve">, </w:t>
-      </w:r>
-      <w:proofErr w:type="spellStart"/>
-      <w:r>
-        <w:rPr>
-          <w:lang w:val="en-US"/>
-        </w:rPr>
-        <w:t>endsWith</w:t>
-      </w:r>
-      <w:proofErr w:type="spellEnd"/>
+      <w:r>
+        <w:rPr>
+          <w:lang w:val="en-US"/>
+        </w:rPr>
+        <w:t>i</w:t>
+      </w:r>
+      <w:r>
+        <w:rPr>
+          <w:lang w:val="en-US"/>
+        </w:rPr>
+        <w:t>s</w:t>
+      </w:r>
+      <w:r>
+        <w:rPr>
+          <w:lang w:val="en-US"/>
+        </w:rPr>
+        <w:t xml:space="preserve"> used to avoid bugs in our scripts</w:t>
+      </w:r>
+    </w:p>
+    <w:p>
+      <w:pPr>
+        <w:rPr>
+          <w:lang w:val="en-US"/>
+        </w:rPr>
+      </w:pPr>
+      <w:r>
+        <w:rPr>
+          <w:lang w:val="en-US"/>
+        </w:rPr>
+        <w:t>Use htmlFor instead of for.</w:t>
+      </w:r>
+    </w:p>
+    <w:p>
+      <w:pPr>
+        <w:rPr>
+          <w:lang w:val="en-US"/>
+        </w:rPr>
+      </w:pPr>
+      <w:r>
+        <w:rPr>
+          <w:lang w:val="en-US"/>
+        </w:rPr>
+        <w:t>Use className instead of class.</w:t>
+      </w:r>
+    </w:p>
+    <w:p>
+      <w:pPr>
+        <w:rPr>
+          <w:lang w:val="en-US"/>
+        </w:rPr>
+      </w:pPr>
+      <w:r>
+        <w:rPr>
+          <w:lang w:val="en-US"/>
+        </w:rPr>
+        <w:t xml:space="preserve">Use </w:t>
+      </w:r>
+      <w:r>
+        <w:rPr>
+          <w:lang w:val="en-US"/>
+        </w:rPr>
+        <w:t>tab</w:t>
+      </w:r>
+      <w:r>
+        <w:rPr>
+          <w:lang w:val="en-US"/>
+        </w:rPr>
+        <w:t>I</w:t>
+      </w:r>
+      <w:r>
+        <w:rPr>
+          <w:lang w:val="en-US"/>
+        </w:rPr>
+        <w:t>ndex</w:t>
+      </w:r>
+      <w:r>
+        <w:rPr>
+          <w:lang w:val="en-US"/>
+        </w:rPr>
+        <w:t xml:space="preserve"> instead of tab</w:t>
+      </w:r>
+      <w:r>
+        <w:rPr>
+          <w:lang w:val="en-US"/>
+        </w:rPr>
+        <w:t>i</w:t>
+      </w:r>
+      <w:r>
+        <w:rPr>
+          <w:lang w:val="en-US"/>
+        </w:rPr>
+        <w:t>ndex</w:t>
+      </w:r>
+    </w:p>
+    <w:p>
+      <w:pPr>
+        <w:rPr>
+          <w:lang w:val="en-US"/>
+        </w:rPr>
+      </w:pPr>
+      <w:r>
+        <w:rPr>
+          <w:lang w:val="en-US"/>
+        </w:rPr>
+        <w:t>It is mandatory that tag</w:t>
+      </w:r>
+      <w:r>
+        <w:rPr>
+          <w:lang w:val="en-US"/>
+        </w:rPr>
+        <w:t xml:space="preserve"> or componeent</w:t>
+      </w:r>
+      <w:r>
+        <w:rPr>
+          <w:lang w:val="en-US"/>
+        </w:rPr>
+        <w:t xml:space="preserve"> should be closed in jsx </w:t>
+      </w:r>
+      <w:r>
+        <w:rPr>
+          <w:lang w:val="en-US"/>
+        </w:rPr>
+        <w:t>even if it is an empty tag by /</w:t>
+      </w:r>
+    </w:p>
+    <w:p>
+      <w:pPr>
+        <w:rPr>
+          <w:lang w:val="en-US"/>
+        </w:rPr>
+      </w:pPr>
+      <w:r>
+        <w:rPr>
+          <w:lang w:val="en-US"/>
+        </w:rPr>
+        <w:t>React use webpack for live</w:t>
+      </w:r>
       <w:r>
         <w:rPr>
           <w:lang w:val="en-US"/>
         </w:rPr>
         <w:t xml:space="preserve"> </w:t>
       </w:r>
-    </w:p>
-    <w:p>
-      <w:pPr>
-        <w:rPr>
-          <w:lang w:val="en-US"/>
-        </w:rPr>
-      </w:pPr>
-      <w:r>
-        <w:rPr>
-          <w:lang w:val="en-US"/>
-        </w:rPr>
-        <w:t xml:space="preserve">Numerical method </w:t>
-      </w:r>
-    </w:p>
-    <w:p>
-      <w:pPr>
-        <w:rPr>
-          <w:lang w:val="en-US"/>
-        </w:rPr>
-      </w:pPr>
-      <w:proofErr w:type="spellStart"/>
-      <w:proofErr w:type="gramStart"/>
-      <w:r>
-        <w:rPr>
-          <w:lang w:val="en-US"/>
-        </w:rPr>
-        <w:t>toString</w:t>
-      </w:r>
-      <w:proofErr w:type="spellEnd"/>
+      <w:r>
+        <w:rPr>
+          <w:lang w:val="en-US"/>
+        </w:rPr>
+        <w:t xml:space="preserve">server </w:t>
+      </w:r>
+    </w:p>
+    <w:p>
+      <w:pPr>
+        <w:rPr>
+          <w:lang w:val="en-US"/>
+        </w:rPr>
+      </w:pPr>
+      <w:r>
+        <w:rPr>
+          <w:lang w:val="en-US"/>
+        </w:rPr>
+        <w:t>And use babel for compilation of component to js</w:t>
+      </w:r>
+    </w:p>
+    <w:p>
+      <w:pPr>
+        <w:rPr>
+          <w:lang w:val="en-US"/>
+        </w:rPr>
+      </w:pPr>
+      <w:r>
+        <w:rPr>
+          <w:lang w:val="en-US"/>
+        </w:rPr>
+        <w:t xml:space="preserve">Will research about Prop type and require prop types later </w:t>
+      </w:r>
+    </w:p>
+    <w:p>
+      <w:pPr>
+        <w:rPr>
+          <w:lang w:val="en-US"/>
+        </w:rPr>
+      </w:pPr>
+      <w:r>
+        <w:rPr>
+          <w:lang w:val="en-US"/>
+        </w:rPr>
+        <w:t xml:space="preserve">$0 in the </w:t>
+      </w:r>
+      <w:r>
+        <w:rPr>
+          <w:lang w:val="en-US"/>
+        </w:rPr>
+        <w:t>browser</w:t>
+      </w:r>
+      <w:r>
+        <w:rPr>
+          <w:lang w:val="en-US"/>
+        </w:rPr>
+        <w:t xml:space="preserve"> is used to access elements </w:t>
+      </w:r>
+      <w:r>
+        <w:rPr>
+          <w:lang w:val="en-US"/>
+        </w:rPr>
+        <w:t>that is selected in the inspector inside the console.</w:t>
+      </w:r>
+    </w:p>
+    <w:p>
+      <w:pPr>
+        <w:rPr>
+          <w:b/>
+          <w:bCs/>
+          <w:lang w:val="en-US"/>
+        </w:rPr>
+      </w:pPr>
+      <w:r>
+        <w:rPr>
+          <w:b/>
+          <w:bCs/>
+          <w:lang w:val="en-US"/>
+        </w:rPr>
+        <w:t>Font size =&gt; page Specific(who knows)</w:t>
+      </w:r>
+    </w:p>
+    <w:p>
+      <w:pPr>
+        <w:rPr>
+          <w:b/>
+          <w:bCs/>
+          <w:lang w:val="en-US"/>
+        </w:rPr>
+      </w:pPr>
+      <w:r>
+        <w:rPr>
+          <w:b/>
+          <w:bCs/>
+          <w:lang w:val="en-US"/>
+        </w:rPr>
+        <w:t>${} =&gt; template lateral</w:t>
+      </w:r>
+    </w:p>
+    <w:p>
+      <w:pPr>
+        <w:rPr>
+          <w:lang w:val="en-US"/>
+        </w:rPr>
+      </w:pPr>
+      <w:r>
+        <w:rPr>
+          <w:lang w:val="en-US"/>
+        </w:rPr>
+        <w:t xml:space="preserve">Use </w:t>
+      </w:r>
+      <w:r>
+        <w:rPr>
+          <w:b/>
+          <w:bCs/>
+          <w:lang w:val="en-US"/>
+        </w:rPr>
+        <w:t>text-light</w:t>
+      </w:r>
+      <w:r>
+        <w:rPr>
+          <w:lang w:val="en-US"/>
+        </w:rPr>
+        <w:t xml:space="preserve"> class to make text white in Bootstrap</w:t>
+      </w:r>
+    </w:p>
+    <w:p>
+      <w:pPr>
+        <w:rPr>
+          <w:lang w:val="en-US"/>
+        </w:rPr>
+      </w:pPr>
+      <w:r>
+        <w:rPr>
+          <w:lang w:val="en-US"/>
+        </w:rPr>
+        <w:t>In react we use {} when we want to write js in between the tags.</w:t>
+      </w:r>
+    </w:p>
+    <w:p>
+      <w:pPr>
+        <w:rPr>
+          <w:lang w:val="en-US"/>
+        </w:rPr>
+      </w:pPr>
+      <w:r>
+        <w:rPr>
+          <w:lang w:val="en-US"/>
+        </w:rPr>
+        <w:t>To make the hosting of static websites in git easy we use package gh-pages</w:t>
+      </w:r>
       <w:r>
         <w:rPr>
           <w:lang w:val="en-US"/>
         </w:rPr>
         <w:t xml:space="preserve"> </w:t>
       </w:r>
-      <w:r>
-        <w:rPr>
-          <w:lang w:val="en-US"/>
-        </w:rPr>
-        <w:t>,</w:t>
-      </w:r>
-      <w:proofErr w:type="gramEnd"/>
+    </w:p>
+    <w:p>
+      <w:pPr>
+        <w:rPr>
+          <w:lang w:val="en-US"/>
+        </w:rPr>
+      </w:pPr>
+      <w:r>
+        <w:rPr>
+          <w:lang w:val="en-US"/>
+        </w:rPr>
+        <w:t xml:space="preserve">When a website Layout got shifted because of above layout shift </w:t>
+      </w:r>
+      <w:r>
+        <w:rPr>
+          <w:lang w:val="en-US"/>
+        </w:rPr>
+        <w:t>then it is cumulative layout shift. Avoid it for good SEO.</w:t>
+      </w:r>
+    </w:p>
+    <w:p>
+      <w:pPr>
+        <w:rPr>
+          <w:lang w:val="en-US"/>
+        </w:rPr>
+      </w:pPr>
+      <w:r>
+        <w:rPr>
+          <w:lang w:val="en-US"/>
+        </w:rPr>
+        <w:t>Copy may not work in http requested website (I don’t now why</w:t>
+      </w:r>
       <w:r>
         <w:rPr>
           <w:lang w:val="en-US"/>
         </w:rPr>
         <w:t xml:space="preserve"> </w:t>
       </w:r>
-      <w:proofErr w:type="spellStart"/>
-      <w:proofErr w:type="gramStart"/>
-      <w:r>
-        <w:rPr>
-          <w:lang w:val="en-US"/>
-        </w:rPr>
-        <w:t>toPrecision</w:t>
-      </w:r>
-      <w:proofErr w:type="spellEnd"/>
-      <w:r>
-        <w:rPr>
-          <w:lang w:val="en-US"/>
-        </w:rPr>
-        <w:t xml:space="preserve"> ,</w:t>
-      </w:r>
-      <w:proofErr w:type="gramEnd"/>
-      <w:r>
-        <w:rPr>
-          <w:lang w:val="en-US"/>
-        </w:rPr>
-        <w:t xml:space="preserve"> value of </w:t>
-      </w:r>
-      <w:r>
-        <w:rPr>
-          <w:lang w:val="en-US"/>
-        </w:rPr>
-        <w:t>etc.</w:t>
-      </w:r>
-    </w:p>
-    <w:p>
-      <w:pPr>
-        <w:rPr>
-          <w:lang w:val="en-US"/>
-        </w:rPr>
-      </w:pPr>
-      <w:r>
-        <w:rPr>
-          <w:lang w:val="en-US"/>
-        </w:rPr>
-        <w:t xml:space="preserve">to switch to script </w:t>
-      </w:r>
-      <w:proofErr w:type="gramStart"/>
-      <w:r>
-        <w:rPr>
-          <w:lang w:val="en-US"/>
-        </w:rPr>
-        <w:t>mode</w:t>
-      </w:r>
-      <w:proofErr w:type="gramEnd"/>
-      <w:r>
-        <w:rPr>
-          <w:lang w:val="en-US"/>
-        </w:rPr>
-        <w:t xml:space="preserve"> we use “use strict” in the beginning of the code.</w:t>
-      </w:r>
-    </w:p>
-    <w:p>
-      <w:pPr>
-        <w:rPr>
-          <w:lang w:val="en-US"/>
-        </w:rPr>
-      </w:pPr>
-      <w:r>
-        <w:rPr>
-          <w:lang w:val="en-US"/>
-        </w:rPr>
-        <w:t>It</w:t>
-      </w:r>
-      <w:r>
-        <w:rPr>
-          <w:lang w:val="en-US"/>
-        </w:rPr>
-        <w:t xml:space="preserve"> </w:t>
-      </w:r>
-      <w:r>
-        <w:rPr>
-          <w:lang w:val="en-US"/>
-        </w:rPr>
-        <w:t>i</w:t>
-      </w:r>
-      <w:r>
-        <w:rPr>
-          <w:lang w:val="en-US"/>
-        </w:rPr>
-        <w:t>s</w:t>
-      </w:r>
-      <w:r>
-        <w:rPr>
-          <w:lang w:val="en-US"/>
-        </w:rPr>
-        <w:t xml:space="preserve"> used to avoid bugs in our scripts</w:t>
-      </w:r>
-    </w:p>
-    <w:p>
-      <w:pPr>
-        <w:rPr>
-          <w:lang w:val="en-US"/>
-        </w:rPr>
-      </w:pPr>
-      <w:r>
-        <w:rPr>
-          <w:lang w:val="en-US"/>
-        </w:rPr>
-        <w:t xml:space="preserve">Use </w:t>
-      </w:r>
-      <w:proofErr w:type="spellStart"/>
-      <w:r>
-        <w:rPr>
-          <w:lang w:val="en-US"/>
-        </w:rPr>
-        <w:t>htmlFor</w:t>
-      </w:r>
-      <w:proofErr w:type="spellEnd"/>
-      <w:r>
-        <w:rPr>
-          <w:lang w:val="en-US"/>
-        </w:rPr>
-        <w:t xml:space="preserve"> instead of for.</w:t>
-      </w:r>
-    </w:p>
-    <w:p>
-      <w:pPr>
-        <w:rPr>
-          <w:lang w:val="en-US"/>
-        </w:rPr>
-      </w:pPr>
-      <w:r>
-        <w:rPr>
-          <w:lang w:val="en-US"/>
-        </w:rPr>
-        <w:t xml:space="preserve">Use </w:t>
-      </w:r>
-      <w:proofErr w:type="spellStart"/>
-      <w:r>
-        <w:rPr>
-          <w:lang w:val="en-US"/>
-        </w:rPr>
-        <w:t>className</w:t>
-      </w:r>
-      <w:proofErr w:type="spellEnd"/>
-      <w:r>
-        <w:rPr>
-          <w:lang w:val="en-US"/>
-        </w:rPr>
-        <w:t xml:space="preserve"> instead of class.</w:t>
-      </w:r>
-    </w:p>
-    <w:p>
-      <w:pPr>
-        <w:rPr>
-          <w:lang w:val="en-US"/>
-        </w:rPr>
-      </w:pPr>
-      <w:r>
-        <w:rPr>
-          <w:lang w:val="en-US"/>
-        </w:rPr>
-        <w:t xml:space="preserve">Use </w:t>
-      </w:r>
-      <w:proofErr w:type="spellStart"/>
-      <w:r>
-        <w:rPr>
-          <w:lang w:val="en-US"/>
-        </w:rPr>
-        <w:t>tab</w:t>
-      </w:r>
-      <w:r>
-        <w:rPr>
-          <w:lang w:val="en-US"/>
-        </w:rPr>
-        <w:t>I</w:t>
-      </w:r>
-      <w:r>
-        <w:rPr>
-          <w:lang w:val="en-US"/>
-        </w:rPr>
-        <w:t>ndex</w:t>
-      </w:r>
-      <w:proofErr w:type="spellEnd"/>
-      <w:r>
-        <w:rPr>
-          <w:lang w:val="en-US"/>
-        </w:rPr>
-        <w:t xml:space="preserve"> instead of </w:t>
-      </w:r>
-      <w:proofErr w:type="spellStart"/>
-      <w:r>
-        <w:rPr>
-          <w:lang w:val="en-US"/>
-        </w:rPr>
-        <w:t>tab</w:t>
-      </w:r>
-      <w:r>
-        <w:rPr>
-          <w:lang w:val="en-US"/>
-        </w:rPr>
-        <w:t>i</w:t>
-      </w:r>
-      <w:r>
-        <w:rPr>
-          <w:lang w:val="en-US"/>
-        </w:rPr>
-        <w:t>ndex</w:t>
-      </w:r>
-      <w:proofErr w:type="spellEnd"/>
-    </w:p>
-    <w:p>
-      <w:pPr>
-        <w:rPr>
-          <w:lang w:val="en-US"/>
-        </w:rPr>
-      </w:pPr>
-      <w:r>
-        <w:rPr>
-          <w:lang w:val="en-US"/>
-        </w:rPr>
-        <w:t>It is mandatory that tag</w:t>
-      </w:r>
-      <w:r>
-        <w:rPr>
-          <w:lang w:val="en-US"/>
-        </w:rPr>
-        <w:t xml:space="preserve"> or </w:t>
-      </w:r>
-      <w:proofErr w:type="spellStart"/>
-      <w:r>
-        <w:rPr>
-          <w:lang w:val="en-US"/>
-        </w:rPr>
-        <w:t>componeent</w:t>
-      </w:r>
-      <w:proofErr w:type="spellEnd"/>
-      <w:r>
-        <w:rPr>
-          <w:lang w:val="en-US"/>
-        </w:rPr>
-        <w:t xml:space="preserve"> should be closed in </w:t>
-      </w:r>
-      <w:proofErr w:type="spellStart"/>
-      <w:r>
-        <w:rPr>
-          <w:lang w:val="en-US"/>
-        </w:rPr>
-        <w:t>jsx</w:t>
-      </w:r>
-      <w:proofErr w:type="spellEnd"/>
-      <w:r>
-        <w:rPr>
-          <w:lang w:val="en-US"/>
-        </w:rPr>
-        <w:t xml:space="preserve"> </w:t>
-      </w:r>
-      <w:r>
-        <w:rPr>
-          <w:lang w:val="en-US"/>
-        </w:rPr>
-        <w:t>even if it is an empty tag by /</w:t>
-      </w:r>
-    </w:p>
-    <w:p>
-      <w:pPr>
-        <w:rPr>
-          <w:lang w:val="en-US"/>
-        </w:rPr>
-      </w:pPr>
-      <w:r>
-        <w:rPr>
-          <w:lang w:val="en-US"/>
-        </w:rPr>
-        <w:t>React use webpack for live</w:t>
-      </w:r>
-      <w:r>
-        <w:rPr>
-          <w:lang w:val="en-US"/>
-        </w:rPr>
-        <w:t xml:space="preserve"> </w:t>
-      </w:r>
-      <w:r>
-        <w:rPr>
-          <w:lang w:val="en-US"/>
-        </w:rPr>
-        <w:t xml:space="preserve">server </w:t>
-      </w:r>
-    </w:p>
-    <w:p>
-      <w:pPr>
-        <w:rPr>
-          <w:lang w:val="en-US"/>
-        </w:rPr>
-      </w:pPr>
-      <w:r>
-        <w:rPr>
-          <w:lang w:val="en-US"/>
-        </w:rPr>
-        <w:t>And use babel for compilation of component to js</w:t>
-      </w:r>
-    </w:p>
-    <w:p>
-      <w:pPr>
-        <w:rPr>
-          <w:lang w:val="en-US"/>
-        </w:rPr>
-      </w:pPr>
-      <w:r>
-        <w:rPr>
-          <w:lang w:val="en-US"/>
-        </w:rPr>
-        <w:t xml:space="preserve">Will research about Prop type and require prop types later </w:t>
-      </w:r>
-    </w:p>
-    <w:p>
-      <w:pPr>
-        <w:rPr>
-          <w:lang w:val="en-US"/>
-        </w:rPr>
-      </w:pPr>
-      <w:r>
-        <w:rPr>
-          <w:lang w:val="en-US"/>
-        </w:rPr>
-        <w:t xml:space="preserve">$0 in the </w:t>
-      </w:r>
-      <w:r>
-        <w:rPr>
-          <w:lang w:val="en-US"/>
-        </w:rPr>
-        <w:t>browser</w:t>
-      </w:r>
-      <w:r>
-        <w:rPr>
-          <w:lang w:val="en-US"/>
-        </w:rPr>
-        <w:t xml:space="preserve"> is used to access elements </w:t>
-      </w:r>
-      <w:r>
-        <w:rPr>
-          <w:lang w:val="en-US"/>
-        </w:rPr>
-        <w:t>that is selected in the inspector inside the console.</w:t>
-      </w:r>
-    </w:p>
-    <w:p>
-      <w:pPr>
-        <w:rPr>
-          <w:b/>
-          <w:bCs/>
-          <w:lang w:val="en-US"/>
-        </w:rPr>
-      </w:pPr>
-      <w:r>
-        <w:rPr>
-          <w:b/>
-          <w:bCs/>
-          <w:lang w:val="en-US"/>
-        </w:rPr>
-        <w:t xml:space="preserve">Font size =&gt; page </w:t>
-      </w:r>
-      <w:proofErr w:type="gramStart"/>
-      <w:r>
-        <w:rPr>
-          <w:b/>
-          <w:bCs/>
-          <w:lang w:val="en-US"/>
-        </w:rPr>
-        <w:t>Specific(</w:t>
-      </w:r>
-      <w:proofErr w:type="gramEnd"/>
-      <w:r>
-        <w:rPr>
-          <w:b/>
-          <w:bCs/>
-          <w:lang w:val="en-US"/>
-        </w:rPr>
-        <w:t>who knows)</w:t>
-      </w:r>
-    </w:p>
-    <w:p>
-      <w:pPr>
-        <w:rPr>
-          <w:b/>
-          <w:bCs/>
-          <w:lang w:val="en-US"/>
-        </w:rPr>
-      </w:pPr>
-      <w:r>
-        <w:rPr>
-          <w:b/>
-          <w:bCs/>
-          <w:lang w:val="en-US"/>
-        </w:rPr>
-        <w:t>${} =&gt; template lateral</w:t>
-      </w:r>
-    </w:p>
-    <w:p>
-      <w:pPr>
-        <w:rPr>
-          <w:lang w:val="en-US"/>
-        </w:rPr>
-      </w:pPr>
-      <w:r>
-        <w:rPr>
-          <w:lang w:val="en-US"/>
-        </w:rPr>
-        <w:t xml:space="preserve">Use </w:t>
-      </w:r>
-      <w:r>
-        <w:rPr>
-          <w:b/>
-          <w:bCs/>
-          <w:lang w:val="en-US"/>
-        </w:rPr>
-        <w:t>text-light</w:t>
-      </w:r>
-      <w:r>
-        <w:rPr>
-          <w:lang w:val="en-US"/>
-        </w:rPr>
-        <w:t xml:space="preserve"> class to make text white in Bootstrap</w:t>
-      </w:r>
-    </w:p>
-    <w:p>
-      <w:pPr>
-        <w:rPr>
-          <w:lang w:val="en-US"/>
-        </w:rPr>
-      </w:pPr>
-      <w:r>
-        <w:rPr>
-          <w:lang w:val="en-US"/>
-        </w:rPr>
-        <w:t>In react we use {} when we want to write js in between the tags.</w:t>
-      </w:r>
-    </w:p>
-    <w:p>
-      <w:pPr>
-        <w:rPr>
-          <w:lang w:val="en-US"/>
-        </w:rPr>
-      </w:pPr>
-      <w:r>
-        <w:rPr>
-          <w:lang w:val="en-US"/>
-        </w:rPr>
-        <w:t xml:space="preserve">To make the hosting of static websites in git easy we use package </w:t>
-      </w:r>
-      <w:proofErr w:type="spellStart"/>
-      <w:r>
-        <w:rPr>
-          <w:lang w:val="en-US"/>
-        </w:rPr>
-        <w:t>gh</w:t>
-      </w:r>
-      <w:proofErr w:type="spellEnd"/>
-      <w:r>
-        <w:rPr>
-          <w:lang w:val="en-US"/>
-        </w:rPr>
-        <w:t>-pages</w:t>
-      </w:r>
-      <w:r>
-        <w:rPr>
-          <w:lang w:val="en-US"/>
-        </w:rPr>
-        <w:t xml:space="preserve"> </w:t>
-      </w:r>
-    </w:p>
-    <w:p>
-      <w:pPr>
-        <w:rPr>
-          <w:lang w:val="en-US"/>
-        </w:rPr>
-      </w:pPr>
-      <w:r>
-        <w:rPr>
-          <w:lang w:val="en-US"/>
-        </w:rPr>
-        <w:t xml:space="preserve">When a website Layout got shifted because of above layout shift </w:t>
-      </w:r>
-      <w:r>
-        <w:rPr>
-          <w:lang w:val="en-US"/>
-        </w:rPr>
-        <w:t>then it is cumulative layout shift. Avoid it for good SEO.</w:t>
-      </w:r>
-    </w:p>
-    <w:p>
-      <w:pPr>
-        <w:rPr>
-          <w:lang w:val="en-US"/>
-        </w:rPr>
-      </w:pPr>
-      <w:r>
-        <w:rPr>
-          <w:lang w:val="en-US"/>
-        </w:rPr>
-        <w:t xml:space="preserve">Copy may not work in http requested website (I don’t </w:t>
-      </w:r>
-      <w:proofErr w:type="spellStart"/>
-      <w:r>
-        <w:rPr>
-          <w:lang w:val="en-US"/>
-        </w:rPr>
-        <w:t>now</w:t>
-      </w:r>
-      <w:proofErr w:type="spellEnd"/>
-      <w:r>
-        <w:rPr>
-          <w:lang w:val="en-US"/>
-        </w:rPr>
-        <w:t xml:space="preserve"> why</w:t>
-      </w:r>
-      <w:r>
-        <w:rPr>
-          <w:lang w:val="en-US"/>
-        </w:rPr>
-        <w:t xml:space="preserve"> </w:t>
-      </w:r>
       <w:r>
         <w:rPr>
           <w:lang w:val="en-US"/>
@@ -707,21 +493,7 @@
         <w:rPr>
           <w:lang w:val="en-US"/>
         </w:rPr>
-        <w:t xml:space="preserve"> is working in my site may it is changed but According to Teacher some js </w:t>
-      </w:r>
-      <w:proofErr w:type="spellStart"/>
-      <w:r>
-        <w:rPr>
-          <w:lang w:val="en-US"/>
-        </w:rPr>
-        <w:t>api</w:t>
-      </w:r>
-      <w:proofErr w:type="spellEnd"/>
-      <w:r>
-        <w:rPr>
-          <w:lang w:val="en-US"/>
-        </w:rPr>
-        <w:t xml:space="preserve"> does not work on http requested site.</w:t>
+        <w:t xml:space="preserve"> is working in my site may it is changed but According to Teacher some js api does not work on http requested site.</w:t>
       </w:r>
       <w:r>
         <w:rPr>
@@ -752,7 +524,6 @@
           <w:lang w:val="en-US"/>
         </w:rPr>
       </w:pPr>
-      <w:proofErr w:type="spellStart"/>
       <w:r>
         <w:rPr>
           <w:b/>
@@ -762,7 +533,6 @@
         </w:rPr>
         <w:t>Certbot</w:t>
       </w:r>
-      <w:proofErr w:type="spellEnd"/>
       <w:r>
         <w:rPr>
           <w:b/>
@@ -800,70 +570,30 @@
           <w:color w:val="EE0000"/>
         </w:rPr>
       </w:pPr>
-      <w:proofErr w:type="gramStart"/>
       <w:r>
         <w:rPr>
           <w:b/>
           <w:bCs/>
           <w:color w:val="EE0000"/>
         </w:rPr>
-        <w:t>.accordion</w:t>
-      </w:r>
-      <w:proofErr w:type="gramEnd"/>
-      <w:r>
+        <w:t>.accordion-button::after{</w:t>
+      </w:r>
+    </w:p>
+    <w:p>
+      <w:pPr>
         <w:rPr>
           <w:b/>
           <w:bCs/>
           <w:color w:val="EE0000"/>
         </w:rPr>
-        <w:t>-</w:t>
-      </w:r>
-      <w:proofErr w:type="gramStart"/>
+      </w:pPr>
       <w:r>
         <w:rPr>
           <w:b/>
           <w:bCs/>
           <w:color w:val="EE0000"/>
         </w:rPr>
-        <w:t>button::after{</w:t>
-      </w:r>
-      <w:proofErr w:type="gramEnd"/>
-    </w:p>
-    <w:p>
-      <w:pPr>
-        <w:rPr>
-          <w:b/>
-          <w:bCs/>
-          <w:color w:val="EE0000"/>
-        </w:rPr>
-      </w:pPr>
-      <w:r>
-        <w:rPr>
-          <w:b/>
-          <w:bCs/>
-          <w:color w:val="EE0000"/>
-        </w:rPr>
-        <w:t xml:space="preserve">  </w:t>
-      </w:r>
-      <w:proofErr w:type="spellStart"/>
-      <w:proofErr w:type="gramStart"/>
-      <w:r>
-        <w:rPr>
-          <w:b/>
-          <w:bCs/>
-          <w:color w:val="EE0000"/>
-        </w:rPr>
-        <w:t>filter:invert</w:t>
-      </w:r>
-      <w:proofErr w:type="spellEnd"/>
-      <w:proofErr w:type="gramEnd"/>
-      <w:r>
-        <w:rPr>
-          <w:b/>
-          <w:bCs/>
-          <w:color w:val="EE0000"/>
-        </w:rPr>
-        <w:t>(1)</w:t>
+        <w:t>  filter:invert(1)</w:t>
       </w:r>
     </w:p>
     <w:p>
@@ -1023,18 +753,10 @@
         </w:r>
       </w:hyperlink>
       <w:r>
-        <w:t xml:space="preserve"> flow rate. Used to minimise congestion. Also known as bandwidth </w:t>
-      </w:r>
-      <w:proofErr w:type="gramStart"/>
-      <w:r>
-        <w:t>throttling.</w:t>
-      </w:r>
-      <w:r>
-        <w:t>(</w:t>
-      </w:r>
-      <w:proofErr w:type="gramEnd"/>
-      <w:r>
-        <w:t>who knows)</w:t>
+        <w:t> flow rate. Used to minimise congestion. Also known as bandwidth throttling.</w:t>
+      </w:r>
+      <w:r>
+        <w:t>(who knows)</w:t>
       </w:r>
     </w:p>
     <w:p>
@@ -1053,7 +775,7 @@
           <w:color w:val="EE0000"/>
           <w:lang w:val="en-US"/>
         </w:rPr>
-        <w:t>I think in route same component with different props is being route then you need to give each component a key to uniquely identify that component</w:t>
+        <w:t>I think in rout</w:t>
       </w:r>
       <w:r>
         <w:rPr>
@@ -1062,6 +784,42 @@
           <w:color w:val="EE0000"/>
           <w:lang w:val="en-US"/>
         </w:rPr>
+        <w:t>ing</w:t>
+      </w:r>
+      <w:r>
+        <w:rPr>
+          <w:b/>
+          <w:bCs/>
+          <w:color w:val="EE0000"/>
+          <w:lang w:val="en-US"/>
+        </w:rPr>
+        <w:t xml:space="preserve"> </w:t>
+      </w:r>
+      <w:r>
+        <w:rPr>
+          <w:b/>
+          <w:bCs/>
+          <w:color w:val="EE0000"/>
+          <w:lang w:val="en-US"/>
+        </w:rPr>
+        <w:t xml:space="preserve">if </w:t>
+      </w:r>
+      <w:r>
+        <w:rPr>
+          <w:b/>
+          <w:bCs/>
+          <w:color w:val="EE0000"/>
+          <w:lang w:val="en-US"/>
+        </w:rPr>
+        <w:t>same component with different props is being route then you need to give each component a key to uniquely identify that component</w:t>
+      </w:r>
+      <w:r>
+        <w:rPr>
+          <w:b/>
+          <w:bCs/>
+          <w:color w:val="EE0000"/>
+          <w:lang w:val="en-US"/>
+        </w:rPr>
         <w:t xml:space="preserve"> and that component can be remounted in different route</w:t>
       </w:r>
       <w:r>
@@ -1088,18 +846,6 @@
         <w:rPr>
           <w:b/>
           <w:bCs/>
-          <w:color w:val="EE0000"/>
-          <w:lang w:val="en-US"/>
-        </w:rPr>
-      </w:pPr>
-    </w:p>
-    <w:p>
-      <w:pPr>
-        <w:rPr>
-          <w:b/>
-          <w:bCs/>
-          <w:color w:val="EE0000"/>
-          <w:lang w:val="en-US"/>
         </w:rPr>
       </w:pPr>
     </w:p>

</xml_diff>

<commit_message>
Lesson 34 React Component Lifecycle & Lifecycle methods
</commit_message>
<xml_diff>
--- a/Notes.docx
+++ b/Notes.docx
@@ -52,29 +52,75 @@
         </w:rPr>
         <w:t>,</w:t>
       </w:r>
+      <w:proofErr w:type="spellStart"/>
       <w:r>
         <w:rPr>
           <w:lang w:val="en-US"/>
         </w:rPr>
         <w:t>substr</w:t>
       </w:r>
-      <w:r>
-        <w:rPr>
-          <w:lang w:val="en-US"/>
-        </w:rPr>
-        <w:t>, startsWith</w:t>
-      </w:r>
-      <w:r>
-        <w:rPr>
-          <w:lang w:val="en-US"/>
-        </w:rPr>
-        <w:t>, lastindexOf , indexOf</w:t>
-      </w:r>
-      <w:r>
-        <w:rPr>
-          <w:lang w:val="en-US"/>
-        </w:rPr>
-        <w:t xml:space="preserve">, endsWith </w:t>
+      <w:proofErr w:type="spellEnd"/>
+      <w:r>
+        <w:rPr>
+          <w:lang w:val="en-US"/>
+        </w:rPr>
+        <w:t xml:space="preserve">, </w:t>
+      </w:r>
+      <w:proofErr w:type="spellStart"/>
+      <w:r>
+        <w:rPr>
+          <w:lang w:val="en-US"/>
+        </w:rPr>
+        <w:t>startsWith</w:t>
+      </w:r>
+      <w:proofErr w:type="spellEnd"/>
+      <w:r>
+        <w:rPr>
+          <w:lang w:val="en-US"/>
+        </w:rPr>
+        <w:t xml:space="preserve">, </w:t>
+      </w:r>
+      <w:proofErr w:type="spellStart"/>
+      <w:r>
+        <w:rPr>
+          <w:lang w:val="en-US"/>
+        </w:rPr>
+        <w:t>lastindexOf</w:t>
+      </w:r>
+      <w:proofErr w:type="spellEnd"/>
+      <w:r>
+        <w:rPr>
+          <w:lang w:val="en-US"/>
+        </w:rPr>
+        <w:t xml:space="preserve"> , </w:t>
+      </w:r>
+      <w:proofErr w:type="spellStart"/>
+      <w:r>
+        <w:rPr>
+          <w:lang w:val="en-US"/>
+        </w:rPr>
+        <w:t>indexOf</w:t>
+      </w:r>
+      <w:proofErr w:type="spellEnd"/>
+      <w:r>
+        <w:rPr>
+          <w:lang w:val="en-US"/>
+        </w:rPr>
+        <w:t xml:space="preserve">, </w:t>
+      </w:r>
+      <w:proofErr w:type="spellStart"/>
+      <w:r>
+        <w:rPr>
+          <w:lang w:val="en-US"/>
+        </w:rPr>
+        <w:t>endsWith</w:t>
+      </w:r>
+      <w:proofErr w:type="spellEnd"/>
+      <w:r>
+        <w:rPr>
+          <w:lang w:val="en-US"/>
+        </w:rPr>
+        <w:t xml:space="preserve"> </w:t>
       </w:r>
     </w:p>
     <w:p>
@@ -96,17 +142,39 @@
           <w:lang w:val="en-US"/>
         </w:rPr>
       </w:pPr>
-      <w:r>
-        <w:rPr>
-          <w:lang w:val="en-US"/>
-        </w:rPr>
-        <w:t xml:space="preserve">toString </w:t>
-      </w:r>
-      <w:r>
-        <w:rPr>
-          <w:lang w:val="en-US"/>
-        </w:rPr>
-        <w:t xml:space="preserve">, toPrecision , value of </w:t>
+      <w:proofErr w:type="spellStart"/>
+      <w:r>
+        <w:rPr>
+          <w:lang w:val="en-US"/>
+        </w:rPr>
+        <w:t>toString</w:t>
+      </w:r>
+      <w:proofErr w:type="spellEnd"/>
+      <w:r>
+        <w:rPr>
+          <w:lang w:val="en-US"/>
+        </w:rPr>
+        <w:t xml:space="preserve"> </w:t>
+      </w:r>
+      <w:r>
+        <w:rPr>
+          <w:lang w:val="en-US"/>
+        </w:rPr>
+        <w:t xml:space="preserve">, </w:t>
+      </w:r>
+      <w:proofErr w:type="spellStart"/>
+      <w:r>
+        <w:rPr>
+          <w:lang w:val="en-US"/>
+        </w:rPr>
+        <w:t>toPrecision</w:t>
+      </w:r>
+      <w:proofErr w:type="spellEnd"/>
+      <w:r>
+        <w:rPr>
+          <w:lang w:val="en-US"/>
+        </w:rPr>
+        <w:t xml:space="preserve"> , value of </w:t>
       </w:r>
       <w:r>
         <w:rPr>
@@ -175,34 +243,63 @@
         <w:rPr>
           <w:lang w:val="en-US"/>
         </w:rPr>
-        <w:t>Use htmlFor instead of for.</w:t>
-      </w:r>
-    </w:p>
-    <w:p>
-      <w:pPr>
-        <w:rPr>
-          <w:lang w:val="en-US"/>
-        </w:rPr>
-      </w:pPr>
-      <w:r>
-        <w:rPr>
-          <w:lang w:val="en-US"/>
-        </w:rPr>
-        <w:t>Use className instead of class.</w:t>
-      </w:r>
-    </w:p>
-    <w:p>
-      <w:pPr>
-        <w:rPr>
-          <w:lang w:val="en-US"/>
-        </w:rPr>
-      </w:pPr>
-      <w:r>
-        <w:rPr>
-          <w:lang w:val="en-US"/>
-        </w:rPr>
         <w:t xml:space="preserve">Use </w:t>
       </w:r>
+      <w:proofErr w:type="spellStart"/>
+      <w:r>
+        <w:rPr>
+          <w:lang w:val="en-US"/>
+        </w:rPr>
+        <w:t>htmlFor</w:t>
+      </w:r>
+      <w:proofErr w:type="spellEnd"/>
+      <w:r>
+        <w:rPr>
+          <w:lang w:val="en-US"/>
+        </w:rPr>
+        <w:t xml:space="preserve"> instead of for.</w:t>
+      </w:r>
+    </w:p>
+    <w:p>
+      <w:pPr>
+        <w:rPr>
+          <w:lang w:val="en-US"/>
+        </w:rPr>
+      </w:pPr>
+      <w:r>
+        <w:rPr>
+          <w:lang w:val="en-US"/>
+        </w:rPr>
+        <w:t xml:space="preserve">Use </w:t>
+      </w:r>
+      <w:proofErr w:type="spellStart"/>
+      <w:r>
+        <w:rPr>
+          <w:lang w:val="en-US"/>
+        </w:rPr>
+        <w:t>className</w:t>
+      </w:r>
+      <w:proofErr w:type="spellEnd"/>
+      <w:r>
+        <w:rPr>
+          <w:lang w:val="en-US"/>
+        </w:rPr>
+        <w:t xml:space="preserve"> instead of class.</w:t>
+      </w:r>
+    </w:p>
+    <w:p>
+      <w:pPr>
+        <w:rPr>
+          <w:lang w:val="en-US"/>
+        </w:rPr>
+      </w:pPr>
+      <w:r>
+        <w:rPr>
+          <w:lang w:val="en-US"/>
+        </w:rPr>
+        <w:t xml:space="preserve">Use </w:t>
+      </w:r>
+      <w:proofErr w:type="spellStart"/>
       <w:r>
         <w:rPr>
           <w:lang w:val="en-US"/>
@@ -221,11 +318,19 @@
         </w:rPr>
         <w:t>ndex</w:t>
       </w:r>
-      <w:r>
-        <w:rPr>
-          <w:lang w:val="en-US"/>
-        </w:rPr>
-        <w:t xml:space="preserve"> instead of tab</w:t>
+      <w:proofErr w:type="spellEnd"/>
+      <w:r>
+        <w:rPr>
+          <w:lang w:val="en-US"/>
+        </w:rPr>
+        <w:t xml:space="preserve"> instead of </w:t>
+      </w:r>
+      <w:proofErr w:type="spellStart"/>
+      <w:r>
+        <w:rPr>
+          <w:lang w:val="en-US"/>
+        </w:rPr>
+        <w:t>tab</w:t>
       </w:r>
       <w:r>
         <w:rPr>
@@ -239,6 +344,7 @@
         </w:rPr>
         <w:t>ndex</w:t>
       </w:r>
+      <w:proofErr w:type="spellEnd"/>
     </w:p>
     <w:p>
       <w:pPr>
@@ -256,13 +362,35 @@
         <w:rPr>
           <w:lang w:val="en-US"/>
         </w:rPr>
-        <w:t xml:space="preserve"> or componeent</w:t>
-      </w:r>
-      <w:r>
-        <w:rPr>
-          <w:lang w:val="en-US"/>
-        </w:rPr>
-        <w:t xml:space="preserve"> should be closed in jsx </w:t>
+        <w:t xml:space="preserve"> or </w:t>
+      </w:r>
+      <w:proofErr w:type="spellStart"/>
+      <w:r>
+        <w:rPr>
+          <w:lang w:val="en-US"/>
+        </w:rPr>
+        <w:t>componeent</w:t>
+      </w:r>
+      <w:proofErr w:type="spellEnd"/>
+      <w:r>
+        <w:rPr>
+          <w:lang w:val="en-US"/>
+        </w:rPr>
+        <w:t xml:space="preserve"> should be closed in </w:t>
+      </w:r>
+      <w:proofErr w:type="spellStart"/>
+      <w:r>
+        <w:rPr>
+          <w:lang w:val="en-US"/>
+        </w:rPr>
+        <w:t>jsx</w:t>
+      </w:r>
+      <w:proofErr w:type="spellEnd"/>
+      <w:r>
+        <w:rPr>
+          <w:lang w:val="en-US"/>
+        </w:rPr>
+        <w:t xml:space="preserve"> </w:t>
       </w:r>
       <w:r>
         <w:rPr>
@@ -437,7 +565,21 @@
         <w:rPr>
           <w:lang w:val="en-US"/>
         </w:rPr>
-        <w:t>To make the hosting of static websites in git easy we use package gh-pages</w:t>
+        <w:t xml:space="preserve">To make the hosting of static websites in git easy we use package </w:t>
+      </w:r>
+      <w:proofErr w:type="spellStart"/>
+      <w:r>
+        <w:rPr>
+          <w:lang w:val="en-US"/>
+        </w:rPr>
+        <w:t>gh</w:t>
+      </w:r>
+      <w:proofErr w:type="spellEnd"/>
+      <w:r>
+        <w:rPr>
+          <w:lang w:val="en-US"/>
+        </w:rPr>
+        <w:t>-pages</w:t>
       </w:r>
       <w:r>
         <w:rPr>
@@ -475,7 +617,21 @@
         <w:rPr>
           <w:lang w:val="en-US"/>
         </w:rPr>
-        <w:t>Copy may not work in http requested website (I don’t now why</w:t>
+        <w:t xml:space="preserve">Copy may not work in http requested website (I don’t </w:t>
+      </w:r>
+      <w:proofErr w:type="spellStart"/>
+      <w:r>
+        <w:rPr>
+          <w:lang w:val="en-US"/>
+        </w:rPr>
+        <w:t>now</w:t>
+      </w:r>
+      <w:proofErr w:type="spellEnd"/>
+      <w:r>
+        <w:rPr>
+          <w:lang w:val="en-US"/>
+        </w:rPr>
+        <w:t xml:space="preserve"> why</w:t>
       </w:r>
       <w:r>
         <w:rPr>
@@ -493,7 +649,21 @@
         <w:rPr>
           <w:lang w:val="en-US"/>
         </w:rPr>
-        <w:t xml:space="preserve"> is working in my site may it is changed but According to Teacher some js api does not work on http requested site.</w:t>
+        <w:t xml:space="preserve"> is working in my site may it is changed but According to Teacher some js </w:t>
+      </w:r>
+      <w:proofErr w:type="spellStart"/>
+      <w:r>
+        <w:rPr>
+          <w:lang w:val="en-US"/>
+        </w:rPr>
+        <w:t>api</w:t>
+      </w:r>
+      <w:proofErr w:type="spellEnd"/>
+      <w:r>
+        <w:rPr>
+          <w:lang w:val="en-US"/>
+        </w:rPr>
+        <w:t xml:space="preserve"> does not work on http requested site.</w:t>
       </w:r>
       <w:r>
         <w:rPr>
@@ -524,6 +694,7 @@
           <w:lang w:val="en-US"/>
         </w:rPr>
       </w:pPr>
+      <w:proofErr w:type="spellStart"/>
       <w:r>
         <w:rPr>
           <w:b/>
@@ -533,6 +704,7 @@
         </w:rPr>
         <w:t>Certbot</w:t>
       </w:r>
+      <w:proofErr w:type="spellEnd"/>
       <w:r>
         <w:rPr>
           <w:b/>
@@ -593,7 +765,25 @@
           <w:bCs/>
           <w:color w:val="EE0000"/>
         </w:rPr>
-        <w:t>  filter:invert(1)</w:t>
+        <w:t xml:space="preserve">  </w:t>
+      </w:r>
+      <w:proofErr w:type="spellStart"/>
+      <w:r>
+        <w:rPr>
+          <w:b/>
+          <w:bCs/>
+          <w:color w:val="EE0000"/>
+        </w:rPr>
+        <w:t>filter:invert</w:t>
+      </w:r>
+      <w:proofErr w:type="spellEnd"/>
+      <w:r>
+        <w:rPr>
+          <w:b/>
+          <w:bCs/>
+          <w:color w:val="EE0000"/>
+        </w:rPr>
+        <w:t>(1)</w:t>
       </w:r>
     </w:p>
     <w:p>
@@ -843,12 +1033,233 @@
     </w:p>
     <w:p>
       <w:pPr>
-        <w:rPr>
-          <w:b/>
-          <w:bCs/>
-        </w:rPr>
-      </w:pPr>
-    </w:p>
+        <w:jc w:val="center"/>
+        <w:rPr>
+          <w:b/>
+          <w:bCs/>
+        </w:rPr>
+      </w:pPr>
+      <w:r>
+        <w:rPr>
+          <w:b/>
+          <w:bCs/>
+        </w:rPr>
+        <w:drawing>
+          <wp:inline distT="0" distB="0" distL="0" distR="0" wp14:anchorId="62579CDA" wp14:editId="119591E7">
+            <wp:extent cx="5731510" cy="2027555"/>
+            <wp:effectExtent l="0" t="0" r="2540" b="0"/>
+            <wp:docPr id="1881477111" name="Picture 1"/>
+            <wp:cNvGraphicFramePr>
+              <a:graphicFrameLocks xmlns:a="http://schemas.openxmlformats.org/drawingml/2006/main" noChangeAspect="1"/>
+            </wp:cNvGraphicFramePr>
+            <a:graphic xmlns:a="http://schemas.openxmlformats.org/drawingml/2006/main">
+              <a:graphicData uri="http://schemas.openxmlformats.org/drawingml/2006/picture">
+                <pic:pic xmlns:pic="http://schemas.openxmlformats.org/drawingml/2006/picture">
+                  <pic:nvPicPr>
+                    <pic:cNvPr id="1881477111" name=""/>
+                    <pic:cNvPicPr/>
+                  </pic:nvPicPr>
+                  <pic:blipFill>
+                    <a:blip r:embed="rId7"/>
+                    <a:stretch>
+                      <a:fillRect/>
+                    </a:stretch>
+                  </pic:blipFill>
+                  <pic:spPr>
+                    <a:xfrm>
+                      <a:off x="0" y="0"/>
+                      <a:ext cx="5731510" cy="2027555"/>
+                    </a:xfrm>
+                    <a:prstGeom prst="rect">
+                      <a:avLst/>
+                    </a:prstGeom>
+                  </pic:spPr>
+                </pic:pic>
+              </a:graphicData>
+            </a:graphic>
+          </wp:inline>
+        </w:drawing>
+      </w:r>
+    </w:p>
+    <w:p>
+      <w:pPr>
+        <w:jc w:val="center"/>
+        <w:rPr>
+          <w:b/>
+          <w:bCs/>
+        </w:rPr>
+      </w:pPr>
+      <w:r>
+        <w:rPr>
+          <w:b/>
+          <w:bCs/>
+        </w:rPr>
+        <w:drawing>
+          <wp:inline distT="0" distB="0" distL="0" distR="0" wp14:anchorId="725393CA" wp14:editId="4A81E31B">
+            <wp:extent cx="5731510" cy="2664460"/>
+            <wp:effectExtent l="0" t="0" r="2540" b="2540"/>
+            <wp:docPr id="1164656324" name="Picture 1"/>
+            <wp:cNvGraphicFramePr>
+              <a:graphicFrameLocks xmlns:a="http://schemas.openxmlformats.org/drawingml/2006/main" noChangeAspect="1"/>
+            </wp:cNvGraphicFramePr>
+            <a:graphic xmlns:a="http://schemas.openxmlformats.org/drawingml/2006/main">
+              <a:graphicData uri="http://schemas.openxmlformats.org/drawingml/2006/picture">
+                <pic:pic xmlns:pic="http://schemas.openxmlformats.org/drawingml/2006/picture">
+                  <pic:nvPicPr>
+                    <pic:cNvPr id="1164656324" name=""/>
+                    <pic:cNvPicPr/>
+                  </pic:nvPicPr>
+                  <pic:blipFill>
+                    <a:blip r:embed="rId8"/>
+                    <a:stretch>
+                      <a:fillRect/>
+                    </a:stretch>
+                  </pic:blipFill>
+                  <pic:spPr>
+                    <a:xfrm>
+                      <a:off x="0" y="0"/>
+                      <a:ext cx="5731510" cy="2664460"/>
+                    </a:xfrm>
+                    <a:prstGeom prst="rect">
+                      <a:avLst/>
+                    </a:prstGeom>
+                  </pic:spPr>
+                </pic:pic>
+              </a:graphicData>
+            </a:graphic>
+          </wp:inline>
+        </w:drawing>
+      </w:r>
+    </w:p>
+    <w:p>
+      <w:r>
+        <w:rPr>
+          <w:b/>
+          <w:bCs/>
+          <w:color w:val="EE0000"/>
+        </w:rPr>
+        <w:t>Pure function</w:t>
+      </w:r>
+      <w:r>
+        <w:rPr>
+          <w:b/>
+          <w:bCs/>
+          <w:color w:val="EE0000"/>
+        </w:rPr>
+        <w:t xml:space="preserve"> </w:t>
+      </w:r>
+    </w:p>
+    <w:p>
+      <w:pPr>
+        <w:jc w:val="center"/>
+      </w:pPr>
+      <w:r>
+        <w:lastRenderedPageBreak/>
+        <w:drawing>
+          <wp:inline distT="0" distB="0" distL="0" distR="0" wp14:anchorId="7298C79C" wp14:editId="6A2EA700">
+            <wp:extent cx="5725324" cy="2915057"/>
+            <wp:effectExtent l="0" t="0" r="8890" b="0"/>
+            <wp:docPr id="618642875" name="Picture 1"/>
+            <wp:cNvGraphicFramePr>
+              <a:graphicFrameLocks xmlns:a="http://schemas.openxmlformats.org/drawingml/2006/main" noChangeAspect="1"/>
+            </wp:cNvGraphicFramePr>
+            <a:graphic xmlns:a="http://schemas.openxmlformats.org/drawingml/2006/main">
+              <a:graphicData uri="http://schemas.openxmlformats.org/drawingml/2006/picture">
+                <pic:pic xmlns:pic="http://schemas.openxmlformats.org/drawingml/2006/picture">
+                  <pic:nvPicPr>
+                    <pic:cNvPr id="618642875" name=""/>
+                    <pic:cNvPicPr/>
+                  </pic:nvPicPr>
+                  <pic:blipFill>
+                    <a:blip r:embed="rId9"/>
+                    <a:stretch>
+                      <a:fillRect/>
+                    </a:stretch>
+                  </pic:blipFill>
+                  <pic:spPr>
+                    <a:xfrm>
+                      <a:off x="0" y="0"/>
+                      <a:ext cx="5725324" cy="2915057"/>
+                    </a:xfrm>
+                    <a:prstGeom prst="rect">
+                      <a:avLst/>
+                    </a:prstGeom>
+                  </pic:spPr>
+                </pic:pic>
+              </a:graphicData>
+            </a:graphic>
+          </wp:inline>
+        </w:drawing>
+      </w:r>
+    </w:p>
+    <w:p>
+      <w:pPr>
+        <w:jc w:val="center"/>
+      </w:pPr>
+      <w:r>
+        <w:drawing>
+          <wp:inline distT="0" distB="0" distL="0" distR="0" wp14:anchorId="1241F4AB" wp14:editId="0751AC5C">
+            <wp:extent cx="5731510" cy="3266440"/>
+            <wp:effectExtent l="0" t="0" r="2540" b="0"/>
+            <wp:docPr id="1268281193" name="Picture 1"/>
+            <wp:cNvGraphicFramePr>
+              <a:graphicFrameLocks xmlns:a="http://schemas.openxmlformats.org/drawingml/2006/main" noChangeAspect="1"/>
+            </wp:cNvGraphicFramePr>
+            <a:graphic xmlns:a="http://schemas.openxmlformats.org/drawingml/2006/main">
+              <a:graphicData uri="http://schemas.openxmlformats.org/drawingml/2006/picture">
+                <pic:pic xmlns:pic="http://schemas.openxmlformats.org/drawingml/2006/picture">
+                  <pic:nvPicPr>
+                    <pic:cNvPr id="1268281193" name=""/>
+                    <pic:cNvPicPr/>
+                  </pic:nvPicPr>
+                  <pic:blipFill>
+                    <a:blip r:embed="rId10"/>
+                    <a:stretch>
+                      <a:fillRect/>
+                    </a:stretch>
+                  </pic:blipFill>
+                  <pic:spPr>
+                    <a:xfrm>
+                      <a:off x="0" y="0"/>
+                      <a:ext cx="5731510" cy="3266440"/>
+                    </a:xfrm>
+                    <a:prstGeom prst="rect">
+                      <a:avLst/>
+                    </a:prstGeom>
+                  </pic:spPr>
+                </pic:pic>
+              </a:graphicData>
+            </a:graphic>
+          </wp:inline>
+        </w:drawing>
+      </w:r>
+    </w:p>
+    <w:p>
+      <w:pPr>
+        <w:rPr>
+          <w:b/>
+          <w:bCs/>
+          <w:color w:val="EE0000"/>
+        </w:rPr>
+      </w:pPr>
+      <w:r>
+        <w:rPr>
+          <w:b/>
+          <w:bCs/>
+          <w:color w:val="EE0000"/>
+        </w:rPr>
+        <w:t>React lifecycle</w:t>
+      </w:r>
+      <w:r>
+        <w:rPr>
+          <w:b/>
+          <w:bCs/>
+          <w:color w:val="EE0000"/>
+        </w:rPr>
+        <w:t xml:space="preserve"> diagram</w:t>
+      </w:r>
+    </w:p>
+    <w:p/>
     <w:sectPr>
       <w:pgSz w:w="11906" w:h="16838"/>
       <w:pgMar w:top="1440" w:right="1440" w:bottom="1440" w:left="1440" w:header="708" w:footer="708" w:gutter="0"/>

</xml_diff>

<commit_message>
Lesson 35 Adding Infinite Scroll to NewsMonkey
</commit_message>
<xml_diff>
--- a/Notes.docx
+++ b/Notes.docx
@@ -40,6 +40,7 @@
           <w:lang w:val="en-US"/>
         </w:rPr>
       </w:pPr>
+      <w:proofErr w:type="gramStart"/>
       <w:r>
         <w:rPr>
           <w:lang w:val="en-US"/>
@@ -60,6 +61,7 @@
         <w:t>substr</w:t>
       </w:r>
       <w:proofErr w:type="spellEnd"/>
+      <w:proofErr w:type="gramEnd"/>
       <w:r>
         <w:rPr>
           <w:lang w:val="en-US"/>
@@ -81,6 +83,7 @@
         <w:t xml:space="preserve">, </w:t>
       </w:r>
       <w:proofErr w:type="spellStart"/>
+      <w:proofErr w:type="gramStart"/>
       <w:r>
         <w:rPr>
           <w:lang w:val="en-US"/>
@@ -92,7 +95,14 @@
         <w:rPr>
           <w:lang w:val="en-US"/>
         </w:rPr>
-        <w:t xml:space="preserve"> , </w:t>
+        <w:t xml:space="preserve"> ,</w:t>
+      </w:r>
+      <w:proofErr w:type="gramEnd"/>
+      <w:r>
+        <w:rPr>
+          <w:lang w:val="en-US"/>
+        </w:rPr>
+        <w:t xml:space="preserve"> </w:t>
       </w:r>
       <w:proofErr w:type="spellStart"/>
       <w:r>
@@ -143,6 +153,7 @@
         </w:rPr>
       </w:pPr>
       <w:proofErr w:type="spellStart"/>
+      <w:proofErr w:type="gramStart"/>
       <w:r>
         <w:rPr>
           <w:lang w:val="en-US"/>
@@ -160,9 +171,17 @@
         <w:rPr>
           <w:lang w:val="en-US"/>
         </w:rPr>
-        <w:t xml:space="preserve">, </w:t>
+        <w:t>,</w:t>
+      </w:r>
+      <w:proofErr w:type="gramEnd"/>
+      <w:r>
+        <w:rPr>
+          <w:lang w:val="en-US"/>
+        </w:rPr>
+        <w:t xml:space="preserve"> </w:t>
       </w:r>
       <w:proofErr w:type="spellStart"/>
+      <w:proofErr w:type="gramStart"/>
       <w:r>
         <w:rPr>
           <w:lang w:val="en-US"/>
@@ -174,7 +193,14 @@
         <w:rPr>
           <w:lang w:val="en-US"/>
         </w:rPr>
-        <w:t xml:space="preserve"> , value of </w:t>
+        <w:t xml:space="preserve"> ,</w:t>
+      </w:r>
+      <w:proofErr w:type="gramEnd"/>
+      <w:r>
+        <w:rPr>
+          <w:lang w:val="en-US"/>
+        </w:rPr>
+        <w:t xml:space="preserve"> value of </w:t>
       </w:r>
       <w:r>
         <w:rPr>
@@ -193,7 +219,21 @@
         <w:rPr>
           <w:lang w:val="en-US"/>
         </w:rPr>
-        <w:t>to switch to script mode we use “use strict” in the beginning of the code.</w:t>
+        <w:t xml:space="preserve">to switch to script </w:t>
+      </w:r>
+      <w:proofErr w:type="gramStart"/>
+      <w:r>
+        <w:rPr>
+          <w:lang w:val="en-US"/>
+        </w:rPr>
+        <w:t>mode</w:t>
+      </w:r>
+      <w:proofErr w:type="gramEnd"/>
+      <w:r>
+        <w:rPr>
+          <w:lang w:val="en-US"/>
+        </w:rPr>
+        <w:t xml:space="preserve"> we use “use strict” in the beginning of the code.</w:t>
       </w:r>
     </w:p>
     <w:p>
@@ -495,7 +535,25 @@
           <w:bCs/>
           <w:lang w:val="en-US"/>
         </w:rPr>
-        <w:t>Font size =&gt; page Specific(who knows)</w:t>
+        <w:t xml:space="preserve">Font size =&gt; page </w:t>
+      </w:r>
+      <w:proofErr w:type="gramStart"/>
+      <w:r>
+        <w:rPr>
+          <w:b/>
+          <w:bCs/>
+          <w:lang w:val="en-US"/>
+        </w:rPr>
+        <w:t>Specific(</w:t>
+      </w:r>
+      <w:proofErr w:type="gramEnd"/>
+      <w:r>
+        <w:rPr>
+          <w:b/>
+          <w:bCs/>
+          <w:lang w:val="en-US"/>
+        </w:rPr>
+        <w:t>who knows)</w:t>
       </w:r>
     </w:p>
     <w:p>
@@ -742,14 +800,34 @@
           <w:color w:val="EE0000"/>
         </w:rPr>
       </w:pPr>
-      <w:r>
-        <w:rPr>
-          <w:b/>
-          <w:bCs/>
-          <w:color w:val="EE0000"/>
-        </w:rPr>
-        <w:t>.accordion-button::after{</w:t>
-      </w:r>
+      <w:proofErr w:type="gramStart"/>
+      <w:r>
+        <w:rPr>
+          <w:b/>
+          <w:bCs/>
+          <w:color w:val="EE0000"/>
+        </w:rPr>
+        <w:t>.accordion</w:t>
+      </w:r>
+      <w:proofErr w:type="gramEnd"/>
+      <w:r>
+        <w:rPr>
+          <w:b/>
+          <w:bCs/>
+          <w:color w:val="EE0000"/>
+        </w:rPr>
+        <w:t>-</w:t>
+      </w:r>
+      <w:proofErr w:type="gramStart"/>
+      <w:r>
+        <w:rPr>
+          <w:b/>
+          <w:bCs/>
+          <w:color w:val="EE0000"/>
+        </w:rPr>
+        <w:t>button::after{</w:t>
+      </w:r>
+      <w:proofErr w:type="gramEnd"/>
     </w:p>
     <w:p>
       <w:pPr>
@@ -768,6 +846,7 @@
         <w:t xml:space="preserve">  </w:t>
       </w:r>
       <w:proofErr w:type="spellStart"/>
+      <w:proofErr w:type="gramStart"/>
       <w:r>
         <w:rPr>
           <w:b/>
@@ -777,6 +856,7 @@
         <w:t>filter:invert</w:t>
       </w:r>
       <w:proofErr w:type="spellEnd"/>
+      <w:proofErr w:type="gramEnd"/>
       <w:r>
         <w:rPr>
           <w:b/>
@@ -943,10 +1023,18 @@
         </w:r>
       </w:hyperlink>
       <w:r>
-        <w:t> flow rate. Used to minimise congestion. Also known as bandwidth throttling.</w:t>
-      </w:r>
-      <w:r>
-        <w:t>(who knows)</w:t>
+        <w:t xml:space="preserve"> flow rate. Used to minimise congestion. Also known as bandwidth </w:t>
+      </w:r>
+      <w:proofErr w:type="gramStart"/>
+      <w:r>
+        <w:t>throttling.</w:t>
+      </w:r>
+      <w:r>
+        <w:t>(</w:t>
+      </w:r>
+      <w:proofErr w:type="gramEnd"/>
+      <w:r>
+        <w:t>who knows)</w:t>
       </w:r>
     </w:p>
     <w:p>
@@ -1001,7 +1089,27 @@
           <w:color w:val="EE0000"/>
           <w:lang w:val="en-US"/>
         </w:rPr>
-        <w:t>same component with different props is being route then you need to give each component a key to uniquely identify that component</w:t>
+        <w:t xml:space="preserve">same component with different props is being </w:t>
+      </w:r>
+      <w:proofErr w:type="gramStart"/>
+      <w:r>
+        <w:rPr>
+          <w:b/>
+          <w:bCs/>
+          <w:color w:val="EE0000"/>
+          <w:lang w:val="en-US"/>
+        </w:rPr>
+        <w:t>route</w:t>
+      </w:r>
+      <w:proofErr w:type="gramEnd"/>
+      <w:r>
+        <w:rPr>
+          <w:b/>
+          <w:bCs/>
+          <w:color w:val="EE0000"/>
+          <w:lang w:val="en-US"/>
+        </w:rPr>
+        <w:t xml:space="preserve"> then you need to give each component a key to uniquely identify that component</w:t>
       </w:r>
       <w:r>
         <w:rPr>
@@ -1043,6 +1151,7 @@
         <w:rPr>
           <w:b/>
           <w:bCs/>
+          <w:noProof/>
         </w:rPr>
         <w:drawing>
           <wp:inline distT="0" distB="0" distL="0" distR="0" wp14:anchorId="62579CDA" wp14:editId="119591E7">
@@ -1093,6 +1202,7 @@
         <w:rPr>
           <w:b/>
           <w:bCs/>
+          <w:noProof/>
         </w:rPr>
         <w:drawing>
           <wp:inline distT="0" distB="0" distL="0" distR="0" wp14:anchorId="725393CA" wp14:editId="4A81E31B">
@@ -1154,6 +1264,9 @@
         <w:jc w:val="center"/>
       </w:pPr>
       <w:r>
+        <w:rPr>
+          <w:noProof/>
+        </w:rPr>
         <w:lastRenderedPageBreak/>
         <w:drawing>
           <wp:inline distT="0" distB="0" distL="0" distR="0" wp14:anchorId="7298C79C" wp14:editId="6A2EA700">
@@ -1197,6 +1310,9 @@
         <w:jc w:val="center"/>
       </w:pPr>
       <w:r>
+        <w:rPr>
+          <w:noProof/>
+        </w:rPr>
         <w:drawing>
           <wp:inline distT="0" distB="0" distL="0" distR="0" wp14:anchorId="1241F4AB" wp14:editId="0751AC5C">
             <wp:extent cx="5731510" cy="3266440"/>
@@ -1257,6 +1373,59 @@
           <w:color w:val="EE0000"/>
         </w:rPr>
         <w:t xml:space="preserve"> diagram</w:t>
+      </w:r>
+    </w:p>
+    <w:p>
+      <w:pPr>
+        <w:rPr>
+          <w:b/>
+          <w:bCs/>
+        </w:rPr>
+      </w:pPr>
+      <w:r>
+        <w:rPr>
+          <w:b/>
+          <w:bCs/>
+        </w:rPr>
+        <w:t xml:space="preserve">Intersection observer </w:t>
+      </w:r>
+    </w:p>
+    <w:p>
+      <w:r>
+        <w:t xml:space="preserve">How to use other external things in the react app. </w:t>
+      </w:r>
+    </w:p>
+    <w:p>
+      <w:pPr>
+        <w:rPr>
+          <w:b/>
+          <w:bCs/>
+        </w:rPr>
+      </w:pPr>
+      <w:r>
+        <w:rPr>
+          <w:b/>
+          <w:bCs/>
+        </w:rPr>
+        <w:t>react infinite scroll</w:t>
+      </w:r>
+    </w:p>
+    <w:p>
+      <w:proofErr w:type="spellStart"/>
+      <w:r>
+        <w:t>npm</w:t>
+      </w:r>
+      <w:proofErr w:type="spellEnd"/>
+      <w:r>
+        <w:t xml:space="preserve"> </w:t>
+      </w:r>
+      <w:proofErr w:type="spellStart"/>
+      <w:r>
+        <w:t>i</w:t>
+      </w:r>
+      <w:proofErr w:type="spellEnd"/>
+      <w:r>
+        <w:t> react-infinite-scroll-component</w:t>
       </w:r>
     </w:p>
     <w:p/>

</xml_diff>

<commit_message>
Lesson 36 Adding a top loading bar to NewsMonkey
</commit_message>
<xml_diff>
--- a/Notes.docx
+++ b/Notes.docx
@@ -1428,7 +1428,21 @@
         <w:t> react-infinite-scroll-component</w:t>
       </w:r>
     </w:p>
-    <w:p/>
+    <w:p>
+      <w:pPr>
+        <w:rPr>
+          <w:b/>
+          <w:bCs/>
+        </w:rPr>
+      </w:pPr>
+      <w:r>
+        <w:rPr>
+          <w:b/>
+          <w:bCs/>
+        </w:rPr>
+        <w:t>react top loading bar</w:t>
+      </w:r>
+    </w:p>
     <w:sectPr>
       <w:pgSz w:w="11906" w:h="16838"/>
       <w:pgMar w:top="1440" w:right="1440" w:bottom="1440" w:left="1440" w:header="708" w:footer="708" w:gutter="0"/>

</xml_diff>

<commit_message>
Lesson 37 Hiding API Key by Adding Custom Environment Variables
</commit_message>
<xml_diff>
--- a/Notes.docx
+++ b/Notes.docx
@@ -40,7 +40,6 @@
           <w:lang w:val="en-US"/>
         </w:rPr>
       </w:pPr>
-      <w:proofErr w:type="gramStart"/>
       <w:r>
         <w:rPr>
           <w:lang w:val="en-US"/>
@@ -61,7 +60,6 @@
         <w:t>substr</w:t>
       </w:r>
       <w:proofErr w:type="spellEnd"/>
-      <w:proofErr w:type="gramEnd"/>
       <w:r>
         <w:rPr>
           <w:lang w:val="en-US"/>
@@ -83,7 +81,6 @@
         <w:t xml:space="preserve">, </w:t>
       </w:r>
       <w:proofErr w:type="spellStart"/>
-      <w:proofErr w:type="gramStart"/>
       <w:r>
         <w:rPr>
           <w:lang w:val="en-US"/>
@@ -95,27 +92,74 @@
         <w:rPr>
           <w:lang w:val="en-US"/>
         </w:rPr>
-        <w:t xml:space="preserve"> ,</w:t>
-      </w:r>
-      <w:proofErr w:type="gramEnd"/>
+        <w:t xml:space="preserve"> , </w:t>
+      </w:r>
+      <w:proofErr w:type="spellStart"/>
+      <w:r>
+        <w:rPr>
+          <w:lang w:val="en-US"/>
+        </w:rPr>
+        <w:t>indexOf</w:t>
+      </w:r>
+      <w:proofErr w:type="spellEnd"/>
+      <w:r>
+        <w:rPr>
+          <w:lang w:val="en-US"/>
+        </w:rPr>
+        <w:t xml:space="preserve">, </w:t>
+      </w:r>
+      <w:proofErr w:type="spellStart"/>
+      <w:r>
+        <w:rPr>
+          <w:lang w:val="en-US"/>
+        </w:rPr>
+        <w:t>endsWith</w:t>
+      </w:r>
+      <w:proofErr w:type="spellEnd"/>
       <w:r>
         <w:rPr>
           <w:lang w:val="en-US"/>
         </w:rPr>
         <w:t xml:space="preserve"> </w:t>
       </w:r>
+    </w:p>
+    <w:p>
+      <w:pPr>
+        <w:rPr>
+          <w:lang w:val="en-US"/>
+        </w:rPr>
+      </w:pPr>
+      <w:r>
+        <w:rPr>
+          <w:lang w:val="en-US"/>
+        </w:rPr>
+        <w:t xml:space="preserve">Numerical method </w:t>
+      </w:r>
+    </w:p>
+    <w:p>
+      <w:pPr>
+        <w:rPr>
+          <w:lang w:val="en-US"/>
+        </w:rPr>
+      </w:pPr>
       <w:proofErr w:type="spellStart"/>
       <w:r>
         <w:rPr>
           <w:lang w:val="en-US"/>
         </w:rPr>
-        <w:t>indexOf</w:t>
+        <w:t>toString</w:t>
       </w:r>
       <w:proofErr w:type="spellEnd"/>
       <w:r>
         <w:rPr>
           <w:lang w:val="en-US"/>
         </w:rPr>
+        <w:t xml:space="preserve"> </w:t>
+      </w:r>
+      <w:r>
+        <w:rPr>
+          <w:lang w:val="en-US"/>
+        </w:rPr>
         <w:t xml:space="preserve">, </w:t>
       </w:r>
       <w:proofErr w:type="spellStart"/>
@@ -123,130 +167,419 @@
         <w:rPr>
           <w:lang w:val="en-US"/>
         </w:rPr>
-        <w:t>endsWith</w:t>
+        <w:t>toPrecision</w:t>
       </w:r>
       <w:proofErr w:type="spellEnd"/>
       <w:r>
         <w:rPr>
           <w:lang w:val="en-US"/>
         </w:rPr>
+        <w:t xml:space="preserve"> , value of </w:t>
+      </w:r>
+      <w:r>
+        <w:rPr>
+          <w:lang w:val="en-US"/>
+        </w:rPr>
+        <w:t>etc.</w:t>
+      </w:r>
+    </w:p>
+    <w:p>
+      <w:pPr>
+        <w:rPr>
+          <w:lang w:val="en-US"/>
+        </w:rPr>
+      </w:pPr>
+      <w:r>
+        <w:rPr>
+          <w:lang w:val="en-US"/>
+        </w:rPr>
+        <w:t>to switch to script mode we use “use strict” in the beginning of the code.</w:t>
+      </w:r>
+    </w:p>
+    <w:p>
+      <w:pPr>
+        <w:rPr>
+          <w:lang w:val="en-US"/>
+        </w:rPr>
+      </w:pPr>
+      <w:r>
+        <w:rPr>
+          <w:lang w:val="en-US"/>
+        </w:rPr>
+        <w:t>It</w:t>
+      </w:r>
+      <w:r>
+        <w:rPr>
+          <w:lang w:val="en-US"/>
+        </w:rPr>
         <w:t xml:space="preserve"> </w:t>
       </w:r>
-    </w:p>
-    <w:p>
-      <w:pPr>
-        <w:rPr>
-          <w:lang w:val="en-US"/>
-        </w:rPr>
-      </w:pPr>
-      <w:r>
-        <w:rPr>
-          <w:lang w:val="en-US"/>
-        </w:rPr>
-        <w:t xml:space="preserve">Numerical method </w:t>
-      </w:r>
-    </w:p>
-    <w:p>
-      <w:pPr>
-        <w:rPr>
-          <w:lang w:val="en-US"/>
-        </w:rPr>
-      </w:pPr>
+      <w:r>
+        <w:rPr>
+          <w:lang w:val="en-US"/>
+        </w:rPr>
+        <w:t>i</w:t>
+      </w:r>
+      <w:r>
+        <w:rPr>
+          <w:lang w:val="en-US"/>
+        </w:rPr>
+        <w:t>s</w:t>
+      </w:r>
+      <w:r>
+        <w:rPr>
+          <w:lang w:val="en-US"/>
+        </w:rPr>
+        <w:t xml:space="preserve"> used to avoid bugs in our scripts</w:t>
+      </w:r>
+    </w:p>
+    <w:p>
+      <w:pPr>
+        <w:rPr>
+          <w:lang w:val="en-US"/>
+        </w:rPr>
+      </w:pPr>
+      <w:r>
+        <w:rPr>
+          <w:lang w:val="en-US"/>
+        </w:rPr>
+        <w:t xml:space="preserve">Use </w:t>
+      </w:r>
       <w:proofErr w:type="spellStart"/>
-      <w:proofErr w:type="gramStart"/>
-      <w:r>
-        <w:rPr>
-          <w:lang w:val="en-US"/>
-        </w:rPr>
-        <w:t>toString</w:t>
+      <w:r>
+        <w:rPr>
+          <w:lang w:val="en-US"/>
+        </w:rPr>
+        <w:t>htmlFor</w:t>
       </w:r>
       <w:proofErr w:type="spellEnd"/>
       <w:r>
         <w:rPr>
           <w:lang w:val="en-US"/>
         </w:rPr>
+        <w:t xml:space="preserve"> instead of for.</w:t>
+      </w:r>
+    </w:p>
+    <w:p>
+      <w:pPr>
+        <w:rPr>
+          <w:lang w:val="en-US"/>
+        </w:rPr>
+      </w:pPr>
+      <w:r>
+        <w:rPr>
+          <w:lang w:val="en-US"/>
+        </w:rPr>
+        <w:t xml:space="preserve">Use </w:t>
+      </w:r>
+      <w:proofErr w:type="spellStart"/>
+      <w:r>
+        <w:rPr>
+          <w:lang w:val="en-US"/>
+        </w:rPr>
+        <w:t>className</w:t>
+      </w:r>
+      <w:proofErr w:type="spellEnd"/>
+      <w:r>
+        <w:rPr>
+          <w:lang w:val="en-US"/>
+        </w:rPr>
+        <w:t xml:space="preserve"> instead of class.</w:t>
+      </w:r>
+    </w:p>
+    <w:p>
+      <w:pPr>
+        <w:rPr>
+          <w:lang w:val="en-US"/>
+        </w:rPr>
+      </w:pPr>
+      <w:r>
+        <w:rPr>
+          <w:lang w:val="en-US"/>
+        </w:rPr>
+        <w:t xml:space="preserve">Use </w:t>
+      </w:r>
+      <w:proofErr w:type="spellStart"/>
+      <w:r>
+        <w:rPr>
+          <w:lang w:val="en-US"/>
+        </w:rPr>
+        <w:t>tab</w:t>
+      </w:r>
+      <w:r>
+        <w:rPr>
+          <w:lang w:val="en-US"/>
+        </w:rPr>
+        <w:t>I</w:t>
+      </w:r>
+      <w:r>
+        <w:rPr>
+          <w:lang w:val="en-US"/>
+        </w:rPr>
+        <w:t>ndex</w:t>
+      </w:r>
+      <w:proofErr w:type="spellEnd"/>
+      <w:r>
+        <w:rPr>
+          <w:lang w:val="en-US"/>
+        </w:rPr>
+        <w:t xml:space="preserve"> instead of </w:t>
+      </w:r>
+      <w:proofErr w:type="spellStart"/>
+      <w:r>
+        <w:rPr>
+          <w:lang w:val="en-US"/>
+        </w:rPr>
+        <w:t>tab</w:t>
+      </w:r>
+      <w:r>
+        <w:rPr>
+          <w:lang w:val="en-US"/>
+        </w:rPr>
+        <w:t>i</w:t>
+      </w:r>
+      <w:r>
+        <w:rPr>
+          <w:lang w:val="en-US"/>
+        </w:rPr>
+        <w:t>ndex</w:t>
+      </w:r>
+      <w:proofErr w:type="spellEnd"/>
+    </w:p>
+    <w:p>
+      <w:pPr>
+        <w:rPr>
+          <w:lang w:val="en-US"/>
+        </w:rPr>
+      </w:pPr>
+      <w:r>
+        <w:rPr>
+          <w:lang w:val="en-US"/>
+        </w:rPr>
+        <w:t>It is mandatory that tag</w:t>
+      </w:r>
+      <w:r>
+        <w:rPr>
+          <w:lang w:val="en-US"/>
+        </w:rPr>
+        <w:t xml:space="preserve"> or </w:t>
+      </w:r>
+      <w:proofErr w:type="spellStart"/>
+      <w:r>
+        <w:rPr>
+          <w:lang w:val="en-US"/>
+        </w:rPr>
+        <w:t>componeent</w:t>
+      </w:r>
+      <w:proofErr w:type="spellEnd"/>
+      <w:r>
+        <w:rPr>
+          <w:lang w:val="en-US"/>
+        </w:rPr>
+        <w:t xml:space="preserve"> should be closed in </w:t>
+      </w:r>
+      <w:proofErr w:type="spellStart"/>
+      <w:r>
+        <w:rPr>
+          <w:lang w:val="en-US"/>
+        </w:rPr>
+        <w:t>jsx</w:t>
+      </w:r>
+      <w:proofErr w:type="spellEnd"/>
+      <w:r>
+        <w:rPr>
+          <w:lang w:val="en-US"/>
+        </w:rPr>
         <w:t xml:space="preserve"> </w:t>
       </w:r>
       <w:r>
         <w:rPr>
           <w:lang w:val="en-US"/>
         </w:rPr>
-        <w:t>,</w:t>
-      </w:r>
-      <w:proofErr w:type="gramEnd"/>
+        <w:t>even if it is an empty tag by /</w:t>
+      </w:r>
+    </w:p>
+    <w:p>
+      <w:pPr>
+        <w:rPr>
+          <w:lang w:val="en-US"/>
+        </w:rPr>
+      </w:pPr>
+      <w:r>
+        <w:rPr>
+          <w:lang w:val="en-US"/>
+        </w:rPr>
+        <w:t>React use webpack for live</w:t>
+      </w:r>
       <w:r>
         <w:rPr>
           <w:lang w:val="en-US"/>
         </w:rPr>
         <w:t xml:space="preserve"> </w:t>
       </w:r>
+      <w:r>
+        <w:rPr>
+          <w:lang w:val="en-US"/>
+        </w:rPr>
+        <w:t xml:space="preserve">server </w:t>
+      </w:r>
+    </w:p>
+    <w:p>
+      <w:pPr>
+        <w:rPr>
+          <w:lang w:val="en-US"/>
+        </w:rPr>
+      </w:pPr>
+      <w:r>
+        <w:rPr>
+          <w:lang w:val="en-US"/>
+        </w:rPr>
+        <w:t>And use babel for compilation of component to js</w:t>
+      </w:r>
+    </w:p>
+    <w:p>
+      <w:pPr>
+        <w:rPr>
+          <w:lang w:val="en-US"/>
+        </w:rPr>
+      </w:pPr>
+      <w:r>
+        <w:rPr>
+          <w:lang w:val="en-US"/>
+        </w:rPr>
+        <w:t xml:space="preserve">Will research about Prop type and require prop types later </w:t>
+      </w:r>
+    </w:p>
+    <w:p>
+      <w:pPr>
+        <w:rPr>
+          <w:lang w:val="en-US"/>
+        </w:rPr>
+      </w:pPr>
+      <w:r>
+        <w:rPr>
+          <w:lang w:val="en-US"/>
+        </w:rPr>
+        <w:t xml:space="preserve">$0 in the </w:t>
+      </w:r>
+      <w:r>
+        <w:rPr>
+          <w:lang w:val="en-US"/>
+        </w:rPr>
+        <w:t>browser</w:t>
+      </w:r>
+      <w:r>
+        <w:rPr>
+          <w:lang w:val="en-US"/>
+        </w:rPr>
+        <w:t xml:space="preserve"> is used to access elements </w:t>
+      </w:r>
+      <w:r>
+        <w:rPr>
+          <w:lang w:val="en-US"/>
+        </w:rPr>
+        <w:t>that is selected in the inspector inside the console.</w:t>
+      </w:r>
+    </w:p>
+    <w:p>
+      <w:pPr>
+        <w:rPr>
+          <w:b/>
+          <w:bCs/>
+          <w:lang w:val="en-US"/>
+        </w:rPr>
+      </w:pPr>
+      <w:r>
+        <w:rPr>
+          <w:b/>
+          <w:bCs/>
+          <w:lang w:val="en-US"/>
+        </w:rPr>
+        <w:t>Font size =&gt; page Specific(who knows)</w:t>
+      </w:r>
+    </w:p>
+    <w:p>
+      <w:pPr>
+        <w:rPr>
+          <w:b/>
+          <w:bCs/>
+          <w:lang w:val="en-US"/>
+        </w:rPr>
+      </w:pPr>
+      <w:r>
+        <w:rPr>
+          <w:b/>
+          <w:bCs/>
+          <w:lang w:val="en-US"/>
+        </w:rPr>
+        <w:t>${} =&gt; template lateral</w:t>
+      </w:r>
+    </w:p>
+    <w:p>
+      <w:pPr>
+        <w:rPr>
+          <w:lang w:val="en-US"/>
+        </w:rPr>
+      </w:pPr>
+      <w:r>
+        <w:rPr>
+          <w:lang w:val="en-US"/>
+        </w:rPr>
+        <w:t xml:space="preserve">Use </w:t>
+      </w:r>
+      <w:r>
+        <w:rPr>
+          <w:b/>
+          <w:bCs/>
+          <w:lang w:val="en-US"/>
+        </w:rPr>
+        <w:t>text-light</w:t>
+      </w:r>
+      <w:r>
+        <w:rPr>
+          <w:lang w:val="en-US"/>
+        </w:rPr>
+        <w:t xml:space="preserve"> class to make text white in Bootstrap</w:t>
+      </w:r>
+    </w:p>
+    <w:p>
+      <w:pPr>
+        <w:rPr>
+          <w:lang w:val="en-US"/>
+        </w:rPr>
+      </w:pPr>
+      <w:r>
+        <w:rPr>
+          <w:lang w:val="en-US"/>
+        </w:rPr>
+        <w:t>In react we use {} when we want to write js in between the tags.</w:t>
+      </w:r>
+    </w:p>
+    <w:p>
+      <w:pPr>
+        <w:rPr>
+          <w:lang w:val="en-US"/>
+        </w:rPr>
+      </w:pPr>
+      <w:r>
+        <w:rPr>
+          <w:lang w:val="en-US"/>
+        </w:rPr>
+        <w:t xml:space="preserve">To make the hosting of static websites in git easy we use package </w:t>
+      </w:r>
       <w:proofErr w:type="spellStart"/>
-      <w:proofErr w:type="gramStart"/>
-      <w:r>
-        <w:rPr>
-          <w:lang w:val="en-US"/>
-        </w:rPr>
-        <w:t>toPrecision</w:t>
+      <w:r>
+        <w:rPr>
+          <w:lang w:val="en-US"/>
+        </w:rPr>
+        <w:t>gh</w:t>
       </w:r>
       <w:proofErr w:type="spellEnd"/>
       <w:r>
         <w:rPr>
           <w:lang w:val="en-US"/>
         </w:rPr>
-        <w:t xml:space="preserve"> ,</w:t>
-      </w:r>
-      <w:proofErr w:type="gramEnd"/>
-      <w:r>
-        <w:rPr>
-          <w:lang w:val="en-US"/>
-        </w:rPr>
-        <w:t xml:space="preserve"> value of </w:t>
-      </w:r>
-      <w:r>
-        <w:rPr>
-          <w:lang w:val="en-US"/>
-        </w:rPr>
-        <w:t>etc.</w:t>
-      </w:r>
-    </w:p>
-    <w:p>
-      <w:pPr>
-        <w:rPr>
-          <w:lang w:val="en-US"/>
-        </w:rPr>
-      </w:pPr>
-      <w:r>
-        <w:rPr>
-          <w:lang w:val="en-US"/>
-        </w:rPr>
-        <w:t xml:space="preserve">to switch to script </w:t>
-      </w:r>
-      <w:proofErr w:type="gramStart"/>
-      <w:r>
-        <w:rPr>
-          <w:lang w:val="en-US"/>
-        </w:rPr>
-        <w:t>mode</w:t>
-      </w:r>
-      <w:proofErr w:type="gramEnd"/>
-      <w:r>
-        <w:rPr>
-          <w:lang w:val="en-US"/>
-        </w:rPr>
-        <w:t xml:space="preserve"> we use “use strict” in the beginning of the code.</w:t>
-      </w:r>
-    </w:p>
-    <w:p>
-      <w:pPr>
-        <w:rPr>
-          <w:lang w:val="en-US"/>
-        </w:rPr>
-      </w:pPr>
-      <w:r>
-        <w:rPr>
-          <w:lang w:val="en-US"/>
-        </w:rPr>
-        <w:t>It</w:t>
+        <w:t>-pages</w:t>
       </w:r>
       <w:r>
         <w:rPr>
@@ -254,609 +587,196 @@
         </w:rPr>
         <w:t xml:space="preserve"> </w:t>
       </w:r>
-      <w:r>
-        <w:rPr>
-          <w:lang w:val="en-US"/>
-        </w:rPr>
-        <w:t>i</w:t>
-      </w:r>
-      <w:r>
-        <w:rPr>
-          <w:lang w:val="en-US"/>
-        </w:rPr>
-        <w:t>s</w:t>
-      </w:r>
-      <w:r>
-        <w:rPr>
-          <w:lang w:val="en-US"/>
-        </w:rPr>
-        <w:t xml:space="preserve"> used to avoid bugs in our scripts</w:t>
-      </w:r>
-    </w:p>
-    <w:p>
-      <w:pPr>
-        <w:rPr>
-          <w:lang w:val="en-US"/>
-        </w:rPr>
-      </w:pPr>
-      <w:r>
-        <w:rPr>
-          <w:lang w:val="en-US"/>
-        </w:rPr>
-        <w:t xml:space="preserve">Use </w:t>
+    </w:p>
+    <w:p>
+      <w:pPr>
+        <w:rPr>
+          <w:lang w:val="en-US"/>
+        </w:rPr>
+      </w:pPr>
+      <w:r>
+        <w:rPr>
+          <w:lang w:val="en-US"/>
+        </w:rPr>
+        <w:t xml:space="preserve">When a website Layout got shifted because of above layout shift </w:t>
+      </w:r>
+      <w:r>
+        <w:rPr>
+          <w:lang w:val="en-US"/>
+        </w:rPr>
+        <w:t>then it is cumulative layout shift. Avoid it for good SEO.</w:t>
+      </w:r>
+    </w:p>
+    <w:p>
+      <w:pPr>
+        <w:rPr>
+          <w:lang w:val="en-US"/>
+        </w:rPr>
+      </w:pPr>
+      <w:r>
+        <w:rPr>
+          <w:lang w:val="en-US"/>
+        </w:rPr>
+        <w:t xml:space="preserve">Copy may not work in http requested website (I don’t </w:t>
       </w:r>
       <w:proofErr w:type="spellStart"/>
       <w:r>
         <w:rPr>
           <w:lang w:val="en-US"/>
         </w:rPr>
-        <w:t>htmlFor</w:t>
+        <w:t>now</w:t>
       </w:r>
       <w:proofErr w:type="spellEnd"/>
       <w:r>
         <w:rPr>
           <w:lang w:val="en-US"/>
         </w:rPr>
-        <w:t xml:space="preserve"> instead of for.</w:t>
-      </w:r>
-    </w:p>
-    <w:p>
-      <w:pPr>
-        <w:rPr>
-          <w:lang w:val="en-US"/>
-        </w:rPr>
-      </w:pPr>
-      <w:r>
-        <w:rPr>
-          <w:lang w:val="en-US"/>
-        </w:rPr>
-        <w:t xml:space="preserve">Use </w:t>
+        <w:t xml:space="preserve"> why</w:t>
+      </w:r>
+      <w:r>
+        <w:rPr>
+          <w:lang w:val="en-US"/>
+        </w:rPr>
+        <w:t xml:space="preserve"> </w:t>
+      </w:r>
+      <w:r>
+        <w:rPr>
+          <w:lang w:val="en-US"/>
+        </w:rPr>
+        <w:t>it</w:t>
+      </w:r>
+      <w:r>
+        <w:rPr>
+          <w:lang w:val="en-US"/>
+        </w:rPr>
+        <w:t xml:space="preserve"> is working in my site may it is changed but According to Teacher some js </w:t>
       </w:r>
       <w:proofErr w:type="spellStart"/>
       <w:r>
         <w:rPr>
           <w:lang w:val="en-US"/>
         </w:rPr>
-        <w:t>className</w:t>
+        <w:t>api</w:t>
       </w:r>
       <w:proofErr w:type="spellEnd"/>
       <w:r>
         <w:rPr>
           <w:lang w:val="en-US"/>
         </w:rPr>
-        <w:t xml:space="preserve"> instead of class.</w:t>
-      </w:r>
-    </w:p>
-    <w:p>
-      <w:pPr>
-        <w:rPr>
-          <w:lang w:val="en-US"/>
-        </w:rPr>
-      </w:pPr>
-      <w:r>
-        <w:rPr>
-          <w:lang w:val="en-US"/>
-        </w:rPr>
-        <w:t xml:space="preserve">Use </w:t>
-      </w:r>
+        <w:t xml:space="preserve"> does not work on http requested site.</w:t>
+      </w:r>
+      <w:r>
+        <w:rPr>
+          <w:lang w:val="en-US"/>
+        </w:rPr>
+        <w:t>)</w:t>
+      </w:r>
+    </w:p>
+    <w:p>
+      <w:pPr>
+        <w:rPr>
+          <w:lang w:val="en-US"/>
+        </w:rPr>
+      </w:pPr>
+      <w:r>
+        <w:rPr>
+          <w:lang w:val="en-US"/>
+        </w:rPr>
+        <w:t xml:space="preserve">This React course has some reference to the deployment as they are very important. </w:t>
+      </w:r>
+    </w:p>
+    <w:p>
+      <w:pPr>
+        <w:rPr>
+          <w:b/>
+          <w:bCs/>
+          <w:color w:val="EE0000"/>
+          <w:lang w:val="en-US"/>
+        </w:rPr>
+      </w:pPr>
       <w:proofErr w:type="spellStart"/>
       <w:r>
         <w:rPr>
-          <w:lang w:val="en-US"/>
-        </w:rPr>
-        <w:t>tab</w:t>
-      </w:r>
-      <w:r>
-        <w:rPr>
-          <w:lang w:val="en-US"/>
-        </w:rPr>
-        <w:t>I</w:t>
-      </w:r>
-      <w:r>
-        <w:rPr>
-          <w:lang w:val="en-US"/>
-        </w:rPr>
-        <w:t>ndex</w:t>
+          <w:b/>
+          <w:bCs/>
+          <w:color w:val="EE0000"/>
+          <w:lang w:val="en-US"/>
+        </w:rPr>
+        <w:t>Certbot</w:t>
       </w:r>
       <w:proofErr w:type="spellEnd"/>
       <w:r>
         <w:rPr>
-          <w:lang w:val="en-US"/>
-        </w:rPr>
-        <w:t xml:space="preserve"> instead of </w:t>
+          <w:b/>
+          <w:bCs/>
+          <w:color w:val="EE0000"/>
+          <w:lang w:val="en-US"/>
+        </w:rPr>
+        <w:t xml:space="preserve"> for HTTP in nginx</w:t>
+      </w:r>
+    </w:p>
+    <w:p>
+      <w:pPr>
+        <w:rPr>
+          <w:b/>
+          <w:bCs/>
+          <w:color w:val="EE0000"/>
+          <w:lang w:val="en-US"/>
+        </w:rPr>
+      </w:pPr>
+      <w:r>
+        <w:rPr>
+          <w:b/>
+          <w:bCs/>
+          <w:color w:val="EE0000"/>
+          <w:lang w:val="en-US"/>
+        </w:rPr>
+        <w:t>Nginx</w:t>
+      </w:r>
+    </w:p>
+    <w:p>
+      <w:pPr>
+        <w:rPr>
+          <w:b/>
+          <w:bCs/>
+          <w:color w:val="EE0000"/>
+        </w:rPr>
+      </w:pPr>
+      <w:r>
+        <w:rPr>
+          <w:b/>
+          <w:bCs/>
+          <w:color w:val="EE0000"/>
+        </w:rPr>
+        <w:t>.accordion-button::after{</w:t>
+      </w:r>
+    </w:p>
+    <w:p>
+      <w:pPr>
+        <w:rPr>
+          <w:b/>
+          <w:bCs/>
+          <w:color w:val="EE0000"/>
+        </w:rPr>
+      </w:pPr>
+      <w:r>
+        <w:rPr>
+          <w:b/>
+          <w:bCs/>
+          <w:color w:val="EE0000"/>
+        </w:rPr>
+        <w:t xml:space="preserve">  </w:t>
       </w:r>
       <w:proofErr w:type="spellStart"/>
       <w:r>
         <w:rPr>
-          <w:lang w:val="en-US"/>
-        </w:rPr>
-        <w:t>tab</w:t>
-      </w:r>
-      <w:r>
-        <w:rPr>
-          <w:lang w:val="en-US"/>
-        </w:rPr>
-        <w:t>i</w:t>
-      </w:r>
-      <w:r>
-        <w:rPr>
-          <w:lang w:val="en-US"/>
-        </w:rPr>
-        <w:t>ndex</w:t>
+          <w:b/>
+          <w:bCs/>
+          <w:color w:val="EE0000"/>
+        </w:rPr>
+        <w:t>filter:invert</w:t>
       </w:r>
       <w:proofErr w:type="spellEnd"/>
-    </w:p>
-    <w:p>
-      <w:pPr>
-        <w:rPr>
-          <w:lang w:val="en-US"/>
-        </w:rPr>
-      </w:pPr>
-      <w:r>
-        <w:rPr>
-          <w:lang w:val="en-US"/>
-        </w:rPr>
-        <w:t>It is mandatory that tag</w:t>
-      </w:r>
-      <w:r>
-        <w:rPr>
-          <w:lang w:val="en-US"/>
-        </w:rPr>
-        <w:t xml:space="preserve"> or </w:t>
-      </w:r>
-      <w:proofErr w:type="spellStart"/>
-      <w:r>
-        <w:rPr>
-          <w:lang w:val="en-US"/>
-        </w:rPr>
-        <w:t>componeent</w:t>
-      </w:r>
-      <w:proofErr w:type="spellEnd"/>
-      <w:r>
-        <w:rPr>
-          <w:lang w:val="en-US"/>
-        </w:rPr>
-        <w:t xml:space="preserve"> should be closed in </w:t>
-      </w:r>
-      <w:proofErr w:type="spellStart"/>
-      <w:r>
-        <w:rPr>
-          <w:lang w:val="en-US"/>
-        </w:rPr>
-        <w:t>jsx</w:t>
-      </w:r>
-      <w:proofErr w:type="spellEnd"/>
-      <w:r>
-        <w:rPr>
-          <w:lang w:val="en-US"/>
-        </w:rPr>
-        <w:t xml:space="preserve"> </w:t>
-      </w:r>
-      <w:r>
-        <w:rPr>
-          <w:lang w:val="en-US"/>
-        </w:rPr>
-        <w:t>even if it is an empty tag by /</w:t>
-      </w:r>
-    </w:p>
-    <w:p>
-      <w:pPr>
-        <w:rPr>
-          <w:lang w:val="en-US"/>
-        </w:rPr>
-      </w:pPr>
-      <w:r>
-        <w:rPr>
-          <w:lang w:val="en-US"/>
-        </w:rPr>
-        <w:t>React use webpack for live</w:t>
-      </w:r>
-      <w:r>
-        <w:rPr>
-          <w:lang w:val="en-US"/>
-        </w:rPr>
-        <w:t xml:space="preserve"> </w:t>
-      </w:r>
-      <w:r>
-        <w:rPr>
-          <w:lang w:val="en-US"/>
-        </w:rPr>
-        <w:t xml:space="preserve">server </w:t>
-      </w:r>
-    </w:p>
-    <w:p>
-      <w:pPr>
-        <w:rPr>
-          <w:lang w:val="en-US"/>
-        </w:rPr>
-      </w:pPr>
-      <w:r>
-        <w:rPr>
-          <w:lang w:val="en-US"/>
-        </w:rPr>
-        <w:t>And use babel for compilation of component to js</w:t>
-      </w:r>
-    </w:p>
-    <w:p>
-      <w:pPr>
-        <w:rPr>
-          <w:lang w:val="en-US"/>
-        </w:rPr>
-      </w:pPr>
-      <w:r>
-        <w:rPr>
-          <w:lang w:val="en-US"/>
-        </w:rPr>
-        <w:t xml:space="preserve">Will research about Prop type and require prop types later </w:t>
-      </w:r>
-    </w:p>
-    <w:p>
-      <w:pPr>
-        <w:rPr>
-          <w:lang w:val="en-US"/>
-        </w:rPr>
-      </w:pPr>
-      <w:r>
-        <w:rPr>
-          <w:lang w:val="en-US"/>
-        </w:rPr>
-        <w:t xml:space="preserve">$0 in the </w:t>
-      </w:r>
-      <w:r>
-        <w:rPr>
-          <w:lang w:val="en-US"/>
-        </w:rPr>
-        <w:t>browser</w:t>
-      </w:r>
-      <w:r>
-        <w:rPr>
-          <w:lang w:val="en-US"/>
-        </w:rPr>
-        <w:t xml:space="preserve"> is used to access elements </w:t>
-      </w:r>
-      <w:r>
-        <w:rPr>
-          <w:lang w:val="en-US"/>
-        </w:rPr>
-        <w:t>that is selected in the inspector inside the console.</w:t>
-      </w:r>
-    </w:p>
-    <w:p>
-      <w:pPr>
-        <w:rPr>
-          <w:b/>
-          <w:bCs/>
-          <w:lang w:val="en-US"/>
-        </w:rPr>
-      </w:pPr>
-      <w:r>
-        <w:rPr>
-          <w:b/>
-          <w:bCs/>
-          <w:lang w:val="en-US"/>
-        </w:rPr>
-        <w:t xml:space="preserve">Font size =&gt; page </w:t>
-      </w:r>
-      <w:proofErr w:type="gramStart"/>
-      <w:r>
-        <w:rPr>
-          <w:b/>
-          <w:bCs/>
-          <w:lang w:val="en-US"/>
-        </w:rPr>
-        <w:t>Specific(</w:t>
-      </w:r>
-      <w:proofErr w:type="gramEnd"/>
-      <w:r>
-        <w:rPr>
-          <w:b/>
-          <w:bCs/>
-          <w:lang w:val="en-US"/>
-        </w:rPr>
-        <w:t>who knows)</w:t>
-      </w:r>
-    </w:p>
-    <w:p>
-      <w:pPr>
-        <w:rPr>
-          <w:b/>
-          <w:bCs/>
-          <w:lang w:val="en-US"/>
-        </w:rPr>
-      </w:pPr>
-      <w:r>
-        <w:rPr>
-          <w:b/>
-          <w:bCs/>
-          <w:lang w:val="en-US"/>
-        </w:rPr>
-        <w:t>${} =&gt; template lateral</w:t>
-      </w:r>
-    </w:p>
-    <w:p>
-      <w:pPr>
-        <w:rPr>
-          <w:lang w:val="en-US"/>
-        </w:rPr>
-      </w:pPr>
-      <w:r>
-        <w:rPr>
-          <w:lang w:val="en-US"/>
-        </w:rPr>
-        <w:t xml:space="preserve">Use </w:t>
-      </w:r>
-      <w:r>
-        <w:rPr>
-          <w:b/>
-          <w:bCs/>
-          <w:lang w:val="en-US"/>
-        </w:rPr>
-        <w:t>text-light</w:t>
-      </w:r>
-      <w:r>
-        <w:rPr>
-          <w:lang w:val="en-US"/>
-        </w:rPr>
-        <w:t xml:space="preserve"> class to make text white in Bootstrap</w:t>
-      </w:r>
-    </w:p>
-    <w:p>
-      <w:pPr>
-        <w:rPr>
-          <w:lang w:val="en-US"/>
-        </w:rPr>
-      </w:pPr>
-      <w:r>
-        <w:rPr>
-          <w:lang w:val="en-US"/>
-        </w:rPr>
-        <w:t>In react we use {} when we want to write js in between the tags.</w:t>
-      </w:r>
-    </w:p>
-    <w:p>
-      <w:pPr>
-        <w:rPr>
-          <w:lang w:val="en-US"/>
-        </w:rPr>
-      </w:pPr>
-      <w:r>
-        <w:rPr>
-          <w:lang w:val="en-US"/>
-        </w:rPr>
-        <w:t xml:space="preserve">To make the hosting of static websites in git easy we use package </w:t>
-      </w:r>
-      <w:proofErr w:type="spellStart"/>
-      <w:r>
-        <w:rPr>
-          <w:lang w:val="en-US"/>
-        </w:rPr>
-        <w:t>gh</w:t>
-      </w:r>
-      <w:proofErr w:type="spellEnd"/>
-      <w:r>
-        <w:rPr>
-          <w:lang w:val="en-US"/>
-        </w:rPr>
-        <w:t>-pages</w:t>
-      </w:r>
-      <w:r>
-        <w:rPr>
-          <w:lang w:val="en-US"/>
-        </w:rPr>
-        <w:t xml:space="preserve"> </w:t>
-      </w:r>
-    </w:p>
-    <w:p>
-      <w:pPr>
-        <w:rPr>
-          <w:lang w:val="en-US"/>
-        </w:rPr>
-      </w:pPr>
-      <w:r>
-        <w:rPr>
-          <w:lang w:val="en-US"/>
-        </w:rPr>
-        <w:t xml:space="preserve">When a website Layout got shifted because of above layout shift </w:t>
-      </w:r>
-      <w:r>
-        <w:rPr>
-          <w:lang w:val="en-US"/>
-        </w:rPr>
-        <w:t>then it is cumulative layout shift. Avoid it for good SEO.</w:t>
-      </w:r>
-    </w:p>
-    <w:p>
-      <w:pPr>
-        <w:rPr>
-          <w:lang w:val="en-US"/>
-        </w:rPr>
-      </w:pPr>
-      <w:r>
-        <w:rPr>
-          <w:lang w:val="en-US"/>
-        </w:rPr>
-        <w:t xml:space="preserve">Copy may not work in http requested website (I don’t </w:t>
-      </w:r>
-      <w:proofErr w:type="spellStart"/>
-      <w:r>
-        <w:rPr>
-          <w:lang w:val="en-US"/>
-        </w:rPr>
-        <w:t>now</w:t>
-      </w:r>
-      <w:proofErr w:type="spellEnd"/>
-      <w:r>
-        <w:rPr>
-          <w:lang w:val="en-US"/>
-        </w:rPr>
-        <w:t xml:space="preserve"> why</w:t>
-      </w:r>
-      <w:r>
-        <w:rPr>
-          <w:lang w:val="en-US"/>
-        </w:rPr>
-        <w:t xml:space="preserve"> </w:t>
-      </w:r>
-      <w:r>
-        <w:rPr>
-          <w:lang w:val="en-US"/>
-        </w:rPr>
-        <w:t>it</w:t>
-      </w:r>
-      <w:r>
-        <w:rPr>
-          <w:lang w:val="en-US"/>
-        </w:rPr>
-        <w:t xml:space="preserve"> is working in my site may it is changed but According to Teacher some js </w:t>
-      </w:r>
-      <w:proofErr w:type="spellStart"/>
-      <w:r>
-        <w:rPr>
-          <w:lang w:val="en-US"/>
-        </w:rPr>
-        <w:t>api</w:t>
-      </w:r>
-      <w:proofErr w:type="spellEnd"/>
-      <w:r>
-        <w:rPr>
-          <w:lang w:val="en-US"/>
-        </w:rPr>
-        <w:t xml:space="preserve"> does not work on http requested site.</w:t>
-      </w:r>
-      <w:r>
-        <w:rPr>
-          <w:lang w:val="en-US"/>
-        </w:rPr>
-        <w:t>)</w:t>
-      </w:r>
-    </w:p>
-    <w:p>
-      <w:pPr>
-        <w:rPr>
-          <w:lang w:val="en-US"/>
-        </w:rPr>
-      </w:pPr>
-      <w:r>
-        <w:rPr>
-          <w:lang w:val="en-US"/>
-        </w:rPr>
-        <w:t xml:space="preserve">This React course has some reference to the deployment as they are very important. </w:t>
-      </w:r>
-    </w:p>
-    <w:p>
-      <w:pPr>
-        <w:rPr>
-          <w:b/>
-          <w:bCs/>
-          <w:color w:val="EE0000"/>
-          <w:lang w:val="en-US"/>
-        </w:rPr>
-      </w:pPr>
-      <w:proofErr w:type="spellStart"/>
-      <w:r>
-        <w:rPr>
-          <w:b/>
-          <w:bCs/>
-          <w:color w:val="EE0000"/>
-          <w:lang w:val="en-US"/>
-        </w:rPr>
-        <w:t>Certbot</w:t>
-      </w:r>
-      <w:proofErr w:type="spellEnd"/>
-      <w:r>
-        <w:rPr>
-          <w:b/>
-          <w:bCs/>
-          <w:color w:val="EE0000"/>
-          <w:lang w:val="en-US"/>
-        </w:rPr>
-        <w:t xml:space="preserve"> for HTTP in nginx</w:t>
-      </w:r>
-    </w:p>
-    <w:p>
-      <w:pPr>
-        <w:rPr>
-          <w:b/>
-          <w:bCs/>
-          <w:color w:val="EE0000"/>
-          <w:lang w:val="en-US"/>
-        </w:rPr>
-      </w:pPr>
-      <w:r>
-        <w:rPr>
-          <w:b/>
-          <w:bCs/>
-          <w:color w:val="EE0000"/>
-          <w:lang w:val="en-US"/>
-        </w:rPr>
-        <w:t>Nginx</w:t>
-      </w:r>
-    </w:p>
-    <w:p>
-      <w:pPr>
-        <w:rPr>
-          <w:b/>
-          <w:bCs/>
-          <w:color w:val="EE0000"/>
-        </w:rPr>
-      </w:pPr>
-      <w:proofErr w:type="gramStart"/>
-      <w:r>
-        <w:rPr>
-          <w:b/>
-          <w:bCs/>
-          <w:color w:val="EE0000"/>
-        </w:rPr>
-        <w:t>.accordion</w:t>
-      </w:r>
-      <w:proofErr w:type="gramEnd"/>
-      <w:r>
-        <w:rPr>
-          <w:b/>
-          <w:bCs/>
-          <w:color w:val="EE0000"/>
-        </w:rPr>
-        <w:t>-</w:t>
-      </w:r>
-      <w:proofErr w:type="gramStart"/>
-      <w:r>
-        <w:rPr>
-          <w:b/>
-          <w:bCs/>
-          <w:color w:val="EE0000"/>
-        </w:rPr>
-        <w:t>button::after{</w:t>
-      </w:r>
-      <w:proofErr w:type="gramEnd"/>
-    </w:p>
-    <w:p>
-      <w:pPr>
-        <w:rPr>
-          <w:b/>
-          <w:bCs/>
-          <w:color w:val="EE0000"/>
-        </w:rPr>
-      </w:pPr>
-      <w:r>
-        <w:rPr>
-          <w:b/>
-          <w:bCs/>
-          <w:color w:val="EE0000"/>
-        </w:rPr>
-        <w:t xml:space="preserve">  </w:t>
-      </w:r>
-      <w:proofErr w:type="spellStart"/>
-      <w:proofErr w:type="gramStart"/>
-      <w:r>
-        <w:rPr>
-          <w:b/>
-          <w:bCs/>
-          <w:color w:val="EE0000"/>
-        </w:rPr>
-        <w:t>filter:invert</w:t>
-      </w:r>
-      <w:proofErr w:type="spellEnd"/>
-      <w:proofErr w:type="gramEnd"/>
       <w:r>
         <w:rPr>
           <w:b/>
@@ -1023,18 +943,10 @@
         </w:r>
       </w:hyperlink>
       <w:r>
-        <w:t xml:space="preserve"> flow rate. Used to minimise congestion. Also known as bandwidth </w:t>
-      </w:r>
-      <w:proofErr w:type="gramStart"/>
-      <w:r>
-        <w:t>throttling.</w:t>
-      </w:r>
-      <w:r>
-        <w:t>(</w:t>
-      </w:r>
-      <w:proofErr w:type="gramEnd"/>
-      <w:r>
-        <w:t>who knows)</w:t>
+        <w:t> flow rate. Used to minimise congestion. Also known as bandwidth throttling.</w:t>
+      </w:r>
+      <w:r>
+        <w:t>(who knows)</w:t>
       </w:r>
     </w:p>
     <w:p>
@@ -1089,27 +1001,7 @@
           <w:color w:val="EE0000"/>
           <w:lang w:val="en-US"/>
         </w:rPr>
-        <w:t xml:space="preserve">same component with different props is being </w:t>
-      </w:r>
-      <w:proofErr w:type="gramStart"/>
-      <w:r>
-        <w:rPr>
-          <w:b/>
-          <w:bCs/>
-          <w:color w:val="EE0000"/>
-          <w:lang w:val="en-US"/>
-        </w:rPr>
-        <w:t>route</w:t>
-      </w:r>
-      <w:proofErr w:type="gramEnd"/>
-      <w:r>
-        <w:rPr>
-          <w:b/>
-          <w:bCs/>
-          <w:color w:val="EE0000"/>
-          <w:lang w:val="en-US"/>
-        </w:rPr>
-        <w:t xml:space="preserve"> then you need to give each component a key to uniquely identify that component</w:t>
+        <w:t>same component with different props is being route then you need to give each component a key to uniquely identify that component</w:t>
       </w:r>
       <w:r>
         <w:rPr>
@@ -1443,6 +1335,88 @@
         <w:t>react top loading bar</w:t>
       </w:r>
     </w:p>
+    <w:p>
+      <w:pPr>
+        <w:rPr>
+          <w:b/>
+          <w:bCs/>
+        </w:rPr>
+      </w:pPr>
+      <w:r>
+        <w:t xml:space="preserve">In VS Code we can change the </w:t>
+      </w:r>
+      <w:proofErr w:type="spellStart"/>
+      <w:r>
+        <w:t>occurance</w:t>
+      </w:r>
+      <w:proofErr w:type="spellEnd"/>
+      <w:r>
+        <w:t xml:space="preserve"> of </w:t>
+      </w:r>
+      <w:proofErr w:type="spellStart"/>
+      <w:r>
+        <w:t>selectd</w:t>
+      </w:r>
+      <w:proofErr w:type="spellEnd"/>
+      <w:r>
+        <w:t xml:space="preserve"> text and use multiple cursor </w:t>
+      </w:r>
+      <w:r>
+        <w:t xml:space="preserve">and its shortcut key is </w:t>
+      </w:r>
+      <w:r>
+        <w:rPr>
+          <w:b/>
+          <w:bCs/>
+        </w:rPr>
+        <w:t>ctrl</w:t>
+      </w:r>
+      <w:r>
+        <w:rPr>
+          <w:b/>
+          <w:bCs/>
+        </w:rPr>
+        <w:t xml:space="preserve"> + f2</w:t>
+      </w:r>
+    </w:p>
+    <w:p>
+      <w:r>
+        <w:lastRenderedPageBreak/>
+        <w:t>We can store a local data</w:t>
+      </w:r>
+      <w:r>
+        <w:t xml:space="preserve"> in our react app in </w:t>
+      </w:r>
+      <w:r>
+        <w:t>.</w:t>
+      </w:r>
+      <w:proofErr w:type="spellStart"/>
+      <w:r>
+        <w:t>env.local</w:t>
+      </w:r>
+      <w:proofErr w:type="spellEnd"/>
+      <w:r>
+        <w:t xml:space="preserve"> (added in </w:t>
+      </w:r>
+      <w:proofErr w:type="spellStart"/>
+      <w:r>
+        <w:t>gitignore</w:t>
+      </w:r>
+      <w:proofErr w:type="spellEnd"/>
+      <w:r>
+        <w:t xml:space="preserve"> and I think it is an environment variable</w:t>
+      </w:r>
+      <w:r>
+        <w:t>)</w:t>
+      </w:r>
+    </w:p>
+    <w:p>
+      <w:r>
+        <w:t>The environment variable start with  START_APP you can get access to it in your react application</w:t>
+      </w:r>
+    </w:p>
+    <w:p/>
+    <w:p/>
     <w:sectPr>
       <w:pgSz w:w="11906" w:h="16838"/>
       <w:pgMar w:top="1440" w:right="1440" w:bottom="1440" w:left="1440" w:header="708" w:footer="708" w:gutter="0"/>

</xml_diff>

<commit_message>
Lesson 40 Sticky Navbar & NewsMonkey bug fixes
</commit_message>
<xml_diff>
--- a/Notes.docx
+++ b/Notes.docx
@@ -40,6 +40,7 @@
           <w:lang w:val="en-US"/>
         </w:rPr>
       </w:pPr>
+      <w:proofErr w:type="gramStart"/>
       <w:r>
         <w:rPr>
           <w:lang w:val="en-US"/>
@@ -60,6 +61,7 @@
         <w:t>substr</w:t>
       </w:r>
       <w:proofErr w:type="spellEnd"/>
+      <w:proofErr w:type="gramEnd"/>
       <w:r>
         <w:rPr>
           <w:lang w:val="en-US"/>
@@ -81,6 +83,7 @@
         <w:t xml:space="preserve">, </w:t>
       </w:r>
       <w:proofErr w:type="spellStart"/>
+      <w:proofErr w:type="gramStart"/>
       <w:r>
         <w:rPr>
           <w:lang w:val="en-US"/>
@@ -92,7 +95,14 @@
         <w:rPr>
           <w:lang w:val="en-US"/>
         </w:rPr>
-        <w:t xml:space="preserve"> , </w:t>
+        <w:t xml:space="preserve"> ,</w:t>
+      </w:r>
+      <w:proofErr w:type="gramEnd"/>
+      <w:r>
+        <w:rPr>
+          <w:lang w:val="en-US"/>
+        </w:rPr>
+        <w:t xml:space="preserve"> </w:t>
       </w:r>
       <w:proofErr w:type="spellStart"/>
       <w:r>
@@ -143,6 +153,7 @@
         </w:rPr>
       </w:pPr>
       <w:proofErr w:type="spellStart"/>
+      <w:proofErr w:type="gramStart"/>
       <w:r>
         <w:rPr>
           <w:lang w:val="en-US"/>
@@ -160,9 +171,17 @@
         <w:rPr>
           <w:lang w:val="en-US"/>
         </w:rPr>
-        <w:t xml:space="preserve">, </w:t>
+        <w:t>,</w:t>
+      </w:r>
+      <w:proofErr w:type="gramEnd"/>
+      <w:r>
+        <w:rPr>
+          <w:lang w:val="en-US"/>
+        </w:rPr>
+        <w:t xml:space="preserve"> </w:t>
       </w:r>
       <w:proofErr w:type="spellStart"/>
+      <w:proofErr w:type="gramStart"/>
       <w:r>
         <w:rPr>
           <w:lang w:val="en-US"/>
@@ -174,7 +193,14 @@
         <w:rPr>
           <w:lang w:val="en-US"/>
         </w:rPr>
-        <w:t xml:space="preserve"> , value of </w:t>
+        <w:t xml:space="preserve"> ,</w:t>
+      </w:r>
+      <w:proofErr w:type="gramEnd"/>
+      <w:r>
+        <w:rPr>
+          <w:lang w:val="en-US"/>
+        </w:rPr>
+        <w:t xml:space="preserve"> value of </w:t>
       </w:r>
       <w:r>
         <w:rPr>
@@ -193,7 +219,21 @@
         <w:rPr>
           <w:lang w:val="en-US"/>
         </w:rPr>
-        <w:t>to switch to script mode we use “use strict” in the beginning of the code.</w:t>
+        <w:t xml:space="preserve">to switch to script </w:t>
+      </w:r>
+      <w:proofErr w:type="gramStart"/>
+      <w:r>
+        <w:rPr>
+          <w:lang w:val="en-US"/>
+        </w:rPr>
+        <w:t>mode</w:t>
+      </w:r>
+      <w:proofErr w:type="gramEnd"/>
+      <w:r>
+        <w:rPr>
+          <w:lang w:val="en-US"/>
+        </w:rPr>
+        <w:t xml:space="preserve"> we use “use strict” in the beginning of the code.</w:t>
       </w:r>
     </w:p>
     <w:p>
@@ -495,7 +535,25 @@
           <w:bCs/>
           <w:lang w:val="en-US"/>
         </w:rPr>
-        <w:t>Font size =&gt; page Specific(who knows)</w:t>
+        <w:t xml:space="preserve">Font size =&gt; page </w:t>
+      </w:r>
+      <w:proofErr w:type="gramStart"/>
+      <w:r>
+        <w:rPr>
+          <w:b/>
+          <w:bCs/>
+          <w:lang w:val="en-US"/>
+        </w:rPr>
+        <w:t>Specific(</w:t>
+      </w:r>
+      <w:proofErr w:type="gramEnd"/>
+      <w:r>
+        <w:rPr>
+          <w:b/>
+          <w:bCs/>
+          <w:lang w:val="en-US"/>
+        </w:rPr>
+        <w:t>who knows)</w:t>
       </w:r>
     </w:p>
     <w:p>
@@ -742,14 +800,34 @@
           <w:color w:val="EE0000"/>
         </w:rPr>
       </w:pPr>
-      <w:r>
-        <w:rPr>
-          <w:b/>
-          <w:bCs/>
-          <w:color w:val="EE0000"/>
-        </w:rPr>
-        <w:t>.accordion-button::after{</w:t>
-      </w:r>
+      <w:proofErr w:type="gramStart"/>
+      <w:r>
+        <w:rPr>
+          <w:b/>
+          <w:bCs/>
+          <w:color w:val="EE0000"/>
+        </w:rPr>
+        <w:t>.accordion</w:t>
+      </w:r>
+      <w:proofErr w:type="gramEnd"/>
+      <w:r>
+        <w:rPr>
+          <w:b/>
+          <w:bCs/>
+          <w:color w:val="EE0000"/>
+        </w:rPr>
+        <w:t>-</w:t>
+      </w:r>
+      <w:proofErr w:type="gramStart"/>
+      <w:r>
+        <w:rPr>
+          <w:b/>
+          <w:bCs/>
+          <w:color w:val="EE0000"/>
+        </w:rPr>
+        <w:t>button::after{</w:t>
+      </w:r>
+      <w:proofErr w:type="gramEnd"/>
     </w:p>
     <w:p>
       <w:pPr>
@@ -768,6 +846,7 @@
         <w:t xml:space="preserve">  </w:t>
       </w:r>
       <w:proofErr w:type="spellStart"/>
+      <w:proofErr w:type="gramStart"/>
       <w:r>
         <w:rPr>
           <w:b/>
@@ -777,6 +856,7 @@
         <w:t>filter:invert</w:t>
       </w:r>
       <w:proofErr w:type="spellEnd"/>
+      <w:proofErr w:type="gramEnd"/>
       <w:r>
         <w:rPr>
           <w:b/>
@@ -943,10 +1023,18 @@
         </w:r>
       </w:hyperlink>
       <w:r>
-        <w:t> flow rate. Used to minimise congestion. Also known as bandwidth throttling.</w:t>
-      </w:r>
-      <w:r>
-        <w:t>(who knows)</w:t>
+        <w:t xml:space="preserve"> flow rate. Used to minimise congestion. Also known as bandwidth </w:t>
+      </w:r>
+      <w:proofErr w:type="gramStart"/>
+      <w:r>
+        <w:t>throttling.</w:t>
+      </w:r>
+      <w:r>
+        <w:t>(</w:t>
+      </w:r>
+      <w:proofErr w:type="gramEnd"/>
+      <w:r>
+        <w:t>who knows)</w:t>
       </w:r>
     </w:p>
     <w:p>
@@ -1001,7 +1089,27 @@
           <w:color w:val="EE0000"/>
           <w:lang w:val="en-US"/>
         </w:rPr>
-        <w:t>same component with different props is being route then you need to give each component a key to uniquely identify that component</w:t>
+        <w:t xml:space="preserve">same component with different props is being </w:t>
+      </w:r>
+      <w:proofErr w:type="gramStart"/>
+      <w:r>
+        <w:rPr>
+          <w:b/>
+          <w:bCs/>
+          <w:color w:val="EE0000"/>
+          <w:lang w:val="en-US"/>
+        </w:rPr>
+        <w:t>route</w:t>
+      </w:r>
+      <w:proofErr w:type="gramEnd"/>
+      <w:r>
+        <w:rPr>
+          <w:b/>
+          <w:bCs/>
+          <w:color w:val="EE0000"/>
+          <w:lang w:val="en-US"/>
+        </w:rPr>
+        <w:t xml:space="preserve"> then you need to give each component a key to uniquely identify that component</w:t>
       </w:r>
       <w:r>
         <w:rPr>
@@ -1359,7 +1467,15 @@
       </w:r>
       <w:proofErr w:type="spellEnd"/>
       <w:r>
-        <w:t xml:space="preserve"> text and use multiple cursor </w:t>
+        <w:t xml:space="preserve"> text and use multiple </w:t>
+      </w:r>
+      <w:proofErr w:type="gramStart"/>
+      <w:r>
+        <w:t>cursor</w:t>
+      </w:r>
+      <w:proofErr w:type="gramEnd"/>
+      <w:r>
+        <w:t xml:space="preserve"> </w:t>
       </w:r>
       <w:r>
         <w:t xml:space="preserve">and its shortcut key is </w:t>
@@ -1385,14 +1501,22 @@
         <w:t>We can store a local data</w:t>
       </w:r>
       <w:r>
-        <w:t xml:space="preserve"> in our react app in </w:t>
+        <w:t xml:space="preserve"> in our react app </w:t>
+      </w:r>
+      <w:proofErr w:type="gramStart"/>
+      <w:r>
+        <w:t xml:space="preserve">in </w:t>
       </w:r>
       <w:r>
         <w:t>.</w:t>
       </w:r>
       <w:proofErr w:type="spellStart"/>
       <w:r>
-        <w:t>env.local</w:t>
+        <w:t>env</w:t>
+      </w:r>
+      <w:proofErr w:type="gramEnd"/>
+      <w:r>
+        <w:t>.local</w:t>
       </w:r>
       <w:proofErr w:type="spellEnd"/>
       <w:r>
@@ -1412,10 +1536,165 @@
     </w:p>
     <w:p>
       <w:r>
-        <w:t>The environment variable start with  START_APP you can get access to it in your react application</w:t>
-      </w:r>
-    </w:p>
-    <w:p/>
+        <w:t xml:space="preserve">The environment variable start </w:t>
+      </w:r>
+      <w:proofErr w:type="gramStart"/>
+      <w:r>
+        <w:t>with  START</w:t>
+      </w:r>
+      <w:proofErr w:type="gramEnd"/>
+      <w:r>
+        <w:t xml:space="preserve">_APP you can get access to it in </w:t>
+      </w:r>
+      <w:proofErr w:type="gramStart"/>
+      <w:r>
+        <w:t>your</w:t>
+      </w:r>
+      <w:proofErr w:type="gramEnd"/>
+      <w:r>
+        <w:t xml:space="preserve"> react application</w:t>
+      </w:r>
+    </w:p>
+    <w:p>
+      <w:r>
+        <w:t xml:space="preserve">Read </w:t>
+      </w:r>
+      <w:r>
+        <w:t>a</w:t>
+      </w:r>
+      <w:r>
+        <w:t xml:space="preserve">bout custom environment variable </w:t>
+      </w:r>
+    </w:p>
+    <w:p>
+      <w:pPr>
+        <w:jc w:val="center"/>
+      </w:pPr>
+      <w:r>
+        <w:rPr>
+          <w:noProof/>
+        </w:rPr>
+        <w:drawing>
+          <wp:inline distT="0" distB="0" distL="0" distR="0" wp14:anchorId="704E50C3" wp14:editId="648CC5D0">
+            <wp:extent cx="5731510" cy="3021330"/>
+            <wp:effectExtent l="0" t="0" r="2540" b="7620"/>
+            <wp:docPr id="1591332239" name="Picture 1"/>
+            <wp:cNvGraphicFramePr>
+              <a:graphicFrameLocks xmlns:a="http://schemas.openxmlformats.org/drawingml/2006/main" noChangeAspect="1"/>
+            </wp:cNvGraphicFramePr>
+            <a:graphic xmlns:a="http://schemas.openxmlformats.org/drawingml/2006/main">
+              <a:graphicData uri="http://schemas.openxmlformats.org/drawingml/2006/picture">
+                <pic:pic xmlns:pic="http://schemas.openxmlformats.org/drawingml/2006/picture">
+                  <pic:nvPicPr>
+                    <pic:cNvPr id="1591332239" name=""/>
+                    <pic:cNvPicPr/>
+                  </pic:nvPicPr>
+                  <pic:blipFill>
+                    <a:blip r:embed="rId11"/>
+                    <a:stretch>
+                      <a:fillRect/>
+                    </a:stretch>
+                  </pic:blipFill>
+                  <pic:spPr>
+                    <a:xfrm>
+                      <a:off x="0" y="0"/>
+                      <a:ext cx="5731510" cy="3021330"/>
+                    </a:xfrm>
+                    <a:prstGeom prst="rect">
+                      <a:avLst/>
+                    </a:prstGeom>
+                  </pic:spPr>
+                </pic:pic>
+              </a:graphicData>
+            </a:graphic>
+          </wp:inline>
+        </w:drawing>
+      </w:r>
+    </w:p>
+    <w:p>
+      <w:r>
+        <w:t>You can make your own custom hook in React.</w:t>
+      </w:r>
+    </w:p>
+    <w:p>
+      <w:r>
+        <w:t xml:space="preserve">You can make Hybrid React app including some files of </w:t>
+      </w:r>
+      <w:proofErr w:type="gramStart"/>
+      <w:r>
+        <w:t>class based</w:t>
+      </w:r>
+      <w:proofErr w:type="gramEnd"/>
+      <w:r>
+        <w:t xml:space="preserve"> component and some files of </w:t>
+      </w:r>
+      <w:proofErr w:type="gramStart"/>
+      <w:r>
+        <w:t>function based</w:t>
+      </w:r>
+      <w:proofErr w:type="gramEnd"/>
+      <w:r>
+        <w:t xml:space="preserve"> component. </w:t>
+      </w:r>
+    </w:p>
+    <w:p>
+      <w:r>
+        <w:t xml:space="preserve">You can add a comment on a </w:t>
+      </w:r>
+      <w:r>
+        <w:t xml:space="preserve">next </w:t>
+      </w:r>
+      <w:r>
+        <w:t xml:space="preserve">line where there is warning happening </w:t>
+      </w:r>
+    </w:p>
+    <w:p>
+      <w:pPr>
+        <w:rPr>
+          <w:b/>
+          <w:bCs/>
+        </w:rPr>
+      </w:pPr>
+      <w:r>
+        <w:rPr>
+          <w:b/>
+          <w:bCs/>
+        </w:rPr>
+        <w:t>//</w:t>
+      </w:r>
+      <w:proofErr w:type="spellStart"/>
+      <w:r>
+        <w:rPr>
+          <w:b/>
+          <w:bCs/>
+        </w:rPr>
+        <w:t>eslint</w:t>
+      </w:r>
+      <w:proofErr w:type="spellEnd"/>
+      <w:r>
+        <w:rPr>
+          <w:b/>
+          <w:bCs/>
+        </w:rPr>
+        <w:t>-disable-next-line</w:t>
+      </w:r>
+    </w:p>
+    <w:p>
+      <w:r>
+        <w:t>And it will hide that warning</w:t>
+      </w:r>
+    </w:p>
+    <w:p>
+      <w:r>
+        <w:t xml:space="preserve">It keeps the console </w:t>
+      </w:r>
+      <w:r>
+        <w:t>free from warning</w:t>
+      </w:r>
+      <w:r>
+        <w:t xml:space="preserve"> (According to the teacher)</w:t>
+      </w:r>
+    </w:p>
     <w:p/>
     <w:sectPr>
       <w:pgSz w:w="11906" w:h="16838"/>

</xml_diff>

<commit_message>
Lesson 42 Project 3: iNotebook backend and React frontend setup
</commit_message>
<xml_diff>
--- a/Notes.docx
+++ b/Notes.docx
@@ -1693,6 +1693,157 @@
       </w:r>
       <w:r>
         <w:t xml:space="preserve"> (According to the teacher)</w:t>
+      </w:r>
+    </w:p>
+    <w:p>
+      <w:pPr>
+        <w:jc w:val="center"/>
+      </w:pPr>
+      <w:r>
+        <w:rPr>
+          <w:noProof/>
+        </w:rPr>
+        <w:drawing>
+          <wp:inline distT="0" distB="0" distL="0" distR="0" wp14:anchorId="1495FB80" wp14:editId="3A79CD04">
+            <wp:extent cx="5731510" cy="1852295"/>
+            <wp:effectExtent l="0" t="0" r="2540" b="0"/>
+            <wp:docPr id="1977185962" name="Picture 1"/>
+            <wp:cNvGraphicFramePr>
+              <a:graphicFrameLocks xmlns:a="http://schemas.openxmlformats.org/drawingml/2006/main" noChangeAspect="1"/>
+            </wp:cNvGraphicFramePr>
+            <a:graphic xmlns:a="http://schemas.openxmlformats.org/drawingml/2006/main">
+              <a:graphicData uri="http://schemas.openxmlformats.org/drawingml/2006/picture">
+                <pic:pic xmlns:pic="http://schemas.openxmlformats.org/drawingml/2006/picture">
+                  <pic:nvPicPr>
+                    <pic:cNvPr id="1977185962" name=""/>
+                    <pic:cNvPicPr/>
+                  </pic:nvPicPr>
+                  <pic:blipFill>
+                    <a:blip r:embed="rId12"/>
+                    <a:stretch>
+                      <a:fillRect/>
+                    </a:stretch>
+                  </pic:blipFill>
+                  <pic:spPr>
+                    <a:xfrm>
+                      <a:off x="0" y="0"/>
+                      <a:ext cx="5731510" cy="1852295"/>
+                    </a:xfrm>
+                    <a:prstGeom prst="rect">
+                      <a:avLst/>
+                    </a:prstGeom>
+                  </pic:spPr>
+                </pic:pic>
+              </a:graphicData>
+            </a:graphic>
+          </wp:inline>
+        </w:drawing>
+      </w:r>
+    </w:p>
+    <w:p>
+      <w:pPr>
+        <w:jc w:val="center"/>
+      </w:pPr>
+      <w:r>
+        <w:rPr>
+          <w:noProof/>
+        </w:rPr>
+        <w:lastRenderedPageBreak/>
+        <w:drawing>
+          <wp:inline distT="0" distB="0" distL="0" distR="0" wp14:anchorId="37090D4F" wp14:editId="06A643D1">
+            <wp:extent cx="5731510" cy="2561590"/>
+            <wp:effectExtent l="0" t="0" r="2540" b="0"/>
+            <wp:docPr id="235013657" name="Picture 1"/>
+            <wp:cNvGraphicFramePr>
+              <a:graphicFrameLocks xmlns:a="http://schemas.openxmlformats.org/drawingml/2006/main" noChangeAspect="1"/>
+            </wp:cNvGraphicFramePr>
+            <a:graphic xmlns:a="http://schemas.openxmlformats.org/drawingml/2006/main">
+              <a:graphicData uri="http://schemas.openxmlformats.org/drawingml/2006/picture">
+                <pic:pic xmlns:pic="http://schemas.openxmlformats.org/drawingml/2006/picture">
+                  <pic:nvPicPr>
+                    <pic:cNvPr id="235013657" name=""/>
+                    <pic:cNvPicPr/>
+                  </pic:nvPicPr>
+                  <pic:blipFill>
+                    <a:blip r:embed="rId13"/>
+                    <a:stretch>
+                      <a:fillRect/>
+                    </a:stretch>
+                  </pic:blipFill>
+                  <pic:spPr>
+                    <a:xfrm>
+                      <a:off x="0" y="0"/>
+                      <a:ext cx="5731510" cy="2561590"/>
+                    </a:xfrm>
+                    <a:prstGeom prst="rect">
+                      <a:avLst/>
+                    </a:prstGeom>
+                  </pic:spPr>
+                </pic:pic>
+              </a:graphicData>
+            </a:graphic>
+          </wp:inline>
+        </w:drawing>
+      </w:r>
+    </w:p>
+    <w:p>
+      <w:pPr>
+        <w:rPr>
+          <w:b/>
+          <w:bCs/>
+        </w:rPr>
+      </w:pPr>
+      <w:proofErr w:type="spellStart"/>
+      <w:r>
+        <w:rPr>
+          <w:b/>
+          <w:bCs/>
+        </w:rPr>
+        <w:t>MongoDb</w:t>
+      </w:r>
+      <w:proofErr w:type="spellEnd"/>
+      <w:r>
+        <w:rPr>
+          <w:b/>
+          <w:bCs/>
+        </w:rPr>
+        <w:t xml:space="preserve"> Compass</w:t>
+      </w:r>
+    </w:p>
+    <w:p>
+      <w:r>
+        <w:t xml:space="preserve">Mongoose is an abstract layer on top of </w:t>
+      </w:r>
+      <w:proofErr w:type="spellStart"/>
+      <w:r>
+        <w:t>mongodb</w:t>
+      </w:r>
+      <w:proofErr w:type="spellEnd"/>
+      <w:r>
+        <w:t xml:space="preserve"> </w:t>
+      </w:r>
+      <w:r>
+        <w:t xml:space="preserve">which help us in connecting us with </w:t>
+      </w:r>
+      <w:proofErr w:type="spellStart"/>
+      <w:r>
+        <w:t>nodejs</w:t>
+      </w:r>
+      <w:proofErr w:type="spellEnd"/>
+    </w:p>
+    <w:p>
+      <w:r>
+        <w:t>With the help of this we can make models (here (who knows))</w:t>
+      </w:r>
+    </w:p>
+    <w:p>
+      <w:proofErr w:type="spellStart"/>
+      <w:r>
+        <w:t>Thunderclient</w:t>
+      </w:r>
+      <w:proofErr w:type="spellEnd"/>
+      <w:r>
+        <w:t xml:space="preserve"> is an alternative of postman</w:t>
       </w:r>
     </w:p>
     <w:p/>

</xml_diff>

<commit_message>
Lesson 43 iNotebook db & Express Server Setup
</commit_message>
<xml_diff>
--- a/Notes.docx
+++ b/Notes.docx
@@ -40,7 +40,6 @@
           <w:lang w:val="en-US"/>
         </w:rPr>
       </w:pPr>
-      <w:proofErr w:type="gramStart"/>
       <w:r>
         <w:rPr>
           <w:lang w:val="en-US"/>
@@ -61,7 +60,6 @@
         <w:t>substr</w:t>
       </w:r>
       <w:proofErr w:type="spellEnd"/>
-      <w:proofErr w:type="gramEnd"/>
       <w:r>
         <w:rPr>
           <w:lang w:val="en-US"/>
@@ -83,7 +81,6 @@
         <w:t xml:space="preserve">, </w:t>
       </w:r>
       <w:proofErr w:type="spellStart"/>
-      <w:proofErr w:type="gramStart"/>
       <w:r>
         <w:rPr>
           <w:lang w:val="en-US"/>
@@ -95,27 +92,74 @@
         <w:rPr>
           <w:lang w:val="en-US"/>
         </w:rPr>
-        <w:t xml:space="preserve"> ,</w:t>
-      </w:r>
-      <w:proofErr w:type="gramEnd"/>
+        <w:t xml:space="preserve"> , </w:t>
+      </w:r>
+      <w:proofErr w:type="spellStart"/>
+      <w:r>
+        <w:rPr>
+          <w:lang w:val="en-US"/>
+        </w:rPr>
+        <w:t>indexOf</w:t>
+      </w:r>
+      <w:proofErr w:type="spellEnd"/>
+      <w:r>
+        <w:rPr>
+          <w:lang w:val="en-US"/>
+        </w:rPr>
+        <w:t xml:space="preserve">, </w:t>
+      </w:r>
+      <w:proofErr w:type="spellStart"/>
+      <w:r>
+        <w:rPr>
+          <w:lang w:val="en-US"/>
+        </w:rPr>
+        <w:t>endsWith</w:t>
+      </w:r>
+      <w:proofErr w:type="spellEnd"/>
       <w:r>
         <w:rPr>
           <w:lang w:val="en-US"/>
         </w:rPr>
         <w:t xml:space="preserve"> </w:t>
       </w:r>
+    </w:p>
+    <w:p>
+      <w:pPr>
+        <w:rPr>
+          <w:lang w:val="en-US"/>
+        </w:rPr>
+      </w:pPr>
+      <w:r>
+        <w:rPr>
+          <w:lang w:val="en-US"/>
+        </w:rPr>
+        <w:t xml:space="preserve">Numerical method </w:t>
+      </w:r>
+    </w:p>
+    <w:p>
+      <w:pPr>
+        <w:rPr>
+          <w:lang w:val="en-US"/>
+        </w:rPr>
+      </w:pPr>
       <w:proofErr w:type="spellStart"/>
       <w:r>
         <w:rPr>
           <w:lang w:val="en-US"/>
         </w:rPr>
-        <w:t>indexOf</w:t>
+        <w:t>toString</w:t>
       </w:r>
       <w:proofErr w:type="spellEnd"/>
       <w:r>
         <w:rPr>
           <w:lang w:val="en-US"/>
         </w:rPr>
+        <w:t xml:space="preserve"> </w:t>
+      </w:r>
+      <w:r>
+        <w:rPr>
+          <w:lang w:val="en-US"/>
+        </w:rPr>
         <w:t xml:space="preserve">, </w:t>
       </w:r>
       <w:proofErr w:type="spellStart"/>
@@ -123,130 +167,419 @@
         <w:rPr>
           <w:lang w:val="en-US"/>
         </w:rPr>
-        <w:t>endsWith</w:t>
+        <w:t>toPrecision</w:t>
       </w:r>
       <w:proofErr w:type="spellEnd"/>
       <w:r>
         <w:rPr>
           <w:lang w:val="en-US"/>
         </w:rPr>
+        <w:t xml:space="preserve"> , value of </w:t>
+      </w:r>
+      <w:r>
+        <w:rPr>
+          <w:lang w:val="en-US"/>
+        </w:rPr>
+        <w:t>etc.</w:t>
+      </w:r>
+    </w:p>
+    <w:p>
+      <w:pPr>
+        <w:rPr>
+          <w:lang w:val="en-US"/>
+        </w:rPr>
+      </w:pPr>
+      <w:r>
+        <w:rPr>
+          <w:lang w:val="en-US"/>
+        </w:rPr>
+        <w:t>to switch to script mode we use “use strict” in the beginning of the code.</w:t>
+      </w:r>
+    </w:p>
+    <w:p>
+      <w:pPr>
+        <w:rPr>
+          <w:lang w:val="en-US"/>
+        </w:rPr>
+      </w:pPr>
+      <w:r>
+        <w:rPr>
+          <w:lang w:val="en-US"/>
+        </w:rPr>
+        <w:t>It</w:t>
+      </w:r>
+      <w:r>
+        <w:rPr>
+          <w:lang w:val="en-US"/>
+        </w:rPr>
         <w:t xml:space="preserve"> </w:t>
       </w:r>
-    </w:p>
-    <w:p>
-      <w:pPr>
-        <w:rPr>
-          <w:lang w:val="en-US"/>
-        </w:rPr>
-      </w:pPr>
-      <w:r>
-        <w:rPr>
-          <w:lang w:val="en-US"/>
-        </w:rPr>
-        <w:t xml:space="preserve">Numerical method </w:t>
-      </w:r>
-    </w:p>
-    <w:p>
-      <w:pPr>
-        <w:rPr>
-          <w:lang w:val="en-US"/>
-        </w:rPr>
-      </w:pPr>
+      <w:r>
+        <w:rPr>
+          <w:lang w:val="en-US"/>
+        </w:rPr>
+        <w:t>i</w:t>
+      </w:r>
+      <w:r>
+        <w:rPr>
+          <w:lang w:val="en-US"/>
+        </w:rPr>
+        <w:t>s</w:t>
+      </w:r>
+      <w:r>
+        <w:rPr>
+          <w:lang w:val="en-US"/>
+        </w:rPr>
+        <w:t xml:space="preserve"> used to avoid bugs in our scripts</w:t>
+      </w:r>
+    </w:p>
+    <w:p>
+      <w:pPr>
+        <w:rPr>
+          <w:lang w:val="en-US"/>
+        </w:rPr>
+      </w:pPr>
+      <w:r>
+        <w:rPr>
+          <w:lang w:val="en-US"/>
+        </w:rPr>
+        <w:t xml:space="preserve">Use </w:t>
+      </w:r>
       <w:proofErr w:type="spellStart"/>
-      <w:proofErr w:type="gramStart"/>
-      <w:r>
-        <w:rPr>
-          <w:lang w:val="en-US"/>
-        </w:rPr>
-        <w:t>toString</w:t>
+      <w:r>
+        <w:rPr>
+          <w:lang w:val="en-US"/>
+        </w:rPr>
+        <w:t>htmlFor</w:t>
       </w:r>
       <w:proofErr w:type="spellEnd"/>
       <w:r>
         <w:rPr>
           <w:lang w:val="en-US"/>
         </w:rPr>
+        <w:t xml:space="preserve"> instead of for.</w:t>
+      </w:r>
+    </w:p>
+    <w:p>
+      <w:pPr>
+        <w:rPr>
+          <w:lang w:val="en-US"/>
+        </w:rPr>
+      </w:pPr>
+      <w:r>
+        <w:rPr>
+          <w:lang w:val="en-US"/>
+        </w:rPr>
+        <w:t xml:space="preserve">Use </w:t>
+      </w:r>
+      <w:proofErr w:type="spellStart"/>
+      <w:r>
+        <w:rPr>
+          <w:lang w:val="en-US"/>
+        </w:rPr>
+        <w:t>className</w:t>
+      </w:r>
+      <w:proofErr w:type="spellEnd"/>
+      <w:r>
+        <w:rPr>
+          <w:lang w:val="en-US"/>
+        </w:rPr>
+        <w:t xml:space="preserve"> instead of class.</w:t>
+      </w:r>
+    </w:p>
+    <w:p>
+      <w:pPr>
+        <w:rPr>
+          <w:lang w:val="en-US"/>
+        </w:rPr>
+      </w:pPr>
+      <w:r>
+        <w:rPr>
+          <w:lang w:val="en-US"/>
+        </w:rPr>
+        <w:t xml:space="preserve">Use </w:t>
+      </w:r>
+      <w:proofErr w:type="spellStart"/>
+      <w:r>
+        <w:rPr>
+          <w:lang w:val="en-US"/>
+        </w:rPr>
+        <w:t>tab</w:t>
+      </w:r>
+      <w:r>
+        <w:rPr>
+          <w:lang w:val="en-US"/>
+        </w:rPr>
+        <w:t>I</w:t>
+      </w:r>
+      <w:r>
+        <w:rPr>
+          <w:lang w:val="en-US"/>
+        </w:rPr>
+        <w:t>ndex</w:t>
+      </w:r>
+      <w:proofErr w:type="spellEnd"/>
+      <w:r>
+        <w:rPr>
+          <w:lang w:val="en-US"/>
+        </w:rPr>
+        <w:t xml:space="preserve"> instead of </w:t>
+      </w:r>
+      <w:proofErr w:type="spellStart"/>
+      <w:r>
+        <w:rPr>
+          <w:lang w:val="en-US"/>
+        </w:rPr>
+        <w:t>tab</w:t>
+      </w:r>
+      <w:r>
+        <w:rPr>
+          <w:lang w:val="en-US"/>
+        </w:rPr>
+        <w:t>i</w:t>
+      </w:r>
+      <w:r>
+        <w:rPr>
+          <w:lang w:val="en-US"/>
+        </w:rPr>
+        <w:t>ndex</w:t>
+      </w:r>
+      <w:proofErr w:type="spellEnd"/>
+    </w:p>
+    <w:p>
+      <w:pPr>
+        <w:rPr>
+          <w:lang w:val="en-US"/>
+        </w:rPr>
+      </w:pPr>
+      <w:r>
+        <w:rPr>
+          <w:lang w:val="en-US"/>
+        </w:rPr>
+        <w:t>It is mandatory that tag</w:t>
+      </w:r>
+      <w:r>
+        <w:rPr>
+          <w:lang w:val="en-US"/>
+        </w:rPr>
+        <w:t xml:space="preserve"> or </w:t>
+      </w:r>
+      <w:proofErr w:type="spellStart"/>
+      <w:r>
+        <w:rPr>
+          <w:lang w:val="en-US"/>
+        </w:rPr>
+        <w:t>componeent</w:t>
+      </w:r>
+      <w:proofErr w:type="spellEnd"/>
+      <w:r>
+        <w:rPr>
+          <w:lang w:val="en-US"/>
+        </w:rPr>
+        <w:t xml:space="preserve"> should be closed in </w:t>
+      </w:r>
+      <w:proofErr w:type="spellStart"/>
+      <w:r>
+        <w:rPr>
+          <w:lang w:val="en-US"/>
+        </w:rPr>
+        <w:t>jsx</w:t>
+      </w:r>
+      <w:proofErr w:type="spellEnd"/>
+      <w:r>
+        <w:rPr>
+          <w:lang w:val="en-US"/>
+        </w:rPr>
         <w:t xml:space="preserve"> </w:t>
       </w:r>
       <w:r>
         <w:rPr>
           <w:lang w:val="en-US"/>
         </w:rPr>
-        <w:t>,</w:t>
-      </w:r>
-      <w:proofErr w:type="gramEnd"/>
+        <w:t>even if it is an empty tag by /</w:t>
+      </w:r>
+    </w:p>
+    <w:p>
+      <w:pPr>
+        <w:rPr>
+          <w:lang w:val="en-US"/>
+        </w:rPr>
+      </w:pPr>
+      <w:r>
+        <w:rPr>
+          <w:lang w:val="en-US"/>
+        </w:rPr>
+        <w:t>React use webpack for live</w:t>
+      </w:r>
       <w:r>
         <w:rPr>
           <w:lang w:val="en-US"/>
         </w:rPr>
         <w:t xml:space="preserve"> </w:t>
       </w:r>
+      <w:r>
+        <w:rPr>
+          <w:lang w:val="en-US"/>
+        </w:rPr>
+        <w:t xml:space="preserve">server </w:t>
+      </w:r>
+    </w:p>
+    <w:p>
+      <w:pPr>
+        <w:rPr>
+          <w:lang w:val="en-US"/>
+        </w:rPr>
+      </w:pPr>
+      <w:r>
+        <w:rPr>
+          <w:lang w:val="en-US"/>
+        </w:rPr>
+        <w:t>And use babel for compilation of component to js</w:t>
+      </w:r>
+    </w:p>
+    <w:p>
+      <w:pPr>
+        <w:rPr>
+          <w:lang w:val="en-US"/>
+        </w:rPr>
+      </w:pPr>
+      <w:r>
+        <w:rPr>
+          <w:lang w:val="en-US"/>
+        </w:rPr>
+        <w:t xml:space="preserve">Will research about Prop type and require prop types later </w:t>
+      </w:r>
+    </w:p>
+    <w:p>
+      <w:pPr>
+        <w:rPr>
+          <w:lang w:val="en-US"/>
+        </w:rPr>
+      </w:pPr>
+      <w:r>
+        <w:rPr>
+          <w:lang w:val="en-US"/>
+        </w:rPr>
+        <w:t xml:space="preserve">$0 in the </w:t>
+      </w:r>
+      <w:r>
+        <w:rPr>
+          <w:lang w:val="en-US"/>
+        </w:rPr>
+        <w:t>browser</w:t>
+      </w:r>
+      <w:r>
+        <w:rPr>
+          <w:lang w:val="en-US"/>
+        </w:rPr>
+        <w:t xml:space="preserve"> is used to access elements </w:t>
+      </w:r>
+      <w:r>
+        <w:rPr>
+          <w:lang w:val="en-US"/>
+        </w:rPr>
+        <w:t>that is selected in the inspector inside the console.</w:t>
+      </w:r>
+    </w:p>
+    <w:p>
+      <w:pPr>
+        <w:rPr>
+          <w:b/>
+          <w:bCs/>
+          <w:lang w:val="en-US"/>
+        </w:rPr>
+      </w:pPr>
+      <w:r>
+        <w:rPr>
+          <w:b/>
+          <w:bCs/>
+          <w:lang w:val="en-US"/>
+        </w:rPr>
+        <w:t>Font size =&gt; page Specific(who knows)</w:t>
+      </w:r>
+    </w:p>
+    <w:p>
+      <w:pPr>
+        <w:rPr>
+          <w:b/>
+          <w:bCs/>
+          <w:lang w:val="en-US"/>
+        </w:rPr>
+      </w:pPr>
+      <w:r>
+        <w:rPr>
+          <w:b/>
+          <w:bCs/>
+          <w:lang w:val="en-US"/>
+        </w:rPr>
+        <w:t>${} =&gt; template lateral</w:t>
+      </w:r>
+    </w:p>
+    <w:p>
+      <w:pPr>
+        <w:rPr>
+          <w:lang w:val="en-US"/>
+        </w:rPr>
+      </w:pPr>
+      <w:r>
+        <w:rPr>
+          <w:lang w:val="en-US"/>
+        </w:rPr>
+        <w:t xml:space="preserve">Use </w:t>
+      </w:r>
+      <w:r>
+        <w:rPr>
+          <w:b/>
+          <w:bCs/>
+          <w:lang w:val="en-US"/>
+        </w:rPr>
+        <w:t>text-light</w:t>
+      </w:r>
+      <w:r>
+        <w:rPr>
+          <w:lang w:val="en-US"/>
+        </w:rPr>
+        <w:t xml:space="preserve"> class to make text white in Bootstrap</w:t>
+      </w:r>
+    </w:p>
+    <w:p>
+      <w:pPr>
+        <w:rPr>
+          <w:lang w:val="en-US"/>
+        </w:rPr>
+      </w:pPr>
+      <w:r>
+        <w:rPr>
+          <w:lang w:val="en-US"/>
+        </w:rPr>
+        <w:t>In react we use {} when we want to write js in between the tags.</w:t>
+      </w:r>
+    </w:p>
+    <w:p>
+      <w:pPr>
+        <w:rPr>
+          <w:lang w:val="en-US"/>
+        </w:rPr>
+      </w:pPr>
+      <w:r>
+        <w:rPr>
+          <w:lang w:val="en-US"/>
+        </w:rPr>
+        <w:t xml:space="preserve">To make the hosting of static websites in git easy we use package </w:t>
+      </w:r>
       <w:proofErr w:type="spellStart"/>
-      <w:proofErr w:type="gramStart"/>
-      <w:r>
-        <w:rPr>
-          <w:lang w:val="en-US"/>
-        </w:rPr>
-        <w:t>toPrecision</w:t>
+      <w:r>
+        <w:rPr>
+          <w:lang w:val="en-US"/>
+        </w:rPr>
+        <w:t>gh</w:t>
       </w:r>
       <w:proofErr w:type="spellEnd"/>
       <w:r>
         <w:rPr>
           <w:lang w:val="en-US"/>
         </w:rPr>
-        <w:t xml:space="preserve"> ,</w:t>
-      </w:r>
-      <w:proofErr w:type="gramEnd"/>
-      <w:r>
-        <w:rPr>
-          <w:lang w:val="en-US"/>
-        </w:rPr>
-        <w:t xml:space="preserve"> value of </w:t>
-      </w:r>
-      <w:r>
-        <w:rPr>
-          <w:lang w:val="en-US"/>
-        </w:rPr>
-        <w:t>etc.</w:t>
-      </w:r>
-    </w:p>
-    <w:p>
-      <w:pPr>
-        <w:rPr>
-          <w:lang w:val="en-US"/>
-        </w:rPr>
-      </w:pPr>
-      <w:r>
-        <w:rPr>
-          <w:lang w:val="en-US"/>
-        </w:rPr>
-        <w:t xml:space="preserve">to switch to script </w:t>
-      </w:r>
-      <w:proofErr w:type="gramStart"/>
-      <w:r>
-        <w:rPr>
-          <w:lang w:val="en-US"/>
-        </w:rPr>
-        <w:t>mode</w:t>
-      </w:r>
-      <w:proofErr w:type="gramEnd"/>
-      <w:r>
-        <w:rPr>
-          <w:lang w:val="en-US"/>
-        </w:rPr>
-        <w:t xml:space="preserve"> we use “use strict” in the beginning of the code.</w:t>
-      </w:r>
-    </w:p>
-    <w:p>
-      <w:pPr>
-        <w:rPr>
-          <w:lang w:val="en-US"/>
-        </w:rPr>
-      </w:pPr>
-      <w:r>
-        <w:rPr>
-          <w:lang w:val="en-US"/>
-        </w:rPr>
-        <w:t>It</w:t>
+        <w:t>-pages</w:t>
       </w:r>
       <w:r>
         <w:rPr>
@@ -254,609 +587,196 @@
         </w:rPr>
         <w:t xml:space="preserve"> </w:t>
       </w:r>
-      <w:r>
-        <w:rPr>
-          <w:lang w:val="en-US"/>
-        </w:rPr>
-        <w:t>i</w:t>
-      </w:r>
-      <w:r>
-        <w:rPr>
-          <w:lang w:val="en-US"/>
-        </w:rPr>
-        <w:t>s</w:t>
-      </w:r>
-      <w:r>
-        <w:rPr>
-          <w:lang w:val="en-US"/>
-        </w:rPr>
-        <w:t xml:space="preserve"> used to avoid bugs in our scripts</w:t>
-      </w:r>
-    </w:p>
-    <w:p>
-      <w:pPr>
-        <w:rPr>
-          <w:lang w:val="en-US"/>
-        </w:rPr>
-      </w:pPr>
-      <w:r>
-        <w:rPr>
-          <w:lang w:val="en-US"/>
-        </w:rPr>
-        <w:t xml:space="preserve">Use </w:t>
+    </w:p>
+    <w:p>
+      <w:pPr>
+        <w:rPr>
+          <w:lang w:val="en-US"/>
+        </w:rPr>
+      </w:pPr>
+      <w:r>
+        <w:rPr>
+          <w:lang w:val="en-US"/>
+        </w:rPr>
+        <w:t xml:space="preserve">When a website Layout got shifted because of above layout shift </w:t>
+      </w:r>
+      <w:r>
+        <w:rPr>
+          <w:lang w:val="en-US"/>
+        </w:rPr>
+        <w:t>then it is cumulative layout shift. Avoid it for good SEO.</w:t>
+      </w:r>
+    </w:p>
+    <w:p>
+      <w:pPr>
+        <w:rPr>
+          <w:lang w:val="en-US"/>
+        </w:rPr>
+      </w:pPr>
+      <w:r>
+        <w:rPr>
+          <w:lang w:val="en-US"/>
+        </w:rPr>
+        <w:t xml:space="preserve">Copy may not work in http requested website (I don’t </w:t>
       </w:r>
       <w:proofErr w:type="spellStart"/>
       <w:r>
         <w:rPr>
           <w:lang w:val="en-US"/>
         </w:rPr>
-        <w:t>htmlFor</w:t>
+        <w:t>now</w:t>
       </w:r>
       <w:proofErr w:type="spellEnd"/>
       <w:r>
         <w:rPr>
           <w:lang w:val="en-US"/>
         </w:rPr>
-        <w:t xml:space="preserve"> instead of for.</w:t>
-      </w:r>
-    </w:p>
-    <w:p>
-      <w:pPr>
-        <w:rPr>
-          <w:lang w:val="en-US"/>
-        </w:rPr>
-      </w:pPr>
-      <w:r>
-        <w:rPr>
-          <w:lang w:val="en-US"/>
-        </w:rPr>
-        <w:t xml:space="preserve">Use </w:t>
+        <w:t xml:space="preserve"> why</w:t>
+      </w:r>
+      <w:r>
+        <w:rPr>
+          <w:lang w:val="en-US"/>
+        </w:rPr>
+        <w:t xml:space="preserve"> </w:t>
+      </w:r>
+      <w:r>
+        <w:rPr>
+          <w:lang w:val="en-US"/>
+        </w:rPr>
+        <w:t>it</w:t>
+      </w:r>
+      <w:r>
+        <w:rPr>
+          <w:lang w:val="en-US"/>
+        </w:rPr>
+        <w:t xml:space="preserve"> is working in my site may it is changed but According to Teacher some js </w:t>
       </w:r>
       <w:proofErr w:type="spellStart"/>
       <w:r>
         <w:rPr>
           <w:lang w:val="en-US"/>
         </w:rPr>
-        <w:t>className</w:t>
+        <w:t>api</w:t>
       </w:r>
       <w:proofErr w:type="spellEnd"/>
       <w:r>
         <w:rPr>
           <w:lang w:val="en-US"/>
         </w:rPr>
-        <w:t xml:space="preserve"> instead of class.</w:t>
-      </w:r>
-    </w:p>
-    <w:p>
-      <w:pPr>
-        <w:rPr>
-          <w:lang w:val="en-US"/>
-        </w:rPr>
-      </w:pPr>
-      <w:r>
-        <w:rPr>
-          <w:lang w:val="en-US"/>
-        </w:rPr>
-        <w:t xml:space="preserve">Use </w:t>
-      </w:r>
+        <w:t xml:space="preserve"> does not work on http requested site.</w:t>
+      </w:r>
+      <w:r>
+        <w:rPr>
+          <w:lang w:val="en-US"/>
+        </w:rPr>
+        <w:t>)</w:t>
+      </w:r>
+    </w:p>
+    <w:p>
+      <w:pPr>
+        <w:rPr>
+          <w:lang w:val="en-US"/>
+        </w:rPr>
+      </w:pPr>
+      <w:r>
+        <w:rPr>
+          <w:lang w:val="en-US"/>
+        </w:rPr>
+        <w:t xml:space="preserve">This React course has some reference to the deployment as they are very important. </w:t>
+      </w:r>
+    </w:p>
+    <w:p>
+      <w:pPr>
+        <w:rPr>
+          <w:b/>
+          <w:bCs/>
+          <w:color w:val="EE0000"/>
+          <w:lang w:val="en-US"/>
+        </w:rPr>
+      </w:pPr>
       <w:proofErr w:type="spellStart"/>
       <w:r>
         <w:rPr>
-          <w:lang w:val="en-US"/>
-        </w:rPr>
-        <w:t>tab</w:t>
-      </w:r>
-      <w:r>
-        <w:rPr>
-          <w:lang w:val="en-US"/>
-        </w:rPr>
-        <w:t>I</w:t>
-      </w:r>
-      <w:r>
-        <w:rPr>
-          <w:lang w:val="en-US"/>
-        </w:rPr>
-        <w:t>ndex</w:t>
+          <w:b/>
+          <w:bCs/>
+          <w:color w:val="EE0000"/>
+          <w:lang w:val="en-US"/>
+        </w:rPr>
+        <w:t>Certbot</w:t>
       </w:r>
       <w:proofErr w:type="spellEnd"/>
       <w:r>
         <w:rPr>
-          <w:lang w:val="en-US"/>
-        </w:rPr>
-        <w:t xml:space="preserve"> instead of </w:t>
+          <w:b/>
+          <w:bCs/>
+          <w:color w:val="EE0000"/>
+          <w:lang w:val="en-US"/>
+        </w:rPr>
+        <w:t xml:space="preserve"> for HTTP in nginx</w:t>
+      </w:r>
+    </w:p>
+    <w:p>
+      <w:pPr>
+        <w:rPr>
+          <w:b/>
+          <w:bCs/>
+          <w:color w:val="EE0000"/>
+          <w:lang w:val="en-US"/>
+        </w:rPr>
+      </w:pPr>
+      <w:r>
+        <w:rPr>
+          <w:b/>
+          <w:bCs/>
+          <w:color w:val="EE0000"/>
+          <w:lang w:val="en-US"/>
+        </w:rPr>
+        <w:t>Nginx</w:t>
+      </w:r>
+    </w:p>
+    <w:p>
+      <w:pPr>
+        <w:rPr>
+          <w:b/>
+          <w:bCs/>
+          <w:color w:val="EE0000"/>
+        </w:rPr>
+      </w:pPr>
+      <w:r>
+        <w:rPr>
+          <w:b/>
+          <w:bCs/>
+          <w:color w:val="EE0000"/>
+        </w:rPr>
+        <w:t>.accordion-button::after{</w:t>
+      </w:r>
+    </w:p>
+    <w:p>
+      <w:pPr>
+        <w:rPr>
+          <w:b/>
+          <w:bCs/>
+          <w:color w:val="EE0000"/>
+        </w:rPr>
+      </w:pPr>
+      <w:r>
+        <w:rPr>
+          <w:b/>
+          <w:bCs/>
+          <w:color w:val="EE0000"/>
+        </w:rPr>
+        <w:t xml:space="preserve">  </w:t>
       </w:r>
       <w:proofErr w:type="spellStart"/>
       <w:r>
         <w:rPr>
-          <w:lang w:val="en-US"/>
-        </w:rPr>
-        <w:t>tab</w:t>
-      </w:r>
-      <w:r>
-        <w:rPr>
-          <w:lang w:val="en-US"/>
-        </w:rPr>
-        <w:t>i</w:t>
-      </w:r>
-      <w:r>
-        <w:rPr>
-          <w:lang w:val="en-US"/>
-        </w:rPr>
-        <w:t>ndex</w:t>
+          <w:b/>
+          <w:bCs/>
+          <w:color w:val="EE0000"/>
+        </w:rPr>
+        <w:t>filter:invert</w:t>
       </w:r>
       <w:proofErr w:type="spellEnd"/>
-    </w:p>
-    <w:p>
-      <w:pPr>
-        <w:rPr>
-          <w:lang w:val="en-US"/>
-        </w:rPr>
-      </w:pPr>
-      <w:r>
-        <w:rPr>
-          <w:lang w:val="en-US"/>
-        </w:rPr>
-        <w:t>It is mandatory that tag</w:t>
-      </w:r>
-      <w:r>
-        <w:rPr>
-          <w:lang w:val="en-US"/>
-        </w:rPr>
-        <w:t xml:space="preserve"> or </w:t>
-      </w:r>
-      <w:proofErr w:type="spellStart"/>
-      <w:r>
-        <w:rPr>
-          <w:lang w:val="en-US"/>
-        </w:rPr>
-        <w:t>componeent</w:t>
-      </w:r>
-      <w:proofErr w:type="spellEnd"/>
-      <w:r>
-        <w:rPr>
-          <w:lang w:val="en-US"/>
-        </w:rPr>
-        <w:t xml:space="preserve"> should be closed in </w:t>
-      </w:r>
-      <w:proofErr w:type="spellStart"/>
-      <w:r>
-        <w:rPr>
-          <w:lang w:val="en-US"/>
-        </w:rPr>
-        <w:t>jsx</w:t>
-      </w:r>
-      <w:proofErr w:type="spellEnd"/>
-      <w:r>
-        <w:rPr>
-          <w:lang w:val="en-US"/>
-        </w:rPr>
-        <w:t xml:space="preserve"> </w:t>
-      </w:r>
-      <w:r>
-        <w:rPr>
-          <w:lang w:val="en-US"/>
-        </w:rPr>
-        <w:t>even if it is an empty tag by /</w:t>
-      </w:r>
-    </w:p>
-    <w:p>
-      <w:pPr>
-        <w:rPr>
-          <w:lang w:val="en-US"/>
-        </w:rPr>
-      </w:pPr>
-      <w:r>
-        <w:rPr>
-          <w:lang w:val="en-US"/>
-        </w:rPr>
-        <w:t>React use webpack for live</w:t>
-      </w:r>
-      <w:r>
-        <w:rPr>
-          <w:lang w:val="en-US"/>
-        </w:rPr>
-        <w:t xml:space="preserve"> </w:t>
-      </w:r>
-      <w:r>
-        <w:rPr>
-          <w:lang w:val="en-US"/>
-        </w:rPr>
-        <w:t xml:space="preserve">server </w:t>
-      </w:r>
-    </w:p>
-    <w:p>
-      <w:pPr>
-        <w:rPr>
-          <w:lang w:val="en-US"/>
-        </w:rPr>
-      </w:pPr>
-      <w:r>
-        <w:rPr>
-          <w:lang w:val="en-US"/>
-        </w:rPr>
-        <w:t>And use babel for compilation of component to js</w:t>
-      </w:r>
-    </w:p>
-    <w:p>
-      <w:pPr>
-        <w:rPr>
-          <w:lang w:val="en-US"/>
-        </w:rPr>
-      </w:pPr>
-      <w:r>
-        <w:rPr>
-          <w:lang w:val="en-US"/>
-        </w:rPr>
-        <w:t xml:space="preserve">Will research about Prop type and require prop types later </w:t>
-      </w:r>
-    </w:p>
-    <w:p>
-      <w:pPr>
-        <w:rPr>
-          <w:lang w:val="en-US"/>
-        </w:rPr>
-      </w:pPr>
-      <w:r>
-        <w:rPr>
-          <w:lang w:val="en-US"/>
-        </w:rPr>
-        <w:t xml:space="preserve">$0 in the </w:t>
-      </w:r>
-      <w:r>
-        <w:rPr>
-          <w:lang w:val="en-US"/>
-        </w:rPr>
-        <w:t>browser</w:t>
-      </w:r>
-      <w:r>
-        <w:rPr>
-          <w:lang w:val="en-US"/>
-        </w:rPr>
-        <w:t xml:space="preserve"> is used to access elements </w:t>
-      </w:r>
-      <w:r>
-        <w:rPr>
-          <w:lang w:val="en-US"/>
-        </w:rPr>
-        <w:t>that is selected in the inspector inside the console.</w:t>
-      </w:r>
-    </w:p>
-    <w:p>
-      <w:pPr>
-        <w:rPr>
-          <w:b/>
-          <w:bCs/>
-          <w:lang w:val="en-US"/>
-        </w:rPr>
-      </w:pPr>
-      <w:r>
-        <w:rPr>
-          <w:b/>
-          <w:bCs/>
-          <w:lang w:val="en-US"/>
-        </w:rPr>
-        <w:t xml:space="preserve">Font size =&gt; page </w:t>
-      </w:r>
-      <w:proofErr w:type="gramStart"/>
-      <w:r>
-        <w:rPr>
-          <w:b/>
-          <w:bCs/>
-          <w:lang w:val="en-US"/>
-        </w:rPr>
-        <w:t>Specific(</w:t>
-      </w:r>
-      <w:proofErr w:type="gramEnd"/>
-      <w:r>
-        <w:rPr>
-          <w:b/>
-          <w:bCs/>
-          <w:lang w:val="en-US"/>
-        </w:rPr>
-        <w:t>who knows)</w:t>
-      </w:r>
-    </w:p>
-    <w:p>
-      <w:pPr>
-        <w:rPr>
-          <w:b/>
-          <w:bCs/>
-          <w:lang w:val="en-US"/>
-        </w:rPr>
-      </w:pPr>
-      <w:r>
-        <w:rPr>
-          <w:b/>
-          <w:bCs/>
-          <w:lang w:val="en-US"/>
-        </w:rPr>
-        <w:t>${} =&gt; template lateral</w:t>
-      </w:r>
-    </w:p>
-    <w:p>
-      <w:pPr>
-        <w:rPr>
-          <w:lang w:val="en-US"/>
-        </w:rPr>
-      </w:pPr>
-      <w:r>
-        <w:rPr>
-          <w:lang w:val="en-US"/>
-        </w:rPr>
-        <w:t xml:space="preserve">Use </w:t>
-      </w:r>
-      <w:r>
-        <w:rPr>
-          <w:b/>
-          <w:bCs/>
-          <w:lang w:val="en-US"/>
-        </w:rPr>
-        <w:t>text-light</w:t>
-      </w:r>
-      <w:r>
-        <w:rPr>
-          <w:lang w:val="en-US"/>
-        </w:rPr>
-        <w:t xml:space="preserve"> class to make text white in Bootstrap</w:t>
-      </w:r>
-    </w:p>
-    <w:p>
-      <w:pPr>
-        <w:rPr>
-          <w:lang w:val="en-US"/>
-        </w:rPr>
-      </w:pPr>
-      <w:r>
-        <w:rPr>
-          <w:lang w:val="en-US"/>
-        </w:rPr>
-        <w:t>In react we use {} when we want to write js in between the tags.</w:t>
-      </w:r>
-    </w:p>
-    <w:p>
-      <w:pPr>
-        <w:rPr>
-          <w:lang w:val="en-US"/>
-        </w:rPr>
-      </w:pPr>
-      <w:r>
-        <w:rPr>
-          <w:lang w:val="en-US"/>
-        </w:rPr>
-        <w:t xml:space="preserve">To make the hosting of static websites in git easy we use package </w:t>
-      </w:r>
-      <w:proofErr w:type="spellStart"/>
-      <w:r>
-        <w:rPr>
-          <w:lang w:val="en-US"/>
-        </w:rPr>
-        <w:t>gh</w:t>
-      </w:r>
-      <w:proofErr w:type="spellEnd"/>
-      <w:r>
-        <w:rPr>
-          <w:lang w:val="en-US"/>
-        </w:rPr>
-        <w:t>-pages</w:t>
-      </w:r>
-      <w:r>
-        <w:rPr>
-          <w:lang w:val="en-US"/>
-        </w:rPr>
-        <w:t xml:space="preserve"> </w:t>
-      </w:r>
-    </w:p>
-    <w:p>
-      <w:pPr>
-        <w:rPr>
-          <w:lang w:val="en-US"/>
-        </w:rPr>
-      </w:pPr>
-      <w:r>
-        <w:rPr>
-          <w:lang w:val="en-US"/>
-        </w:rPr>
-        <w:t xml:space="preserve">When a website Layout got shifted because of above layout shift </w:t>
-      </w:r>
-      <w:r>
-        <w:rPr>
-          <w:lang w:val="en-US"/>
-        </w:rPr>
-        <w:t>then it is cumulative layout shift. Avoid it for good SEO.</w:t>
-      </w:r>
-    </w:p>
-    <w:p>
-      <w:pPr>
-        <w:rPr>
-          <w:lang w:val="en-US"/>
-        </w:rPr>
-      </w:pPr>
-      <w:r>
-        <w:rPr>
-          <w:lang w:val="en-US"/>
-        </w:rPr>
-        <w:t xml:space="preserve">Copy may not work in http requested website (I don’t </w:t>
-      </w:r>
-      <w:proofErr w:type="spellStart"/>
-      <w:r>
-        <w:rPr>
-          <w:lang w:val="en-US"/>
-        </w:rPr>
-        <w:t>now</w:t>
-      </w:r>
-      <w:proofErr w:type="spellEnd"/>
-      <w:r>
-        <w:rPr>
-          <w:lang w:val="en-US"/>
-        </w:rPr>
-        <w:t xml:space="preserve"> why</w:t>
-      </w:r>
-      <w:r>
-        <w:rPr>
-          <w:lang w:val="en-US"/>
-        </w:rPr>
-        <w:t xml:space="preserve"> </w:t>
-      </w:r>
-      <w:r>
-        <w:rPr>
-          <w:lang w:val="en-US"/>
-        </w:rPr>
-        <w:t>it</w:t>
-      </w:r>
-      <w:r>
-        <w:rPr>
-          <w:lang w:val="en-US"/>
-        </w:rPr>
-        <w:t xml:space="preserve"> is working in my site may it is changed but According to Teacher some js </w:t>
-      </w:r>
-      <w:proofErr w:type="spellStart"/>
-      <w:r>
-        <w:rPr>
-          <w:lang w:val="en-US"/>
-        </w:rPr>
-        <w:t>api</w:t>
-      </w:r>
-      <w:proofErr w:type="spellEnd"/>
-      <w:r>
-        <w:rPr>
-          <w:lang w:val="en-US"/>
-        </w:rPr>
-        <w:t xml:space="preserve"> does not work on http requested site.</w:t>
-      </w:r>
-      <w:r>
-        <w:rPr>
-          <w:lang w:val="en-US"/>
-        </w:rPr>
-        <w:t>)</w:t>
-      </w:r>
-    </w:p>
-    <w:p>
-      <w:pPr>
-        <w:rPr>
-          <w:lang w:val="en-US"/>
-        </w:rPr>
-      </w:pPr>
-      <w:r>
-        <w:rPr>
-          <w:lang w:val="en-US"/>
-        </w:rPr>
-        <w:t xml:space="preserve">This React course has some reference to the deployment as they are very important. </w:t>
-      </w:r>
-    </w:p>
-    <w:p>
-      <w:pPr>
-        <w:rPr>
-          <w:b/>
-          <w:bCs/>
-          <w:color w:val="EE0000"/>
-          <w:lang w:val="en-US"/>
-        </w:rPr>
-      </w:pPr>
-      <w:proofErr w:type="spellStart"/>
-      <w:r>
-        <w:rPr>
-          <w:b/>
-          <w:bCs/>
-          <w:color w:val="EE0000"/>
-          <w:lang w:val="en-US"/>
-        </w:rPr>
-        <w:t>Certbot</w:t>
-      </w:r>
-      <w:proofErr w:type="spellEnd"/>
-      <w:r>
-        <w:rPr>
-          <w:b/>
-          <w:bCs/>
-          <w:color w:val="EE0000"/>
-          <w:lang w:val="en-US"/>
-        </w:rPr>
-        <w:t xml:space="preserve"> for HTTP in nginx</w:t>
-      </w:r>
-    </w:p>
-    <w:p>
-      <w:pPr>
-        <w:rPr>
-          <w:b/>
-          <w:bCs/>
-          <w:color w:val="EE0000"/>
-          <w:lang w:val="en-US"/>
-        </w:rPr>
-      </w:pPr>
-      <w:r>
-        <w:rPr>
-          <w:b/>
-          <w:bCs/>
-          <w:color w:val="EE0000"/>
-          <w:lang w:val="en-US"/>
-        </w:rPr>
-        <w:t>Nginx</w:t>
-      </w:r>
-    </w:p>
-    <w:p>
-      <w:pPr>
-        <w:rPr>
-          <w:b/>
-          <w:bCs/>
-          <w:color w:val="EE0000"/>
-        </w:rPr>
-      </w:pPr>
-      <w:proofErr w:type="gramStart"/>
-      <w:r>
-        <w:rPr>
-          <w:b/>
-          <w:bCs/>
-          <w:color w:val="EE0000"/>
-        </w:rPr>
-        <w:t>.accordion</w:t>
-      </w:r>
-      <w:proofErr w:type="gramEnd"/>
-      <w:r>
-        <w:rPr>
-          <w:b/>
-          <w:bCs/>
-          <w:color w:val="EE0000"/>
-        </w:rPr>
-        <w:t>-</w:t>
-      </w:r>
-      <w:proofErr w:type="gramStart"/>
-      <w:r>
-        <w:rPr>
-          <w:b/>
-          <w:bCs/>
-          <w:color w:val="EE0000"/>
-        </w:rPr>
-        <w:t>button::after{</w:t>
-      </w:r>
-      <w:proofErr w:type="gramEnd"/>
-    </w:p>
-    <w:p>
-      <w:pPr>
-        <w:rPr>
-          <w:b/>
-          <w:bCs/>
-          <w:color w:val="EE0000"/>
-        </w:rPr>
-      </w:pPr>
-      <w:r>
-        <w:rPr>
-          <w:b/>
-          <w:bCs/>
-          <w:color w:val="EE0000"/>
-        </w:rPr>
-        <w:t xml:space="preserve">  </w:t>
-      </w:r>
-      <w:proofErr w:type="spellStart"/>
-      <w:proofErr w:type="gramStart"/>
-      <w:r>
-        <w:rPr>
-          <w:b/>
-          <w:bCs/>
-          <w:color w:val="EE0000"/>
-        </w:rPr>
-        <w:t>filter:invert</w:t>
-      </w:r>
-      <w:proofErr w:type="spellEnd"/>
-      <w:proofErr w:type="gramEnd"/>
       <w:r>
         <w:rPr>
           <w:b/>
@@ -986,7 +906,7 @@
       <w:r>
         <w:t>The temporary </w:t>
       </w:r>
-      <w:hyperlink r:id="rId4" w:history="1">
+      <w:hyperlink r:id="rId5" w:history="1">
         <w:r>
           <w:rPr>
             <w:rStyle w:val="Hyperlink"/>
@@ -999,7 +919,7 @@
       <w:r>
         <w:t> of </w:t>
       </w:r>
-      <w:hyperlink r:id="rId5" w:history="1">
+      <w:hyperlink r:id="rId6" w:history="1">
         <w:r>
           <w:rPr>
             <w:rStyle w:val="Hyperlink"/>
@@ -1012,7 +932,7 @@
       <w:r>
         <w:t> through a communications network by controlling the </w:t>
       </w:r>
-      <w:hyperlink r:id="rId6" w:history="1">
+      <w:hyperlink r:id="rId7" w:history="1">
         <w:r>
           <w:rPr>
             <w:rStyle w:val="Hyperlink"/>
@@ -1023,18 +943,10 @@
         </w:r>
       </w:hyperlink>
       <w:r>
-        <w:t xml:space="preserve"> flow rate. Used to minimise congestion. Also known as bandwidth </w:t>
-      </w:r>
-      <w:proofErr w:type="gramStart"/>
-      <w:r>
-        <w:t>throttling.</w:t>
-      </w:r>
-      <w:r>
-        <w:t>(</w:t>
-      </w:r>
-      <w:proofErr w:type="gramEnd"/>
-      <w:r>
-        <w:t>who knows)</w:t>
+        <w:t> flow rate. Used to minimise congestion. Also known as bandwidth throttling.</w:t>
+      </w:r>
+      <w:r>
+        <w:t>(who knows)</w:t>
       </w:r>
     </w:p>
     <w:p>
@@ -1089,27 +1001,7 @@
           <w:color w:val="EE0000"/>
           <w:lang w:val="en-US"/>
         </w:rPr>
-        <w:t xml:space="preserve">same component with different props is being </w:t>
-      </w:r>
-      <w:proofErr w:type="gramStart"/>
-      <w:r>
-        <w:rPr>
-          <w:b/>
-          <w:bCs/>
-          <w:color w:val="EE0000"/>
-          <w:lang w:val="en-US"/>
-        </w:rPr>
-        <w:t>route</w:t>
-      </w:r>
-      <w:proofErr w:type="gramEnd"/>
-      <w:r>
-        <w:rPr>
-          <w:b/>
-          <w:bCs/>
-          <w:color w:val="EE0000"/>
-          <w:lang w:val="en-US"/>
-        </w:rPr>
-        <w:t xml:space="preserve"> then you need to give each component a key to uniquely identify that component</w:t>
+        <w:t>same component with different props is being route then you need to give each component a key to uniquely identify that component</w:t>
       </w:r>
       <w:r>
         <w:rPr>
@@ -1169,7 +1061,7 @@
                     <pic:cNvPicPr/>
                   </pic:nvPicPr>
                   <pic:blipFill>
-                    <a:blip r:embed="rId7"/>
+                    <a:blip r:embed="rId8"/>
                     <a:stretch>
                       <a:fillRect/>
                     </a:stretch>
@@ -1220,7 +1112,7 @@
                     <pic:cNvPicPr/>
                   </pic:nvPicPr>
                   <pic:blipFill>
-                    <a:blip r:embed="rId8"/>
+                    <a:blip r:embed="rId9"/>
                     <a:stretch>
                       <a:fillRect/>
                     </a:stretch>
@@ -1284,7 +1176,7 @@
                     <pic:cNvPicPr/>
                   </pic:nvPicPr>
                   <pic:blipFill>
-                    <a:blip r:embed="rId9"/>
+                    <a:blip r:embed="rId10"/>
                     <a:stretch>
                       <a:fillRect/>
                     </a:stretch>
@@ -1329,7 +1221,7 @@
                     <pic:cNvPicPr/>
                   </pic:nvPicPr>
                   <pic:blipFill>
-                    <a:blip r:embed="rId10"/>
+                    <a:blip r:embed="rId11"/>
                     <a:stretch>
                       <a:fillRect/>
                     </a:stretch>
@@ -1467,15 +1359,7 @@
       </w:r>
       <w:proofErr w:type="spellEnd"/>
       <w:r>
-        <w:t xml:space="preserve"> text and use multiple </w:t>
-      </w:r>
-      <w:proofErr w:type="gramStart"/>
-      <w:r>
-        <w:t>cursor</w:t>
-      </w:r>
-      <w:proofErr w:type="gramEnd"/>
-      <w:r>
-        <w:t xml:space="preserve"> </w:t>
+        <w:t xml:space="preserve"> text and use multiple cursor </w:t>
       </w:r>
       <w:r>
         <w:t xml:space="preserve">and its shortcut key is </w:t>
@@ -1501,22 +1385,14 @@
         <w:t>We can store a local data</w:t>
       </w:r>
       <w:r>
-        <w:t xml:space="preserve"> in our react app </w:t>
-      </w:r>
-      <w:proofErr w:type="gramStart"/>
-      <w:r>
-        <w:t xml:space="preserve">in </w:t>
+        <w:t xml:space="preserve"> in our react app in </w:t>
       </w:r>
       <w:r>
         <w:t>.</w:t>
       </w:r>
       <w:proofErr w:type="spellStart"/>
       <w:r>
-        <w:t>env</w:t>
-      </w:r>
-      <w:proofErr w:type="gramEnd"/>
-      <w:r>
-        <w:t>.local</w:t>
+        <w:t>env.local</w:t>
       </w:r>
       <w:proofErr w:type="spellEnd"/>
       <w:r>
@@ -1536,23 +1412,7 @@
     </w:p>
     <w:p>
       <w:r>
-        <w:t xml:space="preserve">The environment variable start </w:t>
-      </w:r>
-      <w:proofErr w:type="gramStart"/>
-      <w:r>
-        <w:t>with  START</w:t>
-      </w:r>
-      <w:proofErr w:type="gramEnd"/>
-      <w:r>
-        <w:t xml:space="preserve">_APP you can get access to it in </w:t>
-      </w:r>
-      <w:proofErr w:type="gramStart"/>
-      <w:r>
-        <w:t>your</w:t>
-      </w:r>
-      <w:proofErr w:type="gramEnd"/>
-      <w:r>
-        <w:t xml:space="preserve"> react application</w:t>
+        <w:t>The environment variable start with  START_APP you can get access to it in your react application</w:t>
       </w:r>
     </w:p>
     <w:p>
@@ -1590,7 +1450,7 @@
                     <pic:cNvPicPr/>
                   </pic:nvPicPr>
                   <pic:blipFill>
-                    <a:blip r:embed="rId11"/>
+                    <a:blip r:embed="rId12"/>
                     <a:stretch>
                       <a:fillRect/>
                     </a:stretch>
@@ -1618,23 +1478,7 @@
     </w:p>
     <w:p>
       <w:r>
-        <w:t xml:space="preserve">You can make Hybrid React app including some files of </w:t>
-      </w:r>
-      <w:proofErr w:type="gramStart"/>
-      <w:r>
-        <w:t>class based</w:t>
-      </w:r>
-      <w:proofErr w:type="gramEnd"/>
-      <w:r>
-        <w:t xml:space="preserve"> component and some files of </w:t>
-      </w:r>
-      <w:proofErr w:type="gramStart"/>
-      <w:r>
-        <w:t>function based</w:t>
-      </w:r>
-      <w:proofErr w:type="gramEnd"/>
-      <w:r>
-        <w:t xml:space="preserve"> component. </w:t>
+        <w:t xml:space="preserve">You can make Hybrid React app including some files of class based component and some files of function based component. </w:t>
       </w:r>
     </w:p>
     <w:p>
@@ -1719,7 +1563,7 @@
                     <pic:cNvPicPr/>
                   </pic:nvPicPr>
                   <pic:blipFill>
-                    <a:blip r:embed="rId12"/>
+                    <a:blip r:embed="rId13"/>
                     <a:stretch>
                       <a:fillRect/>
                     </a:stretch>
@@ -1765,7 +1609,7 @@
                     <pic:cNvPicPr/>
                   </pic:nvPicPr>
                   <pic:blipFill>
-                    <a:blip r:embed="rId13"/>
+                    <a:blip r:embed="rId14"/>
                     <a:stretch>
                       <a:fillRect/>
                     </a:stretch>
@@ -1846,6 +1690,317 @@
         <w:t xml:space="preserve"> is an alternative of postman</w:t>
       </w:r>
     </w:p>
+    <w:p>
+      <w:r>
+        <w:t xml:space="preserve">We are not using ES6 modules but we are using common js </w:t>
+      </w:r>
+      <w:r>
+        <w:t xml:space="preserve">modules in </w:t>
+      </w:r>
+      <w:proofErr w:type="spellStart"/>
+      <w:r>
+        <w:t>I</w:t>
+      </w:r>
+      <w:r>
+        <w:t>notebook</w:t>
+      </w:r>
+      <w:proofErr w:type="spellEnd"/>
+      <w:r>
+        <w:t xml:space="preserve"> backend </w:t>
+      </w:r>
+      <w:r>
+        <w:t>(who knows)</w:t>
+      </w:r>
+      <w:r>
+        <w:t xml:space="preserve"> </w:t>
+      </w:r>
+    </w:p>
+    <w:p>
+      <w:pPr>
+        <w:rPr>
+          <w:b/>
+          <w:bCs/>
+        </w:rPr>
+      </w:pPr>
+      <w:r>
+        <w:rPr>
+          <w:b/>
+          <w:bCs/>
+        </w:rPr>
+        <w:t>what is ES6 modules(simples and short)</w:t>
+      </w:r>
+    </w:p>
+    <w:p>
+      <w:r>
+        <w:t>ES6 modules are a way in JavaScript to split code into separate files called modules. Each module can export variables, functions, or classes, which can then be imported and reused in other files. This makes code easier to organize, maintain, and reuse.</w:t>
+      </w:r>
+    </w:p>
+    <w:p>
+      <w:r>
+        <w:t>Key points:</w:t>
+      </w:r>
+    </w:p>
+    <w:p>
+      <w:pPr>
+        <w:numPr>
+          <w:ilvl w:val="0"/>
+          <w:numId w:val="3"/>
+        </w:numPr>
+      </w:pPr>
+      <w:r>
+        <w:t>Use export to make parts of a module available to other files.</w:t>
+      </w:r>
+    </w:p>
+    <w:p>
+      <w:pPr>
+        <w:numPr>
+          <w:ilvl w:val="0"/>
+          <w:numId w:val="3"/>
+        </w:numPr>
+      </w:pPr>
+      <w:r>
+        <w:t>Use import to bring those parts into another file.</w:t>
+      </w:r>
+    </w:p>
+    <w:p>
+      <w:pPr>
+        <w:numPr>
+          <w:ilvl w:val="0"/>
+          <w:numId w:val="3"/>
+        </w:numPr>
+      </w:pPr>
+      <w:r>
+        <w:t>Modules help avoid conflicts by keeping variables and functions private unless exported.</w:t>
+      </w:r>
+    </w:p>
+    <w:p>
+      <w:pPr>
+        <w:numPr>
+          <w:ilvl w:val="0"/>
+          <w:numId w:val="3"/>
+        </w:numPr>
+      </w:pPr>
+      <w:r>
+        <w:t>ES6 modules are loaded asynchronously and support better tools and optimization.</w:t>
+      </w:r>
+    </w:p>
+    <w:p>
+      <w:r>
+        <w:t>In short, ES6 modules let you break your code into smaller, reusable pieces that communicate through explicit imports and exports, improving clarity and maintainability.</w:t>
+      </w:r>
+      <w:hyperlink r:id="rId15" w:tgtFrame="_blank" w:history="1">
+        <w:r>
+          <w:rPr>
+            <w:rStyle w:val="Hyperlink"/>
+          </w:rPr>
+          <w:t>freecodecamp+3</w:t>
+        </w:r>
+      </w:hyperlink>
+      <w:r>
+        <w:t>​</w:t>
+      </w:r>
+    </w:p>
+    <w:p>
+      <w:pPr>
+        <w:rPr>
+          <w:b/>
+          <w:bCs/>
+        </w:rPr>
+      </w:pPr>
+      <w:r>
+        <w:rPr>
+          <w:b/>
+          <w:bCs/>
+        </w:rPr>
+        <w:t xml:space="preserve">what about </w:t>
+      </w:r>
+      <w:proofErr w:type="spellStart"/>
+      <w:r>
+        <w:rPr>
+          <w:b/>
+          <w:bCs/>
+        </w:rPr>
+        <w:t>commonjs</w:t>
+      </w:r>
+      <w:proofErr w:type="spellEnd"/>
+      <w:r>
+        <w:rPr>
+          <w:b/>
+          <w:bCs/>
+        </w:rPr>
+        <w:t xml:space="preserve"> modules</w:t>
+      </w:r>
+    </w:p>
+    <w:p>
+      <w:proofErr w:type="spellStart"/>
+      <w:r>
+        <w:t>CommonJS</w:t>
+      </w:r>
+      <w:proofErr w:type="spellEnd"/>
+      <w:r>
+        <w:t xml:space="preserve"> modules are an older JavaScript module system mainly used in Node.js for server-side development. They use require() to import modules and </w:t>
+      </w:r>
+      <w:proofErr w:type="spellStart"/>
+      <w:r>
+        <w:t>module.exports</w:t>
+      </w:r>
+      <w:proofErr w:type="spellEnd"/>
+      <w:r>
+        <w:t xml:space="preserve"> to export functions, objects, or values. The loading is synchronous, meaning code execution waits for the module to load.</w:t>
+      </w:r>
+    </w:p>
+    <w:p>
+      <w:r>
+        <w:t xml:space="preserve">In contrast to ES6 modules, which use import and export with asynchronous loading and static analysis, </w:t>
+      </w:r>
+      <w:proofErr w:type="spellStart"/>
+      <w:r>
+        <w:t>CommonJS</w:t>
+      </w:r>
+      <w:proofErr w:type="spellEnd"/>
+      <w:r>
+        <w:t xml:space="preserve"> is simpler but less optimized for modern applications. </w:t>
+      </w:r>
+      <w:proofErr w:type="spellStart"/>
+      <w:r>
+        <w:t>CommonJS</w:t>
+      </w:r>
+      <w:proofErr w:type="spellEnd"/>
+      <w:r>
+        <w:t xml:space="preserve"> is best for backend Node.js apps and tooling environments where synchronous loading is acceptable.</w:t>
+      </w:r>
+    </w:p>
+    <w:p>
+      <w:r>
+        <w:lastRenderedPageBreak/>
+        <w:t xml:space="preserve">Summary of </w:t>
+      </w:r>
+      <w:proofErr w:type="spellStart"/>
+      <w:r>
+        <w:t>CommonJS</w:t>
+      </w:r>
+      <w:proofErr w:type="spellEnd"/>
+      <w:r>
+        <w:t xml:space="preserve"> modules:</w:t>
+      </w:r>
+    </w:p>
+    <w:p>
+      <w:pPr>
+        <w:numPr>
+          <w:ilvl w:val="0"/>
+          <w:numId w:val="5"/>
+        </w:numPr>
+      </w:pPr>
+      <w:r>
+        <w:t>Use require() to import modules.</w:t>
+      </w:r>
+    </w:p>
+    <w:p>
+      <w:pPr>
+        <w:numPr>
+          <w:ilvl w:val="0"/>
+          <w:numId w:val="5"/>
+        </w:numPr>
+      </w:pPr>
+      <w:r>
+        <w:t xml:space="preserve">Use </w:t>
+      </w:r>
+      <w:proofErr w:type="spellStart"/>
+      <w:r>
+        <w:t>module.exports</w:t>
+      </w:r>
+      <w:proofErr w:type="spellEnd"/>
+      <w:r>
+        <w:t xml:space="preserve"> to export from a module.</w:t>
+      </w:r>
+    </w:p>
+    <w:p>
+      <w:pPr>
+        <w:numPr>
+          <w:ilvl w:val="0"/>
+          <w:numId w:val="5"/>
+        </w:numPr>
+      </w:pPr>
+      <w:r>
+        <w:t>Modules load synchronously.</w:t>
+      </w:r>
+    </w:p>
+    <w:p>
+      <w:pPr>
+        <w:numPr>
+          <w:ilvl w:val="0"/>
+          <w:numId w:val="5"/>
+        </w:numPr>
+      </w:pPr>
+      <w:r>
+        <w:t>Mostly used in Node.js for server-side code.</w:t>
+      </w:r>
+    </w:p>
+    <w:p>
+      <w:pPr>
+        <w:numPr>
+          <w:ilvl w:val="0"/>
+          <w:numId w:val="5"/>
+        </w:numPr>
+      </w:pPr>
+      <w:r>
+        <w:t>No native support in browsers (requires bundlers).</w:t>
+      </w:r>
+    </w:p>
+    <w:p>
+      <w:r>
+        <w:t xml:space="preserve">Both </w:t>
+      </w:r>
+      <w:proofErr w:type="spellStart"/>
+      <w:r>
+        <w:t>CommonJS</w:t>
+      </w:r>
+      <w:proofErr w:type="spellEnd"/>
+      <w:r>
+        <w:t xml:space="preserve"> and ES6 modules serve to organize code but differ in syntax, loading, and environments of use.</w:t>
+      </w:r>
+      <w:r>
+        <w:t xml:space="preserve"> </w:t>
+      </w:r>
+    </w:p>
+    <w:p>
+      <w:r>
+        <w:t xml:space="preserve">Press </w:t>
+      </w:r>
+      <w:r>
+        <w:rPr>
+          <w:b/>
+          <w:bCs/>
+        </w:rPr>
+        <w:t>Alt + Z</w:t>
+      </w:r>
+      <w:r>
+        <w:rPr>
+          <w:b/>
+          <w:bCs/>
+        </w:rPr>
+        <w:t xml:space="preserve"> </w:t>
+      </w:r>
+      <w:r>
+        <w:t xml:space="preserve">to toggle </w:t>
+      </w:r>
+      <w:proofErr w:type="spellStart"/>
+      <w:r>
+        <w:t>WordWrap</w:t>
+      </w:r>
+      <w:proofErr w:type="spellEnd"/>
+      <w:r>
+        <w:t xml:space="preserve"> in </w:t>
+      </w:r>
+      <w:proofErr w:type="spellStart"/>
+      <w:r>
+        <w:t>VSStudio</w:t>
+      </w:r>
+      <w:proofErr w:type="spellEnd"/>
+      <w:r>
+        <w:t xml:space="preserve"> </w:t>
+      </w:r>
+    </w:p>
     <w:p/>
     <w:sectPr>
       <w:pgSz w:w="11906" w:h="16838"/>
@@ -1855,6 +2010,815 @@
     </w:sectPr>
   </w:body>
 </w:document>
+</file>
+
+<file path=word/numbering.xml><?xml version="1.0" encoding="utf-8"?>
+<w:numbering xmlns:wpc="http://schemas.microsoft.com/office/word/2010/wordprocessingCanvas" xmlns:cx="http://schemas.microsoft.com/office/drawing/2014/chartex" xmlns:cx1="http://schemas.microsoft.com/office/drawing/2015/9/8/chartex" xmlns:cx2="http://schemas.microsoft.com/office/drawing/2015/10/21/chartex" xmlns:cx3="http://schemas.microsoft.com/office/drawing/2016/5/9/chartex" xmlns:cx4="http://schemas.microsoft.com/office/drawing/2016/5/10/chartex" xmlns:cx5="http://schemas.microsoft.com/office/drawing/2016/5/11/chartex" xmlns:cx6="http://schemas.microsoft.com/office/drawing/2016/5/12/chartex" xmlns:cx7="http://schemas.microsoft.com/office/drawing/2016/5/13/chartex" xmlns:cx8="http://schemas.microsoft.com/office/drawing/2016/5/14/chartex" xmlns:mc="http://schemas.openxmlformats.org/markup-compatibility/2006" xmlns:aink="http://schemas.microsoft.com/office/drawing/2016/ink" xmlns:am3d="http://schemas.microsoft.com/office/drawing/2017/model3d" xmlns:o="urn:schemas-microsoft-com:office:office" xmlns:oel="http://schemas.microsoft.com/office/2019/extlst" xmlns:r="http://schemas.openxmlformats.org/officeDocument/2006/relationships" xmlns:m="http://schemas.openxmlformats.org/officeDocument/2006/math" xmlns:v="urn:schemas-microsoft-com:vml" xmlns:wp14="http://schemas.microsoft.com/office/word/2010/wordprocessingDrawing" xmlns:wp="http://schemas.openxmlformats.org/drawingml/2006/wordprocessingDrawing" xmlns:w10="urn:schemas-microsoft-com:office:word" xmlns:w="http://schemas.openxmlformats.org/wordprocessingml/2006/main" xmlns:w14="http://schemas.microsoft.com/office/word/2010/wordml" xmlns:w15="http://schemas.microsoft.com/office/word/2012/wordml" xmlns:w16cex="http://schemas.microsoft.com/office/word/2018/wordml/cex" xmlns:w16cid="http://schemas.microsoft.com/office/word/2016/wordml/cid" xmlns:w16="http://schemas.microsoft.com/office/word/2018/wordml" xmlns:w16du="http://schemas.microsoft.com/office/word/2023/wordml/word16du" xmlns:w16sdtdh="http://schemas.microsoft.com/office/word/2020/wordml/sdtdatahash" xmlns:w16sdtfl="http://schemas.microsoft.com/office/word/2024/wordml/sdtformatlock" xmlns:w16se="http://schemas.microsoft.com/office/word/2015/wordml/symex" xmlns:wpg="http://schemas.microsoft.com/office/word/2010/wordprocessingGroup" xmlns:wpi="http://schemas.microsoft.com/office/word/2010/wordprocessingInk" xmlns:wne="http://schemas.microsoft.com/office/word/2006/wordml" xmlns:wps="http://schemas.microsoft.com/office/word/2010/wordprocessingShape" mc:Ignorable="w14 w15 w16se w16cid w16 w16cex w16sdtdh w16sdtfl w16du wp14">
+  <w:abstractNum w:abstractNumId="0" w15:restartNumberingAfterBreak="0">
+    <w:nsid w:val="0C4737A7"/>
+    <w:multiLevelType w:val="multilevel"/>
+    <w:tmpl w:val="796A43F0"/>
+    <w:lvl w:ilvl="0">
+      <w:start w:val="1"/>
+      <w:numFmt w:val="bullet"/>
+      <w:lvlText w:val=""/>
+      <w:lvlJc w:val="left"/>
+      <w:pPr>
+        <w:tabs>
+          <w:tab w:val="num" w:pos="720"/>
+        </w:tabs>
+        <w:ind w:left="720" w:hanging="360"/>
+      </w:pPr>
+      <w:rPr>
+        <w:rFonts w:ascii="Symbol" w:hAnsi="Symbol" w:hint="default"/>
+        <w:sz w:val="20"/>
+      </w:rPr>
+    </w:lvl>
+    <w:lvl w:ilvl="1" w:tentative="1">
+      <w:start w:val="1"/>
+      <w:numFmt w:val="bullet"/>
+      <w:lvlText w:val="o"/>
+      <w:lvlJc w:val="left"/>
+      <w:pPr>
+        <w:tabs>
+          <w:tab w:val="num" w:pos="1440"/>
+        </w:tabs>
+        <w:ind w:left="1440" w:hanging="360"/>
+      </w:pPr>
+      <w:rPr>
+        <w:rFonts w:ascii="Courier New" w:hAnsi="Courier New" w:hint="default"/>
+        <w:sz w:val="20"/>
+      </w:rPr>
+    </w:lvl>
+    <w:lvl w:ilvl="2" w:tentative="1">
+      <w:start w:val="1"/>
+      <w:numFmt w:val="bullet"/>
+      <w:lvlText w:val=""/>
+      <w:lvlJc w:val="left"/>
+      <w:pPr>
+        <w:tabs>
+          <w:tab w:val="num" w:pos="2160"/>
+        </w:tabs>
+        <w:ind w:left="2160" w:hanging="360"/>
+      </w:pPr>
+      <w:rPr>
+        <w:rFonts w:ascii="Wingdings" w:hAnsi="Wingdings" w:hint="default"/>
+        <w:sz w:val="20"/>
+      </w:rPr>
+    </w:lvl>
+    <w:lvl w:ilvl="3" w:tentative="1">
+      <w:start w:val="1"/>
+      <w:numFmt w:val="bullet"/>
+      <w:lvlText w:val=""/>
+      <w:lvlJc w:val="left"/>
+      <w:pPr>
+        <w:tabs>
+          <w:tab w:val="num" w:pos="2880"/>
+        </w:tabs>
+        <w:ind w:left="2880" w:hanging="360"/>
+      </w:pPr>
+      <w:rPr>
+        <w:rFonts w:ascii="Wingdings" w:hAnsi="Wingdings" w:hint="default"/>
+        <w:sz w:val="20"/>
+      </w:rPr>
+    </w:lvl>
+    <w:lvl w:ilvl="4" w:tentative="1">
+      <w:start w:val="1"/>
+      <w:numFmt w:val="bullet"/>
+      <w:lvlText w:val=""/>
+      <w:lvlJc w:val="left"/>
+      <w:pPr>
+        <w:tabs>
+          <w:tab w:val="num" w:pos="3600"/>
+        </w:tabs>
+        <w:ind w:left="3600" w:hanging="360"/>
+      </w:pPr>
+      <w:rPr>
+        <w:rFonts w:ascii="Wingdings" w:hAnsi="Wingdings" w:hint="default"/>
+        <w:sz w:val="20"/>
+      </w:rPr>
+    </w:lvl>
+    <w:lvl w:ilvl="5" w:tentative="1">
+      <w:start w:val="1"/>
+      <w:numFmt w:val="bullet"/>
+      <w:lvlText w:val=""/>
+      <w:lvlJc w:val="left"/>
+      <w:pPr>
+        <w:tabs>
+          <w:tab w:val="num" w:pos="4320"/>
+        </w:tabs>
+        <w:ind w:left="4320" w:hanging="360"/>
+      </w:pPr>
+      <w:rPr>
+        <w:rFonts w:ascii="Wingdings" w:hAnsi="Wingdings" w:hint="default"/>
+        <w:sz w:val="20"/>
+      </w:rPr>
+    </w:lvl>
+    <w:lvl w:ilvl="6" w:tentative="1">
+      <w:start w:val="1"/>
+      <w:numFmt w:val="bullet"/>
+      <w:lvlText w:val=""/>
+      <w:lvlJc w:val="left"/>
+      <w:pPr>
+        <w:tabs>
+          <w:tab w:val="num" w:pos="5040"/>
+        </w:tabs>
+        <w:ind w:left="5040" w:hanging="360"/>
+      </w:pPr>
+      <w:rPr>
+        <w:rFonts w:ascii="Wingdings" w:hAnsi="Wingdings" w:hint="default"/>
+        <w:sz w:val="20"/>
+      </w:rPr>
+    </w:lvl>
+    <w:lvl w:ilvl="7" w:tentative="1">
+      <w:start w:val="1"/>
+      <w:numFmt w:val="bullet"/>
+      <w:lvlText w:val=""/>
+      <w:lvlJc w:val="left"/>
+      <w:pPr>
+        <w:tabs>
+          <w:tab w:val="num" w:pos="5760"/>
+        </w:tabs>
+        <w:ind w:left="5760" w:hanging="360"/>
+      </w:pPr>
+      <w:rPr>
+        <w:rFonts w:ascii="Wingdings" w:hAnsi="Wingdings" w:hint="default"/>
+        <w:sz w:val="20"/>
+      </w:rPr>
+    </w:lvl>
+    <w:lvl w:ilvl="8" w:tentative="1">
+      <w:start w:val="1"/>
+      <w:numFmt w:val="bullet"/>
+      <w:lvlText w:val=""/>
+      <w:lvlJc w:val="left"/>
+      <w:pPr>
+        <w:tabs>
+          <w:tab w:val="num" w:pos="6480"/>
+        </w:tabs>
+        <w:ind w:left="6480" w:hanging="360"/>
+      </w:pPr>
+      <w:rPr>
+        <w:rFonts w:ascii="Wingdings" w:hAnsi="Wingdings" w:hint="default"/>
+        <w:sz w:val="20"/>
+      </w:rPr>
+    </w:lvl>
+  </w:abstractNum>
+  <w:abstractNum w:abstractNumId="1" w15:restartNumberingAfterBreak="0">
+    <w:nsid w:val="1B8C0835"/>
+    <w:multiLevelType w:val="multilevel"/>
+    <w:tmpl w:val="FD0EA636"/>
+    <w:lvl w:ilvl="0">
+      <w:start w:val="1"/>
+      <w:numFmt w:val="decimal"/>
+      <w:lvlText w:val="%1."/>
+      <w:lvlJc w:val="left"/>
+      <w:pPr>
+        <w:tabs>
+          <w:tab w:val="num" w:pos="720"/>
+        </w:tabs>
+        <w:ind w:left="720" w:hanging="360"/>
+      </w:pPr>
+    </w:lvl>
+    <w:lvl w:ilvl="1" w:tentative="1">
+      <w:start w:val="1"/>
+      <w:numFmt w:val="decimal"/>
+      <w:lvlText w:val="%2."/>
+      <w:lvlJc w:val="left"/>
+      <w:pPr>
+        <w:tabs>
+          <w:tab w:val="num" w:pos="1440"/>
+        </w:tabs>
+        <w:ind w:left="1440" w:hanging="360"/>
+      </w:pPr>
+    </w:lvl>
+    <w:lvl w:ilvl="2" w:tentative="1">
+      <w:start w:val="1"/>
+      <w:numFmt w:val="decimal"/>
+      <w:lvlText w:val="%3."/>
+      <w:lvlJc w:val="left"/>
+      <w:pPr>
+        <w:tabs>
+          <w:tab w:val="num" w:pos="2160"/>
+        </w:tabs>
+        <w:ind w:left="2160" w:hanging="360"/>
+      </w:pPr>
+    </w:lvl>
+    <w:lvl w:ilvl="3" w:tentative="1">
+      <w:start w:val="1"/>
+      <w:numFmt w:val="decimal"/>
+      <w:lvlText w:val="%4."/>
+      <w:lvlJc w:val="left"/>
+      <w:pPr>
+        <w:tabs>
+          <w:tab w:val="num" w:pos="2880"/>
+        </w:tabs>
+        <w:ind w:left="2880" w:hanging="360"/>
+      </w:pPr>
+    </w:lvl>
+    <w:lvl w:ilvl="4" w:tentative="1">
+      <w:start w:val="1"/>
+      <w:numFmt w:val="decimal"/>
+      <w:lvlText w:val="%5."/>
+      <w:lvlJc w:val="left"/>
+      <w:pPr>
+        <w:tabs>
+          <w:tab w:val="num" w:pos="3600"/>
+        </w:tabs>
+        <w:ind w:left="3600" w:hanging="360"/>
+      </w:pPr>
+    </w:lvl>
+    <w:lvl w:ilvl="5" w:tentative="1">
+      <w:start w:val="1"/>
+      <w:numFmt w:val="decimal"/>
+      <w:lvlText w:val="%6."/>
+      <w:lvlJc w:val="left"/>
+      <w:pPr>
+        <w:tabs>
+          <w:tab w:val="num" w:pos="4320"/>
+        </w:tabs>
+        <w:ind w:left="4320" w:hanging="360"/>
+      </w:pPr>
+    </w:lvl>
+    <w:lvl w:ilvl="6" w:tentative="1">
+      <w:start w:val="1"/>
+      <w:numFmt w:val="decimal"/>
+      <w:lvlText w:val="%7."/>
+      <w:lvlJc w:val="left"/>
+      <w:pPr>
+        <w:tabs>
+          <w:tab w:val="num" w:pos="5040"/>
+        </w:tabs>
+        <w:ind w:left="5040" w:hanging="360"/>
+      </w:pPr>
+    </w:lvl>
+    <w:lvl w:ilvl="7" w:tentative="1">
+      <w:start w:val="1"/>
+      <w:numFmt w:val="decimal"/>
+      <w:lvlText w:val="%8."/>
+      <w:lvlJc w:val="left"/>
+      <w:pPr>
+        <w:tabs>
+          <w:tab w:val="num" w:pos="5760"/>
+        </w:tabs>
+        <w:ind w:left="5760" w:hanging="360"/>
+      </w:pPr>
+    </w:lvl>
+    <w:lvl w:ilvl="8" w:tentative="1">
+      <w:start w:val="1"/>
+      <w:numFmt w:val="decimal"/>
+      <w:lvlText w:val="%9."/>
+      <w:lvlJc w:val="left"/>
+      <w:pPr>
+        <w:tabs>
+          <w:tab w:val="num" w:pos="6480"/>
+        </w:tabs>
+        <w:ind w:left="6480" w:hanging="360"/>
+      </w:pPr>
+    </w:lvl>
+  </w:abstractNum>
+  <w:abstractNum w:abstractNumId="2" w15:restartNumberingAfterBreak="0">
+    <w:nsid w:val="2DAA1A63"/>
+    <w:multiLevelType w:val="multilevel"/>
+    <w:tmpl w:val="07EE7AAA"/>
+    <w:lvl w:ilvl="0">
+      <w:start w:val="1"/>
+      <w:numFmt w:val="bullet"/>
+      <w:lvlText w:val=""/>
+      <w:lvlJc w:val="left"/>
+      <w:pPr>
+        <w:tabs>
+          <w:tab w:val="num" w:pos="720"/>
+        </w:tabs>
+        <w:ind w:left="720" w:hanging="360"/>
+      </w:pPr>
+      <w:rPr>
+        <w:rFonts w:ascii="Symbol" w:hAnsi="Symbol" w:hint="default"/>
+        <w:sz w:val="20"/>
+      </w:rPr>
+    </w:lvl>
+    <w:lvl w:ilvl="1" w:tentative="1">
+      <w:start w:val="1"/>
+      <w:numFmt w:val="bullet"/>
+      <w:lvlText w:val="o"/>
+      <w:lvlJc w:val="left"/>
+      <w:pPr>
+        <w:tabs>
+          <w:tab w:val="num" w:pos="1440"/>
+        </w:tabs>
+        <w:ind w:left="1440" w:hanging="360"/>
+      </w:pPr>
+      <w:rPr>
+        <w:rFonts w:ascii="Courier New" w:hAnsi="Courier New" w:hint="default"/>
+        <w:sz w:val="20"/>
+      </w:rPr>
+    </w:lvl>
+    <w:lvl w:ilvl="2" w:tentative="1">
+      <w:start w:val="1"/>
+      <w:numFmt w:val="bullet"/>
+      <w:lvlText w:val=""/>
+      <w:lvlJc w:val="left"/>
+      <w:pPr>
+        <w:tabs>
+          <w:tab w:val="num" w:pos="2160"/>
+        </w:tabs>
+        <w:ind w:left="2160" w:hanging="360"/>
+      </w:pPr>
+      <w:rPr>
+        <w:rFonts w:ascii="Wingdings" w:hAnsi="Wingdings" w:hint="default"/>
+        <w:sz w:val="20"/>
+      </w:rPr>
+    </w:lvl>
+    <w:lvl w:ilvl="3" w:tentative="1">
+      <w:start w:val="1"/>
+      <w:numFmt w:val="bullet"/>
+      <w:lvlText w:val=""/>
+      <w:lvlJc w:val="left"/>
+      <w:pPr>
+        <w:tabs>
+          <w:tab w:val="num" w:pos="2880"/>
+        </w:tabs>
+        <w:ind w:left="2880" w:hanging="360"/>
+      </w:pPr>
+      <w:rPr>
+        <w:rFonts w:ascii="Wingdings" w:hAnsi="Wingdings" w:hint="default"/>
+        <w:sz w:val="20"/>
+      </w:rPr>
+    </w:lvl>
+    <w:lvl w:ilvl="4" w:tentative="1">
+      <w:start w:val="1"/>
+      <w:numFmt w:val="bullet"/>
+      <w:lvlText w:val=""/>
+      <w:lvlJc w:val="left"/>
+      <w:pPr>
+        <w:tabs>
+          <w:tab w:val="num" w:pos="3600"/>
+        </w:tabs>
+        <w:ind w:left="3600" w:hanging="360"/>
+      </w:pPr>
+      <w:rPr>
+        <w:rFonts w:ascii="Wingdings" w:hAnsi="Wingdings" w:hint="default"/>
+        <w:sz w:val="20"/>
+      </w:rPr>
+    </w:lvl>
+    <w:lvl w:ilvl="5" w:tentative="1">
+      <w:start w:val="1"/>
+      <w:numFmt w:val="bullet"/>
+      <w:lvlText w:val=""/>
+      <w:lvlJc w:val="left"/>
+      <w:pPr>
+        <w:tabs>
+          <w:tab w:val="num" w:pos="4320"/>
+        </w:tabs>
+        <w:ind w:left="4320" w:hanging="360"/>
+      </w:pPr>
+      <w:rPr>
+        <w:rFonts w:ascii="Wingdings" w:hAnsi="Wingdings" w:hint="default"/>
+        <w:sz w:val="20"/>
+      </w:rPr>
+    </w:lvl>
+    <w:lvl w:ilvl="6" w:tentative="1">
+      <w:start w:val="1"/>
+      <w:numFmt w:val="bullet"/>
+      <w:lvlText w:val=""/>
+      <w:lvlJc w:val="left"/>
+      <w:pPr>
+        <w:tabs>
+          <w:tab w:val="num" w:pos="5040"/>
+        </w:tabs>
+        <w:ind w:left="5040" w:hanging="360"/>
+      </w:pPr>
+      <w:rPr>
+        <w:rFonts w:ascii="Wingdings" w:hAnsi="Wingdings" w:hint="default"/>
+        <w:sz w:val="20"/>
+      </w:rPr>
+    </w:lvl>
+    <w:lvl w:ilvl="7" w:tentative="1">
+      <w:start w:val="1"/>
+      <w:numFmt w:val="bullet"/>
+      <w:lvlText w:val=""/>
+      <w:lvlJc w:val="left"/>
+      <w:pPr>
+        <w:tabs>
+          <w:tab w:val="num" w:pos="5760"/>
+        </w:tabs>
+        <w:ind w:left="5760" w:hanging="360"/>
+      </w:pPr>
+      <w:rPr>
+        <w:rFonts w:ascii="Wingdings" w:hAnsi="Wingdings" w:hint="default"/>
+        <w:sz w:val="20"/>
+      </w:rPr>
+    </w:lvl>
+    <w:lvl w:ilvl="8" w:tentative="1">
+      <w:start w:val="1"/>
+      <w:numFmt w:val="bullet"/>
+      <w:lvlText w:val=""/>
+      <w:lvlJc w:val="left"/>
+      <w:pPr>
+        <w:tabs>
+          <w:tab w:val="num" w:pos="6480"/>
+        </w:tabs>
+        <w:ind w:left="6480" w:hanging="360"/>
+      </w:pPr>
+      <w:rPr>
+        <w:rFonts w:ascii="Wingdings" w:hAnsi="Wingdings" w:hint="default"/>
+        <w:sz w:val="20"/>
+      </w:rPr>
+    </w:lvl>
+  </w:abstractNum>
+  <w:abstractNum w:abstractNumId="3" w15:restartNumberingAfterBreak="0">
+    <w:nsid w:val="31390CBB"/>
+    <w:multiLevelType w:val="multilevel"/>
+    <w:tmpl w:val="47366DAA"/>
+    <w:lvl w:ilvl="0">
+      <w:start w:val="1"/>
+      <w:numFmt w:val="decimal"/>
+      <w:lvlText w:val="%1."/>
+      <w:lvlJc w:val="left"/>
+      <w:pPr>
+        <w:tabs>
+          <w:tab w:val="num" w:pos="720"/>
+        </w:tabs>
+        <w:ind w:left="720" w:hanging="360"/>
+      </w:pPr>
+    </w:lvl>
+    <w:lvl w:ilvl="1" w:tentative="1">
+      <w:start w:val="1"/>
+      <w:numFmt w:val="decimal"/>
+      <w:lvlText w:val="%2."/>
+      <w:lvlJc w:val="left"/>
+      <w:pPr>
+        <w:tabs>
+          <w:tab w:val="num" w:pos="1440"/>
+        </w:tabs>
+        <w:ind w:left="1440" w:hanging="360"/>
+      </w:pPr>
+    </w:lvl>
+    <w:lvl w:ilvl="2" w:tentative="1">
+      <w:start w:val="1"/>
+      <w:numFmt w:val="decimal"/>
+      <w:lvlText w:val="%3."/>
+      <w:lvlJc w:val="left"/>
+      <w:pPr>
+        <w:tabs>
+          <w:tab w:val="num" w:pos="2160"/>
+        </w:tabs>
+        <w:ind w:left="2160" w:hanging="360"/>
+      </w:pPr>
+    </w:lvl>
+    <w:lvl w:ilvl="3" w:tentative="1">
+      <w:start w:val="1"/>
+      <w:numFmt w:val="decimal"/>
+      <w:lvlText w:val="%4."/>
+      <w:lvlJc w:val="left"/>
+      <w:pPr>
+        <w:tabs>
+          <w:tab w:val="num" w:pos="2880"/>
+        </w:tabs>
+        <w:ind w:left="2880" w:hanging="360"/>
+      </w:pPr>
+    </w:lvl>
+    <w:lvl w:ilvl="4" w:tentative="1">
+      <w:start w:val="1"/>
+      <w:numFmt w:val="decimal"/>
+      <w:lvlText w:val="%5."/>
+      <w:lvlJc w:val="left"/>
+      <w:pPr>
+        <w:tabs>
+          <w:tab w:val="num" w:pos="3600"/>
+        </w:tabs>
+        <w:ind w:left="3600" w:hanging="360"/>
+      </w:pPr>
+    </w:lvl>
+    <w:lvl w:ilvl="5" w:tentative="1">
+      <w:start w:val="1"/>
+      <w:numFmt w:val="decimal"/>
+      <w:lvlText w:val="%6."/>
+      <w:lvlJc w:val="left"/>
+      <w:pPr>
+        <w:tabs>
+          <w:tab w:val="num" w:pos="4320"/>
+        </w:tabs>
+        <w:ind w:left="4320" w:hanging="360"/>
+      </w:pPr>
+    </w:lvl>
+    <w:lvl w:ilvl="6" w:tentative="1">
+      <w:start w:val="1"/>
+      <w:numFmt w:val="decimal"/>
+      <w:lvlText w:val="%7."/>
+      <w:lvlJc w:val="left"/>
+      <w:pPr>
+        <w:tabs>
+          <w:tab w:val="num" w:pos="5040"/>
+        </w:tabs>
+        <w:ind w:left="5040" w:hanging="360"/>
+      </w:pPr>
+    </w:lvl>
+    <w:lvl w:ilvl="7" w:tentative="1">
+      <w:start w:val="1"/>
+      <w:numFmt w:val="decimal"/>
+      <w:lvlText w:val="%8."/>
+      <w:lvlJc w:val="left"/>
+      <w:pPr>
+        <w:tabs>
+          <w:tab w:val="num" w:pos="5760"/>
+        </w:tabs>
+        <w:ind w:left="5760" w:hanging="360"/>
+      </w:pPr>
+    </w:lvl>
+    <w:lvl w:ilvl="8" w:tentative="1">
+      <w:start w:val="1"/>
+      <w:numFmt w:val="decimal"/>
+      <w:lvlText w:val="%9."/>
+      <w:lvlJc w:val="left"/>
+      <w:pPr>
+        <w:tabs>
+          <w:tab w:val="num" w:pos="6480"/>
+        </w:tabs>
+        <w:ind w:left="6480" w:hanging="360"/>
+      </w:pPr>
+    </w:lvl>
+  </w:abstractNum>
+  <w:abstractNum w:abstractNumId="4" w15:restartNumberingAfterBreak="0">
+    <w:nsid w:val="5C3B1FD3"/>
+    <w:multiLevelType w:val="multilevel"/>
+    <w:tmpl w:val="134A4B88"/>
+    <w:lvl w:ilvl="0">
+      <w:start w:val="1"/>
+      <w:numFmt w:val="decimal"/>
+      <w:lvlText w:val="%1."/>
+      <w:lvlJc w:val="left"/>
+      <w:pPr>
+        <w:tabs>
+          <w:tab w:val="num" w:pos="720"/>
+        </w:tabs>
+        <w:ind w:left="720" w:hanging="360"/>
+      </w:pPr>
+    </w:lvl>
+    <w:lvl w:ilvl="1" w:tentative="1">
+      <w:start w:val="1"/>
+      <w:numFmt w:val="decimal"/>
+      <w:lvlText w:val="%2."/>
+      <w:lvlJc w:val="left"/>
+      <w:pPr>
+        <w:tabs>
+          <w:tab w:val="num" w:pos="1440"/>
+        </w:tabs>
+        <w:ind w:left="1440" w:hanging="360"/>
+      </w:pPr>
+    </w:lvl>
+    <w:lvl w:ilvl="2" w:tentative="1">
+      <w:start w:val="1"/>
+      <w:numFmt w:val="decimal"/>
+      <w:lvlText w:val="%3."/>
+      <w:lvlJc w:val="left"/>
+      <w:pPr>
+        <w:tabs>
+          <w:tab w:val="num" w:pos="2160"/>
+        </w:tabs>
+        <w:ind w:left="2160" w:hanging="360"/>
+      </w:pPr>
+    </w:lvl>
+    <w:lvl w:ilvl="3" w:tentative="1">
+      <w:start w:val="1"/>
+      <w:numFmt w:val="decimal"/>
+      <w:lvlText w:val="%4."/>
+      <w:lvlJc w:val="left"/>
+      <w:pPr>
+        <w:tabs>
+          <w:tab w:val="num" w:pos="2880"/>
+        </w:tabs>
+        <w:ind w:left="2880" w:hanging="360"/>
+      </w:pPr>
+    </w:lvl>
+    <w:lvl w:ilvl="4" w:tentative="1">
+      <w:start w:val="1"/>
+      <w:numFmt w:val="decimal"/>
+      <w:lvlText w:val="%5."/>
+      <w:lvlJc w:val="left"/>
+      <w:pPr>
+        <w:tabs>
+          <w:tab w:val="num" w:pos="3600"/>
+        </w:tabs>
+        <w:ind w:left="3600" w:hanging="360"/>
+      </w:pPr>
+    </w:lvl>
+    <w:lvl w:ilvl="5" w:tentative="1">
+      <w:start w:val="1"/>
+      <w:numFmt w:val="decimal"/>
+      <w:lvlText w:val="%6."/>
+      <w:lvlJc w:val="left"/>
+      <w:pPr>
+        <w:tabs>
+          <w:tab w:val="num" w:pos="4320"/>
+        </w:tabs>
+        <w:ind w:left="4320" w:hanging="360"/>
+      </w:pPr>
+    </w:lvl>
+    <w:lvl w:ilvl="6" w:tentative="1">
+      <w:start w:val="1"/>
+      <w:numFmt w:val="decimal"/>
+      <w:lvlText w:val="%7."/>
+      <w:lvlJc w:val="left"/>
+      <w:pPr>
+        <w:tabs>
+          <w:tab w:val="num" w:pos="5040"/>
+        </w:tabs>
+        <w:ind w:left="5040" w:hanging="360"/>
+      </w:pPr>
+    </w:lvl>
+    <w:lvl w:ilvl="7" w:tentative="1">
+      <w:start w:val="1"/>
+      <w:numFmt w:val="decimal"/>
+      <w:lvlText w:val="%8."/>
+      <w:lvlJc w:val="left"/>
+      <w:pPr>
+        <w:tabs>
+          <w:tab w:val="num" w:pos="5760"/>
+        </w:tabs>
+        <w:ind w:left="5760" w:hanging="360"/>
+      </w:pPr>
+    </w:lvl>
+    <w:lvl w:ilvl="8" w:tentative="1">
+      <w:start w:val="1"/>
+      <w:numFmt w:val="decimal"/>
+      <w:lvlText w:val="%9."/>
+      <w:lvlJc w:val="left"/>
+      <w:pPr>
+        <w:tabs>
+          <w:tab w:val="num" w:pos="6480"/>
+        </w:tabs>
+        <w:ind w:left="6480" w:hanging="360"/>
+      </w:pPr>
+    </w:lvl>
+  </w:abstractNum>
+  <w:abstractNum w:abstractNumId="5" w15:restartNumberingAfterBreak="0">
+    <w:nsid w:val="5F8E067E"/>
+    <w:multiLevelType w:val="multilevel"/>
+    <w:tmpl w:val="859C4C72"/>
+    <w:lvl w:ilvl="0">
+      <w:start w:val="1"/>
+      <w:numFmt w:val="bullet"/>
+      <w:lvlText w:val=""/>
+      <w:lvlJc w:val="left"/>
+      <w:pPr>
+        <w:tabs>
+          <w:tab w:val="num" w:pos="720"/>
+        </w:tabs>
+        <w:ind w:left="720" w:hanging="360"/>
+      </w:pPr>
+      <w:rPr>
+        <w:rFonts w:ascii="Symbol" w:hAnsi="Symbol" w:hint="default"/>
+        <w:sz w:val="20"/>
+      </w:rPr>
+    </w:lvl>
+    <w:lvl w:ilvl="1" w:tentative="1">
+      <w:start w:val="1"/>
+      <w:numFmt w:val="bullet"/>
+      <w:lvlText w:val="o"/>
+      <w:lvlJc w:val="left"/>
+      <w:pPr>
+        <w:tabs>
+          <w:tab w:val="num" w:pos="1440"/>
+        </w:tabs>
+        <w:ind w:left="1440" w:hanging="360"/>
+      </w:pPr>
+      <w:rPr>
+        <w:rFonts w:ascii="Courier New" w:hAnsi="Courier New" w:hint="default"/>
+        <w:sz w:val="20"/>
+      </w:rPr>
+    </w:lvl>
+    <w:lvl w:ilvl="2" w:tentative="1">
+      <w:start w:val="1"/>
+      <w:numFmt w:val="bullet"/>
+      <w:lvlText w:val=""/>
+      <w:lvlJc w:val="left"/>
+      <w:pPr>
+        <w:tabs>
+          <w:tab w:val="num" w:pos="2160"/>
+        </w:tabs>
+        <w:ind w:left="2160" w:hanging="360"/>
+      </w:pPr>
+      <w:rPr>
+        <w:rFonts w:ascii="Wingdings" w:hAnsi="Wingdings" w:hint="default"/>
+        <w:sz w:val="20"/>
+      </w:rPr>
+    </w:lvl>
+    <w:lvl w:ilvl="3" w:tentative="1">
+      <w:start w:val="1"/>
+      <w:numFmt w:val="bullet"/>
+      <w:lvlText w:val=""/>
+      <w:lvlJc w:val="left"/>
+      <w:pPr>
+        <w:tabs>
+          <w:tab w:val="num" w:pos="2880"/>
+        </w:tabs>
+        <w:ind w:left="2880" w:hanging="360"/>
+      </w:pPr>
+      <w:rPr>
+        <w:rFonts w:ascii="Wingdings" w:hAnsi="Wingdings" w:hint="default"/>
+        <w:sz w:val="20"/>
+      </w:rPr>
+    </w:lvl>
+    <w:lvl w:ilvl="4" w:tentative="1">
+      <w:start w:val="1"/>
+      <w:numFmt w:val="bullet"/>
+      <w:lvlText w:val=""/>
+      <w:lvlJc w:val="left"/>
+      <w:pPr>
+        <w:tabs>
+          <w:tab w:val="num" w:pos="3600"/>
+        </w:tabs>
+        <w:ind w:left="3600" w:hanging="360"/>
+      </w:pPr>
+      <w:rPr>
+        <w:rFonts w:ascii="Wingdings" w:hAnsi="Wingdings" w:hint="default"/>
+        <w:sz w:val="20"/>
+      </w:rPr>
+    </w:lvl>
+    <w:lvl w:ilvl="5" w:tentative="1">
+      <w:start w:val="1"/>
+      <w:numFmt w:val="bullet"/>
+      <w:lvlText w:val=""/>
+      <w:lvlJc w:val="left"/>
+      <w:pPr>
+        <w:tabs>
+          <w:tab w:val="num" w:pos="4320"/>
+        </w:tabs>
+        <w:ind w:left="4320" w:hanging="360"/>
+      </w:pPr>
+      <w:rPr>
+        <w:rFonts w:ascii="Wingdings" w:hAnsi="Wingdings" w:hint="default"/>
+        <w:sz w:val="20"/>
+      </w:rPr>
+    </w:lvl>
+    <w:lvl w:ilvl="6" w:tentative="1">
+      <w:start w:val="1"/>
+      <w:numFmt w:val="bullet"/>
+      <w:lvlText w:val=""/>
+      <w:lvlJc w:val="left"/>
+      <w:pPr>
+        <w:tabs>
+          <w:tab w:val="num" w:pos="5040"/>
+        </w:tabs>
+        <w:ind w:left="5040" w:hanging="360"/>
+      </w:pPr>
+      <w:rPr>
+        <w:rFonts w:ascii="Wingdings" w:hAnsi="Wingdings" w:hint="default"/>
+        <w:sz w:val="20"/>
+      </w:rPr>
+    </w:lvl>
+    <w:lvl w:ilvl="7" w:tentative="1">
+      <w:start w:val="1"/>
+      <w:numFmt w:val="bullet"/>
+      <w:lvlText w:val=""/>
+      <w:lvlJc w:val="left"/>
+      <w:pPr>
+        <w:tabs>
+          <w:tab w:val="num" w:pos="5760"/>
+        </w:tabs>
+        <w:ind w:left="5760" w:hanging="360"/>
+      </w:pPr>
+      <w:rPr>
+        <w:rFonts w:ascii="Wingdings" w:hAnsi="Wingdings" w:hint="default"/>
+        <w:sz w:val="20"/>
+      </w:rPr>
+    </w:lvl>
+    <w:lvl w:ilvl="8" w:tentative="1">
+      <w:start w:val="1"/>
+      <w:numFmt w:val="bullet"/>
+      <w:lvlText w:val=""/>
+      <w:lvlJc w:val="left"/>
+      <w:pPr>
+        <w:tabs>
+          <w:tab w:val="num" w:pos="6480"/>
+        </w:tabs>
+        <w:ind w:left="6480" w:hanging="360"/>
+      </w:pPr>
+      <w:rPr>
+        <w:rFonts w:ascii="Wingdings" w:hAnsi="Wingdings" w:hint="default"/>
+        <w:sz w:val="20"/>
+      </w:rPr>
+    </w:lvl>
+  </w:abstractNum>
+  <w:num w:numId="1" w16cid:durableId="253369599">
+    <w:abstractNumId w:val="5"/>
+  </w:num>
+  <w:num w:numId="2" w16cid:durableId="1761872976">
+    <w:abstractNumId w:val="1"/>
+  </w:num>
+  <w:num w:numId="3" w16cid:durableId="1489402216">
+    <w:abstractNumId w:val="0"/>
+  </w:num>
+  <w:num w:numId="4" w16cid:durableId="2111926407">
+    <w:abstractNumId w:val="4"/>
+  </w:num>
+  <w:num w:numId="5" w16cid:durableId="499930722">
+    <w:abstractNumId w:val="2"/>
+  </w:num>
+  <w:num w:numId="6" w16cid:durableId="1438939348">
+    <w:abstractNumId w:val="3"/>
+  </w:num>
+</w:numbering>
 </file>
 
 <file path=word/styles.xml><?xml version="1.0" encoding="utf-8"?>
@@ -2460,7 +3424,6 @@
   <w:style w:type="character" w:default="1" w:styleId="DefaultParagraphFont">
     <w:name w:val="Default Paragraph Font"/>
     <w:uiPriority w:val="1"/>
-    <w:semiHidden/>
     <w:unhideWhenUsed/>
   </w:style>
   <w:style w:type="table" w:default="1" w:styleId="TableNormal">

</xml_diff>

<commit_message>
Lesson 44 Creating Routes & Schema for Storing Notes & Users
</commit_message>
<xml_diff>
--- a/Notes.docx
+++ b/Notes.docx
@@ -40,6 +40,7 @@
           <w:lang w:val="en-US"/>
         </w:rPr>
       </w:pPr>
+      <w:proofErr w:type="gramStart"/>
       <w:r>
         <w:rPr>
           <w:lang w:val="en-US"/>
@@ -60,6 +61,7 @@
         <w:t>substr</w:t>
       </w:r>
       <w:proofErr w:type="spellEnd"/>
+      <w:proofErr w:type="gramEnd"/>
       <w:r>
         <w:rPr>
           <w:lang w:val="en-US"/>
@@ -81,6 +83,7 @@
         <w:t xml:space="preserve">, </w:t>
       </w:r>
       <w:proofErr w:type="spellStart"/>
+      <w:proofErr w:type="gramStart"/>
       <w:r>
         <w:rPr>
           <w:lang w:val="en-US"/>
@@ -92,7 +95,14 @@
         <w:rPr>
           <w:lang w:val="en-US"/>
         </w:rPr>
-        <w:t xml:space="preserve"> , </w:t>
+        <w:t xml:space="preserve"> ,</w:t>
+      </w:r>
+      <w:proofErr w:type="gramEnd"/>
+      <w:r>
+        <w:rPr>
+          <w:lang w:val="en-US"/>
+        </w:rPr>
+        <w:t xml:space="preserve"> </w:t>
       </w:r>
       <w:proofErr w:type="spellStart"/>
       <w:r>
@@ -143,6 +153,7 @@
         </w:rPr>
       </w:pPr>
       <w:proofErr w:type="spellStart"/>
+      <w:proofErr w:type="gramStart"/>
       <w:r>
         <w:rPr>
           <w:lang w:val="en-US"/>
@@ -160,9 +171,17 @@
         <w:rPr>
           <w:lang w:val="en-US"/>
         </w:rPr>
-        <w:t xml:space="preserve">, </w:t>
+        <w:t>,</w:t>
+      </w:r>
+      <w:proofErr w:type="gramEnd"/>
+      <w:r>
+        <w:rPr>
+          <w:lang w:val="en-US"/>
+        </w:rPr>
+        <w:t xml:space="preserve"> </w:t>
       </w:r>
       <w:proofErr w:type="spellStart"/>
+      <w:proofErr w:type="gramStart"/>
       <w:r>
         <w:rPr>
           <w:lang w:val="en-US"/>
@@ -174,7 +193,14 @@
         <w:rPr>
           <w:lang w:val="en-US"/>
         </w:rPr>
-        <w:t xml:space="preserve"> , value of </w:t>
+        <w:t xml:space="preserve"> ,</w:t>
+      </w:r>
+      <w:proofErr w:type="gramEnd"/>
+      <w:r>
+        <w:rPr>
+          <w:lang w:val="en-US"/>
+        </w:rPr>
+        <w:t xml:space="preserve"> value of </w:t>
       </w:r>
       <w:r>
         <w:rPr>
@@ -193,7 +219,21 @@
         <w:rPr>
           <w:lang w:val="en-US"/>
         </w:rPr>
-        <w:t>to switch to script mode we use “use strict” in the beginning of the code.</w:t>
+        <w:t xml:space="preserve">to switch to script </w:t>
+      </w:r>
+      <w:proofErr w:type="gramStart"/>
+      <w:r>
+        <w:rPr>
+          <w:lang w:val="en-US"/>
+        </w:rPr>
+        <w:t>mode</w:t>
+      </w:r>
+      <w:proofErr w:type="gramEnd"/>
+      <w:r>
+        <w:rPr>
+          <w:lang w:val="en-US"/>
+        </w:rPr>
+        <w:t xml:space="preserve"> we use “use strict” in the beginning of the code.</w:t>
       </w:r>
     </w:p>
     <w:p>
@@ -495,7 +535,25 @@
           <w:bCs/>
           <w:lang w:val="en-US"/>
         </w:rPr>
-        <w:t>Font size =&gt; page Specific(who knows)</w:t>
+        <w:t xml:space="preserve">Font size =&gt; page </w:t>
+      </w:r>
+      <w:proofErr w:type="gramStart"/>
+      <w:r>
+        <w:rPr>
+          <w:b/>
+          <w:bCs/>
+          <w:lang w:val="en-US"/>
+        </w:rPr>
+        <w:t>Specific(</w:t>
+      </w:r>
+      <w:proofErr w:type="gramEnd"/>
+      <w:r>
+        <w:rPr>
+          <w:b/>
+          <w:bCs/>
+          <w:lang w:val="en-US"/>
+        </w:rPr>
+        <w:t>who knows)</w:t>
       </w:r>
     </w:p>
     <w:p>
@@ -742,32 +800,53 @@
           <w:color w:val="EE0000"/>
         </w:rPr>
       </w:pPr>
+      <w:proofErr w:type="gramStart"/>
       <w:r>
         <w:rPr>
           <w:b/>
           <w:bCs/>
           <w:color w:val="EE0000"/>
         </w:rPr>
-        <w:t>.accordion-button::after{</w:t>
-      </w:r>
-    </w:p>
-    <w:p>
-      <w:pPr>
+        <w:t>.accordion</w:t>
+      </w:r>
+      <w:proofErr w:type="gramEnd"/>
+      <w:r>
         <w:rPr>
           <w:b/>
           <w:bCs/>
           <w:color w:val="EE0000"/>
         </w:rPr>
-      </w:pPr>
+        <w:t>-</w:t>
+      </w:r>
+      <w:proofErr w:type="gramStart"/>
       <w:r>
         <w:rPr>
           <w:b/>
           <w:bCs/>
           <w:color w:val="EE0000"/>
         </w:rPr>
+        <w:t>button::after{</w:t>
+      </w:r>
+      <w:proofErr w:type="gramEnd"/>
+    </w:p>
+    <w:p>
+      <w:pPr>
+        <w:rPr>
+          <w:b/>
+          <w:bCs/>
+          <w:color w:val="EE0000"/>
+        </w:rPr>
+      </w:pPr>
+      <w:r>
+        <w:rPr>
+          <w:b/>
+          <w:bCs/>
+          <w:color w:val="EE0000"/>
+        </w:rPr>
         <w:t xml:space="preserve">  </w:t>
       </w:r>
       <w:proofErr w:type="spellStart"/>
+      <w:proofErr w:type="gramStart"/>
       <w:r>
         <w:rPr>
           <w:b/>
@@ -777,6 +856,7 @@
         <w:t>filter:invert</w:t>
       </w:r>
       <w:proofErr w:type="spellEnd"/>
+      <w:proofErr w:type="gramEnd"/>
       <w:r>
         <w:rPr>
           <w:b/>
@@ -943,10 +1023,18 @@
         </w:r>
       </w:hyperlink>
       <w:r>
-        <w:t> flow rate. Used to minimise congestion. Also known as bandwidth throttling.</w:t>
-      </w:r>
-      <w:r>
-        <w:t>(who knows)</w:t>
+        <w:t xml:space="preserve"> flow rate. Used to minimise congestion. Also known as bandwidth </w:t>
+      </w:r>
+      <w:proofErr w:type="gramStart"/>
+      <w:r>
+        <w:t>throttling.</w:t>
+      </w:r>
+      <w:r>
+        <w:t>(</w:t>
+      </w:r>
+      <w:proofErr w:type="gramEnd"/>
+      <w:r>
+        <w:t>who knows)</w:t>
       </w:r>
     </w:p>
     <w:p>
@@ -1001,7 +1089,27 @@
           <w:color w:val="EE0000"/>
           <w:lang w:val="en-US"/>
         </w:rPr>
-        <w:t>same component with different props is being route then you need to give each component a key to uniquely identify that component</w:t>
+        <w:t xml:space="preserve">same component with different props is being </w:t>
+      </w:r>
+      <w:proofErr w:type="gramStart"/>
+      <w:r>
+        <w:rPr>
+          <w:b/>
+          <w:bCs/>
+          <w:color w:val="EE0000"/>
+          <w:lang w:val="en-US"/>
+        </w:rPr>
+        <w:t>route</w:t>
+      </w:r>
+      <w:proofErr w:type="gramEnd"/>
+      <w:r>
+        <w:rPr>
+          <w:b/>
+          <w:bCs/>
+          <w:color w:val="EE0000"/>
+          <w:lang w:val="en-US"/>
+        </w:rPr>
+        <w:t xml:space="preserve"> then you need to give each component a key to uniquely identify that component</w:t>
       </w:r>
       <w:r>
         <w:rPr>
@@ -1359,7 +1467,15 @@
       </w:r>
       <w:proofErr w:type="spellEnd"/>
       <w:r>
-        <w:t xml:space="preserve"> text and use multiple cursor </w:t>
+        <w:t xml:space="preserve"> text and use multiple </w:t>
+      </w:r>
+      <w:proofErr w:type="gramStart"/>
+      <w:r>
+        <w:t>cursor</w:t>
+      </w:r>
+      <w:proofErr w:type="gramEnd"/>
+      <w:r>
+        <w:t xml:space="preserve"> </w:t>
       </w:r>
       <w:r>
         <w:t xml:space="preserve">and its shortcut key is </w:t>
@@ -1385,14 +1501,22 @@
         <w:t>We can store a local data</w:t>
       </w:r>
       <w:r>
-        <w:t xml:space="preserve"> in our react app in </w:t>
+        <w:t xml:space="preserve"> in our react app </w:t>
+      </w:r>
+      <w:proofErr w:type="gramStart"/>
+      <w:r>
+        <w:t xml:space="preserve">in </w:t>
       </w:r>
       <w:r>
         <w:t>.</w:t>
       </w:r>
       <w:proofErr w:type="spellStart"/>
       <w:r>
-        <w:t>env.local</w:t>
+        <w:t>env</w:t>
+      </w:r>
+      <w:proofErr w:type="gramEnd"/>
+      <w:r>
+        <w:t>.local</w:t>
       </w:r>
       <w:proofErr w:type="spellEnd"/>
       <w:r>
@@ -1412,7 +1536,23 @@
     </w:p>
     <w:p>
       <w:r>
-        <w:t>The environment variable start with  START_APP you can get access to it in your react application</w:t>
+        <w:t xml:space="preserve">The environment variable start </w:t>
+      </w:r>
+      <w:proofErr w:type="gramStart"/>
+      <w:r>
+        <w:t>with  START</w:t>
+      </w:r>
+      <w:proofErr w:type="gramEnd"/>
+      <w:r>
+        <w:t xml:space="preserve">_APP you can get access to it in </w:t>
+      </w:r>
+      <w:proofErr w:type="gramStart"/>
+      <w:r>
+        <w:t>your</w:t>
+      </w:r>
+      <w:proofErr w:type="gramEnd"/>
+      <w:r>
+        <w:t xml:space="preserve"> react application</w:t>
       </w:r>
     </w:p>
     <w:p>
@@ -1478,7 +1618,23 @@
     </w:p>
     <w:p>
       <w:r>
-        <w:t xml:space="preserve">You can make Hybrid React app including some files of class based component and some files of function based component. </w:t>
+        <w:t xml:space="preserve">You can make Hybrid React app including some files of </w:t>
+      </w:r>
+      <w:proofErr w:type="gramStart"/>
+      <w:r>
+        <w:t>class based</w:t>
+      </w:r>
+      <w:proofErr w:type="gramEnd"/>
+      <w:r>
+        <w:t xml:space="preserve"> component and some files of </w:t>
+      </w:r>
+      <w:proofErr w:type="gramStart"/>
+      <w:r>
+        <w:t>function based</w:t>
+      </w:r>
+      <w:proofErr w:type="gramEnd"/>
+      <w:r>
+        <w:t xml:space="preserve"> component. </w:t>
       </w:r>
     </w:p>
     <w:p>
@@ -1727,7 +1883,23 @@
           <w:b/>
           <w:bCs/>
         </w:rPr>
-        <w:t>what is ES6 modules(simples and short)</w:t>
+        <w:t xml:space="preserve">what is ES6 </w:t>
+      </w:r>
+      <w:proofErr w:type="gramStart"/>
+      <w:r>
+        <w:rPr>
+          <w:b/>
+          <w:bCs/>
+        </w:rPr>
+        <w:t>modules(</w:t>
+      </w:r>
+      <w:proofErr w:type="gramEnd"/>
+      <w:r>
+        <w:rPr>
+          <w:b/>
+          <w:bCs/>
+        </w:rPr>
+        <w:t>simples and short)</w:t>
       </w:r>
     </w:p>
     <w:p>
@@ -1838,13 +2010,23 @@
       </w:r>
       <w:proofErr w:type="spellEnd"/>
       <w:r>
-        <w:t xml:space="preserve"> modules are an older JavaScript module system mainly used in Node.js for server-side development. They use require() to import modules and </w:t>
+        <w:t xml:space="preserve"> modules are an older JavaScript module system mainly used in Node.js for server-side development. They use </w:t>
+      </w:r>
+      <w:proofErr w:type="gramStart"/>
+      <w:r>
+        <w:t>require(</w:t>
+      </w:r>
+      <w:proofErr w:type="gramEnd"/>
+      <w:r>
+        <w:t xml:space="preserve">) to import modules and </w:t>
       </w:r>
       <w:proofErr w:type="spellStart"/>
+      <w:proofErr w:type="gramStart"/>
       <w:r>
         <w:t>module.exports</w:t>
       </w:r>
       <w:proofErr w:type="spellEnd"/>
+      <w:proofErr w:type="gramEnd"/>
       <w:r>
         <w:t xml:space="preserve"> to export functions, objects, or values. The loading is synchronous, meaning code execution waits for the module to load.</w:t>
       </w:r>
@@ -1892,7 +2074,15 @@
         </w:numPr>
       </w:pPr>
       <w:r>
-        <w:t>Use require() to import modules.</w:t>
+        <w:t xml:space="preserve">Use </w:t>
+      </w:r>
+      <w:proofErr w:type="gramStart"/>
+      <w:r>
+        <w:t>require(</w:t>
+      </w:r>
+      <w:proofErr w:type="gramEnd"/>
+      <w:r>
+        <w:t>) to import modules.</w:t>
       </w:r>
     </w:p>
     <w:p>
@@ -1906,10 +2096,12 @@
         <w:t xml:space="preserve">Use </w:t>
       </w:r>
       <w:proofErr w:type="spellStart"/>
+      <w:proofErr w:type="gramStart"/>
       <w:r>
         <w:t>module.exports</w:t>
       </w:r>
       <w:proofErr w:type="spellEnd"/>
+      <w:proofErr w:type="gramEnd"/>
       <w:r>
         <w:t xml:space="preserve"> to export from a module.</w:t>
       </w:r>
@@ -1957,44 +2149,137 @@
       </w:r>
       <w:proofErr w:type="spellEnd"/>
       <w:r>
-        <w:t xml:space="preserve"> and ES6 modules serve to organize code but differ in syntax, loading, and environments of use.</w:t>
-      </w:r>
-      <w:r>
+        <w:t xml:space="preserve"> and ES6 modules serve to organize code but differ in syntax, loading, and environments of use. </w:t>
+      </w:r>
+    </w:p>
+    <w:p>
+      <w:r>
+        <w:t xml:space="preserve">Press </w:t>
+      </w:r>
+      <w:r>
+        <w:rPr>
+          <w:b/>
+          <w:bCs/>
+        </w:rPr>
+        <w:t>Alt + Z</w:t>
+      </w:r>
+      <w:r>
+        <w:rPr>
+          <w:b/>
+          <w:bCs/>
+        </w:rPr>
         <w:t xml:space="preserve"> </w:t>
       </w:r>
-    </w:p>
-    <w:p>
-      <w:r>
-        <w:t xml:space="preserve">Press </w:t>
-      </w:r>
-      <w:r>
-        <w:rPr>
-          <w:b/>
-          <w:bCs/>
-        </w:rPr>
-        <w:t>Alt + Z</w:t>
-      </w:r>
-      <w:r>
-        <w:rPr>
-          <w:b/>
-          <w:bCs/>
-        </w:rPr>
+      <w:r>
+        <w:t xml:space="preserve">to toggle </w:t>
+      </w:r>
+      <w:proofErr w:type="spellStart"/>
+      <w:r>
+        <w:t>WordWrap</w:t>
+      </w:r>
+      <w:proofErr w:type="spellEnd"/>
+      <w:r>
+        <w:t xml:space="preserve"> in </w:t>
+      </w:r>
+      <w:proofErr w:type="spellStart"/>
+      <w:r>
+        <w:t>VSStudio</w:t>
+      </w:r>
+      <w:proofErr w:type="spellEnd"/>
+      <w:r>
         <w:t xml:space="preserve"> </w:t>
       </w:r>
-      <w:r>
-        <w:t xml:space="preserve">to toggle </w:t>
+    </w:p>
+    <w:p>
+      <w:pPr>
+        <w:rPr>
+          <w:b/>
+          <w:bCs/>
+        </w:rPr>
+      </w:pPr>
+      <w:r>
+        <w:rPr>
+          <w:b/>
+          <w:bCs/>
+        </w:rPr>
+        <w:t xml:space="preserve">Our </w:t>
+      </w:r>
+      <w:proofErr w:type="gramStart"/>
+      <w:r>
+        <w:rPr>
+          <w:b/>
+          <w:bCs/>
+        </w:rPr>
+        <w:t>model</w:t>
+      </w:r>
+      <w:proofErr w:type="gramEnd"/>
+      <w:r>
+        <w:rPr>
+          <w:b/>
+          <w:bCs/>
+        </w:rPr>
+        <w:t xml:space="preserve"> name start with capital first letter.</w:t>
+      </w:r>
+    </w:p>
+    <w:p>
+      <w:r>
+        <w:t xml:space="preserve">So here is the mongoose drill first we make a </w:t>
+      </w:r>
+      <w:proofErr w:type="gramStart"/>
+      <w:r>
+        <w:t>schema by Schema</w:t>
+      </w:r>
+      <w:proofErr w:type="gramEnd"/>
+      <w:r>
+        <w:t xml:space="preserve"> class</w:t>
+      </w:r>
+    </w:p>
+    <w:p>
+      <w:r>
+        <w:t xml:space="preserve">And we export it to model </w:t>
+      </w:r>
+    </w:p>
+    <w:p>
+      <w:r>
+        <w:t>Schem</w:t>
+      </w:r>
+      <w:r>
+        <w:t>a</w:t>
+      </w:r>
+      <w:r>
+        <w:t xml:space="preserve"> files are inside the </w:t>
+      </w:r>
+      <w:proofErr w:type="gramStart"/>
+      <w:r>
+        <w:t>models</w:t>
+      </w:r>
+      <w:proofErr w:type="gramEnd"/>
+      <w:r>
+        <w:t xml:space="preserve"> folder (who knows)</w:t>
+      </w:r>
+    </w:p>
+    <w:p>
+      <w:r>
+        <w:t>Teacher says models are made by Schema.</w:t>
+      </w:r>
+      <w:r>
+        <w:t xml:space="preserve"> By </w:t>
       </w:r>
       <w:proofErr w:type="spellStart"/>
-      <w:r>
-        <w:t>WordWrap</w:t>
+      <w:proofErr w:type="gramStart"/>
+      <w:r>
+        <w:t>mongoose.model</w:t>
       </w:r>
       <w:proofErr w:type="spellEnd"/>
-      <w:r>
-        <w:t xml:space="preserve"> in </w:t>
+      <w:proofErr w:type="gramEnd"/>
+    </w:p>
+    <w:p>
+      <w:r>
+        <w:t xml:space="preserve">Fo linking routes we use </w:t>
       </w:r>
       <w:proofErr w:type="spellStart"/>
       <w:r>
-        <w:t>VSStudio</w:t>
+        <w:t>app.use</w:t>
       </w:r>
       <w:proofErr w:type="spellEnd"/>
       <w:r>

</xml_diff>

<commit_message>
Lesson 45 Storing Data into the Database Using Mongoose Model
</commit_message>
<xml_diff>
--- a/Notes.docx
+++ b/Notes.docx
@@ -40,7 +40,6 @@
           <w:lang w:val="en-US"/>
         </w:rPr>
       </w:pPr>
-      <w:proofErr w:type="gramStart"/>
       <w:r>
         <w:rPr>
           <w:lang w:val="en-US"/>
@@ -61,7 +60,6 @@
         <w:t>substr</w:t>
       </w:r>
       <w:proofErr w:type="spellEnd"/>
-      <w:proofErr w:type="gramEnd"/>
       <w:r>
         <w:rPr>
           <w:lang w:val="en-US"/>
@@ -83,7 +81,6 @@
         <w:t xml:space="preserve">, </w:t>
       </w:r>
       <w:proofErr w:type="spellStart"/>
-      <w:proofErr w:type="gramStart"/>
       <w:r>
         <w:rPr>
           <w:lang w:val="en-US"/>
@@ -95,27 +92,74 @@
         <w:rPr>
           <w:lang w:val="en-US"/>
         </w:rPr>
-        <w:t xml:space="preserve"> ,</w:t>
-      </w:r>
-      <w:proofErr w:type="gramEnd"/>
+        <w:t xml:space="preserve"> , </w:t>
+      </w:r>
+      <w:proofErr w:type="spellStart"/>
+      <w:r>
+        <w:rPr>
+          <w:lang w:val="en-US"/>
+        </w:rPr>
+        <w:t>indexOf</w:t>
+      </w:r>
+      <w:proofErr w:type="spellEnd"/>
+      <w:r>
+        <w:rPr>
+          <w:lang w:val="en-US"/>
+        </w:rPr>
+        <w:t xml:space="preserve">, </w:t>
+      </w:r>
+      <w:proofErr w:type="spellStart"/>
+      <w:r>
+        <w:rPr>
+          <w:lang w:val="en-US"/>
+        </w:rPr>
+        <w:t>endsWith</w:t>
+      </w:r>
+      <w:proofErr w:type="spellEnd"/>
       <w:r>
         <w:rPr>
           <w:lang w:val="en-US"/>
         </w:rPr>
         <w:t xml:space="preserve"> </w:t>
       </w:r>
+    </w:p>
+    <w:p>
+      <w:pPr>
+        <w:rPr>
+          <w:lang w:val="en-US"/>
+        </w:rPr>
+      </w:pPr>
+      <w:r>
+        <w:rPr>
+          <w:lang w:val="en-US"/>
+        </w:rPr>
+        <w:t xml:space="preserve">Numerical method </w:t>
+      </w:r>
+    </w:p>
+    <w:p>
+      <w:pPr>
+        <w:rPr>
+          <w:lang w:val="en-US"/>
+        </w:rPr>
+      </w:pPr>
       <w:proofErr w:type="spellStart"/>
       <w:r>
         <w:rPr>
           <w:lang w:val="en-US"/>
         </w:rPr>
-        <w:t>indexOf</w:t>
+        <w:t>toString</w:t>
       </w:r>
       <w:proofErr w:type="spellEnd"/>
       <w:r>
         <w:rPr>
           <w:lang w:val="en-US"/>
         </w:rPr>
+        <w:t xml:space="preserve"> </w:t>
+      </w:r>
+      <w:r>
+        <w:rPr>
+          <w:lang w:val="en-US"/>
+        </w:rPr>
         <w:t xml:space="preserve">, </w:t>
       </w:r>
       <w:proofErr w:type="spellStart"/>
@@ -123,130 +167,419 @@
         <w:rPr>
           <w:lang w:val="en-US"/>
         </w:rPr>
-        <w:t>endsWith</w:t>
+        <w:t>toPrecision</w:t>
       </w:r>
       <w:proofErr w:type="spellEnd"/>
       <w:r>
         <w:rPr>
           <w:lang w:val="en-US"/>
         </w:rPr>
+        <w:t xml:space="preserve"> , value of </w:t>
+      </w:r>
+      <w:r>
+        <w:rPr>
+          <w:lang w:val="en-US"/>
+        </w:rPr>
+        <w:t>etc.</w:t>
+      </w:r>
+    </w:p>
+    <w:p>
+      <w:pPr>
+        <w:rPr>
+          <w:lang w:val="en-US"/>
+        </w:rPr>
+      </w:pPr>
+      <w:r>
+        <w:rPr>
+          <w:lang w:val="en-US"/>
+        </w:rPr>
+        <w:t>to switch to script mode we use “use strict” in the beginning of the code.</w:t>
+      </w:r>
+    </w:p>
+    <w:p>
+      <w:pPr>
+        <w:rPr>
+          <w:lang w:val="en-US"/>
+        </w:rPr>
+      </w:pPr>
+      <w:r>
+        <w:rPr>
+          <w:lang w:val="en-US"/>
+        </w:rPr>
+        <w:t>It</w:t>
+      </w:r>
+      <w:r>
+        <w:rPr>
+          <w:lang w:val="en-US"/>
+        </w:rPr>
         <w:t xml:space="preserve"> </w:t>
       </w:r>
-    </w:p>
-    <w:p>
-      <w:pPr>
-        <w:rPr>
-          <w:lang w:val="en-US"/>
-        </w:rPr>
-      </w:pPr>
-      <w:r>
-        <w:rPr>
-          <w:lang w:val="en-US"/>
-        </w:rPr>
-        <w:t xml:space="preserve">Numerical method </w:t>
-      </w:r>
-    </w:p>
-    <w:p>
-      <w:pPr>
-        <w:rPr>
-          <w:lang w:val="en-US"/>
-        </w:rPr>
-      </w:pPr>
+      <w:r>
+        <w:rPr>
+          <w:lang w:val="en-US"/>
+        </w:rPr>
+        <w:t>i</w:t>
+      </w:r>
+      <w:r>
+        <w:rPr>
+          <w:lang w:val="en-US"/>
+        </w:rPr>
+        <w:t>s</w:t>
+      </w:r>
+      <w:r>
+        <w:rPr>
+          <w:lang w:val="en-US"/>
+        </w:rPr>
+        <w:t xml:space="preserve"> used to avoid bugs in our scripts</w:t>
+      </w:r>
+    </w:p>
+    <w:p>
+      <w:pPr>
+        <w:rPr>
+          <w:lang w:val="en-US"/>
+        </w:rPr>
+      </w:pPr>
+      <w:r>
+        <w:rPr>
+          <w:lang w:val="en-US"/>
+        </w:rPr>
+        <w:t xml:space="preserve">Use </w:t>
+      </w:r>
       <w:proofErr w:type="spellStart"/>
-      <w:proofErr w:type="gramStart"/>
-      <w:r>
-        <w:rPr>
-          <w:lang w:val="en-US"/>
-        </w:rPr>
-        <w:t>toString</w:t>
+      <w:r>
+        <w:rPr>
+          <w:lang w:val="en-US"/>
+        </w:rPr>
+        <w:t>htmlFor</w:t>
       </w:r>
       <w:proofErr w:type="spellEnd"/>
       <w:r>
         <w:rPr>
           <w:lang w:val="en-US"/>
         </w:rPr>
+        <w:t xml:space="preserve"> instead of for.</w:t>
+      </w:r>
+    </w:p>
+    <w:p>
+      <w:pPr>
+        <w:rPr>
+          <w:lang w:val="en-US"/>
+        </w:rPr>
+      </w:pPr>
+      <w:r>
+        <w:rPr>
+          <w:lang w:val="en-US"/>
+        </w:rPr>
+        <w:t xml:space="preserve">Use </w:t>
+      </w:r>
+      <w:proofErr w:type="spellStart"/>
+      <w:r>
+        <w:rPr>
+          <w:lang w:val="en-US"/>
+        </w:rPr>
+        <w:t>className</w:t>
+      </w:r>
+      <w:proofErr w:type="spellEnd"/>
+      <w:r>
+        <w:rPr>
+          <w:lang w:val="en-US"/>
+        </w:rPr>
+        <w:t xml:space="preserve"> instead of class.</w:t>
+      </w:r>
+    </w:p>
+    <w:p>
+      <w:pPr>
+        <w:rPr>
+          <w:lang w:val="en-US"/>
+        </w:rPr>
+      </w:pPr>
+      <w:r>
+        <w:rPr>
+          <w:lang w:val="en-US"/>
+        </w:rPr>
+        <w:t xml:space="preserve">Use </w:t>
+      </w:r>
+      <w:proofErr w:type="spellStart"/>
+      <w:r>
+        <w:rPr>
+          <w:lang w:val="en-US"/>
+        </w:rPr>
+        <w:t>tab</w:t>
+      </w:r>
+      <w:r>
+        <w:rPr>
+          <w:lang w:val="en-US"/>
+        </w:rPr>
+        <w:t>I</w:t>
+      </w:r>
+      <w:r>
+        <w:rPr>
+          <w:lang w:val="en-US"/>
+        </w:rPr>
+        <w:t>ndex</w:t>
+      </w:r>
+      <w:proofErr w:type="spellEnd"/>
+      <w:r>
+        <w:rPr>
+          <w:lang w:val="en-US"/>
+        </w:rPr>
+        <w:t xml:space="preserve"> instead of </w:t>
+      </w:r>
+      <w:proofErr w:type="spellStart"/>
+      <w:r>
+        <w:rPr>
+          <w:lang w:val="en-US"/>
+        </w:rPr>
+        <w:t>tab</w:t>
+      </w:r>
+      <w:r>
+        <w:rPr>
+          <w:lang w:val="en-US"/>
+        </w:rPr>
+        <w:t>i</w:t>
+      </w:r>
+      <w:r>
+        <w:rPr>
+          <w:lang w:val="en-US"/>
+        </w:rPr>
+        <w:t>ndex</w:t>
+      </w:r>
+      <w:proofErr w:type="spellEnd"/>
+    </w:p>
+    <w:p>
+      <w:pPr>
+        <w:rPr>
+          <w:lang w:val="en-US"/>
+        </w:rPr>
+      </w:pPr>
+      <w:r>
+        <w:rPr>
+          <w:lang w:val="en-US"/>
+        </w:rPr>
+        <w:t>It is mandatory that tag</w:t>
+      </w:r>
+      <w:r>
+        <w:rPr>
+          <w:lang w:val="en-US"/>
+        </w:rPr>
+        <w:t xml:space="preserve"> or </w:t>
+      </w:r>
+      <w:proofErr w:type="spellStart"/>
+      <w:r>
+        <w:rPr>
+          <w:lang w:val="en-US"/>
+        </w:rPr>
+        <w:t>componeent</w:t>
+      </w:r>
+      <w:proofErr w:type="spellEnd"/>
+      <w:r>
+        <w:rPr>
+          <w:lang w:val="en-US"/>
+        </w:rPr>
+        <w:t xml:space="preserve"> should be closed in </w:t>
+      </w:r>
+      <w:proofErr w:type="spellStart"/>
+      <w:r>
+        <w:rPr>
+          <w:lang w:val="en-US"/>
+        </w:rPr>
+        <w:t>jsx</w:t>
+      </w:r>
+      <w:proofErr w:type="spellEnd"/>
+      <w:r>
+        <w:rPr>
+          <w:lang w:val="en-US"/>
+        </w:rPr>
         <w:t xml:space="preserve"> </w:t>
       </w:r>
       <w:r>
         <w:rPr>
           <w:lang w:val="en-US"/>
         </w:rPr>
-        <w:t>,</w:t>
-      </w:r>
-      <w:proofErr w:type="gramEnd"/>
+        <w:t>even if it is an empty tag by /</w:t>
+      </w:r>
+    </w:p>
+    <w:p>
+      <w:pPr>
+        <w:rPr>
+          <w:lang w:val="en-US"/>
+        </w:rPr>
+      </w:pPr>
+      <w:r>
+        <w:rPr>
+          <w:lang w:val="en-US"/>
+        </w:rPr>
+        <w:t>React use webpack for live</w:t>
+      </w:r>
       <w:r>
         <w:rPr>
           <w:lang w:val="en-US"/>
         </w:rPr>
         <w:t xml:space="preserve"> </w:t>
       </w:r>
+      <w:r>
+        <w:rPr>
+          <w:lang w:val="en-US"/>
+        </w:rPr>
+        <w:t xml:space="preserve">server </w:t>
+      </w:r>
+    </w:p>
+    <w:p>
+      <w:pPr>
+        <w:rPr>
+          <w:lang w:val="en-US"/>
+        </w:rPr>
+      </w:pPr>
+      <w:r>
+        <w:rPr>
+          <w:lang w:val="en-US"/>
+        </w:rPr>
+        <w:t>And use babel for compilation of component to js</w:t>
+      </w:r>
+    </w:p>
+    <w:p>
+      <w:pPr>
+        <w:rPr>
+          <w:lang w:val="en-US"/>
+        </w:rPr>
+      </w:pPr>
+      <w:r>
+        <w:rPr>
+          <w:lang w:val="en-US"/>
+        </w:rPr>
+        <w:t xml:space="preserve">Will research about Prop type and require prop types later </w:t>
+      </w:r>
+    </w:p>
+    <w:p>
+      <w:pPr>
+        <w:rPr>
+          <w:lang w:val="en-US"/>
+        </w:rPr>
+      </w:pPr>
+      <w:r>
+        <w:rPr>
+          <w:lang w:val="en-US"/>
+        </w:rPr>
+        <w:t xml:space="preserve">$0 in the </w:t>
+      </w:r>
+      <w:r>
+        <w:rPr>
+          <w:lang w:val="en-US"/>
+        </w:rPr>
+        <w:t>browser</w:t>
+      </w:r>
+      <w:r>
+        <w:rPr>
+          <w:lang w:val="en-US"/>
+        </w:rPr>
+        <w:t xml:space="preserve"> is used to access elements </w:t>
+      </w:r>
+      <w:r>
+        <w:rPr>
+          <w:lang w:val="en-US"/>
+        </w:rPr>
+        <w:t>that is selected in the inspector inside the console.</w:t>
+      </w:r>
+    </w:p>
+    <w:p>
+      <w:pPr>
+        <w:rPr>
+          <w:b/>
+          <w:bCs/>
+          <w:lang w:val="en-US"/>
+        </w:rPr>
+      </w:pPr>
+      <w:r>
+        <w:rPr>
+          <w:b/>
+          <w:bCs/>
+          <w:lang w:val="en-US"/>
+        </w:rPr>
+        <w:t>Font size =&gt; page Specific(who knows)</w:t>
+      </w:r>
+    </w:p>
+    <w:p>
+      <w:pPr>
+        <w:rPr>
+          <w:b/>
+          <w:bCs/>
+          <w:lang w:val="en-US"/>
+        </w:rPr>
+      </w:pPr>
+      <w:r>
+        <w:rPr>
+          <w:b/>
+          <w:bCs/>
+          <w:lang w:val="en-US"/>
+        </w:rPr>
+        <w:t>${} =&gt; template lateral</w:t>
+      </w:r>
+    </w:p>
+    <w:p>
+      <w:pPr>
+        <w:rPr>
+          <w:lang w:val="en-US"/>
+        </w:rPr>
+      </w:pPr>
+      <w:r>
+        <w:rPr>
+          <w:lang w:val="en-US"/>
+        </w:rPr>
+        <w:t xml:space="preserve">Use </w:t>
+      </w:r>
+      <w:r>
+        <w:rPr>
+          <w:b/>
+          <w:bCs/>
+          <w:lang w:val="en-US"/>
+        </w:rPr>
+        <w:t>text-light</w:t>
+      </w:r>
+      <w:r>
+        <w:rPr>
+          <w:lang w:val="en-US"/>
+        </w:rPr>
+        <w:t xml:space="preserve"> class to make text white in Bootstrap</w:t>
+      </w:r>
+    </w:p>
+    <w:p>
+      <w:pPr>
+        <w:rPr>
+          <w:lang w:val="en-US"/>
+        </w:rPr>
+      </w:pPr>
+      <w:r>
+        <w:rPr>
+          <w:lang w:val="en-US"/>
+        </w:rPr>
+        <w:t>In react we use {} when we want to write js in between the tags.</w:t>
+      </w:r>
+    </w:p>
+    <w:p>
+      <w:pPr>
+        <w:rPr>
+          <w:lang w:val="en-US"/>
+        </w:rPr>
+      </w:pPr>
+      <w:r>
+        <w:rPr>
+          <w:lang w:val="en-US"/>
+        </w:rPr>
+        <w:t xml:space="preserve">To make the hosting of static websites in git easy we use package </w:t>
+      </w:r>
       <w:proofErr w:type="spellStart"/>
-      <w:proofErr w:type="gramStart"/>
-      <w:r>
-        <w:rPr>
-          <w:lang w:val="en-US"/>
-        </w:rPr>
-        <w:t>toPrecision</w:t>
+      <w:r>
+        <w:rPr>
+          <w:lang w:val="en-US"/>
+        </w:rPr>
+        <w:t>gh</w:t>
       </w:r>
       <w:proofErr w:type="spellEnd"/>
       <w:r>
         <w:rPr>
           <w:lang w:val="en-US"/>
         </w:rPr>
-        <w:t xml:space="preserve"> ,</w:t>
-      </w:r>
-      <w:proofErr w:type="gramEnd"/>
-      <w:r>
-        <w:rPr>
-          <w:lang w:val="en-US"/>
-        </w:rPr>
-        <w:t xml:space="preserve"> value of </w:t>
-      </w:r>
-      <w:r>
-        <w:rPr>
-          <w:lang w:val="en-US"/>
-        </w:rPr>
-        <w:t>etc.</w:t>
-      </w:r>
-    </w:p>
-    <w:p>
-      <w:pPr>
-        <w:rPr>
-          <w:lang w:val="en-US"/>
-        </w:rPr>
-      </w:pPr>
-      <w:r>
-        <w:rPr>
-          <w:lang w:val="en-US"/>
-        </w:rPr>
-        <w:t xml:space="preserve">to switch to script </w:t>
-      </w:r>
-      <w:proofErr w:type="gramStart"/>
-      <w:r>
-        <w:rPr>
-          <w:lang w:val="en-US"/>
-        </w:rPr>
-        <w:t>mode</w:t>
-      </w:r>
-      <w:proofErr w:type="gramEnd"/>
-      <w:r>
-        <w:rPr>
-          <w:lang w:val="en-US"/>
-        </w:rPr>
-        <w:t xml:space="preserve"> we use “use strict” in the beginning of the code.</w:t>
-      </w:r>
-    </w:p>
-    <w:p>
-      <w:pPr>
-        <w:rPr>
-          <w:lang w:val="en-US"/>
-        </w:rPr>
-      </w:pPr>
-      <w:r>
-        <w:rPr>
-          <w:lang w:val="en-US"/>
-        </w:rPr>
-        <w:t>It</w:t>
+        <w:t>-pages</w:t>
       </w:r>
       <w:r>
         <w:rPr>
@@ -254,609 +587,196 @@
         </w:rPr>
         <w:t xml:space="preserve"> </w:t>
       </w:r>
-      <w:r>
-        <w:rPr>
-          <w:lang w:val="en-US"/>
-        </w:rPr>
-        <w:t>i</w:t>
-      </w:r>
-      <w:r>
-        <w:rPr>
-          <w:lang w:val="en-US"/>
-        </w:rPr>
-        <w:t>s</w:t>
-      </w:r>
-      <w:r>
-        <w:rPr>
-          <w:lang w:val="en-US"/>
-        </w:rPr>
-        <w:t xml:space="preserve"> used to avoid bugs in our scripts</w:t>
-      </w:r>
-    </w:p>
-    <w:p>
-      <w:pPr>
-        <w:rPr>
-          <w:lang w:val="en-US"/>
-        </w:rPr>
-      </w:pPr>
-      <w:r>
-        <w:rPr>
-          <w:lang w:val="en-US"/>
-        </w:rPr>
-        <w:t xml:space="preserve">Use </w:t>
+    </w:p>
+    <w:p>
+      <w:pPr>
+        <w:rPr>
+          <w:lang w:val="en-US"/>
+        </w:rPr>
+      </w:pPr>
+      <w:r>
+        <w:rPr>
+          <w:lang w:val="en-US"/>
+        </w:rPr>
+        <w:t xml:space="preserve">When a website Layout got shifted because of above layout shift </w:t>
+      </w:r>
+      <w:r>
+        <w:rPr>
+          <w:lang w:val="en-US"/>
+        </w:rPr>
+        <w:t>then it is cumulative layout shift. Avoid it for good SEO.</w:t>
+      </w:r>
+    </w:p>
+    <w:p>
+      <w:pPr>
+        <w:rPr>
+          <w:lang w:val="en-US"/>
+        </w:rPr>
+      </w:pPr>
+      <w:r>
+        <w:rPr>
+          <w:lang w:val="en-US"/>
+        </w:rPr>
+        <w:t xml:space="preserve">Copy may not work in http requested website (I don’t </w:t>
       </w:r>
       <w:proofErr w:type="spellStart"/>
       <w:r>
         <w:rPr>
           <w:lang w:val="en-US"/>
         </w:rPr>
-        <w:t>htmlFor</w:t>
+        <w:t>now</w:t>
       </w:r>
       <w:proofErr w:type="spellEnd"/>
       <w:r>
         <w:rPr>
           <w:lang w:val="en-US"/>
         </w:rPr>
-        <w:t xml:space="preserve"> instead of for.</w:t>
-      </w:r>
-    </w:p>
-    <w:p>
-      <w:pPr>
-        <w:rPr>
-          <w:lang w:val="en-US"/>
-        </w:rPr>
-      </w:pPr>
-      <w:r>
-        <w:rPr>
-          <w:lang w:val="en-US"/>
-        </w:rPr>
-        <w:t xml:space="preserve">Use </w:t>
+        <w:t xml:space="preserve"> why</w:t>
+      </w:r>
+      <w:r>
+        <w:rPr>
+          <w:lang w:val="en-US"/>
+        </w:rPr>
+        <w:t xml:space="preserve"> </w:t>
+      </w:r>
+      <w:r>
+        <w:rPr>
+          <w:lang w:val="en-US"/>
+        </w:rPr>
+        <w:t>it</w:t>
+      </w:r>
+      <w:r>
+        <w:rPr>
+          <w:lang w:val="en-US"/>
+        </w:rPr>
+        <w:t xml:space="preserve"> is working in my site may it is changed but According to Teacher some js </w:t>
       </w:r>
       <w:proofErr w:type="spellStart"/>
       <w:r>
         <w:rPr>
           <w:lang w:val="en-US"/>
         </w:rPr>
-        <w:t>className</w:t>
+        <w:t>api</w:t>
       </w:r>
       <w:proofErr w:type="spellEnd"/>
       <w:r>
         <w:rPr>
           <w:lang w:val="en-US"/>
         </w:rPr>
-        <w:t xml:space="preserve"> instead of class.</w:t>
-      </w:r>
-    </w:p>
-    <w:p>
-      <w:pPr>
-        <w:rPr>
-          <w:lang w:val="en-US"/>
-        </w:rPr>
-      </w:pPr>
-      <w:r>
-        <w:rPr>
-          <w:lang w:val="en-US"/>
-        </w:rPr>
-        <w:t xml:space="preserve">Use </w:t>
-      </w:r>
+        <w:t xml:space="preserve"> does not work on http requested site.</w:t>
+      </w:r>
+      <w:r>
+        <w:rPr>
+          <w:lang w:val="en-US"/>
+        </w:rPr>
+        <w:t>)</w:t>
+      </w:r>
+    </w:p>
+    <w:p>
+      <w:pPr>
+        <w:rPr>
+          <w:lang w:val="en-US"/>
+        </w:rPr>
+      </w:pPr>
+      <w:r>
+        <w:rPr>
+          <w:lang w:val="en-US"/>
+        </w:rPr>
+        <w:t xml:space="preserve">This React course has some reference to the deployment as they are very important. </w:t>
+      </w:r>
+    </w:p>
+    <w:p>
+      <w:pPr>
+        <w:rPr>
+          <w:b/>
+          <w:bCs/>
+          <w:color w:val="EE0000"/>
+          <w:lang w:val="en-US"/>
+        </w:rPr>
+      </w:pPr>
       <w:proofErr w:type="spellStart"/>
       <w:r>
         <w:rPr>
-          <w:lang w:val="en-US"/>
-        </w:rPr>
-        <w:t>tab</w:t>
-      </w:r>
-      <w:r>
-        <w:rPr>
-          <w:lang w:val="en-US"/>
-        </w:rPr>
-        <w:t>I</w:t>
-      </w:r>
-      <w:r>
-        <w:rPr>
-          <w:lang w:val="en-US"/>
-        </w:rPr>
-        <w:t>ndex</w:t>
+          <w:b/>
+          <w:bCs/>
+          <w:color w:val="EE0000"/>
+          <w:lang w:val="en-US"/>
+        </w:rPr>
+        <w:t>Certbot</w:t>
       </w:r>
       <w:proofErr w:type="spellEnd"/>
       <w:r>
         <w:rPr>
-          <w:lang w:val="en-US"/>
-        </w:rPr>
-        <w:t xml:space="preserve"> instead of </w:t>
+          <w:b/>
+          <w:bCs/>
+          <w:color w:val="EE0000"/>
+          <w:lang w:val="en-US"/>
+        </w:rPr>
+        <w:t xml:space="preserve"> for HTTP in nginx</w:t>
+      </w:r>
+    </w:p>
+    <w:p>
+      <w:pPr>
+        <w:rPr>
+          <w:b/>
+          <w:bCs/>
+          <w:color w:val="EE0000"/>
+          <w:lang w:val="en-US"/>
+        </w:rPr>
+      </w:pPr>
+      <w:r>
+        <w:rPr>
+          <w:b/>
+          <w:bCs/>
+          <w:color w:val="EE0000"/>
+          <w:lang w:val="en-US"/>
+        </w:rPr>
+        <w:t>Nginx</w:t>
+      </w:r>
+    </w:p>
+    <w:p>
+      <w:pPr>
+        <w:rPr>
+          <w:b/>
+          <w:bCs/>
+          <w:color w:val="EE0000"/>
+        </w:rPr>
+      </w:pPr>
+      <w:r>
+        <w:rPr>
+          <w:b/>
+          <w:bCs/>
+          <w:color w:val="EE0000"/>
+        </w:rPr>
+        <w:t>.accordion-button::after{</w:t>
+      </w:r>
+    </w:p>
+    <w:p>
+      <w:pPr>
+        <w:rPr>
+          <w:b/>
+          <w:bCs/>
+          <w:color w:val="EE0000"/>
+        </w:rPr>
+      </w:pPr>
+      <w:r>
+        <w:rPr>
+          <w:b/>
+          <w:bCs/>
+          <w:color w:val="EE0000"/>
+        </w:rPr>
+        <w:t xml:space="preserve">  </w:t>
       </w:r>
       <w:proofErr w:type="spellStart"/>
       <w:r>
         <w:rPr>
-          <w:lang w:val="en-US"/>
-        </w:rPr>
-        <w:t>tab</w:t>
-      </w:r>
-      <w:r>
-        <w:rPr>
-          <w:lang w:val="en-US"/>
-        </w:rPr>
-        <w:t>i</w:t>
-      </w:r>
-      <w:r>
-        <w:rPr>
-          <w:lang w:val="en-US"/>
-        </w:rPr>
-        <w:t>ndex</w:t>
+          <w:b/>
+          <w:bCs/>
+          <w:color w:val="EE0000"/>
+        </w:rPr>
+        <w:t>filter:invert</w:t>
       </w:r>
       <w:proofErr w:type="spellEnd"/>
-    </w:p>
-    <w:p>
-      <w:pPr>
-        <w:rPr>
-          <w:lang w:val="en-US"/>
-        </w:rPr>
-      </w:pPr>
-      <w:r>
-        <w:rPr>
-          <w:lang w:val="en-US"/>
-        </w:rPr>
-        <w:t>It is mandatory that tag</w:t>
-      </w:r>
-      <w:r>
-        <w:rPr>
-          <w:lang w:val="en-US"/>
-        </w:rPr>
-        <w:t xml:space="preserve"> or </w:t>
-      </w:r>
-      <w:proofErr w:type="spellStart"/>
-      <w:r>
-        <w:rPr>
-          <w:lang w:val="en-US"/>
-        </w:rPr>
-        <w:t>componeent</w:t>
-      </w:r>
-      <w:proofErr w:type="spellEnd"/>
-      <w:r>
-        <w:rPr>
-          <w:lang w:val="en-US"/>
-        </w:rPr>
-        <w:t xml:space="preserve"> should be closed in </w:t>
-      </w:r>
-      <w:proofErr w:type="spellStart"/>
-      <w:r>
-        <w:rPr>
-          <w:lang w:val="en-US"/>
-        </w:rPr>
-        <w:t>jsx</w:t>
-      </w:r>
-      <w:proofErr w:type="spellEnd"/>
-      <w:r>
-        <w:rPr>
-          <w:lang w:val="en-US"/>
-        </w:rPr>
-        <w:t xml:space="preserve"> </w:t>
-      </w:r>
-      <w:r>
-        <w:rPr>
-          <w:lang w:val="en-US"/>
-        </w:rPr>
-        <w:t>even if it is an empty tag by /</w:t>
-      </w:r>
-    </w:p>
-    <w:p>
-      <w:pPr>
-        <w:rPr>
-          <w:lang w:val="en-US"/>
-        </w:rPr>
-      </w:pPr>
-      <w:r>
-        <w:rPr>
-          <w:lang w:val="en-US"/>
-        </w:rPr>
-        <w:t>React use webpack for live</w:t>
-      </w:r>
-      <w:r>
-        <w:rPr>
-          <w:lang w:val="en-US"/>
-        </w:rPr>
-        <w:t xml:space="preserve"> </w:t>
-      </w:r>
-      <w:r>
-        <w:rPr>
-          <w:lang w:val="en-US"/>
-        </w:rPr>
-        <w:t xml:space="preserve">server </w:t>
-      </w:r>
-    </w:p>
-    <w:p>
-      <w:pPr>
-        <w:rPr>
-          <w:lang w:val="en-US"/>
-        </w:rPr>
-      </w:pPr>
-      <w:r>
-        <w:rPr>
-          <w:lang w:val="en-US"/>
-        </w:rPr>
-        <w:t>And use babel for compilation of component to js</w:t>
-      </w:r>
-    </w:p>
-    <w:p>
-      <w:pPr>
-        <w:rPr>
-          <w:lang w:val="en-US"/>
-        </w:rPr>
-      </w:pPr>
-      <w:r>
-        <w:rPr>
-          <w:lang w:val="en-US"/>
-        </w:rPr>
-        <w:t xml:space="preserve">Will research about Prop type and require prop types later </w:t>
-      </w:r>
-    </w:p>
-    <w:p>
-      <w:pPr>
-        <w:rPr>
-          <w:lang w:val="en-US"/>
-        </w:rPr>
-      </w:pPr>
-      <w:r>
-        <w:rPr>
-          <w:lang w:val="en-US"/>
-        </w:rPr>
-        <w:t xml:space="preserve">$0 in the </w:t>
-      </w:r>
-      <w:r>
-        <w:rPr>
-          <w:lang w:val="en-US"/>
-        </w:rPr>
-        <w:t>browser</w:t>
-      </w:r>
-      <w:r>
-        <w:rPr>
-          <w:lang w:val="en-US"/>
-        </w:rPr>
-        <w:t xml:space="preserve"> is used to access elements </w:t>
-      </w:r>
-      <w:r>
-        <w:rPr>
-          <w:lang w:val="en-US"/>
-        </w:rPr>
-        <w:t>that is selected in the inspector inside the console.</w:t>
-      </w:r>
-    </w:p>
-    <w:p>
-      <w:pPr>
-        <w:rPr>
-          <w:b/>
-          <w:bCs/>
-          <w:lang w:val="en-US"/>
-        </w:rPr>
-      </w:pPr>
-      <w:r>
-        <w:rPr>
-          <w:b/>
-          <w:bCs/>
-          <w:lang w:val="en-US"/>
-        </w:rPr>
-        <w:t xml:space="preserve">Font size =&gt; page </w:t>
-      </w:r>
-      <w:proofErr w:type="gramStart"/>
-      <w:r>
-        <w:rPr>
-          <w:b/>
-          <w:bCs/>
-          <w:lang w:val="en-US"/>
-        </w:rPr>
-        <w:t>Specific(</w:t>
-      </w:r>
-      <w:proofErr w:type="gramEnd"/>
-      <w:r>
-        <w:rPr>
-          <w:b/>
-          <w:bCs/>
-          <w:lang w:val="en-US"/>
-        </w:rPr>
-        <w:t>who knows)</w:t>
-      </w:r>
-    </w:p>
-    <w:p>
-      <w:pPr>
-        <w:rPr>
-          <w:b/>
-          <w:bCs/>
-          <w:lang w:val="en-US"/>
-        </w:rPr>
-      </w:pPr>
-      <w:r>
-        <w:rPr>
-          <w:b/>
-          <w:bCs/>
-          <w:lang w:val="en-US"/>
-        </w:rPr>
-        <w:t>${} =&gt; template lateral</w:t>
-      </w:r>
-    </w:p>
-    <w:p>
-      <w:pPr>
-        <w:rPr>
-          <w:lang w:val="en-US"/>
-        </w:rPr>
-      </w:pPr>
-      <w:r>
-        <w:rPr>
-          <w:lang w:val="en-US"/>
-        </w:rPr>
-        <w:t xml:space="preserve">Use </w:t>
-      </w:r>
-      <w:r>
-        <w:rPr>
-          <w:b/>
-          <w:bCs/>
-          <w:lang w:val="en-US"/>
-        </w:rPr>
-        <w:t>text-light</w:t>
-      </w:r>
-      <w:r>
-        <w:rPr>
-          <w:lang w:val="en-US"/>
-        </w:rPr>
-        <w:t xml:space="preserve"> class to make text white in Bootstrap</w:t>
-      </w:r>
-    </w:p>
-    <w:p>
-      <w:pPr>
-        <w:rPr>
-          <w:lang w:val="en-US"/>
-        </w:rPr>
-      </w:pPr>
-      <w:r>
-        <w:rPr>
-          <w:lang w:val="en-US"/>
-        </w:rPr>
-        <w:t>In react we use {} when we want to write js in between the tags.</w:t>
-      </w:r>
-    </w:p>
-    <w:p>
-      <w:pPr>
-        <w:rPr>
-          <w:lang w:val="en-US"/>
-        </w:rPr>
-      </w:pPr>
-      <w:r>
-        <w:rPr>
-          <w:lang w:val="en-US"/>
-        </w:rPr>
-        <w:t xml:space="preserve">To make the hosting of static websites in git easy we use package </w:t>
-      </w:r>
-      <w:proofErr w:type="spellStart"/>
-      <w:r>
-        <w:rPr>
-          <w:lang w:val="en-US"/>
-        </w:rPr>
-        <w:t>gh</w:t>
-      </w:r>
-      <w:proofErr w:type="spellEnd"/>
-      <w:r>
-        <w:rPr>
-          <w:lang w:val="en-US"/>
-        </w:rPr>
-        <w:t>-pages</w:t>
-      </w:r>
-      <w:r>
-        <w:rPr>
-          <w:lang w:val="en-US"/>
-        </w:rPr>
-        <w:t xml:space="preserve"> </w:t>
-      </w:r>
-    </w:p>
-    <w:p>
-      <w:pPr>
-        <w:rPr>
-          <w:lang w:val="en-US"/>
-        </w:rPr>
-      </w:pPr>
-      <w:r>
-        <w:rPr>
-          <w:lang w:val="en-US"/>
-        </w:rPr>
-        <w:t xml:space="preserve">When a website Layout got shifted because of above layout shift </w:t>
-      </w:r>
-      <w:r>
-        <w:rPr>
-          <w:lang w:val="en-US"/>
-        </w:rPr>
-        <w:t>then it is cumulative layout shift. Avoid it for good SEO.</w:t>
-      </w:r>
-    </w:p>
-    <w:p>
-      <w:pPr>
-        <w:rPr>
-          <w:lang w:val="en-US"/>
-        </w:rPr>
-      </w:pPr>
-      <w:r>
-        <w:rPr>
-          <w:lang w:val="en-US"/>
-        </w:rPr>
-        <w:t xml:space="preserve">Copy may not work in http requested website (I don’t </w:t>
-      </w:r>
-      <w:proofErr w:type="spellStart"/>
-      <w:r>
-        <w:rPr>
-          <w:lang w:val="en-US"/>
-        </w:rPr>
-        <w:t>now</w:t>
-      </w:r>
-      <w:proofErr w:type="spellEnd"/>
-      <w:r>
-        <w:rPr>
-          <w:lang w:val="en-US"/>
-        </w:rPr>
-        <w:t xml:space="preserve"> why</w:t>
-      </w:r>
-      <w:r>
-        <w:rPr>
-          <w:lang w:val="en-US"/>
-        </w:rPr>
-        <w:t xml:space="preserve"> </w:t>
-      </w:r>
-      <w:r>
-        <w:rPr>
-          <w:lang w:val="en-US"/>
-        </w:rPr>
-        <w:t>it</w:t>
-      </w:r>
-      <w:r>
-        <w:rPr>
-          <w:lang w:val="en-US"/>
-        </w:rPr>
-        <w:t xml:space="preserve"> is working in my site may it is changed but According to Teacher some js </w:t>
-      </w:r>
-      <w:proofErr w:type="spellStart"/>
-      <w:r>
-        <w:rPr>
-          <w:lang w:val="en-US"/>
-        </w:rPr>
-        <w:t>api</w:t>
-      </w:r>
-      <w:proofErr w:type="spellEnd"/>
-      <w:r>
-        <w:rPr>
-          <w:lang w:val="en-US"/>
-        </w:rPr>
-        <w:t xml:space="preserve"> does not work on http requested site.</w:t>
-      </w:r>
-      <w:r>
-        <w:rPr>
-          <w:lang w:val="en-US"/>
-        </w:rPr>
-        <w:t>)</w:t>
-      </w:r>
-    </w:p>
-    <w:p>
-      <w:pPr>
-        <w:rPr>
-          <w:lang w:val="en-US"/>
-        </w:rPr>
-      </w:pPr>
-      <w:r>
-        <w:rPr>
-          <w:lang w:val="en-US"/>
-        </w:rPr>
-        <w:t xml:space="preserve">This React course has some reference to the deployment as they are very important. </w:t>
-      </w:r>
-    </w:p>
-    <w:p>
-      <w:pPr>
-        <w:rPr>
-          <w:b/>
-          <w:bCs/>
-          <w:color w:val="EE0000"/>
-          <w:lang w:val="en-US"/>
-        </w:rPr>
-      </w:pPr>
-      <w:proofErr w:type="spellStart"/>
-      <w:r>
-        <w:rPr>
-          <w:b/>
-          <w:bCs/>
-          <w:color w:val="EE0000"/>
-          <w:lang w:val="en-US"/>
-        </w:rPr>
-        <w:t>Certbot</w:t>
-      </w:r>
-      <w:proofErr w:type="spellEnd"/>
-      <w:r>
-        <w:rPr>
-          <w:b/>
-          <w:bCs/>
-          <w:color w:val="EE0000"/>
-          <w:lang w:val="en-US"/>
-        </w:rPr>
-        <w:t xml:space="preserve"> for HTTP in nginx</w:t>
-      </w:r>
-    </w:p>
-    <w:p>
-      <w:pPr>
-        <w:rPr>
-          <w:b/>
-          <w:bCs/>
-          <w:color w:val="EE0000"/>
-          <w:lang w:val="en-US"/>
-        </w:rPr>
-      </w:pPr>
-      <w:r>
-        <w:rPr>
-          <w:b/>
-          <w:bCs/>
-          <w:color w:val="EE0000"/>
-          <w:lang w:val="en-US"/>
-        </w:rPr>
-        <w:t>Nginx</w:t>
-      </w:r>
-    </w:p>
-    <w:p>
-      <w:pPr>
-        <w:rPr>
-          <w:b/>
-          <w:bCs/>
-          <w:color w:val="EE0000"/>
-        </w:rPr>
-      </w:pPr>
-      <w:proofErr w:type="gramStart"/>
-      <w:r>
-        <w:rPr>
-          <w:b/>
-          <w:bCs/>
-          <w:color w:val="EE0000"/>
-        </w:rPr>
-        <w:t>.accordion</w:t>
-      </w:r>
-      <w:proofErr w:type="gramEnd"/>
-      <w:r>
-        <w:rPr>
-          <w:b/>
-          <w:bCs/>
-          <w:color w:val="EE0000"/>
-        </w:rPr>
-        <w:t>-</w:t>
-      </w:r>
-      <w:proofErr w:type="gramStart"/>
-      <w:r>
-        <w:rPr>
-          <w:b/>
-          <w:bCs/>
-          <w:color w:val="EE0000"/>
-        </w:rPr>
-        <w:t>button::after{</w:t>
-      </w:r>
-      <w:proofErr w:type="gramEnd"/>
-    </w:p>
-    <w:p>
-      <w:pPr>
-        <w:rPr>
-          <w:b/>
-          <w:bCs/>
-          <w:color w:val="EE0000"/>
-        </w:rPr>
-      </w:pPr>
-      <w:r>
-        <w:rPr>
-          <w:b/>
-          <w:bCs/>
-          <w:color w:val="EE0000"/>
-        </w:rPr>
-        <w:t xml:space="preserve">  </w:t>
-      </w:r>
-      <w:proofErr w:type="spellStart"/>
-      <w:proofErr w:type="gramStart"/>
-      <w:r>
-        <w:rPr>
-          <w:b/>
-          <w:bCs/>
-          <w:color w:val="EE0000"/>
-        </w:rPr>
-        <w:t>filter:invert</w:t>
-      </w:r>
-      <w:proofErr w:type="spellEnd"/>
-      <w:proofErr w:type="gramEnd"/>
       <w:r>
         <w:rPr>
           <w:b/>
@@ -1023,18 +943,10 @@
         </w:r>
       </w:hyperlink>
       <w:r>
-        <w:t xml:space="preserve"> flow rate. Used to minimise congestion. Also known as bandwidth </w:t>
-      </w:r>
-      <w:proofErr w:type="gramStart"/>
-      <w:r>
-        <w:t>throttling.</w:t>
-      </w:r>
-      <w:r>
-        <w:t>(</w:t>
-      </w:r>
-      <w:proofErr w:type="gramEnd"/>
-      <w:r>
-        <w:t>who knows)</w:t>
+        <w:t> flow rate. Used to minimise congestion. Also known as bandwidth throttling.</w:t>
+      </w:r>
+      <w:r>
+        <w:t>(who knows)</w:t>
       </w:r>
     </w:p>
     <w:p>
@@ -1089,27 +1001,7 @@
           <w:color w:val="EE0000"/>
           <w:lang w:val="en-US"/>
         </w:rPr>
-        <w:t xml:space="preserve">same component with different props is being </w:t>
-      </w:r>
-      <w:proofErr w:type="gramStart"/>
-      <w:r>
-        <w:rPr>
-          <w:b/>
-          <w:bCs/>
-          <w:color w:val="EE0000"/>
-          <w:lang w:val="en-US"/>
-        </w:rPr>
-        <w:t>route</w:t>
-      </w:r>
-      <w:proofErr w:type="gramEnd"/>
-      <w:r>
-        <w:rPr>
-          <w:b/>
-          <w:bCs/>
-          <w:color w:val="EE0000"/>
-          <w:lang w:val="en-US"/>
-        </w:rPr>
-        <w:t xml:space="preserve"> then you need to give each component a key to uniquely identify that component</w:t>
+        <w:t>same component with different props is being route then you need to give each component a key to uniquely identify that component</w:t>
       </w:r>
       <w:r>
         <w:rPr>
@@ -1467,15 +1359,7 @@
       </w:r>
       <w:proofErr w:type="spellEnd"/>
       <w:r>
-        <w:t xml:space="preserve"> text and use multiple </w:t>
-      </w:r>
-      <w:proofErr w:type="gramStart"/>
-      <w:r>
-        <w:t>cursor</w:t>
-      </w:r>
-      <w:proofErr w:type="gramEnd"/>
-      <w:r>
-        <w:t xml:space="preserve"> </w:t>
+        <w:t xml:space="preserve"> text and use multiple cursor </w:t>
       </w:r>
       <w:r>
         <w:t xml:space="preserve">and its shortcut key is </w:t>
@@ -1501,22 +1385,14 @@
         <w:t>We can store a local data</w:t>
       </w:r>
       <w:r>
-        <w:t xml:space="preserve"> in our react app </w:t>
-      </w:r>
-      <w:proofErr w:type="gramStart"/>
-      <w:r>
-        <w:t xml:space="preserve">in </w:t>
+        <w:t xml:space="preserve"> in our react app in </w:t>
       </w:r>
       <w:r>
         <w:t>.</w:t>
       </w:r>
       <w:proofErr w:type="spellStart"/>
       <w:r>
-        <w:t>env</w:t>
-      </w:r>
-      <w:proofErr w:type="gramEnd"/>
-      <w:r>
-        <w:t>.local</w:t>
+        <w:t>env.local</w:t>
       </w:r>
       <w:proofErr w:type="spellEnd"/>
       <w:r>
@@ -1536,23 +1412,7 @@
     </w:p>
     <w:p>
       <w:r>
-        <w:t xml:space="preserve">The environment variable start </w:t>
-      </w:r>
-      <w:proofErr w:type="gramStart"/>
-      <w:r>
-        <w:t>with  START</w:t>
-      </w:r>
-      <w:proofErr w:type="gramEnd"/>
-      <w:r>
-        <w:t xml:space="preserve">_APP you can get access to it in </w:t>
-      </w:r>
-      <w:proofErr w:type="gramStart"/>
-      <w:r>
-        <w:t>your</w:t>
-      </w:r>
-      <w:proofErr w:type="gramEnd"/>
-      <w:r>
-        <w:t xml:space="preserve"> react application</w:t>
+        <w:t>The environment variable start with  START_APP you can get access to it in your react application</w:t>
       </w:r>
     </w:p>
     <w:p>
@@ -1618,23 +1478,7 @@
     </w:p>
     <w:p>
       <w:r>
-        <w:t xml:space="preserve">You can make Hybrid React app including some files of </w:t>
-      </w:r>
-      <w:proofErr w:type="gramStart"/>
-      <w:r>
-        <w:t>class based</w:t>
-      </w:r>
-      <w:proofErr w:type="gramEnd"/>
-      <w:r>
-        <w:t xml:space="preserve"> component and some files of </w:t>
-      </w:r>
-      <w:proofErr w:type="gramStart"/>
-      <w:r>
-        <w:t>function based</w:t>
-      </w:r>
-      <w:proofErr w:type="gramEnd"/>
-      <w:r>
-        <w:t xml:space="preserve"> component. </w:t>
+        <w:t xml:space="preserve">You can make Hybrid React app including some files of class based component and some files of function based component. </w:t>
       </w:r>
     </w:p>
     <w:p>
@@ -1883,23 +1727,7 @@
           <w:b/>
           <w:bCs/>
         </w:rPr>
-        <w:t xml:space="preserve">what is ES6 </w:t>
-      </w:r>
-      <w:proofErr w:type="gramStart"/>
-      <w:r>
-        <w:rPr>
-          <w:b/>
-          <w:bCs/>
-        </w:rPr>
-        <w:t>modules(</w:t>
-      </w:r>
-      <w:proofErr w:type="gramEnd"/>
-      <w:r>
-        <w:rPr>
-          <w:b/>
-          <w:bCs/>
-        </w:rPr>
-        <w:t>simples and short)</w:t>
+        <w:t>what is ES6 modules(simples and short)</w:t>
       </w:r>
     </w:p>
     <w:p>
@@ -2010,23 +1838,13 @@
       </w:r>
       <w:proofErr w:type="spellEnd"/>
       <w:r>
-        <w:t xml:space="preserve"> modules are an older JavaScript module system mainly used in Node.js for server-side development. They use </w:t>
-      </w:r>
-      <w:proofErr w:type="gramStart"/>
-      <w:r>
-        <w:t>require(</w:t>
-      </w:r>
-      <w:proofErr w:type="gramEnd"/>
-      <w:r>
-        <w:t xml:space="preserve">) to import modules and </w:t>
+        <w:t xml:space="preserve"> modules are an older JavaScript module system mainly used in Node.js for server-side development. They use require() to import modules and </w:t>
       </w:r>
       <w:proofErr w:type="spellStart"/>
-      <w:proofErr w:type="gramStart"/>
       <w:r>
         <w:t>module.exports</w:t>
       </w:r>
       <w:proofErr w:type="spellEnd"/>
-      <w:proofErr w:type="gramEnd"/>
       <w:r>
         <w:t xml:space="preserve"> to export functions, objects, or values. The loading is synchronous, meaning code execution waits for the module to load.</w:t>
       </w:r>
@@ -2074,15 +1892,7 @@
         </w:numPr>
       </w:pPr>
       <w:r>
-        <w:t xml:space="preserve">Use </w:t>
-      </w:r>
-      <w:proofErr w:type="gramStart"/>
-      <w:r>
-        <w:t>require(</w:t>
-      </w:r>
-      <w:proofErr w:type="gramEnd"/>
-      <w:r>
-        <w:t>) to import modules.</w:t>
+        <w:t>Use require() to import modules.</w:t>
       </w:r>
     </w:p>
     <w:p>
@@ -2096,12 +1906,10 @@
         <w:t xml:space="preserve">Use </w:t>
       </w:r>
       <w:proofErr w:type="spellStart"/>
-      <w:proofErr w:type="gramStart"/>
       <w:r>
         <w:t>module.exports</w:t>
       </w:r>
       <w:proofErr w:type="spellEnd"/>
-      <w:proofErr w:type="gramEnd"/>
       <w:r>
         <w:t xml:space="preserve"> to export from a module.</w:t>
       </w:r>
@@ -2202,36 +2010,12 @@
           <w:b/>
           <w:bCs/>
         </w:rPr>
-        <w:t xml:space="preserve">Our </w:t>
-      </w:r>
-      <w:proofErr w:type="gramStart"/>
-      <w:r>
-        <w:rPr>
-          <w:b/>
-          <w:bCs/>
-        </w:rPr>
-        <w:t>model</w:t>
-      </w:r>
-      <w:proofErr w:type="gramEnd"/>
-      <w:r>
-        <w:rPr>
-          <w:b/>
-          <w:bCs/>
-        </w:rPr>
-        <w:t xml:space="preserve"> name start with capital first letter.</w:t>
-      </w:r>
-    </w:p>
-    <w:p>
-      <w:r>
-        <w:t xml:space="preserve">So here is the mongoose drill first we make a </w:t>
-      </w:r>
-      <w:proofErr w:type="gramStart"/>
-      <w:r>
-        <w:t>schema by Schema</w:t>
-      </w:r>
-      <w:proofErr w:type="gramEnd"/>
-      <w:r>
-        <w:t xml:space="preserve"> class</w:t>
+        <w:t>Our model name start with capital first letter.</w:t>
+      </w:r>
+    </w:p>
+    <w:p>
+      <w:r>
+        <w:t>So here is the mongoose drill first we make a schema by Schema class</w:t>
       </w:r>
     </w:p>
     <w:p>
@@ -2249,13 +2033,8 @@
       <w:r>
         <w:t xml:space="preserve"> files are inside the </w:t>
       </w:r>
-      <w:proofErr w:type="gramStart"/>
-      <w:r>
-        <w:t>models</w:t>
-      </w:r>
-      <w:proofErr w:type="gramEnd"/>
-      <w:r>
-        <w:t xml:space="preserve"> folder (who knows)</w:t>
+      <w:r>
+        <w:t>models folder (who knows)</w:t>
       </w:r>
     </w:p>
     <w:p>
@@ -2266,12 +2045,10 @@
         <w:t xml:space="preserve"> By </w:t>
       </w:r>
       <w:proofErr w:type="spellStart"/>
-      <w:proofErr w:type="gramStart"/>
       <w:r>
         <w:t>mongoose.model</w:t>
       </w:r>
       <w:proofErr w:type="spellEnd"/>
-      <w:proofErr w:type="gramEnd"/>
     </w:p>
     <w:p>
       <w:r>
@@ -2284,6 +2061,104 @@
       <w:proofErr w:type="spellEnd"/>
       <w:r>
         <w:t xml:space="preserve"> </w:t>
+      </w:r>
+    </w:p>
+    <w:p>
+      <w:r>
+        <w:t>If we don’t send anything in response then the loading keep happening</w:t>
+      </w:r>
+    </w:p>
+    <w:p>
+      <w:pPr>
+        <w:jc w:val="center"/>
+      </w:pPr>
+      <w:r>
+        <w:drawing>
+          <wp:inline distT="0" distB="0" distL="0" distR="0" wp14:anchorId="6C57D530" wp14:editId="009B3237">
+            <wp:extent cx="5731510" cy="1651000"/>
+            <wp:effectExtent l="0" t="0" r="2540" b="6350"/>
+            <wp:docPr id="296667497" name="Picture 1"/>
+            <wp:cNvGraphicFramePr>
+              <a:graphicFrameLocks xmlns:a="http://schemas.openxmlformats.org/drawingml/2006/main" noChangeAspect="1"/>
+            </wp:cNvGraphicFramePr>
+            <a:graphic xmlns:a="http://schemas.openxmlformats.org/drawingml/2006/main">
+              <a:graphicData uri="http://schemas.openxmlformats.org/drawingml/2006/picture">
+                <pic:pic xmlns:pic="http://schemas.openxmlformats.org/drawingml/2006/picture">
+                  <pic:nvPicPr>
+                    <pic:cNvPr id="296667497" name=""/>
+                    <pic:cNvPicPr/>
+                  </pic:nvPicPr>
+                  <pic:blipFill>
+                    <a:blip r:embed="rId16"/>
+                    <a:stretch>
+                      <a:fillRect/>
+                    </a:stretch>
+                  </pic:blipFill>
+                  <pic:spPr>
+                    <a:xfrm>
+                      <a:off x="0" y="0"/>
+                      <a:ext cx="5731510" cy="1651000"/>
+                    </a:xfrm>
+                    <a:prstGeom prst="rect">
+                      <a:avLst/>
+                    </a:prstGeom>
+                  </pic:spPr>
+                </pic:pic>
+              </a:graphicData>
+            </a:graphic>
+          </wp:inline>
+        </w:drawing>
+      </w:r>
+    </w:p>
+    <w:p>
+      <w:r>
+        <w:t>Request body</w:t>
+      </w:r>
+    </w:p>
+    <w:p>
+      <w:r>
+        <w:t>To  Send a body make sure send a data in the body and make the header content type as application/</w:t>
+      </w:r>
+      <w:proofErr w:type="spellStart"/>
+      <w:r>
+        <w:t>json</w:t>
+      </w:r>
+      <w:proofErr w:type="spellEnd"/>
+    </w:p>
+    <w:p>
+      <w:pPr>
+        <w:rPr>
+          <w:b/>
+          <w:bCs/>
+        </w:rPr>
+      </w:pPr>
+      <w:r>
+        <w:rPr>
+          <w:b/>
+          <w:bCs/>
+        </w:rPr>
+        <w:t>Teacher says never to store password in</w:t>
+      </w:r>
+      <w:r>
+        <w:rPr>
+          <w:b/>
+          <w:bCs/>
+        </w:rPr>
+        <w:t xml:space="preserve"> plain</w:t>
+      </w:r>
+      <w:r>
+        <w:rPr>
+          <w:b/>
+          <w:bCs/>
+        </w:rPr>
+        <w:t xml:space="preserve"> text</w:t>
+      </w:r>
+      <w:r>
+        <w:rPr>
+          <w:b/>
+          <w:bCs/>
+        </w:rPr>
+        <w:t>(who knows)</w:t>
       </w:r>
     </w:p>
     <w:p/>
@@ -3709,6 +3584,7 @@
   <w:style w:type="character" w:default="1" w:styleId="DefaultParagraphFont">
     <w:name w:val="Default Paragraph Font"/>
     <w:uiPriority w:val="1"/>
+    <w:semiHidden/>
     <w:unhideWhenUsed/>
   </w:style>
   <w:style w:type="table" w:default="1" w:styleId="TableNormal">

</xml_diff>

<commit_message>
Lesson 46 Adding Data Validation Using express-validator
</commit_message>
<xml_diff>
--- a/Notes.docx
+++ b/Notes.docx
@@ -40,6 +40,7 @@
           <w:lang w:val="en-US"/>
         </w:rPr>
       </w:pPr>
+      <w:proofErr w:type="gramStart"/>
       <w:r>
         <w:rPr>
           <w:lang w:val="en-US"/>
@@ -60,6 +61,7 @@
         <w:t>substr</w:t>
       </w:r>
       <w:proofErr w:type="spellEnd"/>
+      <w:proofErr w:type="gramEnd"/>
       <w:r>
         <w:rPr>
           <w:lang w:val="en-US"/>
@@ -81,6 +83,7 @@
         <w:t xml:space="preserve">, </w:t>
       </w:r>
       <w:proofErr w:type="spellStart"/>
+      <w:proofErr w:type="gramStart"/>
       <w:r>
         <w:rPr>
           <w:lang w:val="en-US"/>
@@ -92,7 +95,14 @@
         <w:rPr>
           <w:lang w:val="en-US"/>
         </w:rPr>
-        <w:t xml:space="preserve"> , </w:t>
+        <w:t xml:space="preserve"> ,</w:t>
+      </w:r>
+      <w:proofErr w:type="gramEnd"/>
+      <w:r>
+        <w:rPr>
+          <w:lang w:val="en-US"/>
+        </w:rPr>
+        <w:t xml:space="preserve"> </w:t>
       </w:r>
       <w:proofErr w:type="spellStart"/>
       <w:r>
@@ -143,6 +153,7 @@
         </w:rPr>
       </w:pPr>
       <w:proofErr w:type="spellStart"/>
+      <w:proofErr w:type="gramStart"/>
       <w:r>
         <w:rPr>
           <w:lang w:val="en-US"/>
@@ -160,9 +171,17 @@
         <w:rPr>
           <w:lang w:val="en-US"/>
         </w:rPr>
-        <w:t xml:space="preserve">, </w:t>
+        <w:t>,</w:t>
+      </w:r>
+      <w:proofErr w:type="gramEnd"/>
+      <w:r>
+        <w:rPr>
+          <w:lang w:val="en-US"/>
+        </w:rPr>
+        <w:t xml:space="preserve"> </w:t>
       </w:r>
       <w:proofErr w:type="spellStart"/>
+      <w:proofErr w:type="gramStart"/>
       <w:r>
         <w:rPr>
           <w:lang w:val="en-US"/>
@@ -174,7 +193,14 @@
         <w:rPr>
           <w:lang w:val="en-US"/>
         </w:rPr>
-        <w:t xml:space="preserve"> , value of </w:t>
+        <w:t xml:space="preserve"> ,</w:t>
+      </w:r>
+      <w:proofErr w:type="gramEnd"/>
+      <w:r>
+        <w:rPr>
+          <w:lang w:val="en-US"/>
+        </w:rPr>
+        <w:t xml:space="preserve"> value of </w:t>
       </w:r>
       <w:r>
         <w:rPr>
@@ -193,7 +219,21 @@
         <w:rPr>
           <w:lang w:val="en-US"/>
         </w:rPr>
-        <w:t>to switch to script mode we use “use strict” in the beginning of the code.</w:t>
+        <w:t xml:space="preserve">to switch to script </w:t>
+      </w:r>
+      <w:proofErr w:type="gramStart"/>
+      <w:r>
+        <w:rPr>
+          <w:lang w:val="en-US"/>
+        </w:rPr>
+        <w:t>mode</w:t>
+      </w:r>
+      <w:proofErr w:type="gramEnd"/>
+      <w:r>
+        <w:rPr>
+          <w:lang w:val="en-US"/>
+        </w:rPr>
+        <w:t xml:space="preserve"> we use “use strict” in the beginning of the code.</w:t>
       </w:r>
     </w:p>
     <w:p>
@@ -495,7 +535,25 @@
           <w:bCs/>
           <w:lang w:val="en-US"/>
         </w:rPr>
-        <w:t>Font size =&gt; page Specific(who knows)</w:t>
+        <w:t xml:space="preserve">Font size =&gt; page </w:t>
+      </w:r>
+      <w:proofErr w:type="gramStart"/>
+      <w:r>
+        <w:rPr>
+          <w:b/>
+          <w:bCs/>
+          <w:lang w:val="en-US"/>
+        </w:rPr>
+        <w:t>Specific(</w:t>
+      </w:r>
+      <w:proofErr w:type="gramEnd"/>
+      <w:r>
+        <w:rPr>
+          <w:b/>
+          <w:bCs/>
+          <w:lang w:val="en-US"/>
+        </w:rPr>
+        <w:t>who knows)</w:t>
       </w:r>
     </w:p>
     <w:p>
@@ -742,32 +800,53 @@
           <w:color w:val="EE0000"/>
         </w:rPr>
       </w:pPr>
+      <w:proofErr w:type="gramStart"/>
       <w:r>
         <w:rPr>
           <w:b/>
           <w:bCs/>
           <w:color w:val="EE0000"/>
         </w:rPr>
-        <w:t>.accordion-button::after{</w:t>
-      </w:r>
-    </w:p>
-    <w:p>
-      <w:pPr>
+        <w:t>.accordion</w:t>
+      </w:r>
+      <w:proofErr w:type="gramEnd"/>
+      <w:r>
         <w:rPr>
           <w:b/>
           <w:bCs/>
           <w:color w:val="EE0000"/>
         </w:rPr>
-      </w:pPr>
+        <w:t>-</w:t>
+      </w:r>
+      <w:proofErr w:type="gramStart"/>
       <w:r>
         <w:rPr>
           <w:b/>
           <w:bCs/>
           <w:color w:val="EE0000"/>
         </w:rPr>
+        <w:t>button::after{</w:t>
+      </w:r>
+      <w:proofErr w:type="gramEnd"/>
+    </w:p>
+    <w:p>
+      <w:pPr>
+        <w:rPr>
+          <w:b/>
+          <w:bCs/>
+          <w:color w:val="EE0000"/>
+        </w:rPr>
+      </w:pPr>
+      <w:r>
+        <w:rPr>
+          <w:b/>
+          <w:bCs/>
+          <w:color w:val="EE0000"/>
+        </w:rPr>
         <w:t xml:space="preserve">  </w:t>
       </w:r>
       <w:proofErr w:type="spellStart"/>
+      <w:proofErr w:type="gramStart"/>
       <w:r>
         <w:rPr>
           <w:b/>
@@ -777,6 +856,7 @@
         <w:t>filter:invert</w:t>
       </w:r>
       <w:proofErr w:type="spellEnd"/>
+      <w:proofErr w:type="gramEnd"/>
       <w:r>
         <w:rPr>
           <w:b/>
@@ -943,10 +1023,18 @@
         </w:r>
       </w:hyperlink>
       <w:r>
-        <w:t> flow rate. Used to minimise congestion. Also known as bandwidth throttling.</w:t>
-      </w:r>
-      <w:r>
-        <w:t>(who knows)</w:t>
+        <w:t xml:space="preserve"> flow rate. Used to minimise congestion. Also known as bandwidth </w:t>
+      </w:r>
+      <w:proofErr w:type="gramStart"/>
+      <w:r>
+        <w:t>throttling.</w:t>
+      </w:r>
+      <w:r>
+        <w:t>(</w:t>
+      </w:r>
+      <w:proofErr w:type="gramEnd"/>
+      <w:r>
+        <w:t>who knows)</w:t>
       </w:r>
     </w:p>
     <w:p>
@@ -1001,7 +1089,27 @@
           <w:color w:val="EE0000"/>
           <w:lang w:val="en-US"/>
         </w:rPr>
-        <w:t>same component with different props is being route then you need to give each component a key to uniquely identify that component</w:t>
+        <w:t xml:space="preserve">same component with different props is being </w:t>
+      </w:r>
+      <w:proofErr w:type="gramStart"/>
+      <w:r>
+        <w:rPr>
+          <w:b/>
+          <w:bCs/>
+          <w:color w:val="EE0000"/>
+          <w:lang w:val="en-US"/>
+        </w:rPr>
+        <w:t>route</w:t>
+      </w:r>
+      <w:proofErr w:type="gramEnd"/>
+      <w:r>
+        <w:rPr>
+          <w:b/>
+          <w:bCs/>
+          <w:color w:val="EE0000"/>
+          <w:lang w:val="en-US"/>
+        </w:rPr>
+        <w:t xml:space="preserve"> then you need to give each component a key to uniquely identify that component</w:t>
       </w:r>
       <w:r>
         <w:rPr>
@@ -1359,7 +1467,15 @@
       </w:r>
       <w:proofErr w:type="spellEnd"/>
       <w:r>
-        <w:t xml:space="preserve"> text and use multiple cursor </w:t>
+        <w:t xml:space="preserve"> text and use multiple </w:t>
+      </w:r>
+      <w:proofErr w:type="gramStart"/>
+      <w:r>
+        <w:t>cursor</w:t>
+      </w:r>
+      <w:proofErr w:type="gramEnd"/>
+      <w:r>
+        <w:t xml:space="preserve"> </w:t>
       </w:r>
       <w:r>
         <w:t xml:space="preserve">and its shortcut key is </w:t>
@@ -1385,14 +1501,22 @@
         <w:t>We can store a local data</w:t>
       </w:r>
       <w:r>
-        <w:t xml:space="preserve"> in our react app in </w:t>
+        <w:t xml:space="preserve"> in our react app </w:t>
+      </w:r>
+      <w:proofErr w:type="gramStart"/>
+      <w:r>
+        <w:t xml:space="preserve">in </w:t>
       </w:r>
       <w:r>
         <w:t>.</w:t>
       </w:r>
       <w:proofErr w:type="spellStart"/>
       <w:r>
-        <w:t>env.local</w:t>
+        <w:t>env</w:t>
+      </w:r>
+      <w:proofErr w:type="gramEnd"/>
+      <w:r>
+        <w:t>.local</w:t>
       </w:r>
       <w:proofErr w:type="spellEnd"/>
       <w:r>
@@ -1412,7 +1536,23 @@
     </w:p>
     <w:p>
       <w:r>
-        <w:t>The environment variable start with  START_APP you can get access to it in your react application</w:t>
+        <w:t xml:space="preserve">The environment variable start </w:t>
+      </w:r>
+      <w:proofErr w:type="gramStart"/>
+      <w:r>
+        <w:t>with  START</w:t>
+      </w:r>
+      <w:proofErr w:type="gramEnd"/>
+      <w:r>
+        <w:t xml:space="preserve">_APP you can get access to it in </w:t>
+      </w:r>
+      <w:proofErr w:type="gramStart"/>
+      <w:r>
+        <w:t>your</w:t>
+      </w:r>
+      <w:proofErr w:type="gramEnd"/>
+      <w:r>
+        <w:t xml:space="preserve"> react application</w:t>
       </w:r>
     </w:p>
     <w:p>
@@ -1478,7 +1618,23 @@
     </w:p>
     <w:p>
       <w:r>
-        <w:t xml:space="preserve">You can make Hybrid React app including some files of class based component and some files of function based component. </w:t>
+        <w:t xml:space="preserve">You can make Hybrid React app including some files of </w:t>
+      </w:r>
+      <w:proofErr w:type="gramStart"/>
+      <w:r>
+        <w:t>class based</w:t>
+      </w:r>
+      <w:proofErr w:type="gramEnd"/>
+      <w:r>
+        <w:t xml:space="preserve"> component and some files of </w:t>
+      </w:r>
+      <w:proofErr w:type="gramStart"/>
+      <w:r>
+        <w:t>function based</w:t>
+      </w:r>
+      <w:proofErr w:type="gramEnd"/>
+      <w:r>
+        <w:t xml:space="preserve"> component. </w:t>
       </w:r>
     </w:p>
     <w:p>
@@ -1727,7 +1883,23 @@
           <w:b/>
           <w:bCs/>
         </w:rPr>
-        <w:t>what is ES6 modules(simples and short)</w:t>
+        <w:t xml:space="preserve">what is ES6 </w:t>
+      </w:r>
+      <w:proofErr w:type="gramStart"/>
+      <w:r>
+        <w:rPr>
+          <w:b/>
+          <w:bCs/>
+        </w:rPr>
+        <w:t>modules(</w:t>
+      </w:r>
+      <w:proofErr w:type="gramEnd"/>
+      <w:r>
+        <w:rPr>
+          <w:b/>
+          <w:bCs/>
+        </w:rPr>
+        <w:t>simples and short)</w:t>
       </w:r>
     </w:p>
     <w:p>
@@ -1838,13 +2010,23 @@
       </w:r>
       <w:proofErr w:type="spellEnd"/>
       <w:r>
-        <w:t xml:space="preserve"> modules are an older JavaScript module system mainly used in Node.js for server-side development. They use require() to import modules and </w:t>
+        <w:t xml:space="preserve"> modules are an older JavaScript module system mainly used in Node.js for server-side development. They use </w:t>
+      </w:r>
+      <w:proofErr w:type="gramStart"/>
+      <w:r>
+        <w:t>require(</w:t>
+      </w:r>
+      <w:proofErr w:type="gramEnd"/>
+      <w:r>
+        <w:t xml:space="preserve">) to import modules and </w:t>
       </w:r>
       <w:proofErr w:type="spellStart"/>
+      <w:proofErr w:type="gramStart"/>
       <w:r>
         <w:t>module.exports</w:t>
       </w:r>
       <w:proofErr w:type="spellEnd"/>
+      <w:proofErr w:type="gramEnd"/>
       <w:r>
         <w:t xml:space="preserve"> to export functions, objects, or values. The loading is synchronous, meaning code execution waits for the module to load.</w:t>
       </w:r>
@@ -1892,7 +2074,15 @@
         </w:numPr>
       </w:pPr>
       <w:r>
-        <w:t>Use require() to import modules.</w:t>
+        <w:t xml:space="preserve">Use </w:t>
+      </w:r>
+      <w:proofErr w:type="gramStart"/>
+      <w:r>
+        <w:t>require(</w:t>
+      </w:r>
+      <w:proofErr w:type="gramEnd"/>
+      <w:r>
+        <w:t>) to import modules.</w:t>
       </w:r>
     </w:p>
     <w:p>
@@ -1906,10 +2096,12 @@
         <w:t xml:space="preserve">Use </w:t>
       </w:r>
       <w:proofErr w:type="spellStart"/>
+      <w:proofErr w:type="gramStart"/>
       <w:r>
         <w:t>module.exports</w:t>
       </w:r>
       <w:proofErr w:type="spellEnd"/>
+      <w:proofErr w:type="gramEnd"/>
       <w:r>
         <w:t xml:space="preserve"> to export from a module.</w:t>
       </w:r>
@@ -2010,12 +2202,36 @@
           <w:b/>
           <w:bCs/>
         </w:rPr>
-        <w:t>Our model name start with capital first letter.</w:t>
-      </w:r>
-    </w:p>
-    <w:p>
-      <w:r>
-        <w:t>So here is the mongoose drill first we make a schema by Schema class</w:t>
+        <w:t xml:space="preserve">Our </w:t>
+      </w:r>
+      <w:proofErr w:type="gramStart"/>
+      <w:r>
+        <w:rPr>
+          <w:b/>
+          <w:bCs/>
+        </w:rPr>
+        <w:t>model</w:t>
+      </w:r>
+      <w:proofErr w:type="gramEnd"/>
+      <w:r>
+        <w:rPr>
+          <w:b/>
+          <w:bCs/>
+        </w:rPr>
+        <w:t xml:space="preserve"> name start with capital first letter.</w:t>
+      </w:r>
+    </w:p>
+    <w:p>
+      <w:r>
+        <w:t xml:space="preserve">So here is the mongoose drill first we make a </w:t>
+      </w:r>
+      <w:proofErr w:type="gramStart"/>
+      <w:r>
+        <w:t>schema by Schema</w:t>
+      </w:r>
+      <w:proofErr w:type="gramEnd"/>
+      <w:r>
+        <w:t xml:space="preserve"> class</w:t>
       </w:r>
     </w:p>
     <w:p>
@@ -2033,8 +2249,13 @@
       <w:r>
         <w:t xml:space="preserve"> files are inside the </w:t>
       </w:r>
-      <w:r>
-        <w:t>models folder (who knows)</w:t>
+      <w:proofErr w:type="gramStart"/>
+      <w:r>
+        <w:t>models</w:t>
+      </w:r>
+      <w:proofErr w:type="gramEnd"/>
+      <w:r>
+        <w:t xml:space="preserve"> folder (who knows)</w:t>
       </w:r>
     </w:p>
     <w:p>
@@ -2045,10 +2266,12 @@
         <w:t xml:space="preserve"> By </w:t>
       </w:r>
       <w:proofErr w:type="spellStart"/>
+      <w:proofErr w:type="gramStart"/>
       <w:r>
         <w:t>mongoose.model</w:t>
       </w:r>
       <w:proofErr w:type="spellEnd"/>
+      <w:proofErr w:type="gramEnd"/>
     </w:p>
     <w:p>
       <w:r>
@@ -2065,7 +2288,15 @@
     </w:p>
     <w:p>
       <w:r>
-        <w:t>If we don’t send anything in response then the loading keep happening</w:t>
+        <w:t xml:space="preserve">If we don’t send anything in response then the loading </w:t>
+      </w:r>
+      <w:proofErr w:type="gramStart"/>
+      <w:r>
+        <w:t>keep</w:t>
+      </w:r>
+      <w:proofErr w:type="gramEnd"/>
+      <w:r>
+        <w:t xml:space="preserve"> happening</w:t>
       </w:r>
     </w:p>
     <w:p>
@@ -2073,6 +2304,9 @@
         <w:jc w:val="center"/>
       </w:pPr>
       <w:r>
+        <w:rPr>
+          <w:noProof/>
+        </w:rPr>
         <w:drawing>
           <wp:inline distT="0" distB="0" distL="0" distR="0" wp14:anchorId="6C57D530" wp14:editId="009B3237">
             <wp:extent cx="5731510" cy="1651000"/>
@@ -2116,8 +2350,13 @@
       </w:r>
     </w:p>
     <w:p>
-      <w:r>
-        <w:t>To  Send a body make sure send a data in the body and make the header content type as application/</w:t>
+      <w:proofErr w:type="gramStart"/>
+      <w:r>
+        <w:t>To  Send</w:t>
+      </w:r>
+      <w:proofErr w:type="gramEnd"/>
+      <w:r>
+        <w:t xml:space="preserve"> a body make sure send a data in the body and make the header content type as application/</w:t>
       </w:r>
       <w:proofErr w:type="spellStart"/>
       <w:r>
@@ -2151,14 +2390,149 @@
           <w:b/>
           <w:bCs/>
         </w:rPr>
-        <w:t xml:space="preserve"> text</w:t>
-      </w:r>
-      <w:r>
-        <w:rPr>
-          <w:b/>
-          <w:bCs/>
-        </w:rPr>
-        <w:t>(who knows)</w:t>
+        <w:t xml:space="preserve"> </w:t>
+      </w:r>
+      <w:proofErr w:type="gramStart"/>
+      <w:r>
+        <w:rPr>
+          <w:b/>
+          <w:bCs/>
+        </w:rPr>
+        <w:t>text</w:t>
+      </w:r>
+      <w:r>
+        <w:rPr>
+          <w:b/>
+          <w:bCs/>
+        </w:rPr>
+        <w:t>(</w:t>
+      </w:r>
+      <w:proofErr w:type="gramEnd"/>
+      <w:r>
+        <w:rPr>
+          <w:b/>
+          <w:bCs/>
+        </w:rPr>
+        <w:t>who knows)</w:t>
+      </w:r>
+    </w:p>
+    <w:p>
+      <w:r>
+        <w:t>We will use express validation package for validation purposes</w:t>
+      </w:r>
+      <w:r>
+        <w:t xml:space="preserve"> </w:t>
+      </w:r>
+    </w:p>
+    <w:p>
+      <w:pPr>
+        <w:rPr>
+          <w:b/>
+          <w:bCs/>
+          <w:color w:val="EE0000"/>
+        </w:rPr>
+      </w:pPr>
+      <w:r>
+        <w:rPr>
+          <w:b/>
+          <w:bCs/>
+          <w:color w:val="EE0000"/>
+        </w:rPr>
+        <w:t xml:space="preserve">I think in mongoose anything new you mentioned that does not exist in mongo </w:t>
+      </w:r>
+      <w:proofErr w:type="spellStart"/>
+      <w:r>
+        <w:rPr>
+          <w:b/>
+          <w:bCs/>
+          <w:color w:val="EE0000"/>
+        </w:rPr>
+        <w:t>db</w:t>
+      </w:r>
+      <w:proofErr w:type="spellEnd"/>
+      <w:r>
+        <w:rPr>
+          <w:b/>
+          <w:bCs/>
+          <w:color w:val="EE0000"/>
+        </w:rPr>
+        <w:t xml:space="preserve"> it will be </w:t>
+      </w:r>
+      <w:r>
+        <w:rPr>
+          <w:b/>
+          <w:bCs/>
+          <w:color w:val="EE0000"/>
+        </w:rPr>
+        <w:t xml:space="preserve">added in </w:t>
+      </w:r>
+      <w:proofErr w:type="spellStart"/>
+      <w:r>
+        <w:rPr>
+          <w:b/>
+          <w:bCs/>
+          <w:color w:val="EE0000"/>
+        </w:rPr>
+        <w:t>mongodb</w:t>
+      </w:r>
+      <w:proofErr w:type="spellEnd"/>
+      <w:r>
+        <w:rPr>
+          <w:b/>
+          <w:bCs/>
+          <w:color w:val="EE0000"/>
+        </w:rPr>
+        <w:t xml:space="preserve"> (for example if you mentioned new database in connection string or anything new </w:t>
+      </w:r>
+      <w:r>
+        <w:rPr>
+          <w:b/>
+          <w:bCs/>
+          <w:color w:val="EE0000"/>
+        </w:rPr>
+        <w:t>and it might show when you add som</w:t>
+      </w:r>
+      <w:r>
+        <w:rPr>
+          <w:b/>
+          <w:bCs/>
+          <w:color w:val="EE0000"/>
+        </w:rPr>
+        <w:t>et</w:t>
+      </w:r>
+      <w:r>
+        <w:rPr>
+          <w:b/>
+          <w:bCs/>
+          <w:color w:val="EE0000"/>
+        </w:rPr>
+        <w:t xml:space="preserve">hing </w:t>
+      </w:r>
+      <w:proofErr w:type="gramStart"/>
+      <w:r>
+        <w:rPr>
+          <w:b/>
+          <w:bCs/>
+          <w:color w:val="EE0000"/>
+        </w:rPr>
+        <w:t>new</w:t>
+      </w:r>
+      <w:r>
+        <w:rPr>
+          <w:b/>
+          <w:bCs/>
+          <w:color w:val="EE0000"/>
+        </w:rPr>
+        <w:t>(</w:t>
+      </w:r>
+      <w:proofErr w:type="gramEnd"/>
+      <w:r>
+        <w:rPr>
+          <w:b/>
+          <w:bCs/>
+          <w:color w:val="EE0000"/>
+        </w:rPr>
+        <w:t>who knows))</w:t>
       </w:r>
     </w:p>
     <w:p/>

</xml_diff>

<commit_message>
Lesson 49 Hashing Passwords using bcryptjs in NodeJs
</commit_message>
<xml_diff>
--- a/Notes.docx
+++ b/Notes.docx
@@ -2350,60 +2350,173 @@
       </w:r>
     </w:p>
     <w:p>
+      <w:r>
+        <w:t>To Send a body make sure send a data in the body and make the header content type as application/</w:t>
+      </w:r>
+      <w:proofErr w:type="spellStart"/>
+      <w:r>
+        <w:t>json</w:t>
+      </w:r>
+      <w:proofErr w:type="spellEnd"/>
+    </w:p>
+    <w:p>
+      <w:pPr>
+        <w:rPr>
+          <w:b/>
+          <w:bCs/>
+        </w:rPr>
+      </w:pPr>
+      <w:r>
+        <w:rPr>
+          <w:b/>
+          <w:bCs/>
+        </w:rPr>
+        <w:t>Teacher says never to store password in</w:t>
+      </w:r>
+      <w:r>
+        <w:rPr>
+          <w:b/>
+          <w:bCs/>
+        </w:rPr>
+        <w:t xml:space="preserve"> plain</w:t>
+      </w:r>
+      <w:r>
+        <w:rPr>
+          <w:b/>
+          <w:bCs/>
+        </w:rPr>
+        <w:t xml:space="preserve"> </w:t>
+      </w:r>
       <w:proofErr w:type="gramStart"/>
       <w:r>
-        <w:t>To  Send</w:t>
+        <w:rPr>
+          <w:b/>
+          <w:bCs/>
+        </w:rPr>
+        <w:t>text</w:t>
+      </w:r>
+      <w:r>
+        <w:rPr>
+          <w:b/>
+          <w:bCs/>
+        </w:rPr>
+        <w:t>(</w:t>
       </w:r>
       <w:proofErr w:type="gramEnd"/>
       <w:r>
-        <w:t xml:space="preserve"> a body make sure send a data in the body and make the header content type as application/</w:t>
-      </w:r>
-      <w:proofErr w:type="spellStart"/>
-      <w:r>
-        <w:t>json</w:t>
-      </w:r>
-      <w:proofErr w:type="spellEnd"/>
-    </w:p>
-    <w:p>
-      <w:pPr>
-        <w:rPr>
-          <w:b/>
-          <w:bCs/>
-        </w:rPr>
-      </w:pPr>
-      <w:r>
-        <w:rPr>
-          <w:b/>
-          <w:bCs/>
-        </w:rPr>
-        <w:t>Teacher says never to store password in</w:t>
-      </w:r>
-      <w:r>
-        <w:rPr>
-          <w:b/>
-          <w:bCs/>
-        </w:rPr>
-        <w:t xml:space="preserve"> plain</w:t>
-      </w:r>
-      <w:r>
-        <w:rPr>
-          <w:b/>
-          <w:bCs/>
-        </w:rPr>
+        <w:rPr>
+          <w:b/>
+          <w:bCs/>
+        </w:rPr>
+        <w:t>who knows)</w:t>
+      </w:r>
+    </w:p>
+    <w:p>
+      <w:r>
+        <w:t>We will use express validation package for validation purposes</w:t>
+      </w:r>
+      <w:r>
         <w:t xml:space="preserve"> </w:t>
       </w:r>
+    </w:p>
+    <w:p>
+      <w:pPr>
+        <w:rPr>
+          <w:b/>
+          <w:bCs/>
+          <w:color w:val="EE0000"/>
+        </w:rPr>
+      </w:pPr>
+      <w:r>
+        <w:rPr>
+          <w:b/>
+          <w:bCs/>
+          <w:color w:val="EE0000"/>
+        </w:rPr>
+        <w:t xml:space="preserve">I think in mongoose anything new you mentioned that does not exist in mongo </w:t>
+      </w:r>
+      <w:proofErr w:type="spellStart"/>
+      <w:r>
+        <w:rPr>
+          <w:b/>
+          <w:bCs/>
+          <w:color w:val="EE0000"/>
+        </w:rPr>
+        <w:t>db</w:t>
+      </w:r>
+      <w:proofErr w:type="spellEnd"/>
+      <w:r>
+        <w:rPr>
+          <w:b/>
+          <w:bCs/>
+          <w:color w:val="EE0000"/>
+        </w:rPr>
+        <w:t xml:space="preserve"> it will be </w:t>
+      </w:r>
+      <w:r>
+        <w:rPr>
+          <w:b/>
+          <w:bCs/>
+          <w:color w:val="EE0000"/>
+        </w:rPr>
+        <w:t xml:space="preserve">added in </w:t>
+      </w:r>
+      <w:proofErr w:type="spellStart"/>
+      <w:r>
+        <w:rPr>
+          <w:b/>
+          <w:bCs/>
+          <w:color w:val="EE0000"/>
+        </w:rPr>
+        <w:t>mongodb</w:t>
+      </w:r>
+      <w:proofErr w:type="spellEnd"/>
+      <w:r>
+        <w:rPr>
+          <w:b/>
+          <w:bCs/>
+          <w:color w:val="EE0000"/>
+        </w:rPr>
+        <w:t xml:space="preserve"> (for example if you mentioned new database in connection string or anything new </w:t>
+      </w:r>
+      <w:r>
+        <w:rPr>
+          <w:b/>
+          <w:bCs/>
+          <w:color w:val="EE0000"/>
+        </w:rPr>
+        <w:t>and it might show when you add som</w:t>
+      </w:r>
+      <w:r>
+        <w:rPr>
+          <w:b/>
+          <w:bCs/>
+          <w:color w:val="EE0000"/>
+        </w:rPr>
+        <w:t>et</w:t>
+      </w:r>
+      <w:r>
+        <w:rPr>
+          <w:b/>
+          <w:bCs/>
+          <w:color w:val="EE0000"/>
+        </w:rPr>
+        <w:t xml:space="preserve">hing </w:t>
+      </w:r>
       <w:proofErr w:type="gramStart"/>
       <w:r>
         <w:rPr>
           <w:b/>
           <w:bCs/>
-        </w:rPr>
-        <w:t>text</w:t>
-      </w:r>
-      <w:r>
-        <w:rPr>
-          <w:b/>
-          <w:bCs/>
+          <w:color w:val="EE0000"/>
+        </w:rPr>
+        <w:t>new</w:t>
+      </w:r>
+      <w:r>
+        <w:rPr>
+          <w:b/>
+          <w:bCs/>
+          <w:color w:val="EE0000"/>
         </w:rPr>
         <w:t>(</w:t>
       </w:r>
@@ -2412,19 +2525,96 @@
         <w:rPr>
           <w:b/>
           <w:bCs/>
-        </w:rPr>
-        <w:t>who knows)</w:t>
-      </w:r>
-    </w:p>
-    <w:p>
-      <w:r>
-        <w:t>We will use express validation package for validation purposes</w:t>
-      </w:r>
+          <w:color w:val="EE0000"/>
+        </w:rPr>
+        <w:t>who knows))</w:t>
+      </w:r>
+    </w:p>
+    <w:p>
+      <w:r>
+        <w:t xml:space="preserve">React App usually runs on the </w:t>
+      </w:r>
+      <w:r>
+        <w:t xml:space="preserve">3000 </w:t>
+      </w:r>
+      <w:proofErr w:type="gramStart"/>
+      <w:r>
+        <w:t>port</w:t>
+      </w:r>
+      <w:proofErr w:type="gramEnd"/>
       <w:r>
         <w:t xml:space="preserve"> </w:t>
       </w:r>
     </w:p>
     <w:p>
+      <w:r>
+        <w:t xml:space="preserve">Making collection is not free in </w:t>
+      </w:r>
+      <w:proofErr w:type="spellStart"/>
+      <w:r>
+        <w:t>Thunderclient</w:t>
+      </w:r>
+      <w:proofErr w:type="spellEnd"/>
+      <w:r>
+        <w:t xml:space="preserve"> </w:t>
+      </w:r>
+      <w:r>
+        <w:t xml:space="preserve">but for </w:t>
+      </w:r>
+      <w:r>
+        <w:t>demo</w:t>
+      </w:r>
+      <w:r>
+        <w:t xml:space="preserve"> we do this</w:t>
+      </w:r>
+    </w:p>
+    <w:p>
+      <w:pPr>
+        <w:jc w:val="center"/>
+      </w:pPr>
+      <w:r>
+        <w:rPr>
+          <w:noProof/>
+        </w:rPr>
+        <w:lastRenderedPageBreak/>
+        <w:drawing>
+          <wp:inline distT="0" distB="0" distL="0" distR="0" wp14:anchorId="61D38619" wp14:editId="0ACC63FF">
+            <wp:extent cx="1810003" cy="2257740"/>
+            <wp:effectExtent l="0" t="0" r="0" b="0"/>
+            <wp:docPr id="1049622183" name="Picture 1"/>
+            <wp:cNvGraphicFramePr>
+              <a:graphicFrameLocks xmlns:a="http://schemas.openxmlformats.org/drawingml/2006/main" noChangeAspect="1"/>
+            </wp:cNvGraphicFramePr>
+            <a:graphic xmlns:a="http://schemas.openxmlformats.org/drawingml/2006/main">
+              <a:graphicData uri="http://schemas.openxmlformats.org/drawingml/2006/picture">
+                <pic:pic xmlns:pic="http://schemas.openxmlformats.org/drawingml/2006/picture">
+                  <pic:nvPicPr>
+                    <pic:cNvPr id="1049622183" name=""/>
+                    <pic:cNvPicPr/>
+                  </pic:nvPicPr>
+                  <pic:blipFill>
+                    <a:blip r:embed="rId17"/>
+                    <a:stretch>
+                      <a:fillRect/>
+                    </a:stretch>
+                  </pic:blipFill>
+                  <pic:spPr>
+                    <a:xfrm>
+                      <a:off x="0" y="0"/>
+                      <a:ext cx="1810003" cy="2257740"/>
+                    </a:xfrm>
+                    <a:prstGeom prst="rect">
+                      <a:avLst/>
+                    </a:prstGeom>
+                  </pic:spPr>
+                </pic:pic>
+              </a:graphicData>
+            </a:graphic>
+          </wp:inline>
+        </w:drawing>
+      </w:r>
+    </w:p>
+    <w:p>
       <w:pPr>
         <w:rPr>
           <w:b/>
@@ -2438,101 +2628,333 @@
           <w:bCs/>
           <w:color w:val="EE0000"/>
         </w:rPr>
-        <w:t xml:space="preserve">I think in mongoose anything new you mentioned that does not exist in mongo </w:t>
-      </w:r>
-      <w:proofErr w:type="spellStart"/>
+        <w:t xml:space="preserve">According to teacher when an error </w:t>
+      </w:r>
+      <w:proofErr w:type="gramStart"/>
       <w:r>
         <w:rPr>
           <w:b/>
           <w:bCs/>
           <w:color w:val="EE0000"/>
         </w:rPr>
-        <w:t>db</w:t>
-      </w:r>
-      <w:proofErr w:type="spellEnd"/>
+        <w:t>occu</w:t>
+      </w:r>
       <w:r>
         <w:rPr>
           <w:b/>
           <w:bCs/>
           <w:color w:val="EE0000"/>
         </w:rPr>
-        <w:t xml:space="preserve"> it will be </w:t>
-      </w:r>
+        <w:t>r</w:t>
+      </w:r>
+      <w:proofErr w:type="gramEnd"/>
       <w:r>
         <w:rPr>
           <w:b/>
           <w:bCs/>
           <w:color w:val="EE0000"/>
         </w:rPr>
-        <w:t xml:space="preserve">added in </w:t>
-      </w:r>
-      <w:proofErr w:type="spellStart"/>
-      <w:r>
-        <w:rPr>
-          <w:b/>
-          <w:bCs/>
-          <w:color w:val="EE0000"/>
-        </w:rPr>
-        <w:t>mongodb</w:t>
-      </w:r>
-      <w:proofErr w:type="spellEnd"/>
-      <w:r>
-        <w:rPr>
-          <w:b/>
-          <w:bCs/>
-          <w:color w:val="EE0000"/>
-        </w:rPr>
-        <w:t xml:space="preserve"> (for example if you mentioned new database in connection string or anything new </w:t>
-      </w:r>
-      <w:r>
-        <w:rPr>
-          <w:b/>
-          <w:bCs/>
-          <w:color w:val="EE0000"/>
-        </w:rPr>
-        <w:t>and it might show when you add som</w:t>
-      </w:r>
-      <w:r>
-        <w:rPr>
-          <w:b/>
-          <w:bCs/>
-          <w:color w:val="EE0000"/>
-        </w:rPr>
-        <w:t>et</w:t>
-      </w:r>
-      <w:r>
-        <w:rPr>
-          <w:b/>
-          <w:bCs/>
-          <w:color w:val="EE0000"/>
-        </w:rPr>
-        <w:t xml:space="preserve">hing </w:t>
+        <w:t xml:space="preserve"> then we sent it to Logger or SQS</w:t>
+      </w:r>
+    </w:p>
+    <w:p>
+      <w:r>
+        <w:t xml:space="preserve">In Thunder client you can export the </w:t>
+      </w:r>
+      <w:r>
+        <w:t>collection</w:t>
+      </w:r>
+      <w:r>
+        <w:t xml:space="preserve"> and then import it in another computer and you can use th</w:t>
+      </w:r>
+      <w:r>
+        <w:t>e</w:t>
+      </w:r>
+      <w:r>
+        <w:t xml:space="preserve"> response in another computer or in another folder structure </w:t>
+      </w:r>
+      <w:r>
+        <w:t>(who knows)</w:t>
+      </w:r>
+    </w:p>
+    <w:p>
+      <w:pPr>
+        <w:jc w:val="center"/>
+      </w:pPr>
+      <w:r>
+        <w:rPr>
+          <w:noProof/>
+        </w:rPr>
+        <w:drawing>
+          <wp:inline distT="0" distB="0" distL="0" distR="0" wp14:anchorId="3DBFFB5A" wp14:editId="091A7F8B">
+            <wp:extent cx="4629785" cy="2038350"/>
+            <wp:effectExtent l="0" t="0" r="0" b="0"/>
+            <wp:docPr id="801910119" name="Picture 1"/>
+            <wp:cNvGraphicFramePr>
+              <a:graphicFrameLocks xmlns:a="http://schemas.openxmlformats.org/drawingml/2006/main" noChangeAspect="1"/>
+            </wp:cNvGraphicFramePr>
+            <a:graphic xmlns:a="http://schemas.openxmlformats.org/drawingml/2006/main">
+              <a:graphicData uri="http://schemas.openxmlformats.org/drawingml/2006/picture">
+                <pic:pic xmlns:pic="http://schemas.openxmlformats.org/drawingml/2006/picture">
+                  <pic:nvPicPr>
+                    <pic:cNvPr id="801910119" name="Picture 1"/>
+                    <pic:cNvPicPr>
+                      <a:picLocks noChangeAspect="1"/>
+                    </pic:cNvPicPr>
+                  </pic:nvPicPr>
+                  <pic:blipFill>
+                    <a:blip r:embed="rId18"/>
+                    <a:stretch>
+                      <a:fillRect/>
+                    </a:stretch>
+                  </pic:blipFill>
+                  <pic:spPr>
+                    <a:xfrm>
+                      <a:off x="0" y="0"/>
+                      <a:ext cx="4629785" cy="2038350"/>
+                    </a:xfrm>
+                    <a:prstGeom prst="rect">
+                      <a:avLst/>
+                    </a:prstGeom>
+                  </pic:spPr>
+                </pic:pic>
+              </a:graphicData>
+            </a:graphic>
+          </wp:inline>
+        </w:drawing>
+      </w:r>
+    </w:p>
+    <w:p>
+      <w:r>
+        <w:t>There are different types of hashing algorithm</w:t>
+      </w:r>
+      <w:r>
+        <w:t xml:space="preserve"> </w:t>
+      </w:r>
+    </w:p>
+    <w:p>
+      <w:r>
+        <w:t xml:space="preserve">Always avoid </w:t>
+      </w:r>
+      <w:proofErr w:type="spellStart"/>
+      <w:r>
+        <w:t>com</w:t>
+      </w:r>
+      <w:r>
+        <w:t>s</w:t>
+      </w:r>
+      <w:r>
+        <w:t>mon</w:t>
+      </w:r>
+      <w:proofErr w:type="spellEnd"/>
+      <w:r>
+        <w:t xml:space="preserve"> password as hacker can search their hash in rainbow table</w:t>
+      </w:r>
+    </w:p>
+    <w:p>
+      <w:r>
+        <w:t>To protect us from it we use SALT</w:t>
+      </w:r>
+    </w:p>
+    <w:p>
+      <w:pPr>
+        <w:jc w:val="center"/>
+      </w:pPr>
+      <w:r>
+        <w:rPr>
+          <w:noProof/>
+        </w:rPr>
+        <w:drawing>
+          <wp:inline distT="0" distB="0" distL="0" distR="0" wp14:anchorId="6C5D7868" wp14:editId="2D0D8E6B">
+            <wp:extent cx="4282751" cy="2410066"/>
+            <wp:effectExtent l="0" t="0" r="3810" b="9525"/>
+            <wp:docPr id="1448862925" name="Picture 1"/>
+            <wp:cNvGraphicFramePr>
+              <a:graphicFrameLocks xmlns:a="http://schemas.openxmlformats.org/drawingml/2006/main" noChangeAspect="1"/>
+            </wp:cNvGraphicFramePr>
+            <a:graphic xmlns:a="http://schemas.openxmlformats.org/drawingml/2006/main">
+              <a:graphicData uri="http://schemas.openxmlformats.org/drawingml/2006/picture">
+                <pic:pic xmlns:pic="http://schemas.openxmlformats.org/drawingml/2006/picture">
+                  <pic:nvPicPr>
+                    <pic:cNvPr id="1448862925" name=""/>
+                    <pic:cNvPicPr/>
+                  </pic:nvPicPr>
+                  <pic:blipFill>
+                    <a:blip r:embed="rId19"/>
+                    <a:stretch>
+                      <a:fillRect/>
+                    </a:stretch>
+                  </pic:blipFill>
+                  <pic:spPr>
+                    <a:xfrm>
+                      <a:off x="0" y="0"/>
+                      <a:ext cx="4286073" cy="2411935"/>
+                    </a:xfrm>
+                    <a:prstGeom prst="rect">
+                      <a:avLst/>
+                    </a:prstGeom>
+                  </pic:spPr>
+                </pic:pic>
+              </a:graphicData>
+            </a:graphic>
+          </wp:inline>
+        </w:drawing>
+      </w:r>
+    </w:p>
+    <w:p>
+      <w:proofErr w:type="spellStart"/>
+      <w:r>
+        <w:t>Bcryptjs</w:t>
+      </w:r>
+      <w:proofErr w:type="spellEnd"/>
+      <w:r>
+        <w:t xml:space="preserve"> is a node by which you can apply may be </w:t>
+      </w:r>
+      <w:proofErr w:type="spellStart"/>
+      <w:r>
+        <w:t>hasf</w:t>
+      </w:r>
+      <w:proofErr w:type="spellEnd"/>
+      <w:r>
+        <w:t xml:space="preserve"> function and also generate SALT by </w:t>
+      </w:r>
+      <w:proofErr w:type="spellStart"/>
+      <w:r>
+        <w:t>genSalt</w:t>
+      </w:r>
+      <w:proofErr w:type="spellEnd"/>
+      <w:r>
+        <w:t xml:space="preserve"> </w:t>
+      </w:r>
+    </w:p>
+    <w:p>
+      <w:proofErr w:type="spellStart"/>
+      <w:r>
+        <w:lastRenderedPageBreak/>
+        <w:t>Theer</w:t>
+      </w:r>
+      <w:proofErr w:type="spellEnd"/>
+      <w:r>
+        <w:t xml:space="preserve"> </w:t>
+      </w:r>
+      <w:proofErr w:type="spellStart"/>
+      <w:r>
+        <w:t>si</w:t>
+      </w:r>
+      <w:proofErr w:type="spellEnd"/>
+      <w:r>
+        <w:t xml:space="preserve"> another thing that is Pepper that is </w:t>
       </w:r>
       <w:proofErr w:type="gramStart"/>
       <w:r>
-        <w:rPr>
-          <w:b/>
-          <w:bCs/>
-          <w:color w:val="EE0000"/>
-        </w:rPr>
-        <w:t>new</w:t>
-      </w:r>
-      <w:r>
-        <w:rPr>
-          <w:b/>
-          <w:bCs/>
-          <w:color w:val="EE0000"/>
-        </w:rPr>
+        <w:t>hardcoded  in</w:t>
+      </w:r>
+      <w:proofErr w:type="gramEnd"/>
+      <w:r>
+        <w:t xml:space="preserve"> backend and </w:t>
+      </w:r>
+      <w:proofErr w:type="spellStart"/>
+      <w:r>
+        <w:t>iut</w:t>
+      </w:r>
+      <w:proofErr w:type="spellEnd"/>
+      <w:r>
+        <w:t xml:space="preserve"> is added after salt. </w:t>
+      </w:r>
+    </w:p>
+    <w:p>
+      <w:r>
+        <w:t xml:space="preserve">There are two types of </w:t>
+      </w:r>
+      <w:proofErr w:type="gramStart"/>
+      <w:r>
+        <w:t>token</w:t>
+      </w:r>
+      <w:proofErr w:type="gramEnd"/>
+      <w:r>
+        <w:t xml:space="preserve"> that is generated when a user is logged in that is Session Token and JSON Web Token</w:t>
+      </w:r>
+      <w:r>
+        <w:t xml:space="preserve">. </w:t>
+      </w:r>
+    </w:p>
+    <w:p>
+      <w:r>
+        <w:t xml:space="preserve">We will use </w:t>
+      </w:r>
+      <w:proofErr w:type="gramStart"/>
+      <w:r>
+        <w:t>JWT</w:t>
+      </w:r>
+      <w:r>
         <w:t>(</w:t>
       </w:r>
       <w:proofErr w:type="gramEnd"/>
       <w:r>
-        <w:rPr>
-          <w:b/>
-          <w:bCs/>
-          <w:color w:val="EE0000"/>
-        </w:rPr>
-        <w:t>who knows))</w:t>
+        <w:t>JSON Web Token)</w:t>
+      </w:r>
+      <w:r>
+        <w:t xml:space="preserve"> token </w:t>
+      </w:r>
+    </w:p>
+    <w:p>
+      <w:r>
+        <w:t xml:space="preserve">Jwt.io tells what is web token properly </w:t>
+      </w:r>
+    </w:p>
+    <w:p>
+      <w:r>
+        <w:t xml:space="preserve">When a token is assigned on registration of the user </w:t>
+      </w:r>
+      <w:r>
+        <w:t xml:space="preserve">then it is signed by the server by a string </w:t>
+      </w:r>
+    </w:p>
+    <w:p>
+      <w:r>
+        <w:t>JS</w:t>
+      </w:r>
+      <w:r>
+        <w:t>O</w:t>
+      </w:r>
+      <w:r>
+        <w:t>N web token =&gt; Algorithm encode Payload encode. Signature</w:t>
+      </w:r>
+    </w:p>
+    <w:p>
+      <w:pPr>
+        <w:rPr>
+          <w:b/>
+          <w:bCs/>
+        </w:rPr>
+      </w:pPr>
+      <w:proofErr w:type="gramStart"/>
+      <w:r>
+        <w:rPr>
+          <w:b/>
+          <w:bCs/>
+        </w:rPr>
+        <w:t>Note:-</w:t>
+      </w:r>
+      <w:proofErr w:type="gramEnd"/>
+    </w:p>
+    <w:p>
+      <w:pPr>
+        <w:pBdr>
+          <w:bottom w:val="single" w:sz="12" w:space="1" w:color="auto"/>
+        </w:pBdr>
+      </w:pPr>
+      <w:r>
+        <w:t>If an attribute is indexed th</w:t>
+      </w:r>
+      <w:r>
+        <w:t>e</w:t>
+      </w:r>
+      <w:r>
+        <w:t>n you can get that element very easily by using that attribute that is indexed in our code it is by i</w:t>
+      </w:r>
+      <w:r>
+        <w:t>d.</w:t>
       </w:r>
     </w:p>
     <w:p/>

</xml_diff>

<commit_message>
Lesson 50 Creating Login Endpoint & sending auth token
</commit_message>
<xml_diff>
--- a/Notes.docx
+++ b/Notes.docx
@@ -2957,7 +2957,11 @@
         <w:t>d.</w:t>
       </w:r>
     </w:p>
-    <w:p/>
+    <w:p>
+      <w:r>
+        <w:t xml:space="preserve"> </w:t>
+      </w:r>
+    </w:p>
     <w:sectPr>
       <w:pgSz w:w="11906" w:h="16838"/>
       <w:pgMar w:top="1440" w:right="1440" w:bottom="1440" w:left="1440" w:header="708" w:footer="708" w:gutter="0"/>
@@ -4380,7 +4384,6 @@
   <w:style w:type="character" w:default="1" w:styleId="DefaultParagraphFont">
     <w:name w:val="Default Paragraph Font"/>
     <w:uiPriority w:val="1"/>
-    <w:semiHidden/>
     <w:unhideWhenUsed/>
   </w:style>
   <w:style w:type="table" w:default="1" w:styleId="TableNormal">

</xml_diff>

<commit_message>
Lesson 53 Updating an existing Note
</commit_message>
<xml_diff>
--- a/Notes.docx
+++ b/Notes.docx
@@ -2958,10 +2958,62 @@
       </w:r>
     </w:p>
     <w:p>
-      <w:r>
-        <w:t xml:space="preserve"> </w:t>
-      </w:r>
-    </w:p>
+      <w:pPr>
+        <w:rPr>
+          <w:b/>
+          <w:bCs/>
+          <w:color w:val="EE0000"/>
+        </w:rPr>
+      </w:pPr>
+      <w:r>
+        <w:rPr>
+          <w:b/>
+          <w:bCs/>
+          <w:color w:val="EE0000"/>
+        </w:rPr>
+        <w:t>You can do updation by post but for updation put is used.</w:t>
+      </w:r>
+    </w:p>
+    <w:p>
+      <w:r>
+        <w:t>There ar</w:t>
+      </w:r>
+      <w:r>
+        <w:t>e</w:t>
+      </w:r>
+      <w:r>
+        <w:t xml:space="preserve"> three ways to get the data </w:t>
+      </w:r>
+    </w:p>
+    <w:p>
+      <w:r>
+        <w:t>Either by body in post</w:t>
+      </w:r>
+    </w:p>
+    <w:p>
+      <w:r>
+        <w:t xml:space="preserve">And by query </w:t>
+      </w:r>
+      <w:proofErr w:type="gramStart"/>
+      <w:r>
+        <w:t>in ?</w:t>
+      </w:r>
+      <w:proofErr w:type="gramEnd"/>
+    </w:p>
+    <w:p>
+      <w:r>
+        <w:t>And params in /:&lt;</w:t>
+      </w:r>
+      <w:proofErr w:type="spellStart"/>
+      <w:r>
+        <w:t>parmaeter</w:t>
+      </w:r>
+      <w:proofErr w:type="spellEnd"/>
+      <w:r>
+        <w:t>&gt;</w:t>
+      </w:r>
+    </w:p>
+    <w:p/>
     <w:sectPr>
       <w:pgSz w:w="11906" w:h="16838"/>
       <w:pgMar w:top="1440" w:right="1440" w:bottom="1440" w:left="1440" w:header="708" w:footer="708" w:gutter="0"/>
@@ -4384,6 +4436,7 @@
   <w:style w:type="character" w:default="1" w:styleId="DefaultParagraphFont">
     <w:name w:val="Default Paragraph Font"/>
     <w:uiPriority w:val="1"/>
+    <w:semiHidden/>
     <w:unhideWhenUsed/>
   </w:style>
   <w:style w:type="table" w:default="1" w:styleId="TableNormal">

</xml_diff>

<commit_message>
Lesson 55 iNotebook React Project Setup
</commit_message>
<xml_diff>
--- a/Notes.docx
+++ b/Notes.docx
@@ -3011,6 +3011,11 @@
       <w:proofErr w:type="spellEnd"/>
       <w:r>
         <w:t>&gt;</w:t>
+      </w:r>
+    </w:p>
+    <w:p>
+      <w:r>
+        <w:t>We can install concurrently that will lets us run multiple command at once</w:t>
       </w:r>
     </w:p>
     <w:p/>

</xml_diff>

<commit_message>
Lesson 56 Creating Navbar and Routes
</commit_message>
<xml_diff>
--- a/Notes.docx
+++ b/Notes.docx
@@ -40,7 +40,6 @@
           <w:lang w:val="en-US"/>
         </w:rPr>
       </w:pPr>
-      <w:proofErr w:type="gramStart"/>
       <w:r>
         <w:rPr>
           <w:lang w:val="en-US"/>
@@ -61,7 +60,6 @@
         <w:t>substr</w:t>
       </w:r>
       <w:proofErr w:type="spellEnd"/>
-      <w:proofErr w:type="gramEnd"/>
       <w:r>
         <w:rPr>
           <w:lang w:val="en-US"/>
@@ -83,7 +81,6 @@
         <w:t xml:space="preserve">, </w:t>
       </w:r>
       <w:proofErr w:type="spellStart"/>
-      <w:proofErr w:type="gramStart"/>
       <w:r>
         <w:rPr>
           <w:lang w:val="en-US"/>
@@ -95,23 +92,70 @@
         <w:rPr>
           <w:lang w:val="en-US"/>
         </w:rPr>
-        <w:t xml:space="preserve"> ,</w:t>
-      </w:r>
-      <w:proofErr w:type="gramEnd"/>
+        <w:t xml:space="preserve"> , </w:t>
+      </w:r>
+      <w:proofErr w:type="spellStart"/>
+      <w:r>
+        <w:rPr>
+          <w:lang w:val="en-US"/>
+        </w:rPr>
+        <w:t>indexOf</w:t>
+      </w:r>
+      <w:proofErr w:type="spellEnd"/>
+      <w:r>
+        <w:rPr>
+          <w:lang w:val="en-US"/>
+        </w:rPr>
+        <w:t xml:space="preserve">, </w:t>
+      </w:r>
+      <w:proofErr w:type="spellStart"/>
+      <w:r>
+        <w:rPr>
+          <w:lang w:val="en-US"/>
+        </w:rPr>
+        <w:t>endsWith</w:t>
+      </w:r>
+      <w:proofErr w:type="spellEnd"/>
       <w:r>
         <w:rPr>
           <w:lang w:val="en-US"/>
         </w:rPr>
         <w:t xml:space="preserve"> </w:t>
       </w:r>
-      <w:proofErr w:type="spellStart"/>
-      <w:r>
-        <w:rPr>
-          <w:lang w:val="en-US"/>
-        </w:rPr>
-        <w:t>indexOf</w:t>
-      </w:r>
-      <w:proofErr w:type="spellEnd"/>
+    </w:p>
+    <w:p>
+      <w:pPr>
+        <w:rPr>
+          <w:lang w:val="en-US"/>
+        </w:rPr>
+      </w:pPr>
+      <w:r>
+        <w:rPr>
+          <w:lang w:val="en-US"/>
+        </w:rPr>
+        <w:t xml:space="preserve">Numerical method </w:t>
+      </w:r>
+    </w:p>
+    <w:p>
+      <w:pPr>
+        <w:rPr>
+          <w:lang w:val="en-US"/>
+        </w:rPr>
+      </w:pPr>
+      <w:proofErr w:type="spellStart"/>
+      <w:r>
+        <w:rPr>
+          <w:lang w:val="en-US"/>
+        </w:rPr>
+        <w:t>toString</w:t>
+      </w:r>
+      <w:proofErr w:type="spellEnd"/>
+      <w:r>
+        <w:rPr>
+          <w:lang w:val="en-US"/>
+        </w:rPr>
+        <w:t xml:space="preserve"> </w:t>
+      </w:r>
       <w:r>
         <w:rPr>
           <w:lang w:val="en-US"/>
@@ -123,42 +167,223 @@
         <w:rPr>
           <w:lang w:val="en-US"/>
         </w:rPr>
-        <w:t>endsWith</w:t>
-      </w:r>
-      <w:proofErr w:type="spellEnd"/>
+        <w:t>toPrecision</w:t>
+      </w:r>
+      <w:proofErr w:type="spellEnd"/>
+      <w:r>
+        <w:rPr>
+          <w:lang w:val="en-US"/>
+        </w:rPr>
+        <w:t xml:space="preserve"> , value of </w:t>
+      </w:r>
+      <w:r>
+        <w:rPr>
+          <w:lang w:val="en-US"/>
+        </w:rPr>
+        <w:t>etc.</w:t>
+      </w:r>
+    </w:p>
+    <w:p>
+      <w:pPr>
+        <w:rPr>
+          <w:lang w:val="en-US"/>
+        </w:rPr>
+      </w:pPr>
+      <w:r>
+        <w:rPr>
+          <w:lang w:val="en-US"/>
+        </w:rPr>
+        <w:t>to switch to script mode we use “use strict” in the beginning of the code.</w:t>
+      </w:r>
+    </w:p>
+    <w:p>
+      <w:pPr>
+        <w:rPr>
+          <w:lang w:val="en-US"/>
+        </w:rPr>
+      </w:pPr>
+      <w:r>
+        <w:rPr>
+          <w:lang w:val="en-US"/>
+        </w:rPr>
+        <w:t>It</w:t>
+      </w:r>
       <w:r>
         <w:rPr>
           <w:lang w:val="en-US"/>
         </w:rPr>
         <w:t xml:space="preserve"> </w:t>
       </w:r>
-    </w:p>
-    <w:p>
-      <w:pPr>
-        <w:rPr>
-          <w:lang w:val="en-US"/>
-        </w:rPr>
-      </w:pPr>
-      <w:r>
-        <w:rPr>
-          <w:lang w:val="en-US"/>
-        </w:rPr>
-        <w:t xml:space="preserve">Numerical method </w:t>
-      </w:r>
-    </w:p>
-    <w:p>
-      <w:pPr>
-        <w:rPr>
-          <w:lang w:val="en-US"/>
-        </w:rPr>
-      </w:pPr>
-      <w:proofErr w:type="spellStart"/>
-      <w:proofErr w:type="gramStart"/>
-      <w:r>
-        <w:rPr>
-          <w:lang w:val="en-US"/>
-        </w:rPr>
-        <w:t>toString</w:t>
+      <w:r>
+        <w:rPr>
+          <w:lang w:val="en-US"/>
+        </w:rPr>
+        <w:t>i</w:t>
+      </w:r>
+      <w:r>
+        <w:rPr>
+          <w:lang w:val="en-US"/>
+        </w:rPr>
+        <w:t>s</w:t>
+      </w:r>
+      <w:r>
+        <w:rPr>
+          <w:lang w:val="en-US"/>
+        </w:rPr>
+        <w:t xml:space="preserve"> used to avoid bugs in our scripts</w:t>
+      </w:r>
+    </w:p>
+    <w:p>
+      <w:pPr>
+        <w:rPr>
+          <w:lang w:val="en-US"/>
+        </w:rPr>
+      </w:pPr>
+      <w:r>
+        <w:rPr>
+          <w:lang w:val="en-US"/>
+        </w:rPr>
+        <w:t xml:space="preserve">Use </w:t>
+      </w:r>
+      <w:proofErr w:type="spellStart"/>
+      <w:r>
+        <w:rPr>
+          <w:lang w:val="en-US"/>
+        </w:rPr>
+        <w:t>htmlFor</w:t>
+      </w:r>
+      <w:proofErr w:type="spellEnd"/>
+      <w:r>
+        <w:rPr>
+          <w:lang w:val="en-US"/>
+        </w:rPr>
+        <w:t xml:space="preserve"> instead of for.</w:t>
+      </w:r>
+    </w:p>
+    <w:p>
+      <w:pPr>
+        <w:rPr>
+          <w:lang w:val="en-US"/>
+        </w:rPr>
+      </w:pPr>
+      <w:r>
+        <w:rPr>
+          <w:lang w:val="en-US"/>
+        </w:rPr>
+        <w:t xml:space="preserve">Use </w:t>
+      </w:r>
+      <w:proofErr w:type="spellStart"/>
+      <w:r>
+        <w:rPr>
+          <w:lang w:val="en-US"/>
+        </w:rPr>
+        <w:t>className</w:t>
+      </w:r>
+      <w:proofErr w:type="spellEnd"/>
+      <w:r>
+        <w:rPr>
+          <w:lang w:val="en-US"/>
+        </w:rPr>
+        <w:t xml:space="preserve"> instead of class.</w:t>
+      </w:r>
+    </w:p>
+    <w:p>
+      <w:pPr>
+        <w:rPr>
+          <w:lang w:val="en-US"/>
+        </w:rPr>
+      </w:pPr>
+      <w:r>
+        <w:rPr>
+          <w:lang w:val="en-US"/>
+        </w:rPr>
+        <w:t xml:space="preserve">Use </w:t>
+      </w:r>
+      <w:proofErr w:type="spellStart"/>
+      <w:r>
+        <w:rPr>
+          <w:lang w:val="en-US"/>
+        </w:rPr>
+        <w:t>tab</w:t>
+      </w:r>
+      <w:r>
+        <w:rPr>
+          <w:lang w:val="en-US"/>
+        </w:rPr>
+        <w:t>I</w:t>
+      </w:r>
+      <w:r>
+        <w:rPr>
+          <w:lang w:val="en-US"/>
+        </w:rPr>
+        <w:t>ndex</w:t>
+      </w:r>
+      <w:proofErr w:type="spellEnd"/>
+      <w:r>
+        <w:rPr>
+          <w:lang w:val="en-US"/>
+        </w:rPr>
+        <w:t xml:space="preserve"> instead of </w:t>
+      </w:r>
+      <w:proofErr w:type="spellStart"/>
+      <w:r>
+        <w:rPr>
+          <w:lang w:val="en-US"/>
+        </w:rPr>
+        <w:t>tab</w:t>
+      </w:r>
+      <w:r>
+        <w:rPr>
+          <w:lang w:val="en-US"/>
+        </w:rPr>
+        <w:t>i</w:t>
+      </w:r>
+      <w:r>
+        <w:rPr>
+          <w:lang w:val="en-US"/>
+        </w:rPr>
+        <w:t>ndex</w:t>
+      </w:r>
+      <w:proofErr w:type="spellEnd"/>
+    </w:p>
+    <w:p>
+      <w:pPr>
+        <w:rPr>
+          <w:lang w:val="en-US"/>
+        </w:rPr>
+      </w:pPr>
+      <w:r>
+        <w:rPr>
+          <w:lang w:val="en-US"/>
+        </w:rPr>
+        <w:t>It is mandatory that tag</w:t>
+      </w:r>
+      <w:r>
+        <w:rPr>
+          <w:lang w:val="en-US"/>
+        </w:rPr>
+        <w:t xml:space="preserve"> or </w:t>
+      </w:r>
+      <w:proofErr w:type="spellStart"/>
+      <w:r>
+        <w:rPr>
+          <w:lang w:val="en-US"/>
+        </w:rPr>
+        <w:t>componeent</w:t>
+      </w:r>
+      <w:proofErr w:type="spellEnd"/>
+      <w:r>
+        <w:rPr>
+          <w:lang w:val="en-US"/>
+        </w:rPr>
+        <w:t xml:space="preserve"> should be closed in </w:t>
+      </w:r>
+      <w:proofErr w:type="spellStart"/>
+      <w:r>
+        <w:rPr>
+          <w:lang w:val="en-US"/>
+        </w:rPr>
+        <w:t>jsx</w:t>
       </w:r>
       <w:proofErr w:type="spellEnd"/>
       <w:r>
@@ -171,82 +396,190 @@
         <w:rPr>
           <w:lang w:val="en-US"/>
         </w:rPr>
-        <w:t>,</w:t>
-      </w:r>
-      <w:proofErr w:type="gramEnd"/>
+        <w:t>even if it is an empty tag by /</w:t>
+      </w:r>
+    </w:p>
+    <w:p>
+      <w:pPr>
+        <w:rPr>
+          <w:lang w:val="en-US"/>
+        </w:rPr>
+      </w:pPr>
+      <w:r>
+        <w:rPr>
+          <w:lang w:val="en-US"/>
+        </w:rPr>
+        <w:t>React use webpack for live</w:t>
+      </w:r>
       <w:r>
         <w:rPr>
           <w:lang w:val="en-US"/>
         </w:rPr>
         <w:t xml:space="preserve"> </w:t>
       </w:r>
-      <w:proofErr w:type="spellStart"/>
-      <w:proofErr w:type="gramStart"/>
-      <w:r>
-        <w:rPr>
-          <w:lang w:val="en-US"/>
-        </w:rPr>
-        <w:t>toPrecision</w:t>
-      </w:r>
-      <w:proofErr w:type="spellEnd"/>
-      <w:r>
-        <w:rPr>
-          <w:lang w:val="en-US"/>
-        </w:rPr>
-        <w:t xml:space="preserve"> ,</w:t>
-      </w:r>
-      <w:proofErr w:type="gramEnd"/>
-      <w:r>
-        <w:rPr>
-          <w:lang w:val="en-US"/>
-        </w:rPr>
-        <w:t xml:space="preserve"> value of </w:t>
-      </w:r>
-      <w:r>
-        <w:rPr>
-          <w:lang w:val="en-US"/>
-        </w:rPr>
-        <w:t>etc.</w:t>
-      </w:r>
-    </w:p>
-    <w:p>
-      <w:pPr>
-        <w:rPr>
-          <w:lang w:val="en-US"/>
-        </w:rPr>
-      </w:pPr>
-      <w:r>
-        <w:rPr>
-          <w:lang w:val="en-US"/>
-        </w:rPr>
-        <w:t xml:space="preserve">to switch to script </w:t>
-      </w:r>
-      <w:proofErr w:type="gramStart"/>
-      <w:r>
-        <w:rPr>
-          <w:lang w:val="en-US"/>
-        </w:rPr>
-        <w:t>mode</w:t>
-      </w:r>
-      <w:proofErr w:type="gramEnd"/>
-      <w:r>
-        <w:rPr>
-          <w:lang w:val="en-US"/>
-        </w:rPr>
-        <w:t xml:space="preserve"> we use “use strict” in the beginning of the code.</w:t>
-      </w:r>
-    </w:p>
-    <w:p>
-      <w:pPr>
-        <w:rPr>
-          <w:lang w:val="en-US"/>
-        </w:rPr>
-      </w:pPr>
-      <w:r>
-        <w:rPr>
-          <w:lang w:val="en-US"/>
-        </w:rPr>
-        <w:t>It</w:t>
+      <w:r>
+        <w:rPr>
+          <w:lang w:val="en-US"/>
+        </w:rPr>
+        <w:t xml:space="preserve">server </w:t>
+      </w:r>
+    </w:p>
+    <w:p>
+      <w:pPr>
+        <w:rPr>
+          <w:lang w:val="en-US"/>
+        </w:rPr>
+      </w:pPr>
+      <w:r>
+        <w:rPr>
+          <w:lang w:val="en-US"/>
+        </w:rPr>
+        <w:t>And use babel for compilation of component to js</w:t>
+      </w:r>
+    </w:p>
+    <w:p>
+      <w:pPr>
+        <w:rPr>
+          <w:lang w:val="en-US"/>
+        </w:rPr>
+      </w:pPr>
+      <w:r>
+        <w:rPr>
+          <w:lang w:val="en-US"/>
+        </w:rPr>
+        <w:t xml:space="preserve">Will research about Prop type and require prop types later </w:t>
+      </w:r>
+    </w:p>
+    <w:p>
+      <w:pPr>
+        <w:rPr>
+          <w:lang w:val="en-US"/>
+        </w:rPr>
+      </w:pPr>
+      <w:r>
+        <w:rPr>
+          <w:lang w:val="en-US"/>
+        </w:rPr>
+        <w:t xml:space="preserve">$0 in the </w:t>
+      </w:r>
+      <w:r>
+        <w:rPr>
+          <w:lang w:val="en-US"/>
+        </w:rPr>
+        <w:t>browser</w:t>
+      </w:r>
+      <w:r>
+        <w:rPr>
+          <w:lang w:val="en-US"/>
+        </w:rPr>
+        <w:t xml:space="preserve"> is used to access elements </w:t>
+      </w:r>
+      <w:r>
+        <w:rPr>
+          <w:lang w:val="en-US"/>
+        </w:rPr>
+        <w:t>that is selected in the inspector inside the console.</w:t>
+      </w:r>
+    </w:p>
+    <w:p>
+      <w:pPr>
+        <w:rPr>
+          <w:b/>
+          <w:bCs/>
+          <w:lang w:val="en-US"/>
+        </w:rPr>
+      </w:pPr>
+      <w:r>
+        <w:rPr>
+          <w:b/>
+          <w:bCs/>
+          <w:lang w:val="en-US"/>
+        </w:rPr>
+        <w:t>Font size =&gt; page Specific(who knows)</w:t>
+      </w:r>
+    </w:p>
+    <w:p>
+      <w:pPr>
+        <w:rPr>
+          <w:b/>
+          <w:bCs/>
+          <w:lang w:val="en-US"/>
+        </w:rPr>
+      </w:pPr>
+      <w:r>
+        <w:rPr>
+          <w:b/>
+          <w:bCs/>
+          <w:lang w:val="en-US"/>
+        </w:rPr>
+        <w:t>${} =&gt; template lateral</w:t>
+      </w:r>
+    </w:p>
+    <w:p>
+      <w:pPr>
+        <w:rPr>
+          <w:lang w:val="en-US"/>
+        </w:rPr>
+      </w:pPr>
+      <w:r>
+        <w:rPr>
+          <w:lang w:val="en-US"/>
+        </w:rPr>
+        <w:t xml:space="preserve">Use </w:t>
+      </w:r>
+      <w:r>
+        <w:rPr>
+          <w:b/>
+          <w:bCs/>
+          <w:lang w:val="en-US"/>
+        </w:rPr>
+        <w:t>text-light</w:t>
+      </w:r>
+      <w:r>
+        <w:rPr>
+          <w:lang w:val="en-US"/>
+        </w:rPr>
+        <w:t xml:space="preserve"> class to make text white in Bootstrap</w:t>
+      </w:r>
+    </w:p>
+    <w:p>
+      <w:pPr>
+        <w:rPr>
+          <w:lang w:val="en-US"/>
+        </w:rPr>
+      </w:pPr>
+      <w:r>
+        <w:rPr>
+          <w:lang w:val="en-US"/>
+        </w:rPr>
+        <w:t>In react we use {} when we want to write js in between the tags.</w:t>
+      </w:r>
+    </w:p>
+    <w:p>
+      <w:pPr>
+        <w:rPr>
+          <w:lang w:val="en-US"/>
+        </w:rPr>
+      </w:pPr>
+      <w:r>
+        <w:rPr>
+          <w:lang w:val="en-US"/>
+        </w:rPr>
+        <w:t xml:space="preserve">To make the hosting of static websites in git easy we use package </w:t>
+      </w:r>
+      <w:proofErr w:type="spellStart"/>
+      <w:r>
+        <w:rPr>
+          <w:lang w:val="en-US"/>
+        </w:rPr>
+        <w:t>gh</w:t>
+      </w:r>
+      <w:proofErr w:type="spellEnd"/>
+      <w:r>
+        <w:rPr>
+          <w:lang w:val="en-US"/>
+        </w:rPr>
+        <w:t>-pages</w:t>
       </w:r>
       <w:r>
         <w:rPr>
@@ -254,178 +587,52 @@
         </w:rPr>
         <w:t xml:space="preserve"> </w:t>
       </w:r>
-      <w:r>
-        <w:rPr>
-          <w:lang w:val="en-US"/>
-        </w:rPr>
-        <w:t>i</w:t>
-      </w:r>
-      <w:r>
-        <w:rPr>
-          <w:lang w:val="en-US"/>
-        </w:rPr>
-        <w:t>s</w:t>
-      </w:r>
-      <w:r>
-        <w:rPr>
-          <w:lang w:val="en-US"/>
-        </w:rPr>
-        <w:t xml:space="preserve"> used to avoid bugs in our scripts</w:t>
-      </w:r>
-    </w:p>
-    <w:p>
-      <w:pPr>
-        <w:rPr>
-          <w:lang w:val="en-US"/>
-        </w:rPr>
-      </w:pPr>
-      <w:r>
-        <w:rPr>
-          <w:lang w:val="en-US"/>
-        </w:rPr>
-        <w:t xml:space="preserve">Use </w:t>
-      </w:r>
-      <w:proofErr w:type="spellStart"/>
-      <w:r>
-        <w:rPr>
-          <w:lang w:val="en-US"/>
-        </w:rPr>
-        <w:t>htmlFor</w:t>
-      </w:r>
-      <w:proofErr w:type="spellEnd"/>
-      <w:r>
-        <w:rPr>
-          <w:lang w:val="en-US"/>
-        </w:rPr>
-        <w:t xml:space="preserve"> instead of for.</w:t>
-      </w:r>
-    </w:p>
-    <w:p>
-      <w:pPr>
-        <w:rPr>
-          <w:lang w:val="en-US"/>
-        </w:rPr>
-      </w:pPr>
-      <w:r>
-        <w:rPr>
-          <w:lang w:val="en-US"/>
-        </w:rPr>
-        <w:t xml:space="preserve">Use </w:t>
-      </w:r>
-      <w:proofErr w:type="spellStart"/>
-      <w:r>
-        <w:rPr>
-          <w:lang w:val="en-US"/>
-        </w:rPr>
-        <w:t>className</w:t>
-      </w:r>
-      <w:proofErr w:type="spellEnd"/>
-      <w:r>
-        <w:rPr>
-          <w:lang w:val="en-US"/>
-        </w:rPr>
-        <w:t xml:space="preserve"> instead of class.</w:t>
-      </w:r>
-    </w:p>
-    <w:p>
-      <w:pPr>
-        <w:rPr>
-          <w:lang w:val="en-US"/>
-        </w:rPr>
-      </w:pPr>
-      <w:r>
-        <w:rPr>
-          <w:lang w:val="en-US"/>
-        </w:rPr>
-        <w:t xml:space="preserve">Use </w:t>
-      </w:r>
-      <w:proofErr w:type="spellStart"/>
-      <w:r>
-        <w:rPr>
-          <w:lang w:val="en-US"/>
-        </w:rPr>
-        <w:t>tab</w:t>
-      </w:r>
-      <w:r>
-        <w:rPr>
-          <w:lang w:val="en-US"/>
-        </w:rPr>
-        <w:t>I</w:t>
-      </w:r>
-      <w:r>
-        <w:rPr>
-          <w:lang w:val="en-US"/>
-        </w:rPr>
-        <w:t>ndex</w:t>
-      </w:r>
-      <w:proofErr w:type="spellEnd"/>
-      <w:r>
-        <w:rPr>
-          <w:lang w:val="en-US"/>
-        </w:rPr>
-        <w:t xml:space="preserve"> instead of </w:t>
-      </w:r>
-      <w:proofErr w:type="spellStart"/>
-      <w:r>
-        <w:rPr>
-          <w:lang w:val="en-US"/>
-        </w:rPr>
-        <w:t>tab</w:t>
-      </w:r>
-      <w:r>
-        <w:rPr>
-          <w:lang w:val="en-US"/>
-        </w:rPr>
-        <w:t>i</w:t>
-      </w:r>
-      <w:r>
-        <w:rPr>
-          <w:lang w:val="en-US"/>
-        </w:rPr>
-        <w:t>ndex</w:t>
-      </w:r>
-      <w:proofErr w:type="spellEnd"/>
-    </w:p>
-    <w:p>
-      <w:pPr>
-        <w:rPr>
-          <w:lang w:val="en-US"/>
-        </w:rPr>
-      </w:pPr>
-      <w:r>
-        <w:rPr>
-          <w:lang w:val="en-US"/>
-        </w:rPr>
-        <w:t>It is mandatory that tag</w:t>
-      </w:r>
-      <w:r>
-        <w:rPr>
-          <w:lang w:val="en-US"/>
-        </w:rPr>
-        <w:t xml:space="preserve"> or </w:t>
-      </w:r>
-      <w:proofErr w:type="spellStart"/>
-      <w:r>
-        <w:rPr>
-          <w:lang w:val="en-US"/>
-        </w:rPr>
-        <w:t>componeent</w:t>
-      </w:r>
-      <w:proofErr w:type="spellEnd"/>
-      <w:r>
-        <w:rPr>
-          <w:lang w:val="en-US"/>
-        </w:rPr>
-        <w:t xml:space="preserve"> should be closed in </w:t>
-      </w:r>
-      <w:proofErr w:type="spellStart"/>
-      <w:r>
-        <w:rPr>
-          <w:lang w:val="en-US"/>
-        </w:rPr>
-        <w:t>jsx</w:t>
-      </w:r>
-      <w:proofErr w:type="spellEnd"/>
+    </w:p>
+    <w:p>
+      <w:pPr>
+        <w:rPr>
+          <w:lang w:val="en-US"/>
+        </w:rPr>
+      </w:pPr>
+      <w:r>
+        <w:rPr>
+          <w:lang w:val="en-US"/>
+        </w:rPr>
+        <w:t xml:space="preserve">When a website Layout got shifted because of above layout shift </w:t>
+      </w:r>
+      <w:r>
+        <w:rPr>
+          <w:lang w:val="en-US"/>
+        </w:rPr>
+        <w:t>then it is cumulative layout shift. Avoid it for good SEO.</w:t>
+      </w:r>
+    </w:p>
+    <w:p>
+      <w:pPr>
+        <w:rPr>
+          <w:lang w:val="en-US"/>
+        </w:rPr>
+      </w:pPr>
+      <w:r>
+        <w:rPr>
+          <w:lang w:val="en-US"/>
+        </w:rPr>
+        <w:t xml:space="preserve">Copy may not work in http requested website (I don’t </w:t>
+      </w:r>
+      <w:proofErr w:type="spellStart"/>
+      <w:r>
+        <w:rPr>
+          <w:lang w:val="en-US"/>
+        </w:rPr>
+        <w:t>now</w:t>
+      </w:r>
+      <w:proofErr w:type="spellEnd"/>
+      <w:r>
+        <w:rPr>
+          <w:lang w:val="en-US"/>
+        </w:rPr>
+        <w:t xml:space="preserve"> why</w:t>
+      </w:r>
       <w:r>
         <w:rPr>
           <w:lang w:val="en-US"/>
@@ -436,271 +643,6 @@
         <w:rPr>
           <w:lang w:val="en-US"/>
         </w:rPr>
-        <w:t>even if it is an empty tag by /</w:t>
-      </w:r>
-    </w:p>
-    <w:p>
-      <w:pPr>
-        <w:rPr>
-          <w:lang w:val="en-US"/>
-        </w:rPr>
-      </w:pPr>
-      <w:r>
-        <w:rPr>
-          <w:lang w:val="en-US"/>
-        </w:rPr>
-        <w:t>React use webpack for live</w:t>
-      </w:r>
-      <w:r>
-        <w:rPr>
-          <w:lang w:val="en-US"/>
-        </w:rPr>
-        <w:t xml:space="preserve"> </w:t>
-      </w:r>
-      <w:r>
-        <w:rPr>
-          <w:lang w:val="en-US"/>
-        </w:rPr>
-        <w:t xml:space="preserve">server </w:t>
-      </w:r>
-    </w:p>
-    <w:p>
-      <w:pPr>
-        <w:rPr>
-          <w:lang w:val="en-US"/>
-        </w:rPr>
-      </w:pPr>
-      <w:r>
-        <w:rPr>
-          <w:lang w:val="en-US"/>
-        </w:rPr>
-        <w:t>And use babel for compilation of component to js</w:t>
-      </w:r>
-    </w:p>
-    <w:p>
-      <w:pPr>
-        <w:rPr>
-          <w:lang w:val="en-US"/>
-        </w:rPr>
-      </w:pPr>
-      <w:r>
-        <w:rPr>
-          <w:lang w:val="en-US"/>
-        </w:rPr>
-        <w:t xml:space="preserve">Will research about Prop type and require prop types later </w:t>
-      </w:r>
-    </w:p>
-    <w:p>
-      <w:pPr>
-        <w:rPr>
-          <w:lang w:val="en-US"/>
-        </w:rPr>
-      </w:pPr>
-      <w:r>
-        <w:rPr>
-          <w:lang w:val="en-US"/>
-        </w:rPr>
-        <w:t xml:space="preserve">$0 in the </w:t>
-      </w:r>
-      <w:r>
-        <w:rPr>
-          <w:lang w:val="en-US"/>
-        </w:rPr>
-        <w:t>browser</w:t>
-      </w:r>
-      <w:r>
-        <w:rPr>
-          <w:lang w:val="en-US"/>
-        </w:rPr>
-        <w:t xml:space="preserve"> is used to access elements </w:t>
-      </w:r>
-      <w:r>
-        <w:rPr>
-          <w:lang w:val="en-US"/>
-        </w:rPr>
-        <w:t>that is selected in the inspector inside the console.</w:t>
-      </w:r>
-    </w:p>
-    <w:p>
-      <w:pPr>
-        <w:rPr>
-          <w:b/>
-          <w:bCs/>
-          <w:lang w:val="en-US"/>
-        </w:rPr>
-      </w:pPr>
-      <w:r>
-        <w:rPr>
-          <w:b/>
-          <w:bCs/>
-          <w:lang w:val="en-US"/>
-        </w:rPr>
-        <w:t xml:space="preserve">Font size =&gt; page </w:t>
-      </w:r>
-      <w:proofErr w:type="gramStart"/>
-      <w:r>
-        <w:rPr>
-          <w:b/>
-          <w:bCs/>
-          <w:lang w:val="en-US"/>
-        </w:rPr>
-        <w:t>Specific(</w:t>
-      </w:r>
-      <w:proofErr w:type="gramEnd"/>
-      <w:r>
-        <w:rPr>
-          <w:b/>
-          <w:bCs/>
-          <w:lang w:val="en-US"/>
-        </w:rPr>
-        <w:t>who knows)</w:t>
-      </w:r>
-    </w:p>
-    <w:p>
-      <w:pPr>
-        <w:rPr>
-          <w:b/>
-          <w:bCs/>
-          <w:lang w:val="en-US"/>
-        </w:rPr>
-      </w:pPr>
-      <w:r>
-        <w:rPr>
-          <w:b/>
-          <w:bCs/>
-          <w:lang w:val="en-US"/>
-        </w:rPr>
-        <w:t>${} =&gt; template lateral</w:t>
-      </w:r>
-    </w:p>
-    <w:p>
-      <w:pPr>
-        <w:rPr>
-          <w:lang w:val="en-US"/>
-        </w:rPr>
-      </w:pPr>
-      <w:r>
-        <w:rPr>
-          <w:lang w:val="en-US"/>
-        </w:rPr>
-        <w:t xml:space="preserve">Use </w:t>
-      </w:r>
-      <w:r>
-        <w:rPr>
-          <w:b/>
-          <w:bCs/>
-          <w:lang w:val="en-US"/>
-        </w:rPr>
-        <w:t>text-light</w:t>
-      </w:r>
-      <w:r>
-        <w:rPr>
-          <w:lang w:val="en-US"/>
-        </w:rPr>
-        <w:t xml:space="preserve"> class to make text white in Bootstrap</w:t>
-      </w:r>
-    </w:p>
-    <w:p>
-      <w:pPr>
-        <w:rPr>
-          <w:lang w:val="en-US"/>
-        </w:rPr>
-      </w:pPr>
-      <w:r>
-        <w:rPr>
-          <w:lang w:val="en-US"/>
-        </w:rPr>
-        <w:t>In react we use {} when we want to write js in between the tags.</w:t>
-      </w:r>
-    </w:p>
-    <w:p>
-      <w:pPr>
-        <w:rPr>
-          <w:lang w:val="en-US"/>
-        </w:rPr>
-      </w:pPr>
-      <w:r>
-        <w:rPr>
-          <w:lang w:val="en-US"/>
-        </w:rPr>
-        <w:t xml:space="preserve">To make the hosting of static websites in git easy we use package </w:t>
-      </w:r>
-      <w:proofErr w:type="spellStart"/>
-      <w:r>
-        <w:rPr>
-          <w:lang w:val="en-US"/>
-        </w:rPr>
-        <w:t>gh</w:t>
-      </w:r>
-      <w:proofErr w:type="spellEnd"/>
-      <w:r>
-        <w:rPr>
-          <w:lang w:val="en-US"/>
-        </w:rPr>
-        <w:t>-pages</w:t>
-      </w:r>
-      <w:r>
-        <w:rPr>
-          <w:lang w:val="en-US"/>
-        </w:rPr>
-        <w:t xml:space="preserve"> </w:t>
-      </w:r>
-    </w:p>
-    <w:p>
-      <w:pPr>
-        <w:rPr>
-          <w:lang w:val="en-US"/>
-        </w:rPr>
-      </w:pPr>
-      <w:r>
-        <w:rPr>
-          <w:lang w:val="en-US"/>
-        </w:rPr>
-        <w:t xml:space="preserve">When a website Layout got shifted because of above layout shift </w:t>
-      </w:r>
-      <w:r>
-        <w:rPr>
-          <w:lang w:val="en-US"/>
-        </w:rPr>
-        <w:t>then it is cumulative layout shift. Avoid it for good SEO.</w:t>
-      </w:r>
-    </w:p>
-    <w:p>
-      <w:pPr>
-        <w:rPr>
-          <w:lang w:val="en-US"/>
-        </w:rPr>
-      </w:pPr>
-      <w:r>
-        <w:rPr>
-          <w:lang w:val="en-US"/>
-        </w:rPr>
-        <w:t xml:space="preserve">Copy may not work in http requested website (I don’t </w:t>
-      </w:r>
-      <w:proofErr w:type="spellStart"/>
-      <w:r>
-        <w:rPr>
-          <w:lang w:val="en-US"/>
-        </w:rPr>
-        <w:t>now</w:t>
-      </w:r>
-      <w:proofErr w:type="spellEnd"/>
-      <w:r>
-        <w:rPr>
-          <w:lang w:val="en-US"/>
-        </w:rPr>
-        <w:t xml:space="preserve"> why</w:t>
-      </w:r>
-      <w:r>
-        <w:rPr>
-          <w:lang w:val="en-US"/>
-        </w:rPr>
-        <w:t xml:space="preserve"> </w:t>
-      </w:r>
-      <w:r>
-        <w:rPr>
-          <w:lang w:val="en-US"/>
-        </w:rPr>
         <w:t>it</w:t>
       </w:r>
       <w:r>
@@ -800,63 +742,41 @@
           <w:color w:val="EE0000"/>
         </w:rPr>
       </w:pPr>
-      <w:proofErr w:type="gramStart"/>
       <w:r>
         <w:rPr>
           <w:b/>
           <w:bCs/>
           <w:color w:val="EE0000"/>
         </w:rPr>
-        <w:t>.accordion</w:t>
-      </w:r>
-      <w:proofErr w:type="gramEnd"/>
-      <w:r>
+        <w:t>.accordion-button::after{</w:t>
+      </w:r>
+    </w:p>
+    <w:p>
+      <w:pPr>
         <w:rPr>
           <w:b/>
           <w:bCs/>
           <w:color w:val="EE0000"/>
         </w:rPr>
-        <w:t>-</w:t>
-      </w:r>
-      <w:proofErr w:type="gramStart"/>
+      </w:pPr>
       <w:r>
         <w:rPr>
           <w:b/>
           <w:bCs/>
           <w:color w:val="EE0000"/>
         </w:rPr>
-        <w:t>button::after{</w:t>
-      </w:r>
-      <w:proofErr w:type="gramEnd"/>
-    </w:p>
-    <w:p>
-      <w:pPr>
+        <w:t xml:space="preserve">  </w:t>
+      </w:r>
+      <w:proofErr w:type="spellStart"/>
+      <w:r>
         <w:rPr>
           <w:b/>
           <w:bCs/>
           <w:color w:val="EE0000"/>
         </w:rPr>
-      </w:pPr>
-      <w:r>
-        <w:rPr>
-          <w:b/>
-          <w:bCs/>
-          <w:color w:val="EE0000"/>
-        </w:rPr>
-        <w:t xml:space="preserve">  </w:t>
-      </w:r>
-      <w:proofErr w:type="spellStart"/>
-      <w:proofErr w:type="gramStart"/>
-      <w:r>
-        <w:rPr>
-          <w:b/>
-          <w:bCs/>
-          <w:color w:val="EE0000"/>
-        </w:rPr>
         <w:t>filter:invert</w:t>
       </w:r>
       <w:proofErr w:type="spellEnd"/>
-      <w:proofErr w:type="gramEnd"/>
       <w:r>
         <w:rPr>
           <w:b/>
@@ -1023,18 +943,10 @@
         </w:r>
       </w:hyperlink>
       <w:r>
-        <w:t xml:space="preserve"> flow rate. Used to minimise congestion. Also known as bandwidth </w:t>
-      </w:r>
-      <w:proofErr w:type="gramStart"/>
-      <w:r>
-        <w:t>throttling.</w:t>
-      </w:r>
-      <w:r>
-        <w:t>(</w:t>
-      </w:r>
-      <w:proofErr w:type="gramEnd"/>
-      <w:r>
-        <w:t>who knows)</w:t>
+        <w:t> flow rate. Used to minimise congestion. Also known as bandwidth throttling.</w:t>
+      </w:r>
+      <w:r>
+        <w:t>(who knows)</w:t>
       </w:r>
     </w:p>
     <w:p>
@@ -1089,27 +1001,7 @@
           <w:color w:val="EE0000"/>
           <w:lang w:val="en-US"/>
         </w:rPr>
-        <w:t xml:space="preserve">same component with different props is being </w:t>
-      </w:r>
-      <w:proofErr w:type="gramStart"/>
-      <w:r>
-        <w:rPr>
-          <w:b/>
-          <w:bCs/>
-          <w:color w:val="EE0000"/>
-          <w:lang w:val="en-US"/>
-        </w:rPr>
-        <w:t>route</w:t>
-      </w:r>
-      <w:proofErr w:type="gramEnd"/>
-      <w:r>
-        <w:rPr>
-          <w:b/>
-          <w:bCs/>
-          <w:color w:val="EE0000"/>
-          <w:lang w:val="en-US"/>
-        </w:rPr>
-        <w:t xml:space="preserve"> then you need to give each component a key to uniquely identify that component</w:t>
+        <w:t>same component with different props is being route then you need to give each component a key to uniquely identify that component</w:t>
       </w:r>
       <w:r>
         <w:rPr>
@@ -1467,15 +1359,7 @@
       </w:r>
       <w:proofErr w:type="spellEnd"/>
       <w:r>
-        <w:t xml:space="preserve"> text and use multiple </w:t>
-      </w:r>
-      <w:proofErr w:type="gramStart"/>
-      <w:r>
-        <w:t>cursor</w:t>
-      </w:r>
-      <w:proofErr w:type="gramEnd"/>
-      <w:r>
-        <w:t xml:space="preserve"> </w:t>
+        <w:t xml:space="preserve"> text and use multiple cursor </w:t>
       </w:r>
       <w:r>
         <w:t xml:space="preserve">and its shortcut key is </w:t>
@@ -1501,22 +1385,14 @@
         <w:t>We can store a local data</w:t>
       </w:r>
       <w:r>
-        <w:t xml:space="preserve"> in our react app </w:t>
-      </w:r>
-      <w:proofErr w:type="gramStart"/>
-      <w:r>
-        <w:t xml:space="preserve">in </w:t>
+        <w:t xml:space="preserve"> in our react app in </w:t>
       </w:r>
       <w:r>
         <w:t>.</w:t>
       </w:r>
       <w:proofErr w:type="spellStart"/>
       <w:r>
-        <w:t>env</w:t>
-      </w:r>
-      <w:proofErr w:type="gramEnd"/>
-      <w:r>
-        <w:t>.local</w:t>
+        <w:t>env.local</w:t>
       </w:r>
       <w:proofErr w:type="spellEnd"/>
       <w:r>
@@ -1536,23 +1412,7 @@
     </w:p>
     <w:p>
       <w:r>
-        <w:t xml:space="preserve">The environment variable start </w:t>
-      </w:r>
-      <w:proofErr w:type="gramStart"/>
-      <w:r>
-        <w:t>with  START</w:t>
-      </w:r>
-      <w:proofErr w:type="gramEnd"/>
-      <w:r>
-        <w:t xml:space="preserve">_APP you can get access to it in </w:t>
-      </w:r>
-      <w:proofErr w:type="gramStart"/>
-      <w:r>
-        <w:t>your</w:t>
-      </w:r>
-      <w:proofErr w:type="gramEnd"/>
-      <w:r>
-        <w:t xml:space="preserve"> react application</w:t>
+        <w:t>The environment variable start with  START_APP you can get access to it in your react application</w:t>
       </w:r>
     </w:p>
     <w:p>
@@ -1618,23 +1478,7 @@
     </w:p>
     <w:p>
       <w:r>
-        <w:t xml:space="preserve">You can make Hybrid React app including some files of </w:t>
-      </w:r>
-      <w:proofErr w:type="gramStart"/>
-      <w:r>
-        <w:t>class based</w:t>
-      </w:r>
-      <w:proofErr w:type="gramEnd"/>
-      <w:r>
-        <w:t xml:space="preserve"> component and some files of </w:t>
-      </w:r>
-      <w:proofErr w:type="gramStart"/>
-      <w:r>
-        <w:t>function based</w:t>
-      </w:r>
-      <w:proofErr w:type="gramEnd"/>
-      <w:r>
-        <w:t xml:space="preserve"> component. </w:t>
+        <w:t xml:space="preserve">You can make Hybrid React app including some files of class based component and some files of function based component. </w:t>
       </w:r>
     </w:p>
     <w:p>
@@ -1883,23 +1727,7 @@
           <w:b/>
           <w:bCs/>
         </w:rPr>
-        <w:t xml:space="preserve">what is ES6 </w:t>
-      </w:r>
-      <w:proofErr w:type="gramStart"/>
-      <w:r>
-        <w:rPr>
-          <w:b/>
-          <w:bCs/>
-        </w:rPr>
-        <w:t>modules(</w:t>
-      </w:r>
-      <w:proofErr w:type="gramEnd"/>
-      <w:r>
-        <w:rPr>
-          <w:b/>
-          <w:bCs/>
-        </w:rPr>
-        <w:t>simples and short)</w:t>
+        <w:t>what is ES6 modules(simples and short)</w:t>
       </w:r>
     </w:p>
     <w:p>
@@ -2010,23 +1838,13 @@
       </w:r>
       <w:proofErr w:type="spellEnd"/>
       <w:r>
-        <w:t xml:space="preserve"> modules are an older JavaScript module system mainly used in Node.js for server-side development. They use </w:t>
-      </w:r>
-      <w:proofErr w:type="gramStart"/>
-      <w:r>
-        <w:t>require(</w:t>
-      </w:r>
-      <w:proofErr w:type="gramEnd"/>
-      <w:r>
-        <w:t xml:space="preserve">) to import modules and </w:t>
-      </w:r>
-      <w:proofErr w:type="spellStart"/>
-      <w:proofErr w:type="gramStart"/>
+        <w:t xml:space="preserve"> modules are an older JavaScript module system mainly used in Node.js for server-side development. They use require() to import modules and </w:t>
+      </w:r>
+      <w:proofErr w:type="spellStart"/>
       <w:r>
         <w:t>module.exports</w:t>
       </w:r>
       <w:proofErr w:type="spellEnd"/>
-      <w:proofErr w:type="gramEnd"/>
       <w:r>
         <w:t xml:space="preserve"> to export functions, objects, or values. The loading is synchronous, meaning code execution waits for the module to load.</w:t>
       </w:r>
@@ -2074,15 +1892,7 @@
         </w:numPr>
       </w:pPr>
       <w:r>
-        <w:t xml:space="preserve">Use </w:t>
-      </w:r>
-      <w:proofErr w:type="gramStart"/>
-      <w:r>
-        <w:t>require(</w:t>
-      </w:r>
-      <w:proofErr w:type="gramEnd"/>
-      <w:r>
-        <w:t>) to import modules.</w:t>
+        <w:t>Use require() to import modules.</w:t>
       </w:r>
     </w:p>
     <w:p>
@@ -2096,12 +1906,10 @@
         <w:t xml:space="preserve">Use </w:t>
       </w:r>
       <w:proofErr w:type="spellStart"/>
-      <w:proofErr w:type="gramStart"/>
       <w:r>
         <w:t>module.exports</w:t>
       </w:r>
       <w:proofErr w:type="spellEnd"/>
-      <w:proofErr w:type="gramEnd"/>
       <w:r>
         <w:t xml:space="preserve"> to export from a module.</w:t>
       </w:r>
@@ -2202,36 +2010,12 @@
           <w:b/>
           <w:bCs/>
         </w:rPr>
-        <w:t xml:space="preserve">Our </w:t>
-      </w:r>
-      <w:proofErr w:type="gramStart"/>
-      <w:r>
-        <w:rPr>
-          <w:b/>
-          <w:bCs/>
-        </w:rPr>
-        <w:t>model</w:t>
-      </w:r>
-      <w:proofErr w:type="gramEnd"/>
-      <w:r>
-        <w:rPr>
-          <w:b/>
-          <w:bCs/>
-        </w:rPr>
-        <w:t xml:space="preserve"> name start with capital first letter.</w:t>
-      </w:r>
-    </w:p>
-    <w:p>
-      <w:r>
-        <w:t xml:space="preserve">So here is the mongoose drill first we make a </w:t>
-      </w:r>
-      <w:proofErr w:type="gramStart"/>
-      <w:r>
-        <w:t>schema by Schema</w:t>
-      </w:r>
-      <w:proofErr w:type="gramEnd"/>
-      <w:r>
-        <w:t xml:space="preserve"> class</w:t>
+        <w:t>Our model name start with capital first letter.</w:t>
+      </w:r>
+    </w:p>
+    <w:p>
+      <w:r>
+        <w:t>So here is the mongoose drill first we make a schema by Schema class</w:t>
       </w:r>
     </w:p>
     <w:p>
@@ -2249,13 +2033,8 @@
       <w:r>
         <w:t xml:space="preserve"> files are inside the </w:t>
       </w:r>
-      <w:proofErr w:type="gramStart"/>
-      <w:r>
-        <w:t>models</w:t>
-      </w:r>
-      <w:proofErr w:type="gramEnd"/>
-      <w:r>
-        <w:t xml:space="preserve"> folder (who knows)</w:t>
+      <w:r>
+        <w:t>models folder (who knows)</w:t>
       </w:r>
     </w:p>
     <w:p>
@@ -2266,12 +2045,10 @@
         <w:t xml:space="preserve"> By </w:t>
       </w:r>
       <w:proofErr w:type="spellStart"/>
-      <w:proofErr w:type="gramStart"/>
       <w:r>
         <w:t>mongoose.model</w:t>
       </w:r>
       <w:proofErr w:type="spellEnd"/>
-      <w:proofErr w:type="gramEnd"/>
     </w:p>
     <w:p>
       <w:r>
@@ -2288,15 +2065,7 @@
     </w:p>
     <w:p>
       <w:r>
-        <w:t xml:space="preserve">If we don’t send anything in response then the loading </w:t>
-      </w:r>
-      <w:proofErr w:type="gramStart"/>
-      <w:r>
-        <w:t>keep</w:t>
-      </w:r>
-      <w:proofErr w:type="gramEnd"/>
-      <w:r>
-        <w:t xml:space="preserve"> happening</w:t>
+        <w:t>If we don’t send anything in response then the loading keep happening</w:t>
       </w:r>
     </w:p>
     <w:p>
@@ -2385,39 +2154,23 @@
           <w:b/>
           <w:bCs/>
         </w:rPr>
+        <w:t xml:space="preserve"> text</w:t>
+      </w:r>
+      <w:r>
+        <w:rPr>
+          <w:b/>
+          <w:bCs/>
+        </w:rPr>
+        <w:t>(who knows)</w:t>
+      </w:r>
+    </w:p>
+    <w:p>
+      <w:r>
+        <w:t>We will use express validation package for validation purposes</w:t>
+      </w:r>
+      <w:r>
         <w:t xml:space="preserve"> </w:t>
       </w:r>
-      <w:proofErr w:type="gramStart"/>
-      <w:r>
-        <w:rPr>
-          <w:b/>
-          <w:bCs/>
-        </w:rPr>
-        <w:t>text</w:t>
-      </w:r>
-      <w:r>
-        <w:rPr>
-          <w:b/>
-          <w:bCs/>
-        </w:rPr>
-        <w:t>(</w:t>
-      </w:r>
-      <w:proofErr w:type="gramEnd"/>
-      <w:r>
-        <w:rPr>
-          <w:b/>
-          <w:bCs/>
-        </w:rPr>
-        <w:t>who knows)</w:t>
-      </w:r>
-    </w:p>
-    <w:p>
-      <w:r>
-        <w:t>We will use express validation package for validation purposes</w:t>
-      </w:r>
-      <w:r>
-        <w:t xml:space="preserve"> </w:t>
-      </w:r>
     </w:p>
     <w:p>
       <w:pPr>
@@ -2501,33 +2254,15 @@
           <w:bCs/>
           <w:color w:val="EE0000"/>
         </w:rPr>
-        <w:t xml:space="preserve">hing </w:t>
-      </w:r>
-      <w:proofErr w:type="gramStart"/>
+        <w:t>hing new</w:t>
+      </w:r>
       <w:r>
         <w:rPr>
           <w:b/>
           <w:bCs/>
           <w:color w:val="EE0000"/>
         </w:rPr>
-        <w:t>new</w:t>
-      </w:r>
-      <w:r>
-        <w:rPr>
-          <w:b/>
-          <w:bCs/>
-          <w:color w:val="EE0000"/>
-        </w:rPr>
-        <w:t>(</w:t>
-      </w:r>
-      <w:proofErr w:type="gramEnd"/>
-      <w:r>
-        <w:rPr>
-          <w:b/>
-          <w:bCs/>
-          <w:color w:val="EE0000"/>
-        </w:rPr>
-        <w:t>who knows))</w:t>
+        <w:t>(who knows))</w:t>
       </w:r>
     </w:p>
     <w:p>
@@ -2535,15 +2270,7 @@
         <w:t xml:space="preserve">React App usually runs on the </w:t>
       </w:r>
       <w:r>
-        <w:t xml:space="preserve">3000 </w:t>
-      </w:r>
-      <w:proofErr w:type="gramStart"/>
-      <w:r>
-        <w:t>port</w:t>
-      </w:r>
-      <w:proofErr w:type="gramEnd"/>
-      <w:r>
-        <w:t xml:space="preserve"> </w:t>
+        <w:t xml:space="preserve">3000 port </w:t>
       </w:r>
     </w:p>
     <w:p>
@@ -2628,26 +2355,16 @@
           <w:bCs/>
           <w:color w:val="EE0000"/>
         </w:rPr>
-        <w:t xml:space="preserve">According to teacher when an error </w:t>
-      </w:r>
-      <w:proofErr w:type="gramStart"/>
+        <w:t>According to teacher when an error occu</w:t>
+      </w:r>
       <w:r>
         <w:rPr>
           <w:b/>
           <w:bCs/>
           <w:color w:val="EE0000"/>
         </w:rPr>
-        <w:t>occu</w:t>
-      </w:r>
-      <w:r>
-        <w:rPr>
-          <w:b/>
-          <w:bCs/>
-          <w:color w:val="EE0000"/>
-        </w:rPr>
         <w:t>r</w:t>
       </w:r>
-      <w:proofErr w:type="gramEnd"/>
       <w:r>
         <w:rPr>
           <w:b/>
@@ -2843,15 +2560,7 @@
       </w:r>
       <w:proofErr w:type="spellEnd"/>
       <w:r>
-        <w:t xml:space="preserve"> another thing that is Pepper that is </w:t>
-      </w:r>
-      <w:proofErr w:type="gramStart"/>
-      <w:r>
-        <w:t>hardcoded  in</w:t>
-      </w:r>
-      <w:proofErr w:type="gramEnd"/>
-      <w:r>
-        <w:t xml:space="preserve"> backend and </w:t>
+        <w:t xml:space="preserve"> another thing that is Pepper that is hardcoded  in backend and </w:t>
       </w:r>
       <w:proofErr w:type="spellStart"/>
       <w:r>
@@ -2864,15 +2573,7 @@
     </w:p>
     <w:p>
       <w:r>
-        <w:t xml:space="preserve">There are two types of </w:t>
-      </w:r>
-      <w:proofErr w:type="gramStart"/>
-      <w:r>
-        <w:t>token</w:t>
-      </w:r>
-      <w:proofErr w:type="gramEnd"/>
-      <w:r>
-        <w:t xml:space="preserve"> that is generated when a user is logged in that is Session Token and JSON Web Token</w:t>
+        <w:t>There are two types of token that is generated when a user is logged in that is Session Token and JSON Web Token</w:t>
       </w:r>
       <w:r>
         <w:t xml:space="preserve">. </w:t>
@@ -2880,18 +2581,10 @@
     </w:p>
     <w:p>
       <w:r>
-        <w:t xml:space="preserve">We will use </w:t>
-      </w:r>
-      <w:proofErr w:type="gramStart"/>
-      <w:r>
-        <w:t>JWT</w:t>
-      </w:r>
-      <w:r>
-        <w:t>(</w:t>
-      </w:r>
-      <w:proofErr w:type="gramEnd"/>
-      <w:r>
-        <w:t>JSON Web Token)</w:t>
+        <w:t>We will use JWT</w:t>
+      </w:r>
+      <w:r>
+        <w:t>(JSON Web Token)</w:t>
       </w:r>
       <w:r>
         <w:t xml:space="preserve"> token </w:t>
@@ -2928,7 +2621,6 @@
           <w:bCs/>
         </w:rPr>
       </w:pPr>
-      <w:proofErr w:type="gramStart"/>
       <w:r>
         <w:rPr>
           <w:b/>
@@ -2936,7 +2628,6 @@
         </w:rPr>
         <w:t>Note:-</w:t>
       </w:r>
-      <w:proofErr w:type="gramEnd"/>
     </w:p>
     <w:p>
       <w:pPr>
@@ -2992,32 +2683,66 @@
     </w:p>
     <w:p>
       <w:r>
-        <w:t xml:space="preserve">And by query </w:t>
-      </w:r>
-      <w:proofErr w:type="gramStart"/>
-      <w:r>
-        <w:t>in ?</w:t>
-      </w:r>
-      <w:proofErr w:type="gramEnd"/>
-    </w:p>
-    <w:p>
-      <w:r>
-        <w:t>And params in /:&lt;</w:t>
-      </w:r>
-      <w:proofErr w:type="spellStart"/>
-      <w:r>
-        <w:t>parmaeter</w:t>
-      </w:r>
-      <w:proofErr w:type="spellEnd"/>
-      <w:r>
-        <w:t>&gt;</w:t>
-      </w:r>
-    </w:p>
-    <w:p>
-      <w:r>
-        <w:t>We can install concurrently that will lets us run multiple command at once</w:t>
-      </w:r>
-    </w:p>
+        <w:t>And by query in ?</w:t>
+      </w:r>
+    </w:p>
+    <w:p>
+      <w:r>
+        <w:t>And params in /:&lt;par</w:t>
+      </w:r>
+      <w:r>
+        <w:t>a</w:t>
+      </w:r>
+      <w:r>
+        <w:t>meter&gt;</w:t>
+      </w:r>
+    </w:p>
+    <w:p>
+      <w:r>
+        <w:t xml:space="preserve">We can install </w:t>
+      </w:r>
+      <w:r>
+        <w:rPr>
+          <w:b/>
+          <w:bCs/>
+        </w:rPr>
+        <w:t>concurrently</w:t>
+      </w:r>
+      <w:r>
+        <w:t xml:space="preserve"> that will lets us run multiple command at once</w:t>
+      </w:r>
+    </w:p>
+    <w:p>
+      <w:r>
+        <w:t>There is a thing called React Bootstrap and you can install it.</w:t>
+      </w:r>
+    </w:p>
+    <w:p>
+      <w:r>
+        <w:t>It is better for SEO</w:t>
+      </w:r>
+      <w:r>
+        <w:t xml:space="preserve"> and many things </w:t>
+      </w:r>
+      <w:r>
+        <w:t xml:space="preserve"> (Ac</w:t>
+      </w:r>
+      <w:r>
+        <w:t>c</w:t>
+      </w:r>
+      <w:r>
+        <w:t>ording to Teacher)</w:t>
+      </w:r>
+    </w:p>
+    <w:p>
+      <w:r>
+        <w:t xml:space="preserve">We don’t need to use large segment sphere as it can reduce performance and this debug is used while testing </w:t>
+      </w:r>
+      <w:r>
+        <w:t xml:space="preserve">and not with performance. </w:t>
+      </w:r>
+    </w:p>
+    <w:p/>
     <w:p/>
     <w:sectPr>
       <w:pgSz w:w="11906" w:h="16838"/>

</xml_diff>

<commit_message>
Lesson 58 useContext hook: Using React Context API
</commit_message>
<xml_diff>
--- a/Notes.docx
+++ b/Notes.docx
@@ -40,6 +40,7 @@
           <w:lang w:val="en-US"/>
         </w:rPr>
       </w:pPr>
+      <w:proofErr w:type="gramStart"/>
       <w:r>
         <w:rPr>
           <w:lang w:val="en-US"/>
@@ -60,6 +61,7 @@
         <w:t>substr</w:t>
       </w:r>
       <w:proofErr w:type="spellEnd"/>
+      <w:proofErr w:type="gramEnd"/>
       <w:r>
         <w:rPr>
           <w:lang w:val="en-US"/>
@@ -81,6 +83,7 @@
         <w:t xml:space="preserve">, </w:t>
       </w:r>
       <w:proofErr w:type="spellStart"/>
+      <w:proofErr w:type="gramStart"/>
       <w:r>
         <w:rPr>
           <w:lang w:val="en-US"/>
@@ -92,7 +95,14 @@
         <w:rPr>
           <w:lang w:val="en-US"/>
         </w:rPr>
-        <w:t xml:space="preserve"> , </w:t>
+        <w:t xml:space="preserve"> ,</w:t>
+      </w:r>
+      <w:proofErr w:type="gramEnd"/>
+      <w:r>
+        <w:rPr>
+          <w:lang w:val="en-US"/>
+        </w:rPr>
+        <w:t xml:space="preserve"> </w:t>
       </w:r>
       <w:proofErr w:type="spellStart"/>
       <w:r>
@@ -143,6 +153,7 @@
         </w:rPr>
       </w:pPr>
       <w:proofErr w:type="spellStart"/>
+      <w:proofErr w:type="gramStart"/>
       <w:r>
         <w:rPr>
           <w:lang w:val="en-US"/>
@@ -160,9 +171,17 @@
         <w:rPr>
           <w:lang w:val="en-US"/>
         </w:rPr>
-        <w:t xml:space="preserve">, </w:t>
+        <w:t>,</w:t>
+      </w:r>
+      <w:proofErr w:type="gramEnd"/>
+      <w:r>
+        <w:rPr>
+          <w:lang w:val="en-US"/>
+        </w:rPr>
+        <w:t xml:space="preserve"> </w:t>
       </w:r>
       <w:proofErr w:type="spellStart"/>
+      <w:proofErr w:type="gramStart"/>
       <w:r>
         <w:rPr>
           <w:lang w:val="en-US"/>
@@ -174,7 +193,14 @@
         <w:rPr>
           <w:lang w:val="en-US"/>
         </w:rPr>
-        <w:t xml:space="preserve"> , value of </w:t>
+        <w:t xml:space="preserve"> ,</w:t>
+      </w:r>
+      <w:proofErr w:type="gramEnd"/>
+      <w:r>
+        <w:rPr>
+          <w:lang w:val="en-US"/>
+        </w:rPr>
+        <w:t xml:space="preserve"> value of </w:t>
       </w:r>
       <w:r>
         <w:rPr>
@@ -193,7 +219,21 @@
         <w:rPr>
           <w:lang w:val="en-US"/>
         </w:rPr>
-        <w:t>to switch to script mode we use “use strict” in the beginning of the code.</w:t>
+        <w:t xml:space="preserve">to switch to script </w:t>
+      </w:r>
+      <w:proofErr w:type="gramStart"/>
+      <w:r>
+        <w:rPr>
+          <w:lang w:val="en-US"/>
+        </w:rPr>
+        <w:t>mode</w:t>
+      </w:r>
+      <w:proofErr w:type="gramEnd"/>
+      <w:r>
+        <w:rPr>
+          <w:lang w:val="en-US"/>
+        </w:rPr>
+        <w:t xml:space="preserve"> we use “use strict” in the beginning of the code.</w:t>
       </w:r>
     </w:p>
     <w:p>
@@ -495,7 +535,25 @@
           <w:bCs/>
           <w:lang w:val="en-US"/>
         </w:rPr>
-        <w:t>Font size =&gt; page Specific(who knows)</w:t>
+        <w:t xml:space="preserve">Font size =&gt; page </w:t>
+      </w:r>
+      <w:proofErr w:type="gramStart"/>
+      <w:r>
+        <w:rPr>
+          <w:b/>
+          <w:bCs/>
+          <w:lang w:val="en-US"/>
+        </w:rPr>
+        <w:t>Specific(</w:t>
+      </w:r>
+      <w:proofErr w:type="gramEnd"/>
+      <w:r>
+        <w:rPr>
+          <w:b/>
+          <w:bCs/>
+          <w:lang w:val="en-US"/>
+        </w:rPr>
+        <w:t>who knows)</w:t>
       </w:r>
     </w:p>
     <w:p>
@@ -742,32 +800,53 @@
           <w:color w:val="EE0000"/>
         </w:rPr>
       </w:pPr>
+      <w:proofErr w:type="gramStart"/>
       <w:r>
         <w:rPr>
           <w:b/>
           <w:bCs/>
           <w:color w:val="EE0000"/>
         </w:rPr>
-        <w:t>.accordion-button::after{</w:t>
-      </w:r>
-    </w:p>
-    <w:p>
-      <w:pPr>
+        <w:t>.accordion</w:t>
+      </w:r>
+      <w:proofErr w:type="gramEnd"/>
+      <w:r>
         <w:rPr>
           <w:b/>
           <w:bCs/>
           <w:color w:val="EE0000"/>
         </w:rPr>
-      </w:pPr>
+        <w:t>-</w:t>
+      </w:r>
+      <w:proofErr w:type="gramStart"/>
       <w:r>
         <w:rPr>
           <w:b/>
           <w:bCs/>
           <w:color w:val="EE0000"/>
         </w:rPr>
+        <w:t>button::after{</w:t>
+      </w:r>
+      <w:proofErr w:type="gramEnd"/>
+    </w:p>
+    <w:p>
+      <w:pPr>
+        <w:rPr>
+          <w:b/>
+          <w:bCs/>
+          <w:color w:val="EE0000"/>
+        </w:rPr>
+      </w:pPr>
+      <w:r>
+        <w:rPr>
+          <w:b/>
+          <w:bCs/>
+          <w:color w:val="EE0000"/>
+        </w:rPr>
         <w:t xml:space="preserve">  </w:t>
       </w:r>
       <w:proofErr w:type="spellStart"/>
+      <w:proofErr w:type="gramStart"/>
       <w:r>
         <w:rPr>
           <w:b/>
@@ -777,6 +856,7 @@
         <w:t>filter:invert</w:t>
       </w:r>
       <w:proofErr w:type="spellEnd"/>
+      <w:proofErr w:type="gramEnd"/>
       <w:r>
         <w:rPr>
           <w:b/>
@@ -943,10 +1023,18 @@
         </w:r>
       </w:hyperlink>
       <w:r>
-        <w:t> flow rate. Used to minimise congestion. Also known as bandwidth throttling.</w:t>
-      </w:r>
-      <w:r>
-        <w:t>(who knows)</w:t>
+        <w:t xml:space="preserve"> flow rate. Used to minimise congestion. Also known as bandwidth </w:t>
+      </w:r>
+      <w:proofErr w:type="gramStart"/>
+      <w:r>
+        <w:t>throttling.</w:t>
+      </w:r>
+      <w:r>
+        <w:t>(</w:t>
+      </w:r>
+      <w:proofErr w:type="gramEnd"/>
+      <w:r>
+        <w:t>who knows)</w:t>
       </w:r>
     </w:p>
     <w:p>
@@ -1001,7 +1089,27 @@
           <w:color w:val="EE0000"/>
           <w:lang w:val="en-US"/>
         </w:rPr>
-        <w:t>same component with different props is being route then you need to give each component a key to uniquely identify that component</w:t>
+        <w:t xml:space="preserve">same component with different props is being </w:t>
+      </w:r>
+      <w:proofErr w:type="gramStart"/>
+      <w:r>
+        <w:rPr>
+          <w:b/>
+          <w:bCs/>
+          <w:color w:val="EE0000"/>
+          <w:lang w:val="en-US"/>
+        </w:rPr>
+        <w:t>route</w:t>
+      </w:r>
+      <w:proofErr w:type="gramEnd"/>
+      <w:r>
+        <w:rPr>
+          <w:b/>
+          <w:bCs/>
+          <w:color w:val="EE0000"/>
+          <w:lang w:val="en-US"/>
+        </w:rPr>
+        <w:t xml:space="preserve"> then you need to give each component a key to uniquely identify that component</w:t>
       </w:r>
       <w:r>
         <w:rPr>
@@ -1359,7 +1467,15 @@
       </w:r>
       <w:proofErr w:type="spellEnd"/>
       <w:r>
-        <w:t xml:space="preserve"> text and use multiple cursor </w:t>
+        <w:t xml:space="preserve"> text and use multiple </w:t>
+      </w:r>
+      <w:proofErr w:type="gramStart"/>
+      <w:r>
+        <w:t>cursor</w:t>
+      </w:r>
+      <w:proofErr w:type="gramEnd"/>
+      <w:r>
+        <w:t xml:space="preserve"> </w:t>
       </w:r>
       <w:r>
         <w:t xml:space="preserve">and its shortcut key is </w:t>
@@ -1385,14 +1501,22 @@
         <w:t>We can store a local data</w:t>
       </w:r>
       <w:r>
-        <w:t xml:space="preserve"> in our react app in </w:t>
+        <w:t xml:space="preserve"> in our react app </w:t>
+      </w:r>
+      <w:proofErr w:type="gramStart"/>
+      <w:r>
+        <w:t xml:space="preserve">in </w:t>
       </w:r>
       <w:r>
         <w:t>.</w:t>
       </w:r>
       <w:proofErr w:type="spellStart"/>
       <w:r>
-        <w:t>env.local</w:t>
+        <w:t>env</w:t>
+      </w:r>
+      <w:proofErr w:type="gramEnd"/>
+      <w:r>
+        <w:t>.local</w:t>
       </w:r>
       <w:proofErr w:type="spellEnd"/>
       <w:r>
@@ -1412,7 +1536,23 @@
     </w:p>
     <w:p>
       <w:r>
-        <w:t>The environment variable start with  START_APP you can get access to it in your react application</w:t>
+        <w:t xml:space="preserve">The environment variable start </w:t>
+      </w:r>
+      <w:proofErr w:type="gramStart"/>
+      <w:r>
+        <w:t>with  START</w:t>
+      </w:r>
+      <w:proofErr w:type="gramEnd"/>
+      <w:r>
+        <w:t xml:space="preserve">_APP you can get access to it in </w:t>
+      </w:r>
+      <w:proofErr w:type="gramStart"/>
+      <w:r>
+        <w:t>your</w:t>
+      </w:r>
+      <w:proofErr w:type="gramEnd"/>
+      <w:r>
+        <w:t xml:space="preserve"> react application</w:t>
       </w:r>
     </w:p>
     <w:p>
@@ -1478,7 +1618,23 @@
     </w:p>
     <w:p>
       <w:r>
-        <w:t xml:space="preserve">You can make Hybrid React app including some files of class based component and some files of function based component. </w:t>
+        <w:t xml:space="preserve">You can make Hybrid React app including some files of </w:t>
+      </w:r>
+      <w:proofErr w:type="gramStart"/>
+      <w:r>
+        <w:t>class based</w:t>
+      </w:r>
+      <w:proofErr w:type="gramEnd"/>
+      <w:r>
+        <w:t xml:space="preserve"> component and some files of </w:t>
+      </w:r>
+      <w:proofErr w:type="gramStart"/>
+      <w:r>
+        <w:t>function based</w:t>
+      </w:r>
+      <w:proofErr w:type="gramEnd"/>
+      <w:r>
+        <w:t xml:space="preserve"> component. </w:t>
       </w:r>
     </w:p>
     <w:p>
@@ -1727,7 +1883,23 @@
           <w:b/>
           <w:bCs/>
         </w:rPr>
-        <w:t>what is ES6 modules(simples and short)</w:t>
+        <w:t xml:space="preserve">what is ES6 </w:t>
+      </w:r>
+      <w:proofErr w:type="gramStart"/>
+      <w:r>
+        <w:rPr>
+          <w:b/>
+          <w:bCs/>
+        </w:rPr>
+        <w:t>modules(</w:t>
+      </w:r>
+      <w:proofErr w:type="gramEnd"/>
+      <w:r>
+        <w:rPr>
+          <w:b/>
+          <w:bCs/>
+        </w:rPr>
+        <w:t>simples and short)</w:t>
       </w:r>
     </w:p>
     <w:p>
@@ -1838,13 +2010,23 @@
       </w:r>
       <w:proofErr w:type="spellEnd"/>
       <w:r>
-        <w:t xml:space="preserve"> modules are an older JavaScript module system mainly used in Node.js for server-side development. They use require() to import modules and </w:t>
+        <w:t xml:space="preserve"> modules are an older JavaScript module system mainly used in Node.js for server-side development. They use </w:t>
+      </w:r>
+      <w:proofErr w:type="gramStart"/>
+      <w:r>
+        <w:t>require(</w:t>
+      </w:r>
+      <w:proofErr w:type="gramEnd"/>
+      <w:r>
+        <w:t xml:space="preserve">) to import modules and </w:t>
       </w:r>
       <w:proofErr w:type="spellStart"/>
+      <w:proofErr w:type="gramStart"/>
       <w:r>
         <w:t>module.exports</w:t>
       </w:r>
       <w:proofErr w:type="spellEnd"/>
+      <w:proofErr w:type="gramEnd"/>
       <w:r>
         <w:t xml:space="preserve"> to export functions, objects, or values. The loading is synchronous, meaning code execution waits for the module to load.</w:t>
       </w:r>
@@ -1892,7 +2074,15 @@
         </w:numPr>
       </w:pPr>
       <w:r>
-        <w:t>Use require() to import modules.</w:t>
+        <w:t xml:space="preserve">Use </w:t>
+      </w:r>
+      <w:proofErr w:type="gramStart"/>
+      <w:r>
+        <w:t>require(</w:t>
+      </w:r>
+      <w:proofErr w:type="gramEnd"/>
+      <w:r>
+        <w:t>) to import modules.</w:t>
       </w:r>
     </w:p>
     <w:p>
@@ -1906,10 +2096,12 @@
         <w:t xml:space="preserve">Use </w:t>
       </w:r>
       <w:proofErr w:type="spellStart"/>
+      <w:proofErr w:type="gramStart"/>
       <w:r>
         <w:t>module.exports</w:t>
       </w:r>
       <w:proofErr w:type="spellEnd"/>
+      <w:proofErr w:type="gramEnd"/>
       <w:r>
         <w:t xml:space="preserve"> to export from a module.</w:t>
       </w:r>
@@ -2010,12 +2202,36 @@
           <w:b/>
           <w:bCs/>
         </w:rPr>
-        <w:t>Our model name start with capital first letter.</w:t>
-      </w:r>
-    </w:p>
-    <w:p>
-      <w:r>
-        <w:t>So here is the mongoose drill first we make a schema by Schema class</w:t>
+        <w:t xml:space="preserve">Our </w:t>
+      </w:r>
+      <w:proofErr w:type="gramStart"/>
+      <w:r>
+        <w:rPr>
+          <w:b/>
+          <w:bCs/>
+        </w:rPr>
+        <w:t>model</w:t>
+      </w:r>
+      <w:proofErr w:type="gramEnd"/>
+      <w:r>
+        <w:rPr>
+          <w:b/>
+          <w:bCs/>
+        </w:rPr>
+        <w:t xml:space="preserve"> name start with capital first letter.</w:t>
+      </w:r>
+    </w:p>
+    <w:p>
+      <w:r>
+        <w:t xml:space="preserve">So here is the mongoose drill first we make a </w:t>
+      </w:r>
+      <w:proofErr w:type="gramStart"/>
+      <w:r>
+        <w:t>schema by Schema</w:t>
+      </w:r>
+      <w:proofErr w:type="gramEnd"/>
+      <w:r>
+        <w:t xml:space="preserve"> class</w:t>
       </w:r>
     </w:p>
     <w:p>
@@ -2033,8 +2249,13 @@
       <w:r>
         <w:t xml:space="preserve"> files are inside the </w:t>
       </w:r>
-      <w:r>
-        <w:t>models folder (who knows)</w:t>
+      <w:proofErr w:type="gramStart"/>
+      <w:r>
+        <w:t>models</w:t>
+      </w:r>
+      <w:proofErr w:type="gramEnd"/>
+      <w:r>
+        <w:t xml:space="preserve"> folder (who knows)</w:t>
       </w:r>
     </w:p>
     <w:p>
@@ -2045,10 +2266,12 @@
         <w:t xml:space="preserve"> By </w:t>
       </w:r>
       <w:proofErr w:type="spellStart"/>
+      <w:proofErr w:type="gramStart"/>
       <w:r>
         <w:t>mongoose.model</w:t>
       </w:r>
       <w:proofErr w:type="spellEnd"/>
+      <w:proofErr w:type="gramEnd"/>
     </w:p>
     <w:p>
       <w:r>
@@ -2065,7 +2288,15 @@
     </w:p>
     <w:p>
       <w:r>
-        <w:t>If we don’t send anything in response then the loading keep happening</w:t>
+        <w:t xml:space="preserve">If we don’t send anything in response then the loading </w:t>
+      </w:r>
+      <w:proofErr w:type="gramStart"/>
+      <w:r>
+        <w:t>keep</w:t>
+      </w:r>
+      <w:proofErr w:type="gramEnd"/>
+      <w:r>
+        <w:t xml:space="preserve"> happening</w:t>
       </w:r>
     </w:p>
     <w:p>
@@ -2154,14 +2385,30 @@
           <w:b/>
           <w:bCs/>
         </w:rPr>
-        <w:t xml:space="preserve"> text</w:t>
-      </w:r>
-      <w:r>
-        <w:rPr>
-          <w:b/>
-          <w:bCs/>
-        </w:rPr>
-        <w:t>(who knows)</w:t>
+        <w:t xml:space="preserve"> </w:t>
+      </w:r>
+      <w:proofErr w:type="gramStart"/>
+      <w:r>
+        <w:rPr>
+          <w:b/>
+          <w:bCs/>
+        </w:rPr>
+        <w:t>text</w:t>
+      </w:r>
+      <w:r>
+        <w:rPr>
+          <w:b/>
+          <w:bCs/>
+        </w:rPr>
+        <w:t>(</w:t>
+      </w:r>
+      <w:proofErr w:type="gramEnd"/>
+      <w:r>
+        <w:rPr>
+          <w:b/>
+          <w:bCs/>
+        </w:rPr>
+        <w:t>who knows)</w:t>
       </w:r>
     </w:p>
     <w:p>
@@ -2254,15 +2501,33 @@
           <w:bCs/>
           <w:color w:val="EE0000"/>
         </w:rPr>
-        <w:t>hing new</w:t>
-      </w:r>
+        <w:t xml:space="preserve">hing </w:t>
+      </w:r>
+      <w:proofErr w:type="gramStart"/>
       <w:r>
         <w:rPr>
           <w:b/>
           <w:bCs/>
           <w:color w:val="EE0000"/>
         </w:rPr>
-        <w:t>(who knows))</w:t>
+        <w:t>new</w:t>
+      </w:r>
+      <w:r>
+        <w:rPr>
+          <w:b/>
+          <w:bCs/>
+          <w:color w:val="EE0000"/>
+        </w:rPr>
+        <w:t>(</w:t>
+      </w:r>
+      <w:proofErr w:type="gramEnd"/>
+      <w:r>
+        <w:rPr>
+          <w:b/>
+          <w:bCs/>
+          <w:color w:val="EE0000"/>
+        </w:rPr>
+        <w:t>who knows))</w:t>
       </w:r>
     </w:p>
     <w:p>
@@ -2270,7 +2535,15 @@
         <w:t xml:space="preserve">React App usually runs on the </w:t>
       </w:r>
       <w:r>
-        <w:t xml:space="preserve">3000 port </w:t>
+        <w:t xml:space="preserve">3000 </w:t>
+      </w:r>
+      <w:proofErr w:type="gramStart"/>
+      <w:r>
+        <w:t>port</w:t>
+      </w:r>
+      <w:proofErr w:type="gramEnd"/>
+      <w:r>
+        <w:t xml:space="preserve"> </w:t>
       </w:r>
     </w:p>
     <w:p>
@@ -2355,16 +2628,26 @@
           <w:bCs/>
           <w:color w:val="EE0000"/>
         </w:rPr>
-        <w:t>According to teacher when an error occu</w:t>
-      </w:r>
+        <w:t xml:space="preserve">According to teacher when an error </w:t>
+      </w:r>
+      <w:proofErr w:type="gramStart"/>
       <w:r>
         <w:rPr>
           <w:b/>
           <w:bCs/>
           <w:color w:val="EE0000"/>
         </w:rPr>
+        <w:t>occu</w:t>
+      </w:r>
+      <w:r>
+        <w:rPr>
+          <w:b/>
+          <w:bCs/>
+          <w:color w:val="EE0000"/>
+        </w:rPr>
         <w:t>r</w:t>
       </w:r>
+      <w:proofErr w:type="gramEnd"/>
       <w:r>
         <w:rPr>
           <w:b/>
@@ -2560,7 +2843,15 @@
       </w:r>
       <w:proofErr w:type="spellEnd"/>
       <w:r>
-        <w:t xml:space="preserve"> another thing that is Pepper that is hardcoded  in backend and </w:t>
+        <w:t xml:space="preserve"> another thing that is Pepper that is </w:t>
+      </w:r>
+      <w:proofErr w:type="gramStart"/>
+      <w:r>
+        <w:t>hardcoded  in</w:t>
+      </w:r>
+      <w:proofErr w:type="gramEnd"/>
+      <w:r>
+        <w:t xml:space="preserve"> backend and </w:t>
       </w:r>
       <w:proofErr w:type="spellStart"/>
       <w:r>
@@ -2573,7 +2864,15 @@
     </w:p>
     <w:p>
       <w:r>
-        <w:t>There are two types of token that is generated when a user is logged in that is Session Token and JSON Web Token</w:t>
+        <w:t xml:space="preserve">There are two types of </w:t>
+      </w:r>
+      <w:proofErr w:type="gramStart"/>
+      <w:r>
+        <w:t>token</w:t>
+      </w:r>
+      <w:proofErr w:type="gramEnd"/>
+      <w:r>
+        <w:t xml:space="preserve"> that is generated when a user is logged in that is Session Token and JSON Web Token</w:t>
       </w:r>
       <w:r>
         <w:t xml:space="preserve">. </w:t>
@@ -2581,10 +2880,18 @@
     </w:p>
     <w:p>
       <w:r>
-        <w:t>We will use JWT</w:t>
-      </w:r>
-      <w:r>
-        <w:t>(JSON Web Token)</w:t>
+        <w:t xml:space="preserve">We will use </w:t>
+      </w:r>
+      <w:proofErr w:type="gramStart"/>
+      <w:r>
+        <w:t>JWT</w:t>
+      </w:r>
+      <w:r>
+        <w:t>(</w:t>
+      </w:r>
+      <w:proofErr w:type="gramEnd"/>
+      <w:r>
+        <w:t>JSON Web Token)</w:t>
       </w:r>
       <w:r>
         <w:t xml:space="preserve"> token </w:t>
@@ -2621,6 +2928,7 @@
           <w:bCs/>
         </w:rPr>
       </w:pPr>
+      <w:proofErr w:type="gramStart"/>
       <w:r>
         <w:rPr>
           <w:b/>
@@ -2628,6 +2936,7 @@
         </w:rPr>
         <w:t>Note:-</w:t>
       </w:r>
+      <w:proofErr w:type="gramEnd"/>
     </w:p>
     <w:p>
       <w:pPr>
@@ -2683,8 +2992,13 @@
     </w:p>
     <w:p>
       <w:r>
-        <w:t>And by query in ?</w:t>
-      </w:r>
+        <w:t xml:space="preserve">And by query </w:t>
+      </w:r>
+      <w:proofErr w:type="gramStart"/>
+      <w:r>
+        <w:t>in ?</w:t>
+      </w:r>
+      <w:proofErr w:type="gramEnd"/>
     </w:p>
     <w:p>
       <w:r>
@@ -2722,10 +3036,18 @@
         <w:t>It is better for SEO</w:t>
       </w:r>
       <w:r>
-        <w:t xml:space="preserve"> and many things </w:t>
-      </w:r>
-      <w:r>
-        <w:t xml:space="preserve"> (Ac</w:t>
+        <w:t xml:space="preserve"> and many </w:t>
+      </w:r>
+      <w:proofErr w:type="gramStart"/>
+      <w:r>
+        <w:t xml:space="preserve">things </w:t>
+      </w:r>
+      <w:r>
+        <w:t xml:space="preserve"> (</w:t>
+      </w:r>
+      <w:proofErr w:type="gramEnd"/>
+      <w:r>
+        <w:t>Ac</w:t>
       </w:r>
       <w:r>
         <w:t>c</w:t>
@@ -2742,7 +3064,201 @@
         <w:t xml:space="preserve">and not with performance. </w:t>
       </w:r>
     </w:p>
-    <w:p/>
+    <w:p>
+      <w:pPr>
+        <w:jc w:val="center"/>
+      </w:pPr>
+      <w:r>
+        <w:rPr>
+          <w:noProof/>
+        </w:rPr>
+        <w:drawing>
+          <wp:inline distT="0" distB="0" distL="0" distR="0" wp14:anchorId="05A5A1DD" wp14:editId="35555FAB">
+            <wp:extent cx="3135086" cy="2395919"/>
+            <wp:effectExtent l="0" t="0" r="8255" b="4445"/>
+            <wp:docPr id="1435883625" name="Picture 1"/>
+            <wp:cNvGraphicFramePr>
+              <a:graphicFrameLocks xmlns:a="http://schemas.openxmlformats.org/drawingml/2006/main" noChangeAspect="1"/>
+            </wp:cNvGraphicFramePr>
+            <a:graphic xmlns:a="http://schemas.openxmlformats.org/drawingml/2006/main">
+              <a:graphicData uri="http://schemas.openxmlformats.org/drawingml/2006/picture">
+                <pic:pic xmlns:pic="http://schemas.openxmlformats.org/drawingml/2006/picture">
+                  <pic:nvPicPr>
+                    <pic:cNvPr id="1435883625" name=""/>
+                    <pic:cNvPicPr/>
+                  </pic:nvPicPr>
+                  <pic:blipFill>
+                    <a:blip r:embed="rId20"/>
+                    <a:stretch>
+                      <a:fillRect/>
+                    </a:stretch>
+                  </pic:blipFill>
+                  <pic:spPr>
+                    <a:xfrm>
+                      <a:off x="0" y="0"/>
+                      <a:ext cx="3138895" cy="2398830"/>
+                    </a:xfrm>
+                    <a:prstGeom prst="rect">
+                      <a:avLst/>
+                    </a:prstGeom>
+                  </pic:spPr>
+                </pic:pic>
+              </a:graphicData>
+            </a:graphic>
+          </wp:inline>
+        </w:drawing>
+      </w:r>
+    </w:p>
+    <w:p>
+      <w:r>
+        <w:rPr>
+          <w:noProof/>
+        </w:rPr>
+        <w:lastRenderedPageBreak/>
+        <w:drawing>
+          <wp:inline distT="0" distB="0" distL="0" distR="0" wp14:anchorId="558EABFD" wp14:editId="45F09D7E">
+            <wp:extent cx="5731510" cy="3629660"/>
+            <wp:effectExtent l="0" t="0" r="2540" b="8890"/>
+            <wp:docPr id="1575678675" name="Picture 1"/>
+            <wp:cNvGraphicFramePr>
+              <a:graphicFrameLocks xmlns:a="http://schemas.openxmlformats.org/drawingml/2006/main" noChangeAspect="1"/>
+            </wp:cNvGraphicFramePr>
+            <a:graphic xmlns:a="http://schemas.openxmlformats.org/drawingml/2006/main">
+              <a:graphicData uri="http://schemas.openxmlformats.org/drawingml/2006/picture">
+                <pic:pic xmlns:pic="http://schemas.openxmlformats.org/drawingml/2006/picture">
+                  <pic:nvPicPr>
+                    <pic:cNvPr id="1575678675" name=""/>
+                    <pic:cNvPicPr/>
+                  </pic:nvPicPr>
+                  <pic:blipFill>
+                    <a:blip r:embed="rId21"/>
+                    <a:stretch>
+                      <a:fillRect/>
+                    </a:stretch>
+                  </pic:blipFill>
+                  <pic:spPr>
+                    <a:xfrm>
+                      <a:off x="0" y="0"/>
+                      <a:ext cx="5731510" cy="3629660"/>
+                    </a:xfrm>
+                    <a:prstGeom prst="rect">
+                      <a:avLst/>
+                    </a:prstGeom>
+                  </pic:spPr>
+                </pic:pic>
+              </a:graphicData>
+            </a:graphic>
+          </wp:inline>
+        </w:drawing>
+      </w:r>
+    </w:p>
+    <w:p>
+      <w:pPr>
+        <w:jc w:val="center"/>
+      </w:pPr>
+      <w:r>
+        <w:rPr>
+          <w:noProof/>
+        </w:rPr>
+        <w:drawing>
+          <wp:inline distT="0" distB="0" distL="0" distR="0" wp14:anchorId="6F9B9FFF" wp14:editId="4055F39F">
+            <wp:extent cx="4915586" cy="4001058"/>
+            <wp:effectExtent l="0" t="0" r="0" b="0"/>
+            <wp:docPr id="1675020252" name="Picture 1"/>
+            <wp:cNvGraphicFramePr>
+              <a:graphicFrameLocks xmlns:a="http://schemas.openxmlformats.org/drawingml/2006/main" noChangeAspect="1"/>
+            </wp:cNvGraphicFramePr>
+            <a:graphic xmlns:a="http://schemas.openxmlformats.org/drawingml/2006/main">
+              <a:graphicData uri="http://schemas.openxmlformats.org/drawingml/2006/picture">
+                <pic:pic xmlns:pic="http://schemas.openxmlformats.org/drawingml/2006/picture">
+                  <pic:nvPicPr>
+                    <pic:cNvPr id="1675020252" name=""/>
+                    <pic:cNvPicPr/>
+                  </pic:nvPicPr>
+                  <pic:blipFill>
+                    <a:blip r:embed="rId22"/>
+                    <a:stretch>
+                      <a:fillRect/>
+                    </a:stretch>
+                  </pic:blipFill>
+                  <pic:spPr>
+                    <a:xfrm>
+                      <a:off x="0" y="0"/>
+                      <a:ext cx="4915586" cy="4001058"/>
+                    </a:xfrm>
+                    <a:prstGeom prst="rect">
+                      <a:avLst/>
+                    </a:prstGeom>
+                  </pic:spPr>
+                </pic:pic>
+              </a:graphicData>
+            </a:graphic>
+          </wp:inline>
+        </w:drawing>
+      </w:r>
+    </w:p>
+    <w:p>
+      <w:r>
+        <w:t xml:space="preserve">If a component </w:t>
+      </w:r>
+      <w:proofErr w:type="gramStart"/>
+      <w:r>
+        <w:t>need</w:t>
+      </w:r>
+      <w:proofErr w:type="gramEnd"/>
+      <w:r>
+        <w:t xml:space="preserve"> something then he </w:t>
+      </w:r>
+      <w:proofErr w:type="gramStart"/>
+      <w:r>
+        <w:t>need</w:t>
+      </w:r>
+      <w:proofErr w:type="gramEnd"/>
+      <w:r>
+        <w:t xml:space="preserve"> to contact </w:t>
+      </w:r>
+      <w:r>
+        <w:t>the context</w:t>
+      </w:r>
+      <w:r>
+        <w:t xml:space="preserve"> or context </w:t>
+      </w:r>
+      <w:proofErr w:type="gramStart"/>
+      <w:r>
+        <w:t>API(</w:t>
+      </w:r>
+      <w:proofErr w:type="gramEnd"/>
+      <w:r>
+        <w:t>who knows)</w:t>
+      </w:r>
+      <w:r>
+        <w:t>.</w:t>
+      </w:r>
+    </w:p>
+    <w:p>
+      <w:r>
+        <w:t>Context saves the state</w:t>
+      </w:r>
+      <w:r>
+        <w:t xml:space="preserve"> of the app(maybe)</w:t>
+      </w:r>
+    </w:p>
+    <w:p>
+      <w:r>
+        <w:t xml:space="preserve">Make state file as a </w:t>
+      </w:r>
+      <w:proofErr w:type="spellStart"/>
+      <w:r>
+        <w:t>jsx</w:t>
+      </w:r>
+      <w:proofErr w:type="spellEnd"/>
+      <w:r>
+        <w:t xml:space="preserve"> file </w:t>
+      </w:r>
+      <w:r>
+        <w:t>not js file.</w:t>
+      </w:r>
+    </w:p>
     <w:p/>
     <w:sectPr>
       <w:pgSz w:w="11906" w:h="16838"/>

</xml_diff>